<commit_message>
Added test plan to project plan
</commit_message>
<xml_diff>
--- a/Project Plan.docx
+++ b/Project Plan.docx
@@ -2508,6 +2508,7 @@
       <w:r>
         <w:rPr>
           <w:rFonts w:ascii="Times New Roman" w:hAnsi="Times New Roman" w:cs="Times New Roman"/>
+          <w:noProof/>
           <w:sz w:val="24"/>
           <w:szCs w:val="24"/>
         </w:rPr>
@@ -3252,22 +3253,2077 @@
       <w:pPr>
         <w:pStyle w:val="Heading2"/>
       </w:pPr>
-      <w:bookmarkStart w:id="12" w:name="_Toc106397538"/>
-      <w:r>
-        <w:t xml:space="preserve">5.1 </w:t>
-      </w:r>
-      <w:r>
-        <w:t xml:space="preserve">Test </w:t>
+      <w:bookmarkStart w:id="12" w:name="_Toc106477833"/>
+      <w:r>
+        <w:t xml:space="preserve">4.1 Test </w:t>
       </w:r>
       <w:commentRangeStart w:id="13"/>
-      <w:r>
-        <w:t>Pla</w:t>
-      </w:r>
-      <w:r>
-        <w:t>n</w:t>
+      <w:commentRangeStart w:id="14"/>
+      <w:r>
+        <w:t>Plan</w:t>
+      </w:r>
+      <w:commentRangeEnd w:id="13"/>
+      <w:r>
+        <w:rPr>
+          <w:rStyle w:val="CommentReference"/>
+          <w:rFonts w:eastAsiaTheme="minorHAnsi"/>
+          <w:b w:val="0"/>
+          <w:bCs w:val="0"/>
+          <w:sz w:val="24"/>
+          <w:szCs w:val="24"/>
+        </w:rPr>
+        <w:commentReference w:id="13"/>
+      </w:r>
+      <w:commentRangeEnd w:id="14"/>
+      <w:r>
+        <w:rPr>
+          <w:rStyle w:val="CommentReference"/>
+          <w:rFonts w:eastAsiaTheme="minorHAnsi"/>
+          <w:b w:val="0"/>
+          <w:bCs w:val="0"/>
+          <w:sz w:val="24"/>
+          <w:szCs w:val="24"/>
+        </w:rPr>
+        <w:commentReference w:id="14"/>
       </w:r>
       <w:bookmarkEnd w:id="12"/>
-      <w:commentRangeEnd w:id="13"/>
+    </w:p>
+    <w:p>
+      <w:pPr>
+        <w:rPr>
+          <w:rFonts w:ascii="Times New Roman" w:hAnsi="Times New Roman" w:cs="Times New Roman"/>
+          <w:sz w:val="24"/>
+          <w:szCs w:val="24"/>
+        </w:rPr>
+      </w:pPr>
+    </w:p>
+    <w:p>
+      <w:pPr>
+        <w:pStyle w:val="Heading2"/>
+        <w:ind w:left="576"/>
+      </w:pPr>
+      <w:bookmarkStart w:id="15" w:name="_Toc456598587"/>
+      <w:bookmarkStart w:id="16" w:name="_Toc456600918"/>
+      <w:bookmarkStart w:id="17" w:name="_Toc494193640"/>
+      <w:bookmarkStart w:id="18" w:name="_Toc185241524"/>
+      <w:bookmarkStart w:id="19" w:name="_Toc106477032"/>
+      <w:bookmarkStart w:id="20" w:name="_Toc106477834"/>
+      <w:r>
+        <w:t>4.1.1 P</w:t>
+      </w:r>
+      <w:bookmarkEnd w:id="15"/>
+      <w:bookmarkEnd w:id="16"/>
+      <w:bookmarkEnd w:id="17"/>
+      <w:r>
+        <w:t xml:space="preserve">urpose </w:t>
+      </w:r>
+      <w:bookmarkEnd w:id="18"/>
+      <w:r>
+        <w:t>of Test Plan</w:t>
+      </w:r>
+      <w:bookmarkEnd w:id="19"/>
+      <w:bookmarkEnd w:id="20"/>
+    </w:p>
+    <w:p>
+      <w:pPr>
+        <w:pStyle w:val="BodyText"/>
+        <w:spacing w:before="0" w:after="0"/>
+      </w:pPr>
+      <w:bookmarkStart w:id="21" w:name="OLE_LINK1"/>
+      <w:bookmarkStart w:id="22" w:name="OLE_LINK2"/>
+      <w:r>
+        <w:t>This software test plan outlines testing order, goals, and responsibilities in accordance with well-defined project requirements.</w:t>
+      </w:r>
+    </w:p>
+    <w:p>
+      <w:pPr>
+        <w:pStyle w:val="BodyText"/>
+        <w:spacing w:before="0" w:after="0"/>
+      </w:pPr>
+    </w:p>
+    <w:p>
+      <w:pPr>
+        <w:pStyle w:val="Heading2"/>
+        <w:ind w:left="576"/>
+      </w:pPr>
+      <w:bookmarkStart w:id="23" w:name="_Toc106477033"/>
+      <w:bookmarkStart w:id="24" w:name="_Toc106477835"/>
+      <w:r>
+        <w:t>4.1.2 Test Risks</w:t>
+      </w:r>
+      <w:bookmarkEnd w:id="23"/>
+      <w:bookmarkEnd w:id="24"/>
+    </w:p>
+    <w:p>
+      <w:pPr>
+        <w:pStyle w:val="BodyText"/>
+      </w:pPr>
+      <w:r>
+        <w:t>The primary testing risk is delay of project milestones and deliverables, which is possible in two ways.  The first is the risk of over testing or going beyond the reasonable amount of testing required to verify software behavior.  The second is delayed identification of problems and faults that might slow the software development lifecycle (SDLC).</w:t>
+      </w:r>
+    </w:p>
+    <w:p>
+      <w:pPr>
+        <w:pStyle w:val="BodyText"/>
+      </w:pPr>
+    </w:p>
+    <w:p>
+      <w:pPr>
+        <w:pStyle w:val="Heading2"/>
+        <w:ind w:left="576"/>
+      </w:pPr>
+      <w:bookmarkStart w:id="25" w:name="_Toc106477034"/>
+      <w:bookmarkStart w:id="26" w:name="_Toc106477836"/>
+      <w:r>
+        <w:t>4.1.3 Test Methodology</w:t>
+      </w:r>
+      <w:bookmarkEnd w:id="25"/>
+      <w:bookmarkEnd w:id="26"/>
+    </w:p>
+    <w:p>
+      <w:pPr>
+        <w:pStyle w:val="BodyText"/>
+      </w:pPr>
+      <w:r>
+        <w:t>The Retro Robot team SDLC for the Wheel of Jeopardy project will be staged delivery, and the testing technique will be specifications-based.  A finite number of test cases will be selected to verify software behavior.  Software testing will occur throughout the SDLC and will be refined throughout as well.  Periodic reports will be provided to programmers to aid in identifying and preventing problems and faults.</w:t>
+      </w:r>
+    </w:p>
+    <w:p>
+      <w:pPr>
+        <w:pStyle w:val="BodyText"/>
+      </w:pPr>
+      <w:r>
+        <w:t xml:space="preserve">For the categories listed below, no items will be excluded from testing.  The Retro Robots team will be responsible for testing the Wheel of Jeopardy software prior to delivery, and the effort will be led by Nick Champagne, Lead Tester.  If the team does not select anyone else (or no one else volunteers) to perform testing, the responsibility falls to Nick Champagne, Lead Tester. </w:t>
+      </w:r>
+    </w:p>
+    <w:p>
+      <w:pPr>
+        <w:pStyle w:val="BodyText"/>
+      </w:pPr>
+    </w:p>
+    <w:p>
+      <w:pPr>
+        <w:pStyle w:val="Heading2"/>
+        <w:ind w:left="576"/>
+      </w:pPr>
+      <w:bookmarkStart w:id="27" w:name="_Toc106477035"/>
+      <w:bookmarkStart w:id="28" w:name="_Toc106477837"/>
+      <w:r>
+        <w:t>4.1.4 Test Deliverables</w:t>
+      </w:r>
+      <w:bookmarkEnd w:id="27"/>
+      <w:bookmarkEnd w:id="28"/>
+    </w:p>
+    <w:p>
+      <w:pPr>
+        <w:pStyle w:val="InfoBlue"/>
+        <w:rPr>
+          <w:i w:val="0"/>
+          <w:iCs/>
+          <w:color w:val="auto"/>
+          <w:szCs w:val="24"/>
+        </w:rPr>
+      </w:pPr>
+      <w:r>
+        <w:rPr>
+          <w:i w:val="0"/>
+          <w:iCs/>
+          <w:color w:val="auto"/>
+          <w:szCs w:val="24"/>
+        </w:rPr>
+        <w:t>Given the test plan will be revised throughout the SDLC, additional test deliverables may be added.  Test plan deliverables include but are not limited to:</w:t>
+      </w:r>
+    </w:p>
+    <w:p>
+      <w:pPr>
+        <w:pStyle w:val="BodyText"/>
+        <w:numPr>
+          <w:ilvl w:val="0"/>
+          <w:numId w:val="17"/>
+        </w:numPr>
+        <w:ind w:left="936"/>
+      </w:pPr>
+      <w:r>
+        <w:t>Weekly or bi-weekly testing reports (depending on deadlines)</w:t>
+      </w:r>
+    </w:p>
+    <w:p>
+      <w:pPr>
+        <w:pStyle w:val="BodyText"/>
+        <w:numPr>
+          <w:ilvl w:val="0"/>
+          <w:numId w:val="17"/>
+        </w:numPr>
+        <w:ind w:left="936"/>
+      </w:pPr>
+      <w:r>
+        <w:t>Milestone testing reports for each stage of project delivery</w:t>
+      </w:r>
+    </w:p>
+    <w:p>
+      <w:pPr>
+        <w:pStyle w:val="BodyText"/>
+        <w:numPr>
+          <w:ilvl w:val="1"/>
+          <w:numId w:val="17"/>
+        </w:numPr>
+        <w:ind w:left="1656"/>
+      </w:pPr>
+      <w:r>
+        <w:t>Skeletal stage</w:t>
+      </w:r>
+    </w:p>
+    <w:p>
+      <w:pPr>
+        <w:pStyle w:val="BodyText"/>
+        <w:numPr>
+          <w:ilvl w:val="1"/>
+          <w:numId w:val="17"/>
+        </w:numPr>
+        <w:ind w:left="1656"/>
+      </w:pPr>
+      <w:r>
+        <w:t>Minimal stage</w:t>
+      </w:r>
+    </w:p>
+    <w:p>
+      <w:pPr>
+        <w:pStyle w:val="BodyText"/>
+        <w:numPr>
+          <w:ilvl w:val="1"/>
+          <w:numId w:val="17"/>
+        </w:numPr>
+        <w:ind w:left="1656"/>
+      </w:pPr>
+      <w:r>
+        <w:t>Target stage</w:t>
+      </w:r>
+    </w:p>
+    <w:p>
+      <w:pPr>
+        <w:pStyle w:val="BodyText"/>
+        <w:ind w:left="1656"/>
+      </w:pPr>
+    </w:p>
+    <w:p>
+      <w:pPr>
+        <w:pStyle w:val="Heading2"/>
+        <w:ind w:left="576"/>
+      </w:pPr>
+      <w:bookmarkStart w:id="29" w:name="_Toc185241534"/>
+      <w:bookmarkStart w:id="30" w:name="_Toc106477036"/>
+      <w:bookmarkStart w:id="31" w:name="_Toc106477838"/>
+      <w:r>
+        <w:t>4.1.5 Test Environment</w:t>
+      </w:r>
+      <w:bookmarkEnd w:id="29"/>
+      <w:bookmarkEnd w:id="30"/>
+      <w:bookmarkEnd w:id="31"/>
+    </w:p>
+    <w:p>
+      <w:pPr>
+        <w:pStyle w:val="InfoBlue"/>
+        <w:rPr>
+          <w:i w:val="0"/>
+          <w:iCs/>
+          <w:color w:val="auto"/>
+          <w:szCs w:val="24"/>
+        </w:rPr>
+      </w:pPr>
+      <w:r>
+        <w:rPr>
+          <w:i w:val="0"/>
+          <w:iCs/>
+          <w:color w:val="auto"/>
+          <w:szCs w:val="24"/>
+        </w:rPr>
+        <w:t xml:space="preserve">Testing environments include Eclipse and IntelliJ integrated development environments </w:t>
+      </w:r>
+      <w:r>
+        <w:rPr>
+          <w:i w:val="0"/>
+          <w:iCs/>
+          <w:color w:val="auto"/>
+          <w:szCs w:val="24"/>
+        </w:rPr>
+        <w:lastRenderedPageBreak/>
+        <w:t>(IDEs) on Windows 10 or Windows 11 operating systems.</w:t>
+      </w:r>
+    </w:p>
+    <w:p>
+      <w:pPr>
+        <w:pStyle w:val="BodyText"/>
+      </w:pPr>
+    </w:p>
+    <w:p>
+      <w:pPr>
+        <w:pStyle w:val="Heading2"/>
+        <w:ind w:left="576"/>
+      </w:pPr>
+      <w:bookmarkStart w:id="32" w:name="_Toc106477037"/>
+      <w:bookmarkStart w:id="33" w:name="_Toc106477839"/>
+      <w:r>
+        <w:t>4.1.6 Test Suspension / Resumption Criteria</w:t>
+      </w:r>
+      <w:bookmarkEnd w:id="32"/>
+      <w:bookmarkEnd w:id="33"/>
+    </w:p>
+    <w:p>
+      <w:pPr>
+        <w:pStyle w:val="InfoBlue"/>
+        <w:rPr>
+          <w:i w:val="0"/>
+          <w:iCs/>
+          <w:color w:val="auto"/>
+          <w:szCs w:val="24"/>
+        </w:rPr>
+      </w:pPr>
+      <w:r>
+        <w:rPr>
+          <w:i w:val="0"/>
+          <w:iCs/>
+          <w:color w:val="auto"/>
+          <w:szCs w:val="24"/>
+        </w:rPr>
+        <w:t>All types of testing will not be suspended for any reason and will continue throughout the SDLC.</w:t>
+      </w:r>
+    </w:p>
+    <w:p>
+      <w:pPr>
+        <w:pStyle w:val="BodyText"/>
+        <w:spacing w:before="0" w:after="0"/>
+        <w:ind w:left="792"/>
+        <w:rPr>
+          <w:iCs/>
+        </w:rPr>
+      </w:pPr>
+    </w:p>
+    <w:p>
+      <w:pPr>
+        <w:pStyle w:val="Heading2"/>
+        <w:ind w:firstLine="360"/>
+      </w:pPr>
+      <w:bookmarkStart w:id="34" w:name="_Toc185241525"/>
+      <w:bookmarkStart w:id="35" w:name="_Toc494193648"/>
+      <w:bookmarkStart w:id="36" w:name="_Toc106477038"/>
+      <w:bookmarkStart w:id="37" w:name="_Toc106477840"/>
+      <w:bookmarkEnd w:id="21"/>
+      <w:bookmarkEnd w:id="22"/>
+      <w:r>
+        <w:t>4.1.7 Compatibility Testing</w:t>
+      </w:r>
+      <w:bookmarkEnd w:id="34"/>
+      <w:bookmarkEnd w:id="36"/>
+      <w:bookmarkEnd w:id="37"/>
+      <w:r>
+        <w:t xml:space="preserve"> </w:t>
+      </w:r>
+    </w:p>
+    <w:p>
+      <w:pPr>
+        <w:pStyle w:val="Heading3"/>
+        <w:ind w:firstLine="720"/>
+        <w:rPr>
+          <w:rFonts w:ascii="Times New Roman" w:hAnsi="Times New Roman" w:cs="Times New Roman"/>
+          <w:b/>
+          <w:bCs/>
+          <w:color w:val="auto"/>
+        </w:rPr>
+      </w:pPr>
+      <w:bookmarkStart w:id="38" w:name="_Toc185241527"/>
+      <w:bookmarkStart w:id="39" w:name="_Toc106477039"/>
+      <w:bookmarkStart w:id="40" w:name="_Toc106477841"/>
+      <w:r>
+        <w:rPr>
+          <w:rFonts w:ascii="Times New Roman" w:hAnsi="Times New Roman" w:cs="Times New Roman"/>
+          <w:b/>
+          <w:bCs/>
+          <w:color w:val="auto"/>
+        </w:rPr>
+        <w:t>Items to Test</w:t>
+      </w:r>
+      <w:bookmarkEnd w:id="38"/>
+      <w:bookmarkEnd w:id="39"/>
+      <w:bookmarkEnd w:id="40"/>
+    </w:p>
+    <w:p>
+      <w:pPr>
+        <w:pStyle w:val="BodyText"/>
+        <w:ind w:left="720"/>
+      </w:pPr>
+      <w:r>
+        <w:t>Items that will be tested include:</w:t>
+      </w:r>
+    </w:p>
+    <w:p>
+      <w:pPr>
+        <w:pStyle w:val="BodyText"/>
+        <w:numPr>
+          <w:ilvl w:val="0"/>
+          <w:numId w:val="16"/>
+        </w:numPr>
+        <w:ind w:left="1440"/>
+      </w:pPr>
+      <w:r>
+        <w:t>Microsoft Windows 10 operating system</w:t>
+      </w:r>
+    </w:p>
+    <w:p>
+      <w:pPr>
+        <w:pStyle w:val="BodyText"/>
+        <w:numPr>
+          <w:ilvl w:val="0"/>
+          <w:numId w:val="16"/>
+        </w:numPr>
+        <w:ind w:left="1440"/>
+      </w:pPr>
+      <w:r>
+        <w:t>Other operating systems?</w:t>
+      </w:r>
+    </w:p>
+    <w:p>
+      <w:pPr>
+        <w:pStyle w:val="BodyText"/>
+        <w:numPr>
+          <w:ilvl w:val="0"/>
+          <w:numId w:val="16"/>
+        </w:numPr>
+        <w:ind w:left="1440"/>
+      </w:pPr>
+      <w:r>
+        <w:t xml:space="preserve">Hardware? </w:t>
+      </w:r>
+    </w:p>
+    <w:p>
+      <w:pPr>
+        <w:pStyle w:val="Heading3"/>
+        <w:ind w:firstLine="720"/>
+        <w:rPr>
+          <w:rFonts w:ascii="Times New Roman" w:hAnsi="Times New Roman" w:cs="Times New Roman"/>
+          <w:b/>
+          <w:bCs/>
+          <w:color w:val="auto"/>
+        </w:rPr>
+      </w:pPr>
+      <w:bookmarkStart w:id="41" w:name="_Toc185241530"/>
+      <w:bookmarkStart w:id="42" w:name="_Toc106477040"/>
+      <w:bookmarkStart w:id="43" w:name="_Toc106477842"/>
+      <w:r>
+        <w:rPr>
+          <w:rFonts w:ascii="Times New Roman" w:hAnsi="Times New Roman" w:cs="Times New Roman"/>
+          <w:b/>
+          <w:bCs/>
+          <w:color w:val="auto"/>
+        </w:rPr>
+        <w:t>Test Pass / Fail Criteria</w:t>
+      </w:r>
+      <w:bookmarkEnd w:id="41"/>
+      <w:bookmarkEnd w:id="42"/>
+      <w:bookmarkEnd w:id="43"/>
+    </w:p>
+    <w:p>
+      <w:pPr>
+        <w:pStyle w:val="Heading3"/>
+        <w:ind w:left="720"/>
+        <w:rPr>
+          <w:rFonts w:ascii="Times New Roman" w:hAnsi="Times New Roman" w:cs="Times New Roman"/>
+          <w:b/>
+          <w:bCs/>
+          <w:color w:val="auto"/>
+        </w:rPr>
+      </w:pPr>
+      <w:r>
+        <w:rPr>
+          <w:rFonts w:ascii="Times New Roman" w:hAnsi="Times New Roman" w:cs="Times New Roman"/>
+          <w:iCs/>
+          <w:color w:val="auto"/>
+        </w:rPr>
+        <w:t>Compatibility tests will pass if the software behaves as expected on the hardware and software items outlined.</w:t>
+      </w:r>
+    </w:p>
+    <w:p>
+      <w:pPr>
+        <w:pStyle w:val="Heading3"/>
+        <w:ind w:firstLine="720"/>
+        <w:rPr>
+          <w:rFonts w:ascii="Times New Roman" w:hAnsi="Times New Roman" w:cs="Times New Roman"/>
+          <w:b/>
+          <w:bCs/>
+          <w:color w:val="auto"/>
+        </w:rPr>
+      </w:pPr>
+      <w:bookmarkStart w:id="44" w:name="_Toc185241531"/>
+      <w:bookmarkStart w:id="45" w:name="_Toc106477041"/>
+      <w:bookmarkStart w:id="46" w:name="_Toc106477843"/>
+      <w:r>
+        <w:rPr>
+          <w:rFonts w:ascii="Times New Roman" w:hAnsi="Times New Roman" w:cs="Times New Roman"/>
+          <w:b/>
+          <w:bCs/>
+          <w:color w:val="auto"/>
+        </w:rPr>
+        <w:t>Test Entry / Exit Criteria</w:t>
+      </w:r>
+      <w:bookmarkStart w:id="47" w:name="_Toc185241533"/>
+      <w:bookmarkEnd w:id="44"/>
+      <w:bookmarkEnd w:id="45"/>
+      <w:bookmarkEnd w:id="46"/>
+    </w:p>
+    <w:p>
+      <w:pPr>
+        <w:pStyle w:val="Heading3"/>
+        <w:ind w:left="720"/>
+        <w:rPr>
+          <w:rFonts w:ascii="Times New Roman" w:hAnsi="Times New Roman" w:cs="Times New Roman"/>
+          <w:iCs/>
+          <w:color w:val="auto"/>
+        </w:rPr>
+      </w:pPr>
+      <w:r>
+        <w:rPr>
+          <w:rFonts w:ascii="Times New Roman" w:hAnsi="Times New Roman" w:cs="Times New Roman"/>
+          <w:iCs/>
+          <w:color w:val="auto"/>
+        </w:rPr>
+        <w:t>Compatibility testing will begin towards the end of the skeletal stage and conclude at the end of the target stage.</w:t>
+      </w:r>
+      <w:bookmarkEnd w:id="47"/>
+    </w:p>
+    <w:p/>
+    <w:p>
+      <w:pPr>
+        <w:pStyle w:val="Heading2"/>
+        <w:ind w:firstLine="360"/>
+      </w:pPr>
+      <w:bookmarkStart w:id="48" w:name="_Toc185241535"/>
+      <w:bookmarkStart w:id="49" w:name="_Toc106477042"/>
+      <w:bookmarkStart w:id="50" w:name="_Toc106477844"/>
+      <w:r>
+        <w:t>4.1.8 Conformance Testing</w:t>
+      </w:r>
+      <w:bookmarkEnd w:id="48"/>
+      <w:bookmarkEnd w:id="49"/>
+      <w:bookmarkEnd w:id="50"/>
+    </w:p>
+    <w:p>
+      <w:pPr>
+        <w:pStyle w:val="Heading3"/>
+        <w:ind w:left="360" w:firstLine="360"/>
+        <w:rPr>
+          <w:rFonts w:ascii="Times New Roman" w:hAnsi="Times New Roman" w:cs="Times New Roman"/>
+          <w:b/>
+          <w:bCs/>
+          <w:color w:val="auto"/>
+        </w:rPr>
+      </w:pPr>
+      <w:bookmarkStart w:id="51" w:name="_Toc185241537"/>
+      <w:bookmarkStart w:id="52" w:name="_Toc106477043"/>
+      <w:bookmarkStart w:id="53" w:name="_Toc106477845"/>
+      <w:r>
+        <w:rPr>
+          <w:rFonts w:ascii="Times New Roman" w:hAnsi="Times New Roman" w:cs="Times New Roman"/>
+          <w:b/>
+          <w:bCs/>
+          <w:color w:val="auto"/>
+        </w:rPr>
+        <w:t>Items to Test</w:t>
+      </w:r>
+      <w:bookmarkEnd w:id="51"/>
+      <w:bookmarkEnd w:id="52"/>
+      <w:bookmarkEnd w:id="53"/>
+    </w:p>
+    <w:p>
+      <w:pPr>
+        <w:pStyle w:val="BodyText"/>
+        <w:ind w:left="720"/>
+      </w:pPr>
+      <w:bookmarkStart w:id="54" w:name="_Toc185241538"/>
+      <w:r>
+        <w:t>Items that will be tested include:</w:t>
+      </w:r>
+    </w:p>
+    <w:p>
+      <w:pPr>
+        <w:pStyle w:val="BodyText"/>
+        <w:numPr>
+          <w:ilvl w:val="0"/>
+          <w:numId w:val="16"/>
+        </w:numPr>
+        <w:ind w:left="1440"/>
+      </w:pPr>
+      <w:r>
+        <w:t>User Interface</w:t>
+      </w:r>
+    </w:p>
+    <w:p>
+      <w:pPr>
+        <w:pStyle w:val="BodyText"/>
+        <w:numPr>
+          <w:ilvl w:val="1"/>
+          <w:numId w:val="16"/>
+        </w:numPr>
+        <w:ind w:left="2160"/>
+      </w:pPr>
+      <w:r>
+        <w:t>Player’s turn</w:t>
+      </w:r>
+    </w:p>
+    <w:p>
+      <w:pPr>
+        <w:pStyle w:val="BodyText"/>
+        <w:numPr>
+          <w:ilvl w:val="1"/>
+          <w:numId w:val="16"/>
+        </w:numPr>
+        <w:ind w:left="2160"/>
+      </w:pPr>
+      <w:r>
+        <w:t>Spin button</w:t>
+      </w:r>
+    </w:p>
+    <w:p>
+      <w:pPr>
+        <w:pStyle w:val="BodyText"/>
+        <w:numPr>
+          <w:ilvl w:val="1"/>
+          <w:numId w:val="16"/>
+        </w:numPr>
+        <w:ind w:left="2160"/>
+      </w:pPr>
+      <w:r>
+        <w:t>Spin counter</w:t>
+      </w:r>
+    </w:p>
+    <w:p>
+      <w:pPr>
+        <w:pStyle w:val="BodyText"/>
+        <w:numPr>
+          <w:ilvl w:val="1"/>
+          <w:numId w:val="16"/>
+        </w:numPr>
+        <w:ind w:left="2160"/>
+      </w:pPr>
+      <w:r>
+        <w:t>Player scores</w:t>
+      </w:r>
+    </w:p>
+    <w:p>
+      <w:pPr>
+        <w:pStyle w:val="BodyText"/>
+        <w:numPr>
+          <w:ilvl w:val="1"/>
+          <w:numId w:val="16"/>
+        </w:numPr>
+        <w:ind w:left="2160"/>
+      </w:pPr>
+      <w:r>
+        <w:t>Wheel</w:t>
+      </w:r>
+    </w:p>
+    <w:p>
+      <w:pPr>
+        <w:pStyle w:val="BodyText"/>
+        <w:numPr>
+          <w:ilvl w:val="1"/>
+          <w:numId w:val="16"/>
+        </w:numPr>
+        <w:ind w:left="2160"/>
+      </w:pPr>
+      <w:r>
+        <w:t>Game board</w:t>
+      </w:r>
+    </w:p>
+    <w:p>
+      <w:pPr>
+        <w:pStyle w:val="BodyText"/>
+        <w:numPr>
+          <w:ilvl w:val="0"/>
+          <w:numId w:val="16"/>
+        </w:numPr>
+        <w:ind w:left="1440"/>
+      </w:pPr>
+      <w:r>
+        <w:t>Game Logic</w:t>
+      </w:r>
+    </w:p>
+    <w:p>
+      <w:pPr>
+        <w:pStyle w:val="BodyText"/>
+        <w:numPr>
+          <w:ilvl w:val="1"/>
+          <w:numId w:val="16"/>
+        </w:numPr>
+        <w:ind w:left="2160"/>
+      </w:pPr>
+      <w:r>
+        <w:t>Player Turns</w:t>
+      </w:r>
+    </w:p>
+    <w:p>
+      <w:pPr>
+        <w:pStyle w:val="BodyText"/>
+        <w:numPr>
+          <w:ilvl w:val="2"/>
+          <w:numId w:val="16"/>
+        </w:numPr>
+        <w:ind w:left="2880"/>
+      </w:pPr>
+      <w:r>
+        <w:t>“Lose turn” sector</w:t>
+      </w:r>
+    </w:p>
+    <w:p>
+      <w:pPr>
+        <w:pStyle w:val="BodyText"/>
+        <w:numPr>
+          <w:ilvl w:val="2"/>
+          <w:numId w:val="16"/>
+        </w:numPr>
+        <w:ind w:left="2880"/>
+      </w:pPr>
+      <w:r>
+        <w:t>“Free turn” sector</w:t>
+      </w:r>
+    </w:p>
+    <w:p>
+      <w:pPr>
+        <w:pStyle w:val="BodyText"/>
+        <w:numPr>
+          <w:ilvl w:val="2"/>
+          <w:numId w:val="16"/>
+        </w:numPr>
+        <w:ind w:left="2880"/>
+      </w:pPr>
+      <w:r>
+        <w:t>“Spin again” sector</w:t>
+      </w:r>
+    </w:p>
+    <w:p>
+      <w:pPr>
+        <w:pStyle w:val="BodyText"/>
+        <w:numPr>
+          <w:ilvl w:val="2"/>
+          <w:numId w:val="16"/>
+        </w:numPr>
+        <w:ind w:left="2880"/>
+      </w:pPr>
+      <w:r>
+        <w:lastRenderedPageBreak/>
+        <w:t>“Player’s choice” (category) sector</w:t>
+      </w:r>
+    </w:p>
+    <w:p>
+      <w:pPr>
+        <w:pStyle w:val="BodyText"/>
+        <w:numPr>
+          <w:ilvl w:val="2"/>
+          <w:numId w:val="16"/>
+        </w:numPr>
+        <w:ind w:left="2880"/>
+      </w:pPr>
+      <w:r>
+        <w:t>“Opponent’s choice” (category) sector</w:t>
+      </w:r>
+    </w:p>
+    <w:p>
+      <w:pPr>
+        <w:pStyle w:val="BodyText"/>
+        <w:numPr>
+          <w:ilvl w:val="1"/>
+          <w:numId w:val="16"/>
+        </w:numPr>
+        <w:ind w:left="2160"/>
+      </w:pPr>
+      <w:r>
+        <w:t>Scoring</w:t>
+      </w:r>
+    </w:p>
+    <w:p>
+      <w:pPr>
+        <w:pStyle w:val="BodyText"/>
+        <w:numPr>
+          <w:ilvl w:val="2"/>
+          <w:numId w:val="16"/>
+        </w:numPr>
+        <w:ind w:left="2880"/>
+      </w:pPr>
+      <w:r>
+        <w:t>Add points to player score for correct answers</w:t>
+      </w:r>
+    </w:p>
+    <w:p>
+      <w:pPr>
+        <w:pStyle w:val="BodyText"/>
+        <w:numPr>
+          <w:ilvl w:val="2"/>
+          <w:numId w:val="16"/>
+        </w:numPr>
+        <w:ind w:left="2880"/>
+      </w:pPr>
+      <w:r>
+        <w:t>Subtract points to player score for incorrect answers</w:t>
+      </w:r>
+    </w:p>
+    <w:p>
+      <w:pPr>
+        <w:pStyle w:val="BodyText"/>
+        <w:numPr>
+          <w:ilvl w:val="2"/>
+          <w:numId w:val="16"/>
+        </w:numPr>
+        <w:ind w:left="2880"/>
+      </w:pPr>
+      <w:r>
+        <w:t>Store score for first round during second</w:t>
+      </w:r>
+    </w:p>
+    <w:p>
+      <w:pPr>
+        <w:pStyle w:val="BodyText"/>
+        <w:numPr>
+          <w:ilvl w:val="1"/>
+          <w:numId w:val="16"/>
+        </w:numPr>
+        <w:ind w:left="2160"/>
+      </w:pPr>
+      <w:r>
+        <w:t xml:space="preserve"> Game Wheel</w:t>
+      </w:r>
+    </w:p>
+    <w:p>
+      <w:pPr>
+        <w:pStyle w:val="BodyText"/>
+        <w:numPr>
+          <w:ilvl w:val="2"/>
+          <w:numId w:val="16"/>
+        </w:numPr>
+        <w:ind w:left="2880"/>
+      </w:pPr>
+      <w:r>
+        <w:t>12 Category sectors (placed randomly) – two for each category</w:t>
+      </w:r>
+    </w:p>
+    <w:p>
+      <w:pPr>
+        <w:pStyle w:val="BodyText"/>
+        <w:numPr>
+          <w:ilvl w:val="2"/>
+          <w:numId w:val="16"/>
+        </w:numPr>
+        <w:ind w:left="2880"/>
+      </w:pPr>
+      <w:r>
+        <w:t>One “Lose turn” sector</w:t>
+      </w:r>
+    </w:p>
+    <w:p>
+      <w:pPr>
+        <w:pStyle w:val="BodyText"/>
+        <w:numPr>
+          <w:ilvl w:val="2"/>
+          <w:numId w:val="16"/>
+        </w:numPr>
+        <w:ind w:left="2880"/>
+      </w:pPr>
+      <w:r>
+        <w:t>One “Free turn” sector</w:t>
+      </w:r>
+    </w:p>
+    <w:p>
+      <w:pPr>
+        <w:pStyle w:val="BodyText"/>
+        <w:numPr>
+          <w:ilvl w:val="2"/>
+          <w:numId w:val="16"/>
+        </w:numPr>
+        <w:ind w:left="2880"/>
+      </w:pPr>
+      <w:r>
+        <w:t>One “Bankrupt” sector</w:t>
+      </w:r>
+    </w:p>
+    <w:p>
+      <w:pPr>
+        <w:pStyle w:val="BodyText"/>
+        <w:numPr>
+          <w:ilvl w:val="2"/>
+          <w:numId w:val="16"/>
+        </w:numPr>
+        <w:ind w:left="2880"/>
+      </w:pPr>
+      <w:r>
+        <w:t>One “Player’s choice” (category) sector</w:t>
+      </w:r>
+    </w:p>
+    <w:p>
+      <w:pPr>
+        <w:pStyle w:val="BodyText"/>
+        <w:numPr>
+          <w:ilvl w:val="2"/>
+          <w:numId w:val="16"/>
+        </w:numPr>
+        <w:ind w:left="2880"/>
+      </w:pPr>
+      <w:r>
+        <w:t>One “Opponent’s choice” (category) sector</w:t>
+      </w:r>
+    </w:p>
+    <w:p>
+      <w:pPr>
+        <w:pStyle w:val="BodyText"/>
+        <w:numPr>
+          <w:ilvl w:val="2"/>
+          <w:numId w:val="16"/>
+        </w:numPr>
+        <w:ind w:left="2880"/>
+      </w:pPr>
+      <w:r>
+        <w:t>One “Spin again” sector</w:t>
+      </w:r>
+    </w:p>
+    <w:p>
+      <w:pPr>
+        <w:pStyle w:val="BodyText"/>
+        <w:numPr>
+          <w:ilvl w:val="1"/>
+          <w:numId w:val="16"/>
+        </w:numPr>
+        <w:ind w:left="2160"/>
+      </w:pPr>
+      <w:r>
+        <w:t xml:space="preserve"> Rounds</w:t>
+      </w:r>
+    </w:p>
+    <w:p>
+      <w:pPr>
+        <w:pStyle w:val="BodyText"/>
+        <w:numPr>
+          <w:ilvl w:val="2"/>
+          <w:numId w:val="16"/>
+        </w:numPr>
+        <w:ind w:left="2880"/>
+      </w:pPr>
+      <w:r>
+        <w:t>Two rounds per game</w:t>
+      </w:r>
+    </w:p>
+    <w:p>
+      <w:pPr>
+        <w:pStyle w:val="BodyText"/>
+        <w:numPr>
+          <w:ilvl w:val="2"/>
+          <w:numId w:val="16"/>
+        </w:numPr>
+        <w:ind w:left="2880"/>
+      </w:pPr>
+      <w:r>
+        <w:t>Double point rewards in second round</w:t>
+      </w:r>
+    </w:p>
+    <w:p>
+      <w:pPr>
+        <w:pStyle w:val="BodyText"/>
+        <w:numPr>
+          <w:ilvl w:val="2"/>
+          <w:numId w:val="16"/>
+        </w:numPr>
+        <w:ind w:left="2880"/>
+      </w:pPr>
+      <w:r>
+        <w:t>Add first and second round scores at the end of the second round</w:t>
+      </w:r>
+    </w:p>
+    <w:p>
+      <w:pPr>
+        <w:pStyle w:val="BodyText"/>
+        <w:numPr>
+          <w:ilvl w:val="2"/>
+          <w:numId w:val="16"/>
+        </w:numPr>
+        <w:ind w:left="2880"/>
+      </w:pPr>
+      <w:r>
+        <w:t>Highest total score wins game</w:t>
+      </w:r>
+    </w:p>
+    <w:p>
+      <w:pPr>
+        <w:pStyle w:val="BodyText"/>
+        <w:numPr>
+          <w:ilvl w:val="1"/>
+          <w:numId w:val="16"/>
+        </w:numPr>
+        <w:ind w:left="2160"/>
+      </w:pPr>
+      <w:r>
+        <w:t xml:space="preserve"> Spin Counter</w:t>
+      </w:r>
+    </w:p>
+    <w:p>
+      <w:pPr>
+        <w:pStyle w:val="BodyText"/>
+        <w:numPr>
+          <w:ilvl w:val="2"/>
+          <w:numId w:val="16"/>
+        </w:numPr>
+        <w:ind w:left="2880"/>
+      </w:pPr>
+      <w:r>
+        <w:t>Increment spin count for each spin</w:t>
+      </w:r>
+    </w:p>
+    <w:p>
+      <w:pPr>
+        <w:pStyle w:val="BodyText"/>
+        <w:numPr>
+          <w:ilvl w:val="2"/>
+          <w:numId w:val="16"/>
+        </w:numPr>
+        <w:ind w:left="2880"/>
+      </w:pPr>
+      <w:r>
+        <w:t>Maximum 50 spins per round</w:t>
+      </w:r>
+    </w:p>
+    <w:p>
+      <w:pPr>
+        <w:pStyle w:val="BodyText"/>
+        <w:numPr>
+          <w:ilvl w:val="1"/>
+          <w:numId w:val="16"/>
+        </w:numPr>
+        <w:ind w:left="2160"/>
+      </w:pPr>
+      <w:r>
+        <w:t xml:space="preserve"> Game Board</w:t>
+      </w:r>
+    </w:p>
+    <w:p>
+      <w:pPr>
+        <w:pStyle w:val="BodyText"/>
+        <w:numPr>
+          <w:ilvl w:val="2"/>
+          <w:numId w:val="16"/>
+        </w:numPr>
+        <w:ind w:left="2880"/>
+      </w:pPr>
+      <w:r>
+        <w:t>Multiple choice questions</w:t>
+      </w:r>
+    </w:p>
+    <w:p>
+      <w:pPr>
+        <w:pStyle w:val="BodyText"/>
+        <w:numPr>
+          <w:ilvl w:val="2"/>
+          <w:numId w:val="16"/>
+        </w:numPr>
+        <w:ind w:left="2880"/>
+      </w:pPr>
+      <w:r>
+        <w:t>Six categories</w:t>
+      </w:r>
+    </w:p>
+    <w:p>
+      <w:pPr>
+        <w:pStyle w:val="BodyText"/>
+        <w:numPr>
+          <w:ilvl w:val="2"/>
+          <w:numId w:val="16"/>
+        </w:numPr>
+        <w:ind w:left="2880"/>
+      </w:pPr>
+      <w:r>
+        <w:t>Five questions per category</w:t>
+      </w:r>
+    </w:p>
+    <w:p>
+      <w:pPr>
+        <w:pStyle w:val="Heading3"/>
+        <w:ind w:left="720"/>
+        <w:rPr>
+          <w:rFonts w:ascii="Times New Roman" w:hAnsi="Times New Roman" w:cs="Times New Roman"/>
+          <w:b/>
+          <w:bCs/>
+          <w:color w:val="auto"/>
+        </w:rPr>
+      </w:pPr>
+      <w:bookmarkStart w:id="55" w:name="_Toc185241540"/>
+      <w:bookmarkStart w:id="56" w:name="_Toc106477044"/>
+      <w:bookmarkStart w:id="57" w:name="_Toc106477846"/>
+      <w:bookmarkEnd w:id="54"/>
+      <w:r>
+        <w:rPr>
+          <w:rFonts w:ascii="Times New Roman" w:hAnsi="Times New Roman" w:cs="Times New Roman"/>
+          <w:b/>
+          <w:bCs/>
+          <w:color w:val="auto"/>
+        </w:rPr>
+        <w:t>Test Pass / Fail Criteria</w:t>
+      </w:r>
+      <w:bookmarkStart w:id="58" w:name="_Toc185241541"/>
+      <w:bookmarkEnd w:id="55"/>
+      <w:bookmarkEnd w:id="56"/>
+      <w:bookmarkEnd w:id="57"/>
+    </w:p>
+    <w:p>
+      <w:pPr>
+        <w:pStyle w:val="Heading3"/>
+        <w:ind w:left="720"/>
+        <w:rPr>
+          <w:rFonts w:ascii="Times New Roman" w:hAnsi="Times New Roman" w:cs="Times New Roman"/>
+          <w:b/>
+          <w:bCs/>
+          <w:color w:val="auto"/>
+        </w:rPr>
+      </w:pPr>
+      <w:r>
+        <w:rPr>
+          <w:rFonts w:ascii="Times New Roman" w:hAnsi="Times New Roman" w:cs="Times New Roman"/>
+          <w:iCs/>
+          <w:color w:val="auto"/>
+        </w:rPr>
+        <w:t xml:space="preserve">Conformance tests will pass provided software functionality meets project requirements.  </w:t>
+      </w:r>
+    </w:p>
+    <w:p>
+      <w:pPr>
+        <w:pStyle w:val="Heading3"/>
+        <w:ind w:left="720"/>
+        <w:rPr>
+          <w:rFonts w:ascii="Times New Roman" w:hAnsi="Times New Roman" w:cs="Times New Roman"/>
+          <w:b/>
+          <w:bCs/>
+          <w:color w:val="auto"/>
+        </w:rPr>
+      </w:pPr>
+      <w:bookmarkStart w:id="59" w:name="_Toc106477045"/>
+      <w:bookmarkStart w:id="60" w:name="_Toc106477847"/>
+      <w:r>
+        <w:rPr>
+          <w:rFonts w:ascii="Times New Roman" w:hAnsi="Times New Roman" w:cs="Times New Roman"/>
+          <w:b/>
+          <w:bCs/>
+          <w:color w:val="auto"/>
+        </w:rPr>
+        <w:t>Test Entry / Exit Criteria</w:t>
+      </w:r>
+      <w:bookmarkStart w:id="61" w:name="_Toc185241543"/>
+      <w:bookmarkEnd w:id="58"/>
+      <w:bookmarkEnd w:id="59"/>
+      <w:bookmarkEnd w:id="60"/>
+    </w:p>
+    <w:p>
+      <w:pPr>
+        <w:pStyle w:val="Heading3"/>
+        <w:ind w:left="720"/>
+        <w:rPr>
+          <w:rFonts w:ascii="Times New Roman" w:hAnsi="Times New Roman" w:cs="Times New Roman"/>
+          <w:iCs/>
+          <w:color w:val="auto"/>
+        </w:rPr>
+      </w:pPr>
+      <w:r>
+        <w:rPr>
+          <w:rFonts w:ascii="Times New Roman" w:hAnsi="Times New Roman" w:cs="Times New Roman"/>
+          <w:iCs/>
+          <w:color w:val="auto"/>
+        </w:rPr>
+        <w:t>Given the specifications-based approach to testing, conformance testing will begin at the start of the SDLC and will govern all other forms of testing.  Conformance tests will conclude at the end of the target stage of the SDLC.</w:t>
+      </w:r>
+      <w:bookmarkEnd w:id="61"/>
+    </w:p>
+    <w:p/>
+    <w:p>
+      <w:pPr>
+        <w:pStyle w:val="Heading2"/>
+        <w:ind w:firstLine="360"/>
+      </w:pPr>
+      <w:bookmarkStart w:id="62" w:name="_Toc185241545"/>
+      <w:bookmarkStart w:id="63" w:name="_Toc106477046"/>
+      <w:bookmarkStart w:id="64" w:name="_Toc106477848"/>
+      <w:r>
+        <w:lastRenderedPageBreak/>
+        <w:t>4.1.9 Functional Testing</w:t>
+      </w:r>
+      <w:bookmarkEnd w:id="62"/>
+      <w:bookmarkEnd w:id="63"/>
+      <w:bookmarkEnd w:id="64"/>
+    </w:p>
+    <w:p>
+      <w:pPr>
+        <w:pStyle w:val="Heading3"/>
+        <w:ind w:left="360" w:firstLine="360"/>
+        <w:rPr>
+          <w:rFonts w:ascii="Times New Roman" w:hAnsi="Times New Roman" w:cs="Times New Roman"/>
+          <w:b/>
+          <w:bCs/>
+          <w:color w:val="auto"/>
+        </w:rPr>
+      </w:pPr>
+      <w:bookmarkStart w:id="65" w:name="_Toc185241547"/>
+      <w:bookmarkStart w:id="66" w:name="_Toc106477047"/>
+      <w:bookmarkStart w:id="67" w:name="_Toc106477849"/>
+      <w:r>
+        <w:rPr>
+          <w:rFonts w:ascii="Times New Roman" w:hAnsi="Times New Roman" w:cs="Times New Roman"/>
+          <w:b/>
+          <w:bCs/>
+          <w:color w:val="auto"/>
+        </w:rPr>
+        <w:t>Items to Test</w:t>
+      </w:r>
+      <w:bookmarkEnd w:id="65"/>
+      <w:bookmarkEnd w:id="66"/>
+      <w:bookmarkEnd w:id="67"/>
+    </w:p>
+    <w:p>
+      <w:pPr>
+        <w:pStyle w:val="BodyText"/>
+        <w:ind w:left="720"/>
+      </w:pPr>
+      <w:bookmarkStart w:id="68" w:name="_Toc185241548"/>
+      <w:r>
+        <w:t>Items that will be tested include:</w:t>
+      </w:r>
+    </w:p>
+    <w:p>
+      <w:pPr>
+        <w:pStyle w:val="BodyText"/>
+        <w:numPr>
+          <w:ilvl w:val="0"/>
+          <w:numId w:val="16"/>
+        </w:numPr>
+        <w:ind w:left="1440"/>
+      </w:pPr>
+      <w:r>
+        <w:t>Interaction between the wheel and game board</w:t>
+      </w:r>
+    </w:p>
+    <w:p>
+      <w:pPr>
+        <w:pStyle w:val="BodyText"/>
+        <w:numPr>
+          <w:ilvl w:val="0"/>
+          <w:numId w:val="16"/>
+        </w:numPr>
+        <w:ind w:left="1440"/>
+      </w:pPr>
+      <w:r>
+        <w:t>Interaction between the spin button and the wheel</w:t>
+      </w:r>
+    </w:p>
+    <w:p>
+      <w:pPr>
+        <w:pStyle w:val="Heading3"/>
+        <w:ind w:left="720"/>
+        <w:rPr>
+          <w:rFonts w:ascii="Times New Roman" w:hAnsi="Times New Roman" w:cs="Times New Roman"/>
+          <w:b/>
+          <w:bCs/>
+          <w:color w:val="auto"/>
+        </w:rPr>
+      </w:pPr>
+      <w:bookmarkStart w:id="69" w:name="_Toc185241550"/>
+      <w:bookmarkStart w:id="70" w:name="_Toc106477048"/>
+      <w:bookmarkStart w:id="71" w:name="_Toc106477850"/>
+      <w:bookmarkEnd w:id="68"/>
+      <w:r>
+        <w:rPr>
+          <w:rFonts w:ascii="Times New Roman" w:hAnsi="Times New Roman" w:cs="Times New Roman"/>
+          <w:b/>
+          <w:bCs/>
+          <w:color w:val="auto"/>
+        </w:rPr>
+        <w:t>Test Pass / Fail Criteria</w:t>
+      </w:r>
+      <w:bookmarkStart w:id="72" w:name="_Toc185241551"/>
+      <w:bookmarkEnd w:id="69"/>
+      <w:bookmarkEnd w:id="70"/>
+      <w:bookmarkEnd w:id="71"/>
+    </w:p>
+    <w:p>
+      <w:pPr>
+        <w:pStyle w:val="Heading3"/>
+        <w:ind w:left="720"/>
+        <w:rPr>
+          <w:rFonts w:ascii="Times New Roman" w:hAnsi="Times New Roman" w:cs="Times New Roman"/>
+          <w:color w:val="auto"/>
+        </w:rPr>
+      </w:pPr>
+      <w:r>
+        <w:rPr>
+          <w:rFonts w:ascii="Times New Roman" w:hAnsi="Times New Roman" w:cs="Times New Roman"/>
+          <w:iCs/>
+          <w:color w:val="auto"/>
+        </w:rPr>
+        <w:t>Functional testing will pass upon confirming expected behavior between software units and will fail if interaction between units does not meet project requirements.</w:t>
+      </w:r>
+    </w:p>
+    <w:p>
+      <w:pPr>
+        <w:pStyle w:val="Heading3"/>
+        <w:ind w:left="720"/>
+        <w:rPr>
+          <w:rFonts w:ascii="Times New Roman" w:hAnsi="Times New Roman" w:cs="Times New Roman"/>
+          <w:b/>
+          <w:bCs/>
+          <w:color w:val="auto"/>
+        </w:rPr>
+      </w:pPr>
+      <w:bookmarkStart w:id="73" w:name="_Toc106477049"/>
+      <w:bookmarkStart w:id="74" w:name="_Toc106477851"/>
+      <w:r>
+        <w:rPr>
+          <w:rFonts w:ascii="Times New Roman" w:hAnsi="Times New Roman" w:cs="Times New Roman"/>
+          <w:b/>
+          <w:bCs/>
+          <w:color w:val="auto"/>
+        </w:rPr>
+        <w:t>Test Entry / Exit Criteria</w:t>
+      </w:r>
+      <w:bookmarkEnd w:id="72"/>
+      <w:bookmarkEnd w:id="73"/>
+      <w:bookmarkEnd w:id="74"/>
+    </w:p>
+    <w:p>
+      <w:pPr>
+        <w:pStyle w:val="Heading3"/>
+        <w:ind w:left="720"/>
+        <w:rPr>
+          <w:rFonts w:ascii="Times New Roman" w:hAnsi="Times New Roman" w:cs="Times New Roman"/>
+          <w:iCs/>
+          <w:color w:val="auto"/>
+        </w:rPr>
+      </w:pPr>
+      <w:r>
+        <w:rPr>
+          <w:rFonts w:ascii="Times New Roman" w:hAnsi="Times New Roman" w:cs="Times New Roman"/>
+          <w:iCs/>
+          <w:color w:val="auto"/>
+        </w:rPr>
+        <w:t>Functional testing will begin at start of the SDLC and conclude in tandem with conformance testing at the end of the target stage.</w:t>
+      </w:r>
+    </w:p>
+    <w:p/>
+    <w:p>
+      <w:pPr>
+        <w:pStyle w:val="Heading2"/>
+        <w:ind w:firstLine="360"/>
+      </w:pPr>
+      <w:bookmarkStart w:id="75" w:name="_Toc185241565"/>
+      <w:bookmarkStart w:id="76" w:name="_Toc106477050"/>
+      <w:bookmarkStart w:id="77" w:name="_Toc106477852"/>
+      <w:r>
+        <w:t>4.1.10 Performance Testing</w:t>
+      </w:r>
+      <w:bookmarkEnd w:id="75"/>
+      <w:bookmarkEnd w:id="76"/>
+      <w:bookmarkEnd w:id="77"/>
+    </w:p>
+    <w:p>
+      <w:pPr>
+        <w:pStyle w:val="Heading3"/>
+        <w:ind w:left="360" w:firstLine="360"/>
+        <w:rPr>
+          <w:rFonts w:ascii="Times New Roman" w:hAnsi="Times New Roman" w:cs="Times New Roman"/>
+          <w:b/>
+          <w:bCs/>
+          <w:color w:val="auto"/>
+        </w:rPr>
+      </w:pPr>
+      <w:bookmarkStart w:id="78" w:name="_Toc185241567"/>
+      <w:bookmarkStart w:id="79" w:name="_Toc106477051"/>
+      <w:bookmarkStart w:id="80" w:name="_Toc106477853"/>
+      <w:r>
+        <w:rPr>
+          <w:rFonts w:ascii="Times New Roman" w:hAnsi="Times New Roman" w:cs="Times New Roman"/>
+          <w:b/>
+          <w:bCs/>
+          <w:color w:val="auto"/>
+        </w:rPr>
+        <w:t>Items to Test</w:t>
+      </w:r>
+      <w:bookmarkEnd w:id="78"/>
+      <w:bookmarkEnd w:id="79"/>
+      <w:bookmarkEnd w:id="80"/>
+    </w:p>
+    <w:p>
+      <w:pPr>
+        <w:pStyle w:val="BodyText"/>
+        <w:ind w:left="720"/>
+      </w:pPr>
+      <w:r>
+        <w:t>Items that will be tested include:</w:t>
+      </w:r>
+    </w:p>
+    <w:p>
+      <w:pPr>
+        <w:pStyle w:val="BodyText"/>
+        <w:numPr>
+          <w:ilvl w:val="0"/>
+          <w:numId w:val="16"/>
+        </w:numPr>
+        <w:ind w:left="1440"/>
+      </w:pPr>
+      <w:r>
+        <w:t>Graphical user interface (GUI) responsiveness</w:t>
+      </w:r>
+    </w:p>
+    <w:p>
+      <w:pPr>
+        <w:pStyle w:val="BodyText"/>
+        <w:numPr>
+          <w:ilvl w:val="0"/>
+          <w:numId w:val="16"/>
+        </w:numPr>
+        <w:ind w:left="1440"/>
+      </w:pPr>
+      <w:r>
+        <w:t>Anything else?</w:t>
+      </w:r>
+    </w:p>
+    <w:p>
+      <w:pPr>
+        <w:pStyle w:val="Heading3"/>
+        <w:ind w:left="720"/>
+        <w:rPr>
+          <w:rFonts w:ascii="Times New Roman" w:hAnsi="Times New Roman" w:cs="Times New Roman"/>
+          <w:b/>
+          <w:bCs/>
+          <w:color w:val="auto"/>
+        </w:rPr>
+      </w:pPr>
+      <w:bookmarkStart w:id="81" w:name="_Toc185241570"/>
+      <w:bookmarkStart w:id="82" w:name="_Toc106477052"/>
+      <w:bookmarkStart w:id="83" w:name="_Toc106477854"/>
+      <w:r>
+        <w:rPr>
+          <w:rFonts w:ascii="Times New Roman" w:hAnsi="Times New Roman" w:cs="Times New Roman"/>
+          <w:b/>
+          <w:bCs/>
+          <w:color w:val="auto"/>
+        </w:rPr>
+        <w:t>Test Pass / Fail Criteria</w:t>
+      </w:r>
+      <w:bookmarkEnd w:id="81"/>
+      <w:bookmarkEnd w:id="82"/>
+      <w:bookmarkEnd w:id="83"/>
+    </w:p>
+    <w:p>
+      <w:pPr>
+        <w:pStyle w:val="InfoBlue"/>
+        <w:ind w:left="720"/>
+        <w:rPr>
+          <w:i w:val="0"/>
+          <w:iCs/>
+          <w:color w:val="auto"/>
+          <w:szCs w:val="24"/>
+        </w:rPr>
+      </w:pPr>
+      <w:bookmarkStart w:id="84" w:name="_Toc185241571"/>
+      <w:r>
+        <w:rPr>
+          <w:i w:val="0"/>
+          <w:iCs/>
+          <w:color w:val="auto"/>
+          <w:szCs w:val="24"/>
+        </w:rPr>
+        <w:t>Performance testing will be qualitative in that the tests will pass if software behave feels responsive from a human perspective, and they will fail if the team does not unanimously affirm responsiveness.  Given the software will not perform intensive calculations, there is no need for runtime or space complexity performance testing.</w:t>
+      </w:r>
+    </w:p>
+    <w:p>
+      <w:pPr>
+        <w:pStyle w:val="Heading3"/>
+        <w:ind w:left="720"/>
+        <w:rPr>
+          <w:rFonts w:ascii="Times New Roman" w:hAnsi="Times New Roman" w:cs="Times New Roman"/>
+          <w:b/>
+          <w:bCs/>
+          <w:color w:val="auto"/>
+        </w:rPr>
+      </w:pPr>
+      <w:bookmarkStart w:id="85" w:name="_Toc106477053"/>
+      <w:bookmarkStart w:id="86" w:name="_Toc106477855"/>
+      <w:r>
+        <w:rPr>
+          <w:rFonts w:ascii="Times New Roman" w:hAnsi="Times New Roman" w:cs="Times New Roman"/>
+          <w:b/>
+          <w:bCs/>
+          <w:color w:val="auto"/>
+        </w:rPr>
+        <w:t>Test Entry / Exit Criteria</w:t>
+      </w:r>
+      <w:bookmarkEnd w:id="84"/>
+      <w:bookmarkEnd w:id="85"/>
+      <w:bookmarkEnd w:id="86"/>
+    </w:p>
+    <w:p>
+      <w:pPr>
+        <w:pStyle w:val="InfoBlue"/>
+        <w:ind w:left="720"/>
+        <w:rPr>
+          <w:i w:val="0"/>
+          <w:iCs/>
+          <w:color w:val="auto"/>
+          <w:szCs w:val="24"/>
+        </w:rPr>
+      </w:pPr>
+      <w:bookmarkStart w:id="87" w:name="_Toc185241573"/>
+      <w:r>
+        <w:rPr>
+          <w:i w:val="0"/>
+          <w:iCs/>
+          <w:color w:val="auto"/>
+          <w:szCs w:val="24"/>
+        </w:rPr>
+        <w:t>Performance testing will occur throughout all stages of delivery as new units of code are added.</w:t>
+      </w:r>
+      <w:bookmarkEnd w:id="87"/>
+    </w:p>
+    <w:p>
+      <w:pPr>
+        <w:pStyle w:val="BodyText"/>
+      </w:pPr>
+    </w:p>
+    <w:p>
+      <w:pPr>
+        <w:pStyle w:val="Heading2"/>
+        <w:ind w:firstLine="360"/>
+      </w:pPr>
+      <w:bookmarkStart w:id="88" w:name="_Toc185241575"/>
+      <w:bookmarkStart w:id="89" w:name="_Toc106477054"/>
+      <w:bookmarkStart w:id="90" w:name="_Toc106477856"/>
+      <w:r>
+        <w:t>4.1.11 Regression Testing</w:t>
+      </w:r>
+      <w:bookmarkEnd w:id="88"/>
+      <w:bookmarkEnd w:id="89"/>
+      <w:bookmarkEnd w:id="90"/>
+    </w:p>
+    <w:p>
+      <w:pPr>
+        <w:pStyle w:val="Heading3"/>
+        <w:ind w:left="360" w:firstLine="360"/>
+        <w:rPr>
+          <w:rFonts w:ascii="Times New Roman" w:hAnsi="Times New Roman" w:cs="Times New Roman"/>
+          <w:b/>
+          <w:bCs/>
+          <w:color w:val="auto"/>
+        </w:rPr>
+      </w:pPr>
+      <w:bookmarkStart w:id="91" w:name="_Toc185241577"/>
+      <w:bookmarkStart w:id="92" w:name="_Toc106477055"/>
+      <w:bookmarkStart w:id="93" w:name="_Toc106477857"/>
+      <w:r>
+        <w:rPr>
+          <w:rFonts w:ascii="Times New Roman" w:hAnsi="Times New Roman" w:cs="Times New Roman"/>
+          <w:b/>
+          <w:bCs/>
+          <w:color w:val="auto"/>
+        </w:rPr>
+        <w:t>Items to Test</w:t>
+      </w:r>
+      <w:bookmarkEnd w:id="91"/>
+      <w:bookmarkEnd w:id="92"/>
+      <w:bookmarkEnd w:id="93"/>
+    </w:p>
+    <w:p>
+      <w:pPr>
+        <w:pStyle w:val="BodyText"/>
+        <w:ind w:left="720"/>
+      </w:pPr>
+      <w:r>
+        <w:t>Items that will be tested include:</w:t>
+      </w:r>
+    </w:p>
+    <w:p>
+      <w:pPr>
+        <w:pStyle w:val="BodyText"/>
+        <w:numPr>
+          <w:ilvl w:val="0"/>
+          <w:numId w:val="16"/>
+        </w:numPr>
+        <w:ind w:left="1440"/>
+      </w:pPr>
+      <w:r>
+        <w:t>All test cases that passed for all previous stages of the SDLC at the minimal and target stages of delivery.</w:t>
+      </w:r>
+    </w:p>
+    <w:p>
+      <w:pPr>
+        <w:pStyle w:val="Heading3"/>
+        <w:ind w:left="720"/>
+        <w:rPr>
+          <w:rFonts w:ascii="Times New Roman" w:hAnsi="Times New Roman" w:cs="Times New Roman"/>
+          <w:b/>
+          <w:bCs/>
+          <w:color w:val="auto"/>
+        </w:rPr>
+      </w:pPr>
+      <w:bookmarkStart w:id="94" w:name="_Toc185241580"/>
+      <w:bookmarkStart w:id="95" w:name="_Toc106477056"/>
+      <w:bookmarkStart w:id="96" w:name="_Toc106477858"/>
+      <w:r>
+        <w:rPr>
+          <w:rFonts w:ascii="Times New Roman" w:hAnsi="Times New Roman" w:cs="Times New Roman"/>
+          <w:b/>
+          <w:bCs/>
+          <w:color w:val="auto"/>
+        </w:rPr>
+        <w:t>Test Pass / Fail Criteria</w:t>
+      </w:r>
+      <w:bookmarkEnd w:id="94"/>
+      <w:bookmarkEnd w:id="95"/>
+      <w:bookmarkEnd w:id="96"/>
+    </w:p>
+    <w:p>
+      <w:pPr>
+        <w:pStyle w:val="InfoBlue"/>
+        <w:ind w:left="720"/>
+        <w:rPr>
+          <w:i w:val="0"/>
+          <w:iCs/>
+          <w:color w:val="auto"/>
+          <w:szCs w:val="24"/>
+        </w:rPr>
+      </w:pPr>
+      <w:bookmarkStart w:id="97" w:name="_Toc185241581"/>
+      <w:r>
+        <w:rPr>
+          <w:i w:val="0"/>
+          <w:iCs/>
+          <w:color w:val="auto"/>
+          <w:szCs w:val="24"/>
+        </w:rPr>
+        <w:t>Regression testing will pass so long as all test cases that passed for the previous stage of delivery pass for subsequent stages of delivery.  Regression testing will fail if any test case that passed for a previous stage of delivery fails in a subsequent stage of delivery.</w:t>
+      </w:r>
+    </w:p>
+    <w:p>
+      <w:pPr>
+        <w:pStyle w:val="Heading3"/>
+        <w:ind w:left="720"/>
+        <w:rPr>
+          <w:rFonts w:ascii="Times New Roman" w:hAnsi="Times New Roman" w:cs="Times New Roman"/>
+          <w:b/>
+          <w:bCs/>
+          <w:color w:val="auto"/>
+        </w:rPr>
+      </w:pPr>
+      <w:bookmarkStart w:id="98" w:name="_Toc106477057"/>
+      <w:bookmarkStart w:id="99" w:name="_Toc106477859"/>
+      <w:r>
+        <w:rPr>
+          <w:rFonts w:ascii="Times New Roman" w:hAnsi="Times New Roman" w:cs="Times New Roman"/>
+          <w:b/>
+          <w:bCs/>
+          <w:color w:val="auto"/>
+        </w:rPr>
+        <w:lastRenderedPageBreak/>
+        <w:t>Test Entry / Exit Criteria</w:t>
+      </w:r>
+      <w:bookmarkEnd w:id="97"/>
+      <w:bookmarkEnd w:id="98"/>
+      <w:bookmarkEnd w:id="99"/>
+    </w:p>
+    <w:p>
+      <w:pPr>
+        <w:pStyle w:val="InfoBlue"/>
+        <w:ind w:left="720"/>
+        <w:rPr>
+          <w:i w:val="0"/>
+          <w:iCs/>
+          <w:color w:val="auto"/>
+          <w:szCs w:val="24"/>
+        </w:rPr>
+      </w:pPr>
+      <w:bookmarkStart w:id="100" w:name="_Toc185241583"/>
+      <w:r>
+        <w:rPr>
+          <w:i w:val="0"/>
+          <w:iCs/>
+          <w:color w:val="auto"/>
+          <w:szCs w:val="24"/>
+        </w:rPr>
+        <w:t>Regression testing will begin as soon as the minimal stage of delivery is started.  The first round of regression testing will end upon successful testing of all skeletal stage test cases at delivery of the minimal stage in the staged delivery SDLC.  Similarly, the second round of regression testing will begin at the start of the target stage of delivery and will end prior to target stage delivery.  All regression testing ends prior to final unit, functionality, and conformance testing.</w:t>
+      </w:r>
+      <w:bookmarkEnd w:id="100"/>
+    </w:p>
+    <w:p>
+      <w:pPr>
+        <w:pStyle w:val="BodyText"/>
+      </w:pPr>
+    </w:p>
+    <w:p>
+      <w:pPr>
+        <w:pStyle w:val="Heading2"/>
+        <w:ind w:firstLine="360"/>
+      </w:pPr>
+      <w:bookmarkStart w:id="101" w:name="_Toc185241595"/>
+      <w:bookmarkStart w:id="102" w:name="_Toc106477058"/>
+      <w:bookmarkStart w:id="103" w:name="_Toc106477860"/>
+      <w:r>
+        <w:t>4.1.12 System Testing</w:t>
+      </w:r>
+      <w:bookmarkEnd w:id="101"/>
+      <w:bookmarkEnd w:id="102"/>
+      <w:bookmarkEnd w:id="103"/>
+    </w:p>
+    <w:p>
+      <w:pPr>
+        <w:pStyle w:val="Heading3"/>
+        <w:ind w:left="360" w:firstLine="360"/>
+        <w:rPr>
+          <w:rFonts w:ascii="Times New Roman" w:hAnsi="Times New Roman" w:cs="Times New Roman"/>
+          <w:b/>
+          <w:bCs/>
+          <w:color w:val="auto"/>
+        </w:rPr>
+      </w:pPr>
+      <w:bookmarkStart w:id="104" w:name="_Toc185241597"/>
+      <w:bookmarkStart w:id="105" w:name="_Toc106477059"/>
+      <w:bookmarkStart w:id="106" w:name="_Toc106477861"/>
+      <w:r>
+        <w:rPr>
+          <w:rFonts w:ascii="Times New Roman" w:hAnsi="Times New Roman" w:cs="Times New Roman"/>
+          <w:b/>
+          <w:bCs/>
+          <w:color w:val="auto"/>
+        </w:rPr>
+        <w:t>Items to Test</w:t>
+      </w:r>
+      <w:bookmarkEnd w:id="104"/>
+      <w:bookmarkEnd w:id="105"/>
+      <w:bookmarkEnd w:id="106"/>
+    </w:p>
+    <w:p>
+      <w:pPr>
+        <w:pStyle w:val="BodyText"/>
+        <w:ind w:left="720"/>
+      </w:pPr>
+      <w:r>
+        <w:t>Items that will be tested include:</w:t>
+      </w:r>
+    </w:p>
+    <w:p>
+      <w:pPr>
+        <w:pStyle w:val="BodyText"/>
+        <w:numPr>
+          <w:ilvl w:val="0"/>
+          <w:numId w:val="16"/>
+        </w:numPr>
+        <w:ind w:left="1440"/>
+      </w:pPr>
+      <w:r>
+        <w:t>Database</w:t>
+      </w:r>
+    </w:p>
+    <w:p>
+      <w:pPr>
+        <w:pStyle w:val="BodyText"/>
+        <w:numPr>
+          <w:ilvl w:val="0"/>
+          <w:numId w:val="16"/>
+        </w:numPr>
+        <w:ind w:left="1440"/>
+      </w:pPr>
+      <w:r>
+        <w:t>Server</w:t>
+      </w:r>
+    </w:p>
+    <w:p>
+      <w:pPr>
+        <w:pStyle w:val="Heading3"/>
+        <w:ind w:left="720"/>
+        <w:rPr>
+          <w:rFonts w:ascii="Times New Roman" w:hAnsi="Times New Roman" w:cs="Times New Roman"/>
+          <w:b/>
+          <w:bCs/>
+          <w:color w:val="auto"/>
+        </w:rPr>
+      </w:pPr>
+      <w:bookmarkStart w:id="107" w:name="_Toc185241600"/>
+      <w:bookmarkStart w:id="108" w:name="_Toc106477060"/>
+      <w:bookmarkStart w:id="109" w:name="_Toc106477862"/>
+      <w:r>
+        <w:rPr>
+          <w:rFonts w:ascii="Times New Roman" w:hAnsi="Times New Roman" w:cs="Times New Roman"/>
+          <w:b/>
+          <w:bCs/>
+          <w:color w:val="auto"/>
+        </w:rPr>
+        <w:t>Test Pass / Fail Criteria</w:t>
+      </w:r>
+      <w:bookmarkEnd w:id="107"/>
+      <w:bookmarkEnd w:id="108"/>
+      <w:bookmarkEnd w:id="109"/>
+    </w:p>
+    <w:p>
+      <w:pPr>
+        <w:pStyle w:val="InfoBlue"/>
+        <w:ind w:left="720"/>
+        <w:rPr>
+          <w:i w:val="0"/>
+          <w:iCs/>
+          <w:color w:val="auto"/>
+          <w:szCs w:val="24"/>
+        </w:rPr>
+      </w:pPr>
+      <w:bookmarkStart w:id="110" w:name="_Toc185241601"/>
+      <w:r>
+        <w:rPr>
+          <w:i w:val="0"/>
+          <w:iCs/>
+          <w:color w:val="auto"/>
+          <w:szCs w:val="24"/>
+        </w:rPr>
+        <w:t>System tests will pass if ?</w:t>
+      </w:r>
+    </w:p>
+    <w:p>
+      <w:pPr>
+        <w:pStyle w:val="Heading3"/>
+        <w:ind w:left="720"/>
+        <w:rPr>
+          <w:rFonts w:ascii="Times New Roman" w:hAnsi="Times New Roman" w:cs="Times New Roman"/>
+          <w:b/>
+          <w:bCs/>
+          <w:color w:val="auto"/>
+        </w:rPr>
+      </w:pPr>
+      <w:bookmarkStart w:id="111" w:name="_Toc106477061"/>
+      <w:bookmarkStart w:id="112" w:name="_Toc106477863"/>
+      <w:r>
+        <w:rPr>
+          <w:rFonts w:ascii="Times New Roman" w:hAnsi="Times New Roman" w:cs="Times New Roman"/>
+          <w:b/>
+          <w:bCs/>
+          <w:color w:val="auto"/>
+        </w:rPr>
+        <w:t>Test Entry / Exit Criteria</w:t>
+      </w:r>
+      <w:bookmarkEnd w:id="110"/>
+      <w:bookmarkEnd w:id="111"/>
+      <w:bookmarkEnd w:id="112"/>
+    </w:p>
+    <w:p>
+      <w:pPr>
+        <w:pStyle w:val="InfoBlue"/>
+        <w:ind w:left="720"/>
+        <w:rPr>
+          <w:i w:val="0"/>
+          <w:iCs/>
+          <w:color w:val="auto"/>
+          <w:szCs w:val="24"/>
+        </w:rPr>
+      </w:pPr>
+      <w:bookmarkStart w:id="113" w:name="_Toc185241603"/>
+      <w:r>
+        <w:rPr>
+          <w:i w:val="0"/>
+          <w:iCs/>
+          <w:color w:val="auto"/>
+          <w:szCs w:val="24"/>
+        </w:rPr>
+        <w:t>System testing will begin during the minimal stage of delivery and will end in the target stage before the final conformance testing.</w:t>
+      </w:r>
+      <w:bookmarkEnd w:id="113"/>
+    </w:p>
+    <w:p>
+      <w:pPr>
+        <w:pStyle w:val="BodyText"/>
+      </w:pPr>
+    </w:p>
+    <w:p>
+      <w:pPr>
+        <w:pStyle w:val="Heading2"/>
+        <w:ind w:firstLine="360"/>
+      </w:pPr>
+      <w:bookmarkStart w:id="114" w:name="_Toc185241605"/>
+      <w:bookmarkStart w:id="115" w:name="_Toc106477062"/>
+      <w:bookmarkStart w:id="116" w:name="_Toc106477864"/>
+      <w:r>
+        <w:t>4.1.13 Unit Testing</w:t>
+      </w:r>
+      <w:bookmarkEnd w:id="114"/>
+      <w:bookmarkEnd w:id="115"/>
+      <w:bookmarkEnd w:id="116"/>
+    </w:p>
+    <w:p>
+      <w:pPr>
+        <w:pStyle w:val="Heading3"/>
+        <w:ind w:left="360" w:firstLine="360"/>
+        <w:rPr>
+          <w:rFonts w:ascii="Times New Roman" w:hAnsi="Times New Roman" w:cs="Times New Roman"/>
+          <w:b/>
+          <w:bCs/>
+          <w:color w:val="auto"/>
+        </w:rPr>
+      </w:pPr>
+      <w:bookmarkStart w:id="117" w:name="_Toc185241607"/>
+      <w:bookmarkStart w:id="118" w:name="_Toc106477063"/>
+      <w:bookmarkStart w:id="119" w:name="_Toc106477865"/>
+      <w:r>
+        <w:rPr>
+          <w:rFonts w:ascii="Times New Roman" w:hAnsi="Times New Roman" w:cs="Times New Roman"/>
+          <w:b/>
+          <w:bCs/>
+          <w:color w:val="auto"/>
+        </w:rPr>
+        <w:t>Items to Test</w:t>
+      </w:r>
+      <w:bookmarkEnd w:id="117"/>
+      <w:bookmarkEnd w:id="118"/>
+      <w:bookmarkEnd w:id="119"/>
+    </w:p>
+    <w:p>
+      <w:pPr>
+        <w:pStyle w:val="BodyText"/>
+        <w:ind w:left="720"/>
+      </w:pPr>
+      <w:r>
+        <w:t>Items that will be tested include:</w:t>
+      </w:r>
+    </w:p>
+    <w:p>
+      <w:pPr>
+        <w:pStyle w:val="BodyText"/>
+        <w:numPr>
+          <w:ilvl w:val="0"/>
+          <w:numId w:val="16"/>
+        </w:numPr>
+        <w:ind w:left="1440"/>
+      </w:pPr>
+      <w:r>
+        <w:t>All classes and class methods</w:t>
+      </w:r>
+    </w:p>
+    <w:p>
+      <w:pPr>
+        <w:pStyle w:val="Heading3"/>
+        <w:ind w:left="720"/>
+        <w:rPr>
+          <w:rFonts w:ascii="Times New Roman" w:hAnsi="Times New Roman" w:cs="Times New Roman"/>
+          <w:b/>
+          <w:bCs/>
+          <w:color w:val="auto"/>
+        </w:rPr>
+      </w:pPr>
+      <w:bookmarkStart w:id="120" w:name="_Toc185241610"/>
+      <w:bookmarkStart w:id="121" w:name="_Toc106477064"/>
+      <w:bookmarkStart w:id="122" w:name="_Toc106477866"/>
+      <w:r>
+        <w:rPr>
+          <w:rFonts w:ascii="Times New Roman" w:hAnsi="Times New Roman" w:cs="Times New Roman"/>
+          <w:b/>
+          <w:bCs/>
+          <w:color w:val="auto"/>
+        </w:rPr>
+        <w:t>Test Pass / Fail Criteria</w:t>
+      </w:r>
+      <w:bookmarkEnd w:id="120"/>
+      <w:bookmarkEnd w:id="121"/>
+      <w:bookmarkEnd w:id="122"/>
+    </w:p>
+    <w:p>
+      <w:pPr>
+        <w:pStyle w:val="InfoBlue"/>
+        <w:ind w:left="720"/>
+        <w:rPr>
+          <w:i w:val="0"/>
+          <w:iCs/>
+          <w:color w:val="auto"/>
+          <w:szCs w:val="24"/>
+        </w:rPr>
+      </w:pPr>
+      <w:bookmarkStart w:id="123" w:name="_Toc185241611"/>
+      <w:r>
+        <w:rPr>
+          <w:i w:val="0"/>
+          <w:iCs/>
+          <w:color w:val="auto"/>
+          <w:szCs w:val="24"/>
+        </w:rPr>
+        <w:t>Unit testing will pass provided individual unit tests produce the desired software behavior and conform to project requirements (i.e., conformance testing also passes).  Tests will fail if either the individual unit does not produce the desired software behavior or does not pass conformance testing.</w:t>
+      </w:r>
+    </w:p>
+    <w:p>
+      <w:pPr>
+        <w:pStyle w:val="Heading3"/>
+        <w:ind w:left="720"/>
+        <w:rPr>
+          <w:rFonts w:ascii="Times New Roman" w:hAnsi="Times New Roman" w:cs="Times New Roman"/>
+          <w:b/>
+          <w:bCs/>
+          <w:color w:val="auto"/>
+        </w:rPr>
+      </w:pPr>
+      <w:bookmarkStart w:id="124" w:name="_Toc106477065"/>
+      <w:bookmarkStart w:id="125" w:name="_Toc106477867"/>
+      <w:r>
+        <w:rPr>
+          <w:rFonts w:ascii="Times New Roman" w:hAnsi="Times New Roman" w:cs="Times New Roman"/>
+          <w:b/>
+          <w:bCs/>
+          <w:color w:val="auto"/>
+        </w:rPr>
+        <w:t>Test Entry / Exit Criteria</w:t>
+      </w:r>
+      <w:bookmarkEnd w:id="123"/>
+      <w:bookmarkEnd w:id="124"/>
+      <w:bookmarkEnd w:id="125"/>
+    </w:p>
+    <w:p>
+      <w:pPr>
+        <w:pStyle w:val="InfoBlue"/>
+        <w:ind w:left="720"/>
+        <w:rPr>
+          <w:i w:val="0"/>
+          <w:iCs/>
+          <w:color w:val="auto"/>
+          <w:szCs w:val="24"/>
+        </w:rPr>
+      </w:pPr>
+      <w:bookmarkStart w:id="126" w:name="_Toc185241613"/>
+      <w:r>
+        <w:rPr>
+          <w:i w:val="0"/>
+          <w:iCs/>
+          <w:color w:val="auto"/>
+          <w:szCs w:val="24"/>
+        </w:rPr>
+        <w:t>Unit testing will begin at the start of the staged delivery SDLC and end in tandem with final conformance testing at the end of the target stage.</w:t>
+      </w:r>
+      <w:bookmarkEnd w:id="35"/>
+      <w:bookmarkEnd w:id="126"/>
+    </w:p>
+    <w:p>
+      <w:pPr>
+        <w:rPr>
+          <w:rFonts w:ascii="Times New Roman" w:hAnsi="Times New Roman" w:cs="Times New Roman"/>
+        </w:rPr>
+      </w:pPr>
+    </w:p>
+    <w:p>
+      <w:pPr>
+        <w:pStyle w:val="Heading2"/>
+      </w:pPr>
+      <w:bookmarkStart w:id="127" w:name="_Toc106397539"/>
+      <w:r>
+        <w:t>4</w:t>
+      </w:r>
+      <w:r>
+        <w:t xml:space="preserve">.2 </w:t>
+      </w:r>
+      <w:r>
+        <w:t xml:space="preserve">Configuration Management </w:t>
+      </w:r>
+      <w:commentRangeStart w:id="128"/>
+      <w:r>
+        <w:t>Plan</w:t>
+      </w:r>
+      <w:bookmarkEnd w:id="127"/>
+      <w:commentRangeEnd w:id="128"/>
       <w:r>
         <w:rPr>
           <w:rStyle w:val="CommentReference"/>
@@ -3275,41 +5331,7 @@
           <w:b w:val="0"/>
           <w:bCs w:val="0"/>
         </w:rPr>
-        <w:commentReference w:id="13"/>
-      </w:r>
-    </w:p>
-    <w:p>
-      <w:pPr>
-        <w:rPr>
-          <w:rFonts w:ascii="Times New Roman" w:hAnsi="Times New Roman" w:cs="Times New Roman"/>
-        </w:rPr>
-      </w:pPr>
-    </w:p>
-    <w:p>
-      <w:pPr>
-        <w:pStyle w:val="Heading2"/>
-      </w:pPr>
-      <w:bookmarkStart w:id="14" w:name="_Toc106397539"/>
-      <w:r>
-        <w:t xml:space="preserve">5.2 </w:t>
-      </w:r>
-      <w:r>
-        <w:t xml:space="preserve">Configuration Management </w:t>
-      </w:r>
-      <w:commentRangeStart w:id="15"/>
-      <w:r>
-        <w:t>Plan</w:t>
-      </w:r>
-      <w:bookmarkEnd w:id="14"/>
-      <w:commentRangeEnd w:id="15"/>
-      <w:r>
-        <w:rPr>
-          <w:rStyle w:val="CommentReference"/>
-          <w:rFonts w:asciiTheme="minorHAnsi" w:eastAsiaTheme="minorHAnsi" w:hAnsiTheme="minorHAnsi" w:cstheme="minorBidi"/>
-          <w:b w:val="0"/>
-          <w:bCs w:val="0"/>
-        </w:rPr>
-        <w:commentReference w:id="15"/>
+        <w:commentReference w:id="128"/>
       </w:r>
     </w:p>
     <w:p>
@@ -3483,7 +5505,23 @@
       </w:r>
     </w:p>
   </w:comment>
-  <w:comment w:id="15" w:author="Tatiana de A. F. Correia" w:date="2022-06-17T22:40:00Z" w:initials="TdAFC">
+  <w:comment w:id="14" w:author="Nick Champagne" w:date="2022-06-18T20:45:00Z" w:initials="NC">
+    <w:p>
+      <w:pPr>
+        <w:pStyle w:val="CommentText"/>
+      </w:pPr>
+      <w:r>
+        <w:rPr>
+          <w:rStyle w:val="CommentReference"/>
+        </w:rPr>
+        <w:annotationRef/>
+      </w:r>
+      <w:r>
+        <w:t>Added the test plan to this document</w:t>
+      </w:r>
+    </w:p>
+  </w:comment>
+  <w:comment w:id="128" w:author="Tatiana de A. F. Correia" w:date="2022-06-17T22:40:00Z" w:initials="TdAFC">
     <w:p>
       <w:pPr>
         <w:pStyle w:val="CommentText"/>
@@ -3506,7 +5544,8 @@
 <w15:commentsEx xmlns:wpc="http://schemas.microsoft.com/office/word/2010/wordprocessingCanvas" xmlns:cx="http://schemas.microsoft.com/office/drawing/2014/chartex" xmlns:cx1="http://schemas.microsoft.com/office/drawing/2015/9/8/chartex" xmlns:cx2="http://schemas.microsoft.com/office/drawing/2015/10/21/chartex" xmlns:cx3="http://schemas.microsoft.com/office/drawing/2016/5/9/chartex" xmlns:cx4="http://schemas.microsoft.com/office/drawing/2016/5/10/chartex" xmlns:cx5="http://schemas.microsoft.com/office/drawing/2016/5/11/chartex" xmlns:cx6="http://schemas.microsoft.com/office/drawing/2016/5/12/chartex" xmlns:cx7="http://schemas.microsoft.com/office/drawing/2016/5/13/chartex" xmlns:cx8="http://schemas.microsoft.com/office/drawing/2016/5/14/chartex" xmlns:mc="http://schemas.openxmlformats.org/markup-compatibility/2006" xmlns:aink="http://schemas.microsoft.com/office/drawing/2016/ink" xmlns:am3d="http://schemas.microsoft.com/office/drawing/2017/model3d" xmlns:o="urn:schemas-microsoft-com:office:office" xmlns:oel="http://schemas.microsoft.com/office/2019/extlst" xmlns:r="http://schemas.openxmlformats.org/officeDocument/2006/relationships" xmlns:m="http://schemas.openxmlformats.org/officeDocument/2006/math" xmlns:v="urn:schemas-microsoft-com:vml" xmlns:wp14="http://schemas.microsoft.com/office/word/2010/wordprocessingDrawing" xmlns:wp="http://schemas.openxmlformats.org/drawingml/2006/wordprocessingDrawing" xmlns:w10="urn:schemas-microsoft-com:office:word" xmlns:w="http://schemas.openxmlformats.org/wordprocessingml/2006/main" xmlns:w14="http://schemas.microsoft.com/office/word/2010/wordml" xmlns:w15="http://schemas.microsoft.com/office/word/2012/wordml" xmlns:w16cex="http://schemas.microsoft.com/office/word/2018/wordml/cex" xmlns:w16cid="http://schemas.microsoft.com/office/word/2016/wordml/cid" xmlns:w16="http://schemas.microsoft.com/office/word/2018/wordml" xmlns:w16sdtdh="http://schemas.microsoft.com/office/word/2020/wordml/sdtdatahash" xmlns:w16se="http://schemas.microsoft.com/office/word/2015/wordml/symex" xmlns:wpg="http://schemas.microsoft.com/office/word/2010/wordprocessingGroup" xmlns:wpi="http://schemas.microsoft.com/office/word/2010/wordprocessingInk" xmlns:wne="http://schemas.microsoft.com/office/word/2006/wordml" xmlns:wps="http://schemas.microsoft.com/office/word/2010/wordprocessingShape" mc:Ignorable="w14 w15 w16se w16cid w16 w16cex w16sdtdh wp14">
   <w15:commentEx w15:paraId="503089BE" w15:done="0"/>
   <w15:commentEx w15:paraId="503622DE" w15:done="0"/>
-  <w15:commentEx w15:paraId="4EC3B3C7" w15:done="0"/>
+  <w15:commentEx w15:paraId="257CD4EE" w15:done="0"/>
+  <w15:commentEx w15:paraId="41017A24" w15:paraIdParent="257CD4EE" w15:done="0"/>
   <w15:commentEx w15:paraId="696A03F8" w15:done="0"/>
 </w15:commentsEx>
 </file>
@@ -3516,6 +5555,7 @@
   <w16cex:commentExtensible w16cex:durableId="26578111" w16cex:dateUtc="2022-06-18T03:39:00Z"/>
   <w16cex:commentExtensible w16cex:durableId="2657814E" w16cex:dateUtc="2022-06-18T03:40:00Z"/>
   <w16cex:commentExtensible w16cex:durableId="26578161" w16cex:dateUtc="2022-06-18T03:40:00Z"/>
+  <w16cex:commentExtensible w16cex:durableId="2658B7FC" w16cex:dateUtc="2022-06-19T03:45:00Z"/>
   <w16cex:commentExtensible w16cex:durableId="26578178" w16cex:dateUtc="2022-06-18T03:40:00Z"/>
 </w16cex:commentsExtensible>
 </file>
@@ -3524,7 +5564,8 @@
 <w16cid:commentsIds xmlns:wpc="http://schemas.microsoft.com/office/word/2010/wordprocessingCanvas" xmlns:cx="http://schemas.microsoft.com/office/drawing/2014/chartex" xmlns:cx1="http://schemas.microsoft.com/office/drawing/2015/9/8/chartex" xmlns:cx2="http://schemas.microsoft.com/office/drawing/2015/10/21/chartex" xmlns:cx3="http://schemas.microsoft.com/office/drawing/2016/5/9/chartex" xmlns:cx4="http://schemas.microsoft.com/office/drawing/2016/5/10/chartex" xmlns:cx5="http://schemas.microsoft.com/office/drawing/2016/5/11/chartex" xmlns:cx6="http://schemas.microsoft.com/office/drawing/2016/5/12/chartex" xmlns:cx7="http://schemas.microsoft.com/office/drawing/2016/5/13/chartex" xmlns:cx8="http://schemas.microsoft.com/office/drawing/2016/5/14/chartex" xmlns:mc="http://schemas.openxmlformats.org/markup-compatibility/2006" xmlns:aink="http://schemas.microsoft.com/office/drawing/2016/ink" xmlns:am3d="http://schemas.microsoft.com/office/drawing/2017/model3d" xmlns:o="urn:schemas-microsoft-com:office:office" xmlns:oel="http://schemas.microsoft.com/office/2019/extlst" xmlns:r="http://schemas.openxmlformats.org/officeDocument/2006/relationships" xmlns:m="http://schemas.openxmlformats.org/officeDocument/2006/math" xmlns:v="urn:schemas-microsoft-com:vml" xmlns:wp14="http://schemas.microsoft.com/office/word/2010/wordprocessingDrawing" xmlns:wp="http://schemas.openxmlformats.org/drawingml/2006/wordprocessingDrawing" xmlns:w10="urn:schemas-microsoft-com:office:word" xmlns:w="http://schemas.openxmlformats.org/wordprocessingml/2006/main" xmlns:w14="http://schemas.microsoft.com/office/word/2010/wordml" xmlns:w15="http://schemas.microsoft.com/office/word/2012/wordml" xmlns:w16cex="http://schemas.microsoft.com/office/word/2018/wordml/cex" xmlns:w16cid="http://schemas.microsoft.com/office/word/2016/wordml/cid" xmlns:w16="http://schemas.microsoft.com/office/word/2018/wordml" xmlns:w16sdtdh="http://schemas.microsoft.com/office/word/2020/wordml/sdtdatahash" xmlns:w16se="http://schemas.microsoft.com/office/word/2015/wordml/symex" xmlns:wpg="http://schemas.microsoft.com/office/word/2010/wordprocessingGroup" xmlns:wpi="http://schemas.microsoft.com/office/word/2010/wordprocessingInk" xmlns:wne="http://schemas.microsoft.com/office/word/2006/wordml" xmlns:wps="http://schemas.microsoft.com/office/word/2010/wordprocessingShape" mc:Ignorable="w14 w15 w16se w16cid w16 w16cex w16sdtdh wp14">
   <w16cid:commentId w16cid:paraId="503089BE" w16cid:durableId="26578111"/>
   <w16cid:commentId w16cid:paraId="503622DE" w16cid:durableId="2657814E"/>
-  <w16cid:commentId w16cid:paraId="4EC3B3C7" w16cid:durableId="26578161"/>
+  <w16cid:commentId w16cid:paraId="257CD4EE" w16cid:durableId="26578161"/>
+  <w16cid:commentId w16cid:paraId="41017A24" w16cid:durableId="2658B7FC"/>
   <w16cid:commentId w16cid:paraId="696A03F8" w16cid:durableId="26578178"/>
 </w16cid:commentsIds>
 </file>
@@ -3792,6 +5833,92 @@
     </w:lvl>
   </w:abstractNum>
   <w:abstractNum w:abstractNumId="1" w15:restartNumberingAfterBreak="0">
+    <w:nsid w:val="02A524E7"/>
+    <w:multiLevelType w:val="hybridMultilevel"/>
+    <w:tmpl w:val="CC0A1518"/>
+    <w:lvl w:ilvl="0" w:tplc="0409000F">
+      <w:start w:val="1"/>
+      <w:numFmt w:val="decimal"/>
+      <w:lvlText w:val="%1."/>
+      <w:lvlJc w:val="left"/>
+      <w:pPr>
+        <w:ind w:left="720" w:hanging="360"/>
+      </w:pPr>
+    </w:lvl>
+    <w:lvl w:ilvl="1" w:tplc="04090019">
+      <w:start w:val="1"/>
+      <w:numFmt w:val="lowerLetter"/>
+      <w:lvlText w:val="%2."/>
+      <w:lvlJc w:val="left"/>
+      <w:pPr>
+        <w:ind w:left="1440" w:hanging="360"/>
+      </w:pPr>
+    </w:lvl>
+    <w:lvl w:ilvl="2" w:tplc="0409001B" w:tentative="1">
+      <w:start w:val="1"/>
+      <w:numFmt w:val="lowerRoman"/>
+      <w:lvlText w:val="%3."/>
+      <w:lvlJc w:val="right"/>
+      <w:pPr>
+        <w:ind w:left="2160" w:hanging="180"/>
+      </w:pPr>
+    </w:lvl>
+    <w:lvl w:ilvl="3" w:tplc="0409000F" w:tentative="1">
+      <w:start w:val="1"/>
+      <w:numFmt w:val="decimal"/>
+      <w:lvlText w:val="%4."/>
+      <w:lvlJc w:val="left"/>
+      <w:pPr>
+        <w:ind w:left="2880" w:hanging="360"/>
+      </w:pPr>
+    </w:lvl>
+    <w:lvl w:ilvl="4" w:tplc="04090019" w:tentative="1">
+      <w:start w:val="1"/>
+      <w:numFmt w:val="lowerLetter"/>
+      <w:lvlText w:val="%5."/>
+      <w:lvlJc w:val="left"/>
+      <w:pPr>
+        <w:ind w:left="3600" w:hanging="360"/>
+      </w:pPr>
+    </w:lvl>
+    <w:lvl w:ilvl="5" w:tplc="0409001B" w:tentative="1">
+      <w:start w:val="1"/>
+      <w:numFmt w:val="lowerRoman"/>
+      <w:lvlText w:val="%6."/>
+      <w:lvlJc w:val="right"/>
+      <w:pPr>
+        <w:ind w:left="4320" w:hanging="180"/>
+      </w:pPr>
+    </w:lvl>
+    <w:lvl w:ilvl="6" w:tplc="0409000F" w:tentative="1">
+      <w:start w:val="1"/>
+      <w:numFmt w:val="decimal"/>
+      <w:lvlText w:val="%7."/>
+      <w:lvlJc w:val="left"/>
+      <w:pPr>
+        <w:ind w:left="5040" w:hanging="360"/>
+      </w:pPr>
+    </w:lvl>
+    <w:lvl w:ilvl="7" w:tplc="04090019" w:tentative="1">
+      <w:start w:val="1"/>
+      <w:numFmt w:val="lowerLetter"/>
+      <w:lvlText w:val="%8."/>
+      <w:lvlJc w:val="left"/>
+      <w:pPr>
+        <w:ind w:left="5760" w:hanging="360"/>
+      </w:pPr>
+    </w:lvl>
+    <w:lvl w:ilvl="8" w:tplc="0409001B" w:tentative="1">
+      <w:start w:val="1"/>
+      <w:numFmt w:val="lowerRoman"/>
+      <w:lvlText w:val="%9."/>
+      <w:lvlJc w:val="right"/>
+      <w:pPr>
+        <w:ind w:left="6480" w:hanging="180"/>
+      </w:pPr>
+    </w:lvl>
+  </w:abstractNum>
+  <w:abstractNum w:abstractNumId="2" w15:restartNumberingAfterBreak="0">
     <w:nsid w:val="033B2606"/>
     <w:multiLevelType w:val="hybridMultilevel"/>
     <w:tmpl w:val="F57C2504"/>
@@ -3904,7 +6031,7 @@
       </w:rPr>
     </w:lvl>
   </w:abstractNum>
-  <w:abstractNum w:abstractNumId="2" w15:restartNumberingAfterBreak="0">
+  <w:abstractNum w:abstractNumId="3" w15:restartNumberingAfterBreak="0">
     <w:nsid w:val="06CD0FAF"/>
     <w:multiLevelType w:val="hybridMultilevel"/>
     <w:tmpl w:val="9A9828D4"/>
@@ -4017,7 +6144,7 @@
       </w:rPr>
     </w:lvl>
   </w:abstractNum>
-  <w:abstractNum w:abstractNumId="3" w15:restartNumberingAfterBreak="0">
+  <w:abstractNum w:abstractNumId="4" w15:restartNumberingAfterBreak="0">
     <w:nsid w:val="084204FE"/>
     <w:multiLevelType w:val="multilevel"/>
     <w:tmpl w:val="7C847276"/>
@@ -4130,7 +6257,120 @@
       </w:rPr>
     </w:lvl>
   </w:abstractNum>
-  <w:abstractNum w:abstractNumId="4" w15:restartNumberingAfterBreak="0">
+  <w:abstractNum w:abstractNumId="5" w15:restartNumberingAfterBreak="0">
+    <w:nsid w:val="0AA3378D"/>
+    <w:multiLevelType w:val="hybridMultilevel"/>
+    <w:tmpl w:val="9BDE1AE4"/>
+    <w:lvl w:ilvl="0" w:tplc="04090001">
+      <w:start w:val="1"/>
+      <w:numFmt w:val="bullet"/>
+      <w:lvlText w:val=""/>
+      <w:lvlJc w:val="left"/>
+      <w:pPr>
+        <w:ind w:left="1296" w:hanging="360"/>
+      </w:pPr>
+      <w:rPr>
+        <w:rFonts w:ascii="Symbol" w:hAnsi="Symbol" w:hint="default"/>
+      </w:rPr>
+    </w:lvl>
+    <w:lvl w:ilvl="1" w:tplc="04090003">
+      <w:start w:val="1"/>
+      <w:numFmt w:val="bullet"/>
+      <w:lvlText w:val="o"/>
+      <w:lvlJc w:val="left"/>
+      <w:pPr>
+        <w:ind w:left="2016" w:hanging="360"/>
+      </w:pPr>
+      <w:rPr>
+        <w:rFonts w:ascii="Courier New" w:hAnsi="Courier New" w:cs="Courier New" w:hint="default"/>
+      </w:rPr>
+    </w:lvl>
+    <w:lvl w:ilvl="2" w:tplc="04090005">
+      <w:start w:val="1"/>
+      <w:numFmt w:val="bullet"/>
+      <w:lvlText w:val=""/>
+      <w:lvlJc w:val="left"/>
+      <w:pPr>
+        <w:ind w:left="2736" w:hanging="360"/>
+      </w:pPr>
+      <w:rPr>
+        <w:rFonts w:ascii="Wingdings" w:hAnsi="Wingdings" w:hint="default"/>
+      </w:rPr>
+    </w:lvl>
+    <w:lvl w:ilvl="3" w:tplc="04090001" w:tentative="1">
+      <w:start w:val="1"/>
+      <w:numFmt w:val="bullet"/>
+      <w:lvlText w:val=""/>
+      <w:lvlJc w:val="left"/>
+      <w:pPr>
+        <w:ind w:left="3456" w:hanging="360"/>
+      </w:pPr>
+      <w:rPr>
+        <w:rFonts w:ascii="Symbol" w:hAnsi="Symbol" w:hint="default"/>
+      </w:rPr>
+    </w:lvl>
+    <w:lvl w:ilvl="4" w:tplc="04090003" w:tentative="1">
+      <w:start w:val="1"/>
+      <w:numFmt w:val="bullet"/>
+      <w:lvlText w:val="o"/>
+      <w:lvlJc w:val="left"/>
+      <w:pPr>
+        <w:ind w:left="4176" w:hanging="360"/>
+      </w:pPr>
+      <w:rPr>
+        <w:rFonts w:ascii="Courier New" w:hAnsi="Courier New" w:cs="Courier New" w:hint="default"/>
+      </w:rPr>
+    </w:lvl>
+    <w:lvl w:ilvl="5" w:tplc="04090005" w:tentative="1">
+      <w:start w:val="1"/>
+      <w:numFmt w:val="bullet"/>
+      <w:lvlText w:val=""/>
+      <w:lvlJc w:val="left"/>
+      <w:pPr>
+        <w:ind w:left="4896" w:hanging="360"/>
+      </w:pPr>
+      <w:rPr>
+        <w:rFonts w:ascii="Wingdings" w:hAnsi="Wingdings" w:hint="default"/>
+      </w:rPr>
+    </w:lvl>
+    <w:lvl w:ilvl="6" w:tplc="04090001" w:tentative="1">
+      <w:start w:val="1"/>
+      <w:numFmt w:val="bullet"/>
+      <w:lvlText w:val=""/>
+      <w:lvlJc w:val="left"/>
+      <w:pPr>
+        <w:ind w:left="5616" w:hanging="360"/>
+      </w:pPr>
+      <w:rPr>
+        <w:rFonts w:ascii="Symbol" w:hAnsi="Symbol" w:hint="default"/>
+      </w:rPr>
+    </w:lvl>
+    <w:lvl w:ilvl="7" w:tplc="04090003" w:tentative="1">
+      <w:start w:val="1"/>
+      <w:numFmt w:val="bullet"/>
+      <w:lvlText w:val="o"/>
+      <w:lvlJc w:val="left"/>
+      <w:pPr>
+        <w:ind w:left="6336" w:hanging="360"/>
+      </w:pPr>
+      <w:rPr>
+        <w:rFonts w:ascii="Courier New" w:hAnsi="Courier New" w:cs="Courier New" w:hint="default"/>
+      </w:rPr>
+    </w:lvl>
+    <w:lvl w:ilvl="8" w:tplc="04090005" w:tentative="1">
+      <w:start w:val="1"/>
+      <w:numFmt w:val="bullet"/>
+      <w:lvlText w:val=""/>
+      <w:lvlJc w:val="left"/>
+      <w:pPr>
+        <w:ind w:left="7056" w:hanging="360"/>
+      </w:pPr>
+      <w:rPr>
+        <w:rFonts w:ascii="Wingdings" w:hAnsi="Wingdings" w:hint="default"/>
+      </w:rPr>
+    </w:lvl>
+  </w:abstractNum>
+  <w:abstractNum w:abstractNumId="6" w15:restartNumberingAfterBreak="0">
     <w:nsid w:val="0C2469A6"/>
     <w:multiLevelType w:val="hybridMultilevel"/>
     <w:tmpl w:val="AC2222CA"/>
@@ -4217,7 +6457,7 @@
       </w:pPr>
     </w:lvl>
   </w:abstractNum>
-  <w:abstractNum w:abstractNumId="5" w15:restartNumberingAfterBreak="0">
+  <w:abstractNum w:abstractNumId="7" w15:restartNumberingAfterBreak="0">
     <w:nsid w:val="0E7F5200"/>
     <w:multiLevelType w:val="hybridMultilevel"/>
     <w:tmpl w:val="588EDCA8"/>
@@ -4306,7 +6546,7 @@
       </w:pPr>
     </w:lvl>
   </w:abstractNum>
-  <w:abstractNum w:abstractNumId="6" w15:restartNumberingAfterBreak="0">
+  <w:abstractNum w:abstractNumId="8" w15:restartNumberingAfterBreak="0">
     <w:nsid w:val="1BF71A6E"/>
     <w:multiLevelType w:val="hybridMultilevel"/>
     <w:tmpl w:val="45D430CA"/>
@@ -4395,7 +6635,7 @@
       </w:pPr>
     </w:lvl>
   </w:abstractNum>
-  <w:abstractNum w:abstractNumId="7" w15:restartNumberingAfterBreak="0">
+  <w:abstractNum w:abstractNumId="9" w15:restartNumberingAfterBreak="0">
     <w:nsid w:val="28BC6412"/>
     <w:multiLevelType w:val="multilevel"/>
     <w:tmpl w:val="B33A493E"/>
@@ -4508,7 +6748,7 @@
       </w:rPr>
     </w:lvl>
   </w:abstractNum>
-  <w:abstractNum w:abstractNumId="8" w15:restartNumberingAfterBreak="0">
+  <w:abstractNum w:abstractNumId="10" w15:restartNumberingAfterBreak="0">
     <w:nsid w:val="36936788"/>
     <w:multiLevelType w:val="multilevel"/>
     <w:tmpl w:val="54C80B26"/>
@@ -4621,7 +6861,7 @@
       </w:rPr>
     </w:lvl>
   </w:abstractNum>
-  <w:abstractNum w:abstractNumId="9" w15:restartNumberingAfterBreak="0">
+  <w:abstractNum w:abstractNumId="11" w15:restartNumberingAfterBreak="0">
     <w:nsid w:val="3B75298E"/>
     <w:multiLevelType w:val="hybridMultilevel"/>
     <w:tmpl w:val="5AD86622"/>
@@ -4710,7 +6950,7 @@
       </w:pPr>
     </w:lvl>
   </w:abstractNum>
-  <w:abstractNum w:abstractNumId="10" w15:restartNumberingAfterBreak="0">
+  <w:abstractNum w:abstractNumId="12" w15:restartNumberingAfterBreak="0">
     <w:nsid w:val="3D1B6C6E"/>
     <w:multiLevelType w:val="hybridMultilevel"/>
     <w:tmpl w:val="2FA67336"/>
@@ -4823,7 +7063,7 @@
       </w:pPr>
     </w:lvl>
   </w:abstractNum>
-  <w:abstractNum w:abstractNumId="11" w15:restartNumberingAfterBreak="0">
+  <w:abstractNum w:abstractNumId="13" w15:restartNumberingAfterBreak="0">
     <w:nsid w:val="44496948"/>
     <w:multiLevelType w:val="hybridMultilevel"/>
     <w:tmpl w:val="5F9EBC46"/>
@@ -4936,7 +7176,7 @@
       </w:rPr>
     </w:lvl>
   </w:abstractNum>
-  <w:abstractNum w:abstractNumId="12" w15:restartNumberingAfterBreak="0">
+  <w:abstractNum w:abstractNumId="14" w15:restartNumberingAfterBreak="0">
     <w:nsid w:val="4A5440D0"/>
     <w:multiLevelType w:val="multilevel"/>
     <w:tmpl w:val="7FC41E86"/>
@@ -5049,7 +7289,7 @@
       </w:rPr>
     </w:lvl>
   </w:abstractNum>
-  <w:abstractNum w:abstractNumId="13" w15:restartNumberingAfterBreak="0">
+  <w:abstractNum w:abstractNumId="15" w15:restartNumberingAfterBreak="0">
     <w:nsid w:val="54B330A9"/>
     <w:multiLevelType w:val="hybridMultilevel"/>
     <w:tmpl w:val="F6CEFA42"/>
@@ -5162,7 +7402,7 @@
       </w:rPr>
     </w:lvl>
   </w:abstractNum>
-  <w:abstractNum w:abstractNumId="14" w15:restartNumberingAfterBreak="0">
+  <w:abstractNum w:abstractNumId="16" w15:restartNumberingAfterBreak="0">
     <w:nsid w:val="7C0B79EC"/>
     <w:multiLevelType w:val="multilevel"/>
     <w:tmpl w:val="54C80B26"/>
@@ -5276,49 +7516,55 @@
     </w:lvl>
   </w:abstractNum>
   <w:num w:numId="1" w16cid:durableId="177088629">
-    <w:abstractNumId w:val="4"/>
+    <w:abstractNumId w:val="6"/>
   </w:num>
   <w:num w:numId="2" w16cid:durableId="308020833">
+    <w:abstractNumId w:val="12"/>
+  </w:num>
+  <w:num w:numId="3" w16cid:durableId="1906450916">
+    <w:abstractNumId w:val="13"/>
+  </w:num>
+  <w:num w:numId="4" w16cid:durableId="1794591861">
+    <w:abstractNumId w:val="15"/>
+  </w:num>
+  <w:num w:numId="5" w16cid:durableId="225184861">
+    <w:abstractNumId w:val="8"/>
+  </w:num>
+  <w:num w:numId="6" w16cid:durableId="443889042">
+    <w:abstractNumId w:val="16"/>
+  </w:num>
+  <w:num w:numId="7" w16cid:durableId="718824875">
     <w:abstractNumId w:val="10"/>
   </w:num>
-  <w:num w:numId="3" w16cid:durableId="1906450916">
+  <w:num w:numId="8" w16cid:durableId="480734616">
     <w:abstractNumId w:val="11"/>
   </w:num>
-  <w:num w:numId="4" w16cid:durableId="1794591861">
-    <w:abstractNumId w:val="13"/>
-  </w:num>
-  <w:num w:numId="5" w16cid:durableId="225184861">
-    <w:abstractNumId w:val="6"/>
-  </w:num>
-  <w:num w:numId="6" w16cid:durableId="443889042">
-    <w:abstractNumId w:val="14"/>
-  </w:num>
-  <w:num w:numId="7" w16cid:durableId="718824875">
-    <w:abstractNumId w:val="8"/>
-  </w:num>
-  <w:num w:numId="8" w16cid:durableId="480734616">
-    <w:abstractNumId w:val="9"/>
-  </w:num>
   <w:num w:numId="9" w16cid:durableId="1165517249">
-    <w:abstractNumId w:val="1"/>
+    <w:abstractNumId w:val="2"/>
   </w:num>
   <w:num w:numId="10" w16cid:durableId="1796941989">
-    <w:abstractNumId w:val="2"/>
+    <w:abstractNumId w:val="3"/>
   </w:num>
   <w:num w:numId="11" w16cid:durableId="585921592">
     <w:abstractNumId w:val="0"/>
   </w:num>
   <w:num w:numId="12" w16cid:durableId="418797764">
+    <w:abstractNumId w:val="7"/>
+  </w:num>
+  <w:num w:numId="13" w16cid:durableId="1294554220">
+    <w:abstractNumId w:val="4"/>
+  </w:num>
+  <w:num w:numId="14" w16cid:durableId="345988688">
+    <w:abstractNumId w:val="9"/>
+  </w:num>
+  <w:num w:numId="15" w16cid:durableId="808862714">
+    <w:abstractNumId w:val="14"/>
+  </w:num>
+  <w:num w:numId="16" w16cid:durableId="1541282099">
     <w:abstractNumId w:val="5"/>
   </w:num>
-  <w:num w:numId="13" w16cid:durableId="1294554220">
-    <w:abstractNumId w:val="3"/>
-  </w:num>
-  <w:num w:numId="14" w16cid:durableId="345988688">
-    <w:abstractNumId w:val="7"/>
-  </w:num>
-  <w:num w:numId="15" w16cid:durableId="808862714">
-    <w:abstractNumId w:val="12"/>
+  <w:num w:numId="17" w16cid:durableId="1762489708">
+    <w:abstractNumId w:val="1"/>
   </w:num>
 </w:numbering>
 </file>
@@ -5327,6 +7573,9 @@
 <w15:people xmlns:wpc="http://schemas.microsoft.com/office/word/2010/wordprocessingCanvas" xmlns:cx="http://schemas.microsoft.com/office/drawing/2014/chartex" xmlns:cx1="http://schemas.microsoft.com/office/drawing/2015/9/8/chartex" xmlns:cx2="http://schemas.microsoft.com/office/drawing/2015/10/21/chartex" xmlns:cx3="http://schemas.microsoft.com/office/drawing/2016/5/9/chartex" xmlns:cx4="http://schemas.microsoft.com/office/drawing/2016/5/10/chartex" xmlns:cx5="http://schemas.microsoft.com/office/drawing/2016/5/11/chartex" xmlns:cx6="http://schemas.microsoft.com/office/drawing/2016/5/12/chartex" xmlns:cx7="http://schemas.microsoft.com/office/drawing/2016/5/13/chartex" xmlns:cx8="http://schemas.microsoft.com/office/drawing/2016/5/14/chartex" xmlns:mc="http://schemas.openxmlformats.org/markup-compatibility/2006" xmlns:aink="http://schemas.microsoft.com/office/drawing/2016/ink" xmlns:am3d="http://schemas.microsoft.com/office/drawing/2017/model3d" xmlns:o="urn:schemas-microsoft-com:office:office" xmlns:oel="http://schemas.microsoft.com/office/2019/extlst" xmlns:r="http://schemas.openxmlformats.org/officeDocument/2006/relationships" xmlns:m="http://schemas.openxmlformats.org/officeDocument/2006/math" xmlns:v="urn:schemas-microsoft-com:vml" xmlns:wp14="http://schemas.microsoft.com/office/word/2010/wordprocessingDrawing" xmlns:wp="http://schemas.openxmlformats.org/drawingml/2006/wordprocessingDrawing" xmlns:w10="urn:schemas-microsoft-com:office:word" xmlns:w="http://schemas.openxmlformats.org/wordprocessingml/2006/main" xmlns:w14="http://schemas.microsoft.com/office/word/2010/wordml" xmlns:w15="http://schemas.microsoft.com/office/word/2012/wordml" xmlns:w16cex="http://schemas.microsoft.com/office/word/2018/wordml/cex" xmlns:w16cid="http://schemas.microsoft.com/office/word/2016/wordml/cid" xmlns:w16="http://schemas.microsoft.com/office/word/2018/wordml" xmlns:w16sdtdh="http://schemas.microsoft.com/office/word/2020/wordml/sdtdatahash" xmlns:w16se="http://schemas.microsoft.com/office/word/2015/wordml/symex" xmlns:wpg="http://schemas.microsoft.com/office/word/2010/wordprocessingGroup" xmlns:wpi="http://schemas.microsoft.com/office/word/2010/wordprocessingInk" xmlns:wne="http://schemas.microsoft.com/office/word/2006/wordml" xmlns:wps="http://schemas.microsoft.com/office/word/2010/wordprocessingShape" mc:Ignorable="w14 w15 w16se w16cid w16 w16cex w16sdtdh wp14">
   <w15:person w15:author="Tatiana de A. F. Correia">
     <w15:presenceInfo w15:providerId="None" w15:userId="Tatiana de A. F. Correia"/>
+  </w15:person>
+  <w15:person w15:author="Nick Champagne">
+    <w15:presenceInfo w15:providerId="None" w15:userId="Nick Champagne"/>
   </w15:person>
 </w15:people>
 </file>
@@ -5415,7 +7664,7 @@
     <w:lsdException w:name="Closing" w:semiHidden="1" w:unhideWhenUsed="1"/>
     <w:lsdException w:name="Signature" w:semiHidden="1" w:unhideWhenUsed="1"/>
     <w:lsdException w:name="Default Paragraph Font" w:semiHidden="1" w:uiPriority="1" w:unhideWhenUsed="1"/>
-    <w:lsdException w:name="Body Text" w:semiHidden="1" w:unhideWhenUsed="1"/>
+    <w:lsdException w:name="Body Text" w:semiHidden="1" w:uiPriority="0" w:unhideWhenUsed="1"/>
     <w:lsdException w:name="Body Text Indent" w:semiHidden="1" w:unhideWhenUsed="1"/>
     <w:lsdException w:name="List Continue" w:semiHidden="1" w:unhideWhenUsed="1"/>
     <w:lsdException w:name="List Continue 2" w:semiHidden="1" w:unhideWhenUsed="1"/>
@@ -5776,6 +8025,28 @@
       <w:szCs w:val="24"/>
     </w:rPr>
   </w:style>
+  <w:style w:type="paragraph" w:styleId="Heading3">
+    <w:name w:val="heading 3"/>
+    <w:basedOn w:val="Normal"/>
+    <w:next w:val="Normal"/>
+    <w:link w:val="Heading3Char"/>
+    <w:uiPriority w:val="9"/>
+    <w:unhideWhenUsed/>
+    <w:qFormat/>
+    <w:rsid w:val="00B64C08"/>
+    <w:pPr>
+      <w:keepNext/>
+      <w:keepLines/>
+      <w:spacing w:before="40" w:after="0"/>
+      <w:outlineLvl w:val="2"/>
+    </w:pPr>
+    <w:rPr>
+      <w:rFonts w:asciiTheme="majorHAnsi" w:eastAsiaTheme="majorEastAsia" w:hAnsiTheme="majorHAnsi" w:cstheme="majorBidi"/>
+      <w:color w:val="1F3763" w:themeColor="accent1" w:themeShade="7F"/>
+      <w:sz w:val="24"/>
+      <w:szCs w:val="24"/>
+    </w:rPr>
+  </w:style>
   <w:style w:type="character" w:default="1" w:styleId="DefaultParagraphFont">
     <w:name w:val="Default Paragraph Font"/>
     <w:uiPriority w:val="1"/>
@@ -5859,7 +8130,6 @@
     <w:basedOn w:val="Normal"/>
     <w:link w:val="CommentTextChar"/>
     <w:uiPriority w:val="99"/>
-    <w:semiHidden/>
     <w:unhideWhenUsed/>
     <w:rsid w:val="00DF3674"/>
     <w:pPr>
@@ -5875,7 +8145,6 @@
     <w:basedOn w:val="DefaultParagraphFont"/>
     <w:link w:val="CommentText"/>
     <w:uiPriority w:val="99"/>
-    <w:semiHidden/>
     <w:rsid w:val="00DF3674"/>
     <w:rPr>
       <w:sz w:val="20"/>
@@ -6018,6 +8287,65 @@
     <w:rPr>
       <w:color w:val="2B579A"/>
       <w:shd w:val="clear" w:color="auto" w:fill="E6E6E6"/>
+    </w:rPr>
+  </w:style>
+  <w:style w:type="character" w:customStyle="1" w:styleId="Heading3Char">
+    <w:name w:val="Heading 3 Char"/>
+    <w:basedOn w:val="DefaultParagraphFont"/>
+    <w:link w:val="Heading3"/>
+    <w:uiPriority w:val="9"/>
+    <w:rsid w:val="00B64C08"/>
+    <w:rPr>
+      <w:rFonts w:asciiTheme="majorHAnsi" w:eastAsiaTheme="majorEastAsia" w:hAnsiTheme="majorHAnsi" w:cstheme="majorBidi"/>
+      <w:color w:val="1F3763" w:themeColor="accent1" w:themeShade="7F"/>
+      <w:sz w:val="24"/>
+      <w:szCs w:val="24"/>
+    </w:rPr>
+  </w:style>
+  <w:style w:type="paragraph" w:styleId="BodyText">
+    <w:name w:val="Body Text"/>
+    <w:basedOn w:val="Normal"/>
+    <w:link w:val="BodyTextChar"/>
+    <w:rsid w:val="00B64C08"/>
+    <w:pPr>
+      <w:spacing w:before="60" w:after="120" w:line="240" w:lineRule="auto"/>
+      <w:ind w:left="576"/>
+      <w:jc w:val="both"/>
+    </w:pPr>
+    <w:rPr>
+      <w:rFonts w:ascii="Times New Roman" w:eastAsia="Times New Roman" w:hAnsi="Times New Roman" w:cs="Times New Roman"/>
+      <w:sz w:val="24"/>
+      <w:szCs w:val="24"/>
+    </w:rPr>
+  </w:style>
+  <w:style w:type="character" w:customStyle="1" w:styleId="BodyTextChar">
+    <w:name w:val="Body Text Char"/>
+    <w:basedOn w:val="DefaultParagraphFont"/>
+    <w:link w:val="BodyText"/>
+    <w:rsid w:val="00B64C08"/>
+    <w:rPr>
+      <w:rFonts w:ascii="Times New Roman" w:eastAsia="Times New Roman" w:hAnsi="Times New Roman" w:cs="Times New Roman"/>
+      <w:sz w:val="24"/>
+      <w:szCs w:val="24"/>
+    </w:rPr>
+  </w:style>
+  <w:style w:type="paragraph" w:customStyle="1" w:styleId="InfoBlue">
+    <w:name w:val="InfoBlue"/>
+    <w:basedOn w:val="Normal"/>
+    <w:next w:val="BodyText"/>
+    <w:rsid w:val="00B64C08"/>
+    <w:pPr>
+      <w:widowControl w:val="0"/>
+      <w:spacing w:after="120" w:line="240" w:lineRule="atLeast"/>
+      <w:ind w:left="576"/>
+      <w:jc w:val="both"/>
+    </w:pPr>
+    <w:rPr>
+      <w:rFonts w:ascii="Times New Roman" w:eastAsia="Times New Roman" w:hAnsi="Times New Roman" w:cs="Times New Roman"/>
+      <w:i/>
+      <w:color w:val="0000FF"/>
+      <w:sz w:val="24"/>
+      <w:szCs w:val="20"/>
     </w:rPr>
   </w:style>
 </w:styles>
@@ -6319,10 +8647,6 @@
 </file>
 
 <file path=customXml/item1.xml><?xml version="1.0" encoding="utf-8"?>
-<b:Sources xmlns:b="http://schemas.openxmlformats.org/officeDocument/2006/bibliography" xmlns="http://schemas.openxmlformats.org/officeDocument/2006/bibliography" SelectedStyle="\CHICAGO.XSL" StyleName="Chicago" Version="16"/>
-</file>
-
-<file path=customXml/item2.xml><?xml version="1.0" encoding="utf-8"?>
 <?mso-contentType ?>
 <FormTemplates xmlns="http://schemas.microsoft.com/sharepoint/v3/contenttype/forms">
   <Display>DocumentLibraryForm</Display>
@@ -6331,7 +8655,22 @@
 </FormTemplates>
 </file>
 
+<file path=customXml/item2.xml><?xml version="1.0" encoding="utf-8"?>
+<b:Sources xmlns:b="http://schemas.openxmlformats.org/officeDocument/2006/bibliography" xmlns="http://schemas.openxmlformats.org/officeDocument/2006/bibliography" SelectedStyle="\CHICAGO.XSL" StyleName="Chicago" Version="16"/>
+</file>
+
 <file path=customXml/item3.xml><?xml version="1.0" encoding="utf-8"?>
+<p:properties xmlns:p="http://schemas.microsoft.com/office/2006/metadata/properties" xmlns:xsi="http://www.w3.org/2001/XMLSchema-instance" xmlns:pc="http://schemas.microsoft.com/office/infopath/2007/PartnerControls">
+  <documentManagement>
+    <lcf76f155ced4ddcb4097134ff3c332f xmlns="866fc3b6-56c9-4c17-bca9-c783ef10a307">
+      <Terms xmlns="http://schemas.microsoft.com/office/infopath/2007/PartnerControls"/>
+    </lcf76f155ced4ddcb4097134ff3c332f>
+    <TaxCatchAll xmlns="2ce934d2-c60b-49e8-bf32-a45541dde7b9" xsi:nil="true"/>
+  </documentManagement>
+</p:properties>
+</file>
+
+<file path=customXml/item4.xml><?xml version="1.0" encoding="utf-8"?>
 <ct:contentTypeSchema xmlns:ct="http://schemas.microsoft.com/office/2006/metadata/contentType" xmlns:ma="http://schemas.microsoft.com/office/2006/metadata/properties/metaAttributes" ct:_="" ma:_="" ma:contentTypeName="Document" ma:contentTypeID="0x010100EECA624CC21A194287DE3FEB3AF4BD5B" ma:contentTypeVersion="9" ma:contentTypeDescription="Create a new document." ma:contentTypeScope="" ma:versionID="a89fcaf427655a07272e7fc31ab581be">
   <xsd:schema xmlns:xsd="http://www.w3.org/2001/XMLSchema" xmlns:xs="http://www.w3.org/2001/XMLSchema" xmlns:p="http://schemas.microsoft.com/office/2006/metadata/properties" xmlns:ns2="866fc3b6-56c9-4c17-bca9-c783ef10a307" xmlns:ns3="2ce934d2-c60b-49e8-bf32-a45541dde7b9" targetNamespace="http://schemas.microsoft.com/office/2006/metadata/properties" ma:root="true" ma:fieldsID="0b9012a7ad792f0555f7ce8c515f2c19" ns2:_="" ns3:_="">
     <xsd:import namespace="866fc3b6-56c9-4c17-bca9-c783ef10a307"/>
@@ -6514,18 +8853,15 @@
 </ct:contentTypeSchema>
 </file>
 
-<file path=customXml/item4.xml><?xml version="1.0" encoding="utf-8"?>
-<p:properties xmlns:p="http://schemas.microsoft.com/office/2006/metadata/properties" xmlns:xsi="http://www.w3.org/2001/XMLSchema-instance" xmlns:pc="http://schemas.microsoft.com/office/infopath/2007/PartnerControls">
-  <documentManagement>
-    <lcf76f155ced4ddcb4097134ff3c332f xmlns="866fc3b6-56c9-4c17-bca9-c783ef10a307">
-      <Terms xmlns="http://schemas.microsoft.com/office/infopath/2007/PartnerControls"/>
-    </lcf76f155ced4ddcb4097134ff3c332f>
-    <TaxCatchAll xmlns="2ce934d2-c60b-49e8-bf32-a45541dde7b9" xsi:nil="true"/>
-  </documentManagement>
-</p:properties>
+<file path=customXml/itemProps1.xml><?xml version="1.0" encoding="utf-8"?>
+<ds:datastoreItem xmlns:ds="http://schemas.openxmlformats.org/officeDocument/2006/customXml" ds:itemID="{A8B9D43F-4E3D-47E9-A817-64CF82F2EF61}">
+  <ds:schemaRefs>
+    <ds:schemaRef ds:uri="http://schemas.microsoft.com/sharepoint/v3/contenttype/forms"/>
+  </ds:schemaRefs>
+</ds:datastoreItem>
 </file>
 
-<file path=customXml/itemProps1.xml><?xml version="1.0" encoding="utf-8"?>
+<file path=customXml/itemProps2.xml><?xml version="1.0" encoding="utf-8"?>
 <ds:datastoreItem xmlns:ds="http://schemas.openxmlformats.org/officeDocument/2006/customXml" ds:itemID="{353E6074-A18A-4796-95AB-C488F57046E7}">
   <ds:schemaRefs>
     <ds:schemaRef ds:uri="http://schemas.openxmlformats.org/officeDocument/2006/bibliography"/>
@@ -6533,15 +8869,18 @@
 </ds:datastoreItem>
 </file>
 
-<file path=customXml/itemProps2.xml><?xml version="1.0" encoding="utf-8"?>
-<ds:datastoreItem xmlns:ds="http://schemas.openxmlformats.org/officeDocument/2006/customXml" ds:itemID="{A8B9D43F-4E3D-47E9-A817-64CF82F2EF61}">
+<file path=customXml/itemProps3.xml><?xml version="1.0" encoding="utf-8"?>
+<ds:datastoreItem xmlns:ds="http://schemas.openxmlformats.org/officeDocument/2006/customXml" ds:itemID="{4C735ABE-E133-4026-9507-ED954EB91047}">
   <ds:schemaRefs>
-    <ds:schemaRef ds:uri="http://schemas.microsoft.com/sharepoint/v3/contenttype/forms"/>
+    <ds:schemaRef ds:uri="http://schemas.microsoft.com/office/2006/metadata/properties"/>
+    <ds:schemaRef ds:uri="http://schemas.microsoft.com/office/infopath/2007/PartnerControls"/>
+    <ds:schemaRef ds:uri="866fc3b6-56c9-4c17-bca9-c783ef10a307"/>
+    <ds:schemaRef ds:uri="2ce934d2-c60b-49e8-bf32-a45541dde7b9"/>
   </ds:schemaRefs>
 </ds:datastoreItem>
 </file>
 
-<file path=customXml/itemProps3.xml><?xml version="1.0" encoding="utf-8"?>
+<file path=customXml/itemProps4.xml><?xml version="1.0" encoding="utf-8"?>
 <ds:datastoreItem xmlns:ds="http://schemas.openxmlformats.org/officeDocument/2006/customXml" ds:itemID="{2E4DCE46-6E9A-4FE6-8AB7-40C7817FD418}">
   <ds:schemaRefs>
     <ds:schemaRef ds:uri="http://schemas.microsoft.com/office/2006/metadata/contentType"/>
@@ -6558,15 +8897,4 @@
     <ds:schemaRef ds:uri="http://schemas.microsoft.com/internal/obd"/>
   </ds:schemaRefs>
 </ds:datastoreItem>
-</file>
-
-<file path=customXml/itemProps4.xml><?xml version="1.0" encoding="utf-8"?>
-<ds:datastoreItem xmlns:ds="http://schemas.openxmlformats.org/officeDocument/2006/customXml" ds:itemID="{4C735ABE-E133-4026-9507-ED954EB91047}">
-  <ds:schemaRefs>
-    <ds:schemaRef ds:uri="http://schemas.microsoft.com/office/2006/metadata/properties"/>
-    <ds:schemaRef ds:uri="http://schemas.microsoft.com/office/infopath/2007/PartnerControls"/>
-    <ds:schemaRef ds:uri="866fc3b6-56c9-4c17-bca9-c783ef10a307"/>
-    <ds:schemaRef ds:uri="2ce934d2-c60b-49e8-bf32-a45541dde7b9"/>
-  </ds:schemaRefs>
-</ds:datastoreItem>
 </file>
</xml_diff>

<commit_message>
Updated test cases and edited test plan
</commit_message>
<xml_diff>
--- a/Project Plan.docx
+++ b/Project Plan.docx
@@ -139,7 +139,7 @@
             </w:rPr>
             <w:fldChar w:fldCharType="separate"/>
           </w:r>
-          <w:hyperlink w:anchor="_Toc106479575" w:history="1">
+          <w:hyperlink w:anchor="_Toc106553329" w:history="1">
             <w:r>
               <w:rPr>
                 <w:rStyle w:val="Hyperlink"/>
@@ -180,7 +180,7 @@
                 <w:noProof/>
                 <w:webHidden/>
               </w:rPr>
-              <w:instrText xml:space="preserve"> PAGEREF _Toc106479575 \h </w:instrText>
+              <w:instrText xml:space="preserve"> PAGEREF _Toc106553329 \h </w:instrText>
             </w:r>
             <w:r>
               <w:rPr>
@@ -223,7 +223,7 @@
               <w:noProof/>
             </w:rPr>
           </w:pPr>
-          <w:hyperlink w:anchor="_Toc106479576" w:history="1">
+          <w:hyperlink w:anchor="_Toc106553330" w:history="1">
             <w:r>
               <w:rPr>
                 <w:rStyle w:val="Hyperlink"/>
@@ -264,7 +264,7 @@
                 <w:noProof/>
                 <w:webHidden/>
               </w:rPr>
-              <w:instrText xml:space="preserve"> PAGEREF _Toc106479576 \h </w:instrText>
+              <w:instrText xml:space="preserve"> PAGEREF _Toc106553330 \h </w:instrText>
             </w:r>
             <w:r>
               <w:rPr>
@@ -307,7 +307,7 @@
               <w:noProof/>
             </w:rPr>
           </w:pPr>
-          <w:hyperlink w:anchor="_Toc106479577" w:history="1">
+          <w:hyperlink w:anchor="_Toc106553331" w:history="1">
             <w:r>
               <w:rPr>
                 <w:rStyle w:val="Hyperlink"/>
@@ -348,7 +348,7 @@
                 <w:noProof/>
                 <w:webHidden/>
               </w:rPr>
-              <w:instrText xml:space="preserve"> PAGEREF _Toc106479577 \h </w:instrText>
+              <w:instrText xml:space="preserve"> PAGEREF _Toc106553331 \h </w:instrText>
             </w:r>
             <w:r>
               <w:rPr>
@@ -391,7 +391,7 @@
               <w:noProof/>
             </w:rPr>
           </w:pPr>
-          <w:hyperlink w:anchor="_Toc106479578" w:history="1">
+          <w:hyperlink w:anchor="_Toc106553332" w:history="1">
             <w:r>
               <w:rPr>
                 <w:rStyle w:val="Hyperlink"/>
@@ -432,7 +432,7 @@
                 <w:noProof/>
                 <w:webHidden/>
               </w:rPr>
-              <w:instrText xml:space="preserve"> PAGEREF _Toc106479578 \h </w:instrText>
+              <w:instrText xml:space="preserve"> PAGEREF _Toc106553332 \h </w:instrText>
             </w:r>
             <w:r>
               <w:rPr>
@@ -475,7 +475,7 @@
               <w:noProof/>
             </w:rPr>
           </w:pPr>
-          <w:hyperlink w:anchor="_Toc106479579" w:history="1">
+          <w:hyperlink w:anchor="_Toc106553333" w:history="1">
             <w:r>
               <w:rPr>
                 <w:rStyle w:val="Hyperlink"/>
@@ -516,7 +516,7 @@
                 <w:noProof/>
                 <w:webHidden/>
               </w:rPr>
-              <w:instrText xml:space="preserve"> PAGEREF _Toc106479579 \h </w:instrText>
+              <w:instrText xml:space="preserve"> PAGEREF _Toc106553333 \h </w:instrText>
             </w:r>
             <w:r>
               <w:rPr>
@@ -558,7 +558,7 @@
               <w:noProof/>
             </w:rPr>
           </w:pPr>
-          <w:hyperlink w:anchor="_Toc106479580" w:history="1">
+          <w:hyperlink w:anchor="_Toc106553334" w:history="1">
             <w:r>
               <w:rPr>
                 <w:rStyle w:val="Hyperlink"/>
@@ -585,7 +585,7 @@
                 <w:noProof/>
                 <w:webHidden/>
               </w:rPr>
-              <w:instrText xml:space="preserve"> PAGEREF _Toc106479580 \h </w:instrText>
+              <w:instrText xml:space="preserve"> PAGEREF _Toc106553334 \h </w:instrText>
             </w:r>
             <w:r>
               <w:rPr>
@@ -627,7 +627,7 @@
               <w:noProof/>
             </w:rPr>
           </w:pPr>
-          <w:hyperlink w:anchor="_Toc106479581" w:history="1">
+          <w:hyperlink w:anchor="_Toc106553335" w:history="1">
             <w:r>
               <w:rPr>
                 <w:rStyle w:val="Hyperlink"/>
@@ -654,7 +654,7 @@
                 <w:noProof/>
                 <w:webHidden/>
               </w:rPr>
-              <w:instrText xml:space="preserve"> PAGEREF _Toc106479581 \h </w:instrText>
+              <w:instrText xml:space="preserve"> PAGEREF _Toc106553335 \h </w:instrText>
             </w:r>
             <w:r>
               <w:rPr>
@@ -696,7 +696,7 @@
               <w:noProof/>
             </w:rPr>
           </w:pPr>
-          <w:hyperlink w:anchor="_Toc106479582" w:history="1">
+          <w:hyperlink w:anchor="_Toc106553336" w:history="1">
             <w:r>
               <w:rPr>
                 <w:rStyle w:val="Hyperlink"/>
@@ -723,7 +723,7 @@
                 <w:noProof/>
                 <w:webHidden/>
               </w:rPr>
-              <w:instrText xml:space="preserve"> PAGEREF _Toc106479582 \h </w:instrText>
+              <w:instrText xml:space="preserve"> PAGEREF _Toc106553336 \h </w:instrText>
             </w:r>
             <w:r>
               <w:rPr>
@@ -766,7 +766,7 @@
               <w:noProof/>
             </w:rPr>
           </w:pPr>
-          <w:hyperlink w:anchor="_Toc106479583" w:history="1">
+          <w:hyperlink w:anchor="_Toc106553337" w:history="1">
             <w:r>
               <w:rPr>
                 <w:rStyle w:val="Hyperlink"/>
@@ -807,7 +807,7 @@
                 <w:noProof/>
                 <w:webHidden/>
               </w:rPr>
-              <w:instrText xml:space="preserve"> PAGEREF _Toc106479583 \h </w:instrText>
+              <w:instrText xml:space="preserve"> PAGEREF _Toc106553337 \h </w:instrText>
             </w:r>
             <w:r>
               <w:rPr>
@@ -850,7 +850,7 @@
               <w:noProof/>
             </w:rPr>
           </w:pPr>
-          <w:hyperlink w:anchor="_Toc106479584" w:history="1">
+          <w:hyperlink w:anchor="_Toc106553338" w:history="1">
             <w:r>
               <w:rPr>
                 <w:rStyle w:val="Hyperlink"/>
@@ -891,7 +891,7 @@
                 <w:noProof/>
                 <w:webHidden/>
               </w:rPr>
-              <w:instrText xml:space="preserve"> PAGEREF _Toc106479584 \h </w:instrText>
+              <w:instrText xml:space="preserve"> PAGEREF _Toc106553338 \h </w:instrText>
             </w:r>
             <w:r>
               <w:rPr>
@@ -933,7 +933,7 @@
               <w:noProof/>
             </w:rPr>
           </w:pPr>
-          <w:hyperlink w:anchor="_Toc106479585" w:history="1">
+          <w:hyperlink w:anchor="_Toc106553339" w:history="1">
             <w:r>
               <w:rPr>
                 <w:rStyle w:val="Hyperlink"/>
@@ -960,7 +960,7 @@
                 <w:noProof/>
                 <w:webHidden/>
               </w:rPr>
-              <w:instrText xml:space="preserve"> PAGEREF _Toc106479585 \h </w:instrText>
+              <w:instrText xml:space="preserve"> PAGEREF _Toc106553339 \h </w:instrText>
             </w:r>
             <w:r>
               <w:rPr>
@@ -998,10 +998,11 @@
               <w:tab w:val="right" w:pos="9350"/>
             </w:tabs>
             <w:rPr>
+              <w:rFonts w:eastAsiaTheme="minorEastAsia"/>
               <w:noProof/>
             </w:rPr>
           </w:pPr>
-          <w:hyperlink w:anchor="_Toc106479586" w:history="1">
+          <w:hyperlink w:anchor="_Toc106553340" w:history="1">
             <w:r>
               <w:rPr>
                 <w:rStyle w:val="Hyperlink"/>
@@ -1031,7 +1032,7 @@
                 <w:noProof/>
                 <w:webHidden/>
               </w:rPr>
-              <w:instrText xml:space="preserve"> PAGEREF _Toc106479586 \h </w:instrText>
+              <w:instrText xml:space="preserve"> PAGEREF _Toc106553340 \h </w:instrText>
             </w:r>
             <w:r>
               <w:rPr>
@@ -1069,10 +1070,11 @@
               <w:tab w:val="right" w:pos="9350"/>
             </w:tabs>
             <w:rPr>
+              <w:rFonts w:eastAsiaTheme="minorEastAsia"/>
               <w:noProof/>
             </w:rPr>
           </w:pPr>
-          <w:hyperlink w:anchor="_Toc106479587" w:history="1">
+          <w:hyperlink w:anchor="_Toc106553341" w:history="1">
             <w:r>
               <w:rPr>
                 <w:rStyle w:val="Hyperlink"/>
@@ -1102,7 +1104,7 @@
                 <w:noProof/>
                 <w:webHidden/>
               </w:rPr>
-              <w:instrText xml:space="preserve"> PAGEREF _Toc106479587 \h </w:instrText>
+              <w:instrText xml:space="preserve"> PAGEREF _Toc106553341 \h </w:instrText>
             </w:r>
             <w:r>
               <w:rPr>
@@ -1140,10 +1142,11 @@
               <w:tab w:val="right" w:pos="9350"/>
             </w:tabs>
             <w:rPr>
+              <w:rFonts w:eastAsiaTheme="minorEastAsia"/>
               <w:noProof/>
             </w:rPr>
           </w:pPr>
-          <w:hyperlink w:anchor="_Toc106479588" w:history="1">
+          <w:hyperlink w:anchor="_Toc106553342" w:history="1">
             <w:r>
               <w:rPr>
                 <w:rStyle w:val="Hyperlink"/>
@@ -1173,7 +1176,7 @@
                 <w:noProof/>
                 <w:webHidden/>
               </w:rPr>
-              <w:instrText xml:space="preserve"> PAGEREF _Toc106479588 \h </w:instrText>
+              <w:instrText xml:space="preserve"> PAGEREF _Toc106553342 \h </w:instrText>
             </w:r>
             <w:r>
               <w:rPr>
@@ -1211,10 +1214,11 @@
               <w:tab w:val="right" w:pos="9350"/>
             </w:tabs>
             <w:rPr>
+              <w:rFonts w:eastAsiaTheme="minorEastAsia"/>
               <w:noProof/>
             </w:rPr>
           </w:pPr>
-          <w:hyperlink w:anchor="_Toc106479589" w:history="1">
+          <w:hyperlink w:anchor="_Toc106553343" w:history="1">
             <w:r>
               <w:rPr>
                 <w:rStyle w:val="Hyperlink"/>
@@ -1244,7 +1248,7 @@
                 <w:noProof/>
                 <w:webHidden/>
               </w:rPr>
-              <w:instrText xml:space="preserve"> PAGEREF _Toc106479589 \h </w:instrText>
+              <w:instrText xml:space="preserve"> PAGEREF _Toc106553343 \h </w:instrText>
             </w:r>
             <w:r>
               <w:rPr>
@@ -1282,10 +1286,11 @@
               <w:tab w:val="right" w:pos="9350"/>
             </w:tabs>
             <w:rPr>
+              <w:rFonts w:eastAsiaTheme="minorEastAsia"/>
               <w:noProof/>
             </w:rPr>
           </w:pPr>
-          <w:hyperlink w:anchor="_Toc106479590" w:history="1">
+          <w:hyperlink w:anchor="_Toc106553344" w:history="1">
             <w:r>
               <w:rPr>
                 <w:rStyle w:val="Hyperlink"/>
@@ -1315,7 +1320,7 @@
                 <w:noProof/>
                 <w:webHidden/>
               </w:rPr>
-              <w:instrText xml:space="preserve"> PAGEREF _Toc106479590 \h </w:instrText>
+              <w:instrText xml:space="preserve"> PAGEREF _Toc106553344 \h </w:instrText>
             </w:r>
             <w:r>
               <w:rPr>
@@ -1353,10 +1358,11 @@
               <w:tab w:val="right" w:pos="9350"/>
             </w:tabs>
             <w:rPr>
+              <w:rFonts w:eastAsiaTheme="minorEastAsia"/>
               <w:noProof/>
             </w:rPr>
           </w:pPr>
-          <w:hyperlink w:anchor="_Toc106479591" w:history="1">
+          <w:hyperlink w:anchor="_Toc106553345" w:history="1">
             <w:r>
               <w:rPr>
                 <w:rStyle w:val="Hyperlink"/>
@@ -1386,7 +1392,7 @@
                 <w:noProof/>
                 <w:webHidden/>
               </w:rPr>
-              <w:instrText xml:space="preserve"> PAGEREF _Toc106479591 \h </w:instrText>
+              <w:instrText xml:space="preserve"> PAGEREF _Toc106553345 \h </w:instrText>
             </w:r>
             <w:r>
               <w:rPr>
@@ -1424,10 +1430,11 @@
               <w:tab w:val="right" w:pos="9350"/>
             </w:tabs>
             <w:rPr>
+              <w:rFonts w:eastAsiaTheme="minorEastAsia"/>
               <w:noProof/>
             </w:rPr>
           </w:pPr>
-          <w:hyperlink w:anchor="_Toc106479592" w:history="1">
+          <w:hyperlink w:anchor="_Toc106553346" w:history="1">
             <w:r>
               <w:rPr>
                 <w:rStyle w:val="Hyperlink"/>
@@ -1457,7 +1464,7 @@
                 <w:noProof/>
                 <w:webHidden/>
               </w:rPr>
-              <w:instrText xml:space="preserve"> PAGEREF _Toc106479592 \h </w:instrText>
+              <w:instrText xml:space="preserve"> PAGEREF _Toc106553346 \h </w:instrText>
             </w:r>
             <w:r>
               <w:rPr>
@@ -1495,10 +1502,11 @@
               <w:tab w:val="right" w:pos="9350"/>
             </w:tabs>
             <w:rPr>
+              <w:rFonts w:eastAsiaTheme="minorEastAsia"/>
               <w:noProof/>
             </w:rPr>
           </w:pPr>
-          <w:hyperlink w:anchor="_Toc106479593" w:history="1">
+          <w:hyperlink w:anchor="_Toc106553347" w:history="1">
             <w:r>
               <w:rPr>
                 <w:rStyle w:val="Hyperlink"/>
@@ -1528,7 +1536,7 @@
                 <w:noProof/>
                 <w:webHidden/>
               </w:rPr>
-              <w:instrText xml:space="preserve"> PAGEREF _Toc106479593 \h </w:instrText>
+              <w:instrText xml:space="preserve"> PAGEREF _Toc106553347 \h </w:instrText>
             </w:r>
             <w:r>
               <w:rPr>
@@ -1566,10 +1574,11 @@
               <w:tab w:val="right" w:pos="9350"/>
             </w:tabs>
             <w:rPr>
+              <w:rFonts w:eastAsiaTheme="minorEastAsia"/>
               <w:noProof/>
             </w:rPr>
           </w:pPr>
-          <w:hyperlink w:anchor="_Toc106479594" w:history="1">
+          <w:hyperlink w:anchor="_Toc106553348" w:history="1">
             <w:r>
               <w:rPr>
                 <w:rStyle w:val="Hyperlink"/>
@@ -1599,7 +1608,7 @@
                 <w:noProof/>
                 <w:webHidden/>
               </w:rPr>
-              <w:instrText xml:space="preserve"> PAGEREF _Toc106479594 \h </w:instrText>
+              <w:instrText xml:space="preserve"> PAGEREF _Toc106553348 \h </w:instrText>
             </w:r>
             <w:r>
               <w:rPr>
@@ -1637,10 +1646,11 @@
               <w:tab w:val="right" w:pos="9350"/>
             </w:tabs>
             <w:rPr>
+              <w:rFonts w:eastAsiaTheme="minorEastAsia"/>
               <w:noProof/>
             </w:rPr>
           </w:pPr>
-          <w:hyperlink w:anchor="_Toc106479595" w:history="1">
+          <w:hyperlink w:anchor="_Toc106553349" w:history="1">
             <w:r>
               <w:rPr>
                 <w:rStyle w:val="Hyperlink"/>
@@ -1670,7 +1680,7 @@
                 <w:noProof/>
                 <w:webHidden/>
               </w:rPr>
-              <w:instrText xml:space="preserve"> PAGEREF _Toc106479595 \h </w:instrText>
+              <w:instrText xml:space="preserve"> PAGEREF _Toc106553349 \h </w:instrText>
             </w:r>
             <w:r>
               <w:rPr>
@@ -1708,10 +1718,11 @@
               <w:tab w:val="right" w:pos="9350"/>
             </w:tabs>
             <w:rPr>
+              <w:rFonts w:eastAsiaTheme="minorEastAsia"/>
               <w:noProof/>
             </w:rPr>
           </w:pPr>
-          <w:hyperlink w:anchor="_Toc106479596" w:history="1">
+          <w:hyperlink w:anchor="_Toc106553350" w:history="1">
             <w:r>
               <w:rPr>
                 <w:rStyle w:val="Hyperlink"/>
@@ -1741,7 +1752,7 @@
                 <w:noProof/>
                 <w:webHidden/>
               </w:rPr>
-              <w:instrText xml:space="preserve"> PAGEREF _Toc106479596 \h </w:instrText>
+              <w:instrText xml:space="preserve"> PAGEREF _Toc106553350 \h </w:instrText>
             </w:r>
             <w:r>
               <w:rPr>
@@ -1779,10 +1790,11 @@
               <w:tab w:val="right" w:pos="9350"/>
             </w:tabs>
             <w:rPr>
+              <w:rFonts w:eastAsiaTheme="minorEastAsia"/>
               <w:noProof/>
             </w:rPr>
           </w:pPr>
-          <w:hyperlink w:anchor="_Toc106479597" w:history="1">
+          <w:hyperlink w:anchor="_Toc106553351" w:history="1">
             <w:r>
               <w:rPr>
                 <w:rStyle w:val="Hyperlink"/>
@@ -1812,7 +1824,7 @@
                 <w:noProof/>
                 <w:webHidden/>
               </w:rPr>
-              <w:instrText xml:space="preserve"> PAGEREF _Toc106479597 \h </w:instrText>
+              <w:instrText xml:space="preserve"> PAGEREF _Toc106553351 \h </w:instrText>
             </w:r>
             <w:r>
               <w:rPr>
@@ -1854,7 +1866,7 @@
               <w:noProof/>
             </w:rPr>
           </w:pPr>
-          <w:hyperlink w:anchor="_Toc106479598" w:history="1">
+          <w:hyperlink w:anchor="_Toc106553352" w:history="1">
             <w:r>
               <w:rPr>
                 <w:rStyle w:val="Hyperlink"/>
@@ -1881,7 +1893,7 @@
                 <w:noProof/>
                 <w:webHidden/>
               </w:rPr>
-              <w:instrText xml:space="preserve"> PAGEREF _Toc106479598 \h </w:instrText>
+              <w:instrText xml:space="preserve"> PAGEREF _Toc106553352 \h </w:instrText>
             </w:r>
             <w:r>
               <w:rPr>
@@ -2031,7 +2043,7 @@
         <w:spacing w:before="0"/>
         <w:ind w:left="144"/>
       </w:pPr>
-      <w:bookmarkStart w:id="0" w:name="_Toc106479575"/>
+      <w:bookmarkStart w:id="0" w:name="_Toc106553329"/>
       <w:r>
         <w:t>Scope</w:t>
       </w:r>
@@ -2086,7 +2098,7 @@
           <w:numId w:val="6"/>
         </w:numPr>
       </w:pPr>
-      <w:bookmarkStart w:id="1" w:name="_Toc106479576"/>
+      <w:bookmarkStart w:id="1" w:name="_Toc106553330"/>
       <w:r>
         <w:t>Project Objectives</w:t>
       </w:r>
@@ -2151,7 +2163,7 @@
           <w:numId w:val="6"/>
         </w:numPr>
       </w:pPr>
-      <w:bookmarkStart w:id="2" w:name="_Toc106479577"/>
+      <w:bookmarkStart w:id="2" w:name="_Toc106553331"/>
       <w:r>
         <w:t>Life Cycle Description</w:t>
       </w:r>
@@ -2350,7 +2362,7 @@
           <w:numId w:val="6"/>
         </w:numPr>
       </w:pPr>
-      <w:bookmarkStart w:id="4" w:name="_Toc106479578"/>
+      <w:bookmarkStart w:id="4" w:name="_Toc106553332"/>
       <w:r>
         <w:t>Work Products</w:t>
       </w:r>
@@ -3109,7 +3121,7 @@
           <w:numId w:val="6"/>
         </w:numPr>
       </w:pPr>
-      <w:bookmarkStart w:id="5" w:name="_Toc106479579"/>
+      <w:bookmarkStart w:id="5" w:name="_Toc106553333"/>
       <w:r>
         <w:t>Organizational Structure</w:t>
       </w:r>
@@ -3129,7 +3141,7 @@
       <w:pPr>
         <w:pStyle w:val="Heading2"/>
       </w:pPr>
-      <w:bookmarkStart w:id="6" w:name="_Toc106479580"/>
+      <w:bookmarkStart w:id="6" w:name="_Toc106553334"/>
       <w:r>
         <w:t xml:space="preserve">2.1 </w:t>
       </w:r>
@@ -3327,7 +3339,7 @@
       <w:pPr>
         <w:pStyle w:val="Heading2"/>
       </w:pPr>
-      <w:bookmarkStart w:id="7" w:name="_Toc106479581"/>
+      <w:bookmarkStart w:id="7" w:name="_Toc106553335"/>
       <w:r>
         <w:t xml:space="preserve">2.2 </w:t>
       </w:r>
@@ -3538,7 +3550,7 @@
       <w:pPr>
         <w:pStyle w:val="Heading2"/>
       </w:pPr>
-      <w:bookmarkStart w:id="8" w:name="_Toc106479582"/>
+      <w:bookmarkStart w:id="8" w:name="_Toc106553336"/>
       <w:r>
         <w:t xml:space="preserve">2.3 </w:t>
       </w:r>
@@ -3764,7 +3776,7 @@
         <w:spacing w:before="120"/>
         <w:ind w:left="270"/>
       </w:pPr>
-      <w:bookmarkStart w:id="9" w:name="_Toc106479583"/>
+      <w:bookmarkStart w:id="9" w:name="_Toc106553337"/>
       <w:r>
         <w:t>Risk Assessment Plan</w:t>
       </w:r>
@@ -3821,7 +3833,7 @@
         </w:numPr>
         <w:spacing w:before="120"/>
       </w:pPr>
-      <w:bookmarkStart w:id="10" w:name="_Toc106479584"/>
+      <w:bookmarkStart w:id="10" w:name="_Toc106553338"/>
       <w:r>
         <w:t>Quality Plan</w:t>
       </w:r>
@@ -4122,16 +4134,17 @@
         <w:spacing w:before="0" w:after="120" w:line="240" w:lineRule="auto"/>
       </w:pPr>
       <w:bookmarkStart w:id="12" w:name="_Toc106479404"/>
-      <w:bookmarkStart w:id="13" w:name="_Toc106479585"/>
+      <w:bookmarkStart w:id="13" w:name="_Hlk106553248"/>
+      <w:bookmarkStart w:id="14" w:name="_Toc106553339"/>
       <w:r>
         <w:t xml:space="preserve">4.1 Test </w:t>
       </w:r>
-      <w:commentRangeStart w:id="14"/>
       <w:commentRangeStart w:id="15"/>
+      <w:commentRangeStart w:id="16"/>
       <w:r>
         <w:t>Plan</w:t>
       </w:r>
-      <w:commentRangeEnd w:id="14"/>
+      <w:commentRangeEnd w:id="15"/>
       <w:r>
         <w:rPr>
           <w:rStyle w:val="CommentReference"/>
@@ -4141,9 +4154,9 @@
           <w:sz w:val="24"/>
           <w:szCs w:val="24"/>
         </w:rPr>
-        <w:commentReference w:id="14"/>
-      </w:r>
-      <w:commentRangeEnd w:id="15"/>
+        <w:commentReference w:id="15"/>
+      </w:r>
+      <w:commentRangeEnd w:id="16"/>
       <w:r>
         <w:rPr>
           <w:rStyle w:val="CommentReference"/>
@@ -4153,10 +4166,10 @@
           <w:sz w:val="24"/>
           <w:szCs w:val="24"/>
         </w:rPr>
-        <w:commentReference w:id="15"/>
+        <w:commentReference w:id="16"/>
       </w:r>
       <w:bookmarkEnd w:id="12"/>
-      <w:bookmarkEnd w:id="13"/>
+      <w:bookmarkEnd w:id="14"/>
     </w:p>
     <w:p>
       <w:pPr>
@@ -4180,13 +4193,13 @@
           <w:color w:val="auto"/>
         </w:rPr>
       </w:pPr>
-      <w:bookmarkStart w:id="16" w:name="_Toc456598587"/>
-      <w:bookmarkStart w:id="17" w:name="_Toc456600918"/>
-      <w:bookmarkStart w:id="18" w:name="_Toc494193640"/>
-      <w:bookmarkStart w:id="19" w:name="_Toc185241524"/>
-      <w:bookmarkStart w:id="20" w:name="_Toc106477032"/>
-      <w:bookmarkStart w:id="21" w:name="_Toc106479405"/>
-      <w:bookmarkStart w:id="22" w:name="_Toc106479586"/>
+      <w:bookmarkStart w:id="17" w:name="_Toc456598587"/>
+      <w:bookmarkStart w:id="18" w:name="_Toc456600918"/>
+      <w:bookmarkStart w:id="19" w:name="_Toc494193640"/>
+      <w:bookmarkStart w:id="20" w:name="_Toc185241524"/>
+      <w:bookmarkStart w:id="21" w:name="_Toc106477032"/>
+      <w:bookmarkStart w:id="22" w:name="_Toc106479405"/>
+      <w:bookmarkStart w:id="23" w:name="_Toc106553340"/>
       <w:r>
         <w:rPr>
           <w:rFonts w:ascii="Times New Roman" w:hAnsi="Times New Roman" w:cs="Times New Roman"/>
@@ -4196,9 +4209,9 @@
         </w:rPr>
         <w:t>4.1.1 P</w:t>
       </w:r>
-      <w:bookmarkEnd w:id="16"/>
       <w:bookmarkEnd w:id="17"/>
       <w:bookmarkEnd w:id="18"/>
+      <w:bookmarkEnd w:id="19"/>
       <w:r>
         <w:rPr>
           <w:rFonts w:ascii="Times New Roman" w:hAnsi="Times New Roman" w:cs="Times New Roman"/>
@@ -4208,7 +4221,7 @@
         </w:rPr>
         <w:t xml:space="preserve">urpose </w:t>
       </w:r>
-      <w:bookmarkEnd w:id="19"/>
+      <w:bookmarkEnd w:id="20"/>
       <w:r>
         <w:rPr>
           <w:rFonts w:ascii="Times New Roman" w:hAnsi="Times New Roman" w:cs="Times New Roman"/>
@@ -4218,9 +4231,9 @@
         </w:rPr>
         <w:t>of Test Plan</w:t>
       </w:r>
-      <w:bookmarkEnd w:id="20"/>
       <w:bookmarkEnd w:id="21"/>
       <w:bookmarkEnd w:id="22"/>
+      <w:bookmarkEnd w:id="23"/>
     </w:p>
     <w:p>
       <w:pPr>
@@ -4228,8 +4241,8 @@
         <w:spacing w:before="0"/>
         <w:ind w:left="720"/>
       </w:pPr>
-      <w:bookmarkStart w:id="23" w:name="OLE_LINK1"/>
-      <w:bookmarkStart w:id="24" w:name="OLE_LINK2"/>
+      <w:bookmarkStart w:id="24" w:name="OLE_LINK1"/>
+      <w:bookmarkStart w:id="25" w:name="OLE_LINK2"/>
       <w:r>
         <w:t>This software test plan outlines testing order, goals, and responsibilities in accordance with well-defined project requirements.</w:t>
       </w:r>
@@ -4253,9 +4266,9 @@
           <w:color w:val="auto"/>
         </w:rPr>
       </w:pPr>
-      <w:bookmarkStart w:id="25" w:name="_Toc106477033"/>
-      <w:bookmarkStart w:id="26" w:name="_Toc106479406"/>
-      <w:bookmarkStart w:id="27" w:name="_Toc106479587"/>
+      <w:bookmarkStart w:id="26" w:name="_Toc106477033"/>
+      <w:bookmarkStart w:id="27" w:name="_Toc106479406"/>
+      <w:bookmarkStart w:id="28" w:name="_Toc106553341"/>
       <w:r>
         <w:rPr>
           <w:rFonts w:ascii="Times New Roman" w:hAnsi="Times New Roman" w:cs="Times New Roman"/>
@@ -4265,9 +4278,9 @@
         </w:rPr>
         <w:t>4.1.2 Test Risks</w:t>
       </w:r>
-      <w:bookmarkEnd w:id="25"/>
       <w:bookmarkEnd w:id="26"/>
       <w:bookmarkEnd w:id="27"/>
+      <w:bookmarkEnd w:id="28"/>
     </w:p>
     <w:p>
       <w:pPr>
@@ -4298,9 +4311,9 @@
           <w:color w:val="auto"/>
         </w:rPr>
       </w:pPr>
-      <w:bookmarkStart w:id="28" w:name="_Toc106477034"/>
-      <w:bookmarkStart w:id="29" w:name="_Toc106479407"/>
-      <w:bookmarkStart w:id="30" w:name="_Toc106479588"/>
+      <w:bookmarkStart w:id="29" w:name="_Toc106477034"/>
+      <w:bookmarkStart w:id="30" w:name="_Toc106479407"/>
+      <w:bookmarkStart w:id="31" w:name="_Toc106553342"/>
       <w:r>
         <w:rPr>
           <w:rFonts w:ascii="Times New Roman" w:hAnsi="Times New Roman" w:cs="Times New Roman"/>
@@ -4310,9 +4323,9 @@
         </w:rPr>
         <w:t>4.1.3 Test Methodology</w:t>
       </w:r>
-      <w:bookmarkEnd w:id="28"/>
       <w:bookmarkEnd w:id="29"/>
       <w:bookmarkEnd w:id="30"/>
+      <w:bookmarkEnd w:id="31"/>
     </w:p>
     <w:p>
       <w:pPr>
@@ -4321,7 +4334,13 @@
         <w:ind w:left="720"/>
       </w:pPr>
       <w:r>
-        <w:t>The Retro Robot team SDLC for the Wheel of Jeopardy project will be staged delivery, and the testing technique will be specifications-based.  A finite number of test cases will be selected to verify software behavior.  Software testing will occur throughout the SDLC and will be refined throughout as well.  Periodic reports will be provided to programmers to aid in identifying and preventing problems and faults.</w:t>
+        <w:t xml:space="preserve">The Retro Robot team SDLC for the Wheel of Jeopardy project will be </w:t>
+      </w:r>
+      <w:r>
+        <w:t>incremental</w:t>
+      </w:r>
+      <w:r>
+        <w:t>, and the testing technique will be specifications-based.  A finite number of test cases will be selected to verify software behavior.  Software testing will occur throughout the SDLC and will be refined throughout as well.  Periodic reports will be provided to programmers to aid in identifying and preventing problems and faults.</w:t>
       </w:r>
     </w:p>
     <w:p>
@@ -4353,9 +4372,9 @@
           <w:color w:val="auto"/>
         </w:rPr>
       </w:pPr>
-      <w:bookmarkStart w:id="31" w:name="_Toc106477035"/>
-      <w:bookmarkStart w:id="32" w:name="_Toc106479408"/>
-      <w:bookmarkStart w:id="33" w:name="_Toc106479589"/>
+      <w:bookmarkStart w:id="32" w:name="_Toc106477035"/>
+      <w:bookmarkStart w:id="33" w:name="_Toc106479408"/>
+      <w:bookmarkStart w:id="34" w:name="_Toc106553343"/>
       <w:r>
         <w:rPr>
           <w:rFonts w:ascii="Times New Roman" w:hAnsi="Times New Roman" w:cs="Times New Roman"/>
@@ -4365,9 +4384,9 @@
         </w:rPr>
         <w:t>4.1.4 Test Deliverables</w:t>
       </w:r>
-      <w:bookmarkEnd w:id="31"/>
       <w:bookmarkEnd w:id="32"/>
       <w:bookmarkEnd w:id="33"/>
+      <w:bookmarkEnd w:id="34"/>
     </w:p>
     <w:p>
       <w:pPr>
@@ -4416,7 +4435,13 @@
         <w:ind w:left="1080"/>
       </w:pPr>
       <w:r>
-        <w:t>Milestone testing reports for each stage of project delivery</w:t>
+        <w:t xml:space="preserve">Milestone testing reports for each </w:t>
+      </w:r>
+      <w:r>
+        <w:t>increment</w:t>
+      </w:r>
+      <w:r>
+        <w:t xml:space="preserve"> of project delivery</w:t>
       </w:r>
     </w:p>
     <w:p>
@@ -4430,7 +4455,10 @@
         <w:ind w:left="1800"/>
       </w:pPr>
       <w:r>
-        <w:t>Skeletal stage</w:t>
+        <w:t xml:space="preserve">Skeletal </w:t>
+      </w:r>
+      <w:r>
+        <w:t>increment</w:t>
       </w:r>
     </w:p>
     <w:p>
@@ -4444,7 +4472,10 @@
         <w:ind w:left="1800"/>
       </w:pPr>
       <w:r>
-        <w:t>Minimal stage</w:t>
+        <w:t xml:space="preserve">Minimal </w:t>
+      </w:r>
+      <w:r>
+        <w:t>increment</w:t>
       </w:r>
     </w:p>
     <w:p>
@@ -4458,7 +4489,10 @@
         <w:ind w:left="1800"/>
       </w:pPr>
       <w:r>
-        <w:t>Target stage</w:t>
+        <w:t xml:space="preserve">Target </w:t>
+      </w:r>
+      <w:r>
+        <w:t>increment</w:t>
       </w:r>
     </w:p>
     <w:p>
@@ -4480,10 +4514,10 @@
           <w:color w:val="auto"/>
         </w:rPr>
       </w:pPr>
-      <w:bookmarkStart w:id="34" w:name="_Toc185241534"/>
-      <w:bookmarkStart w:id="35" w:name="_Toc106477036"/>
-      <w:bookmarkStart w:id="36" w:name="_Toc106479409"/>
-      <w:bookmarkStart w:id="37" w:name="_Toc106479590"/>
+      <w:bookmarkStart w:id="35" w:name="_Toc185241534"/>
+      <w:bookmarkStart w:id="36" w:name="_Toc106477036"/>
+      <w:bookmarkStart w:id="37" w:name="_Toc106479409"/>
+      <w:bookmarkStart w:id="38" w:name="_Toc106553344"/>
       <w:r>
         <w:rPr>
           <w:rFonts w:ascii="Times New Roman" w:hAnsi="Times New Roman" w:cs="Times New Roman"/>
@@ -4494,10 +4528,10 @@
         <w:lastRenderedPageBreak/>
         <w:t>4.1.5 Test Environment</w:t>
       </w:r>
-      <w:bookmarkEnd w:id="34"/>
       <w:bookmarkEnd w:id="35"/>
       <w:bookmarkEnd w:id="36"/>
       <w:bookmarkEnd w:id="37"/>
+      <w:bookmarkEnd w:id="38"/>
     </w:p>
     <w:p>
       <w:pPr>
@@ -4540,9 +4574,9 @@
           <w:color w:val="auto"/>
         </w:rPr>
       </w:pPr>
-      <w:bookmarkStart w:id="38" w:name="_Toc106477037"/>
-      <w:bookmarkStart w:id="39" w:name="_Toc106479410"/>
-      <w:bookmarkStart w:id="40" w:name="_Toc106479591"/>
+      <w:bookmarkStart w:id="39" w:name="_Toc106477037"/>
+      <w:bookmarkStart w:id="40" w:name="_Toc106479410"/>
+      <w:bookmarkStart w:id="41" w:name="_Toc106553345"/>
       <w:r>
         <w:rPr>
           <w:rFonts w:ascii="Times New Roman" w:hAnsi="Times New Roman" w:cs="Times New Roman"/>
@@ -4552,9 +4586,9 @@
         </w:rPr>
         <w:t>4.1.6 Test Suspension / Resumption Criteria</w:t>
       </w:r>
-      <w:bookmarkEnd w:id="38"/>
       <w:bookmarkEnd w:id="39"/>
       <w:bookmarkEnd w:id="40"/>
+      <w:bookmarkEnd w:id="41"/>
     </w:p>
     <w:p>
       <w:pPr>
@@ -4600,13 +4634,13 @@
           <w:color w:val="auto"/>
         </w:rPr>
       </w:pPr>
-      <w:bookmarkStart w:id="41" w:name="_Toc185241525"/>
-      <w:bookmarkStart w:id="42" w:name="_Toc106477038"/>
-      <w:bookmarkStart w:id="43" w:name="_Toc494193648"/>
+      <w:bookmarkStart w:id="42" w:name="_Toc185241525"/>
+      <w:bookmarkStart w:id="43" w:name="_Toc106477038"/>
       <w:bookmarkStart w:id="44" w:name="_Toc106479411"/>
-      <w:bookmarkStart w:id="45" w:name="_Toc106479592"/>
-      <w:bookmarkEnd w:id="23"/>
+      <w:bookmarkStart w:id="45" w:name="_Toc494193648"/>
+      <w:bookmarkStart w:id="46" w:name="_Toc106553346"/>
       <w:bookmarkEnd w:id="24"/>
+      <w:bookmarkEnd w:id="25"/>
       <w:r>
         <w:rPr>
           <w:rFonts w:ascii="Times New Roman" w:hAnsi="Times New Roman" w:cs="Times New Roman"/>
@@ -4616,10 +4650,10 @@
         </w:rPr>
         <w:t>4.1.7 Compatibility Testing</w:t>
       </w:r>
-      <w:bookmarkEnd w:id="41"/>
       <w:bookmarkEnd w:id="42"/>
+      <w:bookmarkEnd w:id="43"/>
       <w:bookmarkEnd w:id="44"/>
-      <w:bookmarkEnd w:id="45"/>
+      <w:bookmarkEnd w:id="46"/>
       <w:r>
         <w:rPr>
           <w:rFonts w:ascii="Times New Roman" w:hAnsi="Times New Roman" w:cs="Times New Roman"/>
@@ -4642,8 +4676,8 @@
           <w:szCs w:val="24"/>
         </w:rPr>
       </w:pPr>
-      <w:bookmarkStart w:id="46" w:name="_Toc185241527"/>
-      <w:bookmarkStart w:id="47" w:name="_Toc106477039"/>
+      <w:bookmarkStart w:id="47" w:name="_Toc185241527"/>
+      <w:bookmarkStart w:id="48" w:name="_Toc106477039"/>
       <w:r>
         <w:rPr>
           <w:rFonts w:ascii="Times New Roman" w:hAnsi="Times New Roman" w:cs="Times New Roman"/>
@@ -4654,8 +4688,8 @@
         </w:rPr>
         <w:t>Items to Test</w:t>
       </w:r>
-      <w:bookmarkEnd w:id="46"/>
       <w:bookmarkEnd w:id="47"/>
+      <w:bookmarkEnd w:id="48"/>
     </w:p>
     <w:p>
       <w:pPr>
@@ -4757,8 +4791,8 @@
           <w:szCs w:val="24"/>
         </w:rPr>
       </w:pPr>
-      <w:bookmarkStart w:id="48" w:name="_Toc185241530"/>
-      <w:bookmarkStart w:id="49" w:name="_Toc106477040"/>
+      <w:bookmarkStart w:id="49" w:name="_Toc185241530"/>
+      <w:bookmarkStart w:id="50" w:name="_Toc106477040"/>
       <w:r>
         <w:rPr>
           <w:rFonts w:ascii="Times New Roman" w:hAnsi="Times New Roman" w:cs="Times New Roman"/>
@@ -4769,8 +4803,8 @@
         </w:rPr>
         <w:t>Test Pass / Fail Criteria</w:t>
       </w:r>
-      <w:bookmarkEnd w:id="48"/>
       <w:bookmarkEnd w:id="49"/>
+      <w:bookmarkEnd w:id="50"/>
     </w:p>
     <w:p>
       <w:pPr>
@@ -4803,8 +4837,8 @@
           <w:szCs w:val="24"/>
         </w:rPr>
       </w:pPr>
-      <w:bookmarkStart w:id="50" w:name="_Toc185241531"/>
-      <w:bookmarkStart w:id="51" w:name="_Toc106477041"/>
+      <w:bookmarkStart w:id="51" w:name="_Toc185241531"/>
+      <w:bookmarkStart w:id="52" w:name="_Toc106477041"/>
       <w:r>
         <w:rPr>
           <w:rFonts w:ascii="Times New Roman" w:hAnsi="Times New Roman" w:cs="Times New Roman"/>
@@ -4815,9 +4849,9 @@
         </w:rPr>
         <w:t>Test Entry / Exit Criteria</w:t>
       </w:r>
-      <w:bookmarkStart w:id="52" w:name="_Toc185241533"/>
-      <w:bookmarkEnd w:id="50"/>
+      <w:bookmarkStart w:id="53" w:name="_Toc185241533"/>
       <w:bookmarkEnd w:id="51"/>
+      <w:bookmarkEnd w:id="52"/>
     </w:p>
     <w:p>
       <w:pPr>
@@ -4835,9 +4869,34 @@
           <w:sz w:val="24"/>
           <w:szCs w:val="24"/>
         </w:rPr>
-        <w:t>Compatibility testing will begin towards the end of the skeletal stage and conclude at the end of the target stage.</w:t>
-      </w:r>
-      <w:bookmarkEnd w:id="52"/>
+        <w:t xml:space="preserve">Compatibility testing will begin towards the end of the skeletal </w:t>
+      </w:r>
+      <w:r>
+        <w:t>increment</w:t>
+      </w:r>
+      <w:r>
+        <w:rPr>
+          <w:rFonts w:ascii="Times New Roman" w:hAnsi="Times New Roman" w:cs="Times New Roman"/>
+          <w:sz w:val="24"/>
+          <w:szCs w:val="24"/>
+        </w:rPr>
+        <w:t xml:space="preserve"> and conclude at the end of the target</w:t>
+      </w:r>
+      <w:r>
+        <w:t xml:space="preserve"> </w:t>
+      </w:r>
+      <w:r>
+        <w:t>increment</w:t>
+      </w:r>
+      <w:r>
+        <w:rPr>
+          <w:rFonts w:ascii="Times New Roman" w:hAnsi="Times New Roman" w:cs="Times New Roman"/>
+          <w:sz w:val="24"/>
+          <w:szCs w:val="24"/>
+        </w:rPr>
+        <w:t>.</w:t>
+      </w:r>
+      <w:bookmarkEnd w:id="53"/>
     </w:p>
     <w:p>
       <w:pPr>
@@ -4856,10 +4915,10 @@
           <w:color w:val="auto"/>
         </w:rPr>
       </w:pPr>
-      <w:bookmarkStart w:id="53" w:name="_Toc185241535"/>
-      <w:bookmarkStart w:id="54" w:name="_Toc106477042"/>
-      <w:bookmarkStart w:id="55" w:name="_Toc106479412"/>
-      <w:bookmarkStart w:id="56" w:name="_Toc106479593"/>
+      <w:bookmarkStart w:id="54" w:name="_Toc185241535"/>
+      <w:bookmarkStart w:id="55" w:name="_Toc106477042"/>
+      <w:bookmarkStart w:id="56" w:name="_Toc106479412"/>
+      <w:bookmarkStart w:id="57" w:name="_Toc106553347"/>
       <w:r>
         <w:rPr>
           <w:rFonts w:ascii="Times New Roman" w:hAnsi="Times New Roman" w:cs="Times New Roman"/>
@@ -4869,10 +4928,10 @@
         </w:rPr>
         <w:t>4.1.8 Conformance Testing</w:t>
       </w:r>
-      <w:bookmarkEnd w:id="53"/>
       <w:bookmarkEnd w:id="54"/>
       <w:bookmarkEnd w:id="55"/>
       <w:bookmarkEnd w:id="56"/>
+      <w:bookmarkEnd w:id="57"/>
     </w:p>
     <w:p>
       <w:pPr>
@@ -4886,8 +4945,8 @@
           <w:szCs w:val="24"/>
         </w:rPr>
       </w:pPr>
-      <w:bookmarkStart w:id="57" w:name="_Toc185241537"/>
-      <w:bookmarkStart w:id="58" w:name="_Toc106477043"/>
+      <w:bookmarkStart w:id="58" w:name="_Toc185241537"/>
+      <w:bookmarkStart w:id="59" w:name="_Toc106477043"/>
       <w:r>
         <w:rPr>
           <w:rFonts w:ascii="Times New Roman" w:hAnsi="Times New Roman" w:cs="Times New Roman"/>
@@ -4898,8 +4957,8 @@
         </w:rPr>
         <w:t>Items to Test</w:t>
       </w:r>
-      <w:bookmarkEnd w:id="57"/>
       <w:bookmarkEnd w:id="58"/>
+      <w:bookmarkEnd w:id="59"/>
     </w:p>
     <w:p>
       <w:pPr>
@@ -4907,7 +4966,7 @@
         <w:spacing w:before="0"/>
         <w:ind w:left="720"/>
       </w:pPr>
-      <w:bookmarkStart w:id="59" w:name="_Toc185241538"/>
+      <w:bookmarkStart w:id="60" w:name="_Toc185241538"/>
       <w:r>
         <w:t>Items that will be tested include:</w:t>
       </w:r>
@@ -5457,9 +5516,9 @@
           <w:szCs w:val="24"/>
         </w:rPr>
       </w:pPr>
-      <w:bookmarkStart w:id="60" w:name="_Toc185241540"/>
-      <w:bookmarkStart w:id="61" w:name="_Toc106477044"/>
-      <w:bookmarkEnd w:id="59"/>
+      <w:bookmarkStart w:id="61" w:name="_Toc185241540"/>
+      <w:bookmarkStart w:id="62" w:name="_Toc106477044"/>
+      <w:bookmarkEnd w:id="60"/>
       <w:r>
         <w:rPr>
           <w:rFonts w:ascii="Times New Roman" w:hAnsi="Times New Roman" w:cs="Times New Roman"/>
@@ -5470,9 +5529,9 @@
         </w:rPr>
         <w:t>Test Pass / Fail Criteria</w:t>
       </w:r>
-      <w:bookmarkStart w:id="62" w:name="_Toc185241541"/>
-      <w:bookmarkEnd w:id="60"/>
+      <w:bookmarkStart w:id="63" w:name="_Toc185241541"/>
       <w:bookmarkEnd w:id="61"/>
+      <w:bookmarkEnd w:id="62"/>
     </w:p>
     <w:p>
       <w:pPr>
@@ -5505,7 +5564,7 @@
           <w:szCs w:val="24"/>
         </w:rPr>
       </w:pPr>
-      <w:bookmarkStart w:id="63" w:name="_Toc106477045"/>
+      <w:bookmarkStart w:id="64" w:name="_Toc106477045"/>
       <w:r>
         <w:rPr>
           <w:rFonts w:ascii="Times New Roman" w:hAnsi="Times New Roman" w:cs="Times New Roman"/>
@@ -5516,9 +5575,9 @@
         </w:rPr>
         <w:t>Test Entry / Exit Criteria</w:t>
       </w:r>
-      <w:bookmarkStart w:id="64" w:name="_Toc185241543"/>
-      <w:bookmarkEnd w:id="62"/>
+      <w:bookmarkStart w:id="65" w:name="_Toc185241543"/>
       <w:bookmarkEnd w:id="63"/>
+      <w:bookmarkEnd w:id="64"/>
     </w:p>
     <w:p>
       <w:pPr>
@@ -5532,9 +5591,20 @@
           <w:szCs w:val="24"/>
         </w:rPr>
         <w:lastRenderedPageBreak/>
-        <w:t>Given the specifications-based approach to testing, conformance testing will begin at the start of the SDLC and will govern all other forms of testing.  Conformance tests will conclude at the end of the target stage of the SDLC.</w:t>
-      </w:r>
-      <w:bookmarkEnd w:id="64"/>
+        <w:t xml:space="preserve">Given the specifications-based approach to testing, conformance testing will begin at the start of the SDLC and will govern all other forms of testing.  Conformance tests will conclude at the end of the target </w:t>
+      </w:r>
+      <w:r>
+        <w:t>increment</w:t>
+      </w:r>
+      <w:r>
+        <w:rPr>
+          <w:rFonts w:ascii="Times New Roman" w:hAnsi="Times New Roman" w:cs="Times New Roman"/>
+          <w:sz w:val="24"/>
+          <w:szCs w:val="24"/>
+        </w:rPr>
+        <w:t xml:space="preserve"> of the SDLC.</w:t>
+      </w:r>
+      <w:bookmarkEnd w:id="65"/>
     </w:p>
     <w:p>
       <w:pPr>
@@ -5553,10 +5623,10 @@
           <w:color w:val="auto"/>
         </w:rPr>
       </w:pPr>
-      <w:bookmarkStart w:id="65" w:name="_Toc185241545"/>
-      <w:bookmarkStart w:id="66" w:name="_Toc106477046"/>
-      <w:bookmarkStart w:id="67" w:name="_Toc106479413"/>
-      <w:bookmarkStart w:id="68" w:name="_Toc106479594"/>
+      <w:bookmarkStart w:id="66" w:name="_Toc185241545"/>
+      <w:bookmarkStart w:id="67" w:name="_Toc106477046"/>
+      <w:bookmarkStart w:id="68" w:name="_Toc106479413"/>
+      <w:bookmarkStart w:id="69" w:name="_Toc106553348"/>
       <w:r>
         <w:rPr>
           <w:rFonts w:ascii="Times New Roman" w:hAnsi="Times New Roman" w:cs="Times New Roman"/>
@@ -5566,10 +5636,10 @@
         </w:rPr>
         <w:t>4.1.9 Functional Testing</w:t>
       </w:r>
-      <w:bookmarkEnd w:id="65"/>
       <w:bookmarkEnd w:id="66"/>
       <w:bookmarkEnd w:id="67"/>
       <w:bookmarkEnd w:id="68"/>
+      <w:bookmarkEnd w:id="69"/>
     </w:p>
     <w:p>
       <w:pPr>
@@ -5583,8 +5653,8 @@
           <w:szCs w:val="24"/>
         </w:rPr>
       </w:pPr>
-      <w:bookmarkStart w:id="69" w:name="_Toc185241547"/>
-      <w:bookmarkStart w:id="70" w:name="_Toc106477047"/>
+      <w:bookmarkStart w:id="70" w:name="_Toc185241547"/>
+      <w:bookmarkStart w:id="71" w:name="_Toc106477047"/>
       <w:r>
         <w:rPr>
           <w:rFonts w:ascii="Times New Roman" w:hAnsi="Times New Roman" w:cs="Times New Roman"/>
@@ -5595,8 +5665,8 @@
         </w:rPr>
         <w:t>Items to Test</w:t>
       </w:r>
-      <w:bookmarkEnd w:id="69"/>
       <w:bookmarkEnd w:id="70"/>
+      <w:bookmarkEnd w:id="71"/>
     </w:p>
     <w:p>
       <w:pPr>
@@ -5608,7 +5678,7 @@
           <w:szCs w:val="24"/>
         </w:rPr>
       </w:pPr>
-      <w:bookmarkStart w:id="71" w:name="_Toc185241548"/>
+      <w:bookmarkStart w:id="72" w:name="_Toc185241548"/>
       <w:r>
         <w:rPr>
           <w:rFonts w:ascii="Times New Roman" w:hAnsi="Times New Roman" w:cs="Times New Roman"/>
@@ -5666,6 +5736,29 @@
     </w:p>
     <w:p>
       <w:pPr>
+        <w:pStyle w:val="ListParagraph"/>
+        <w:numPr>
+          <w:ilvl w:val="0"/>
+          <w:numId w:val="19"/>
+        </w:numPr>
+        <w:spacing w:after="120" w:line="240" w:lineRule="auto"/>
+        <w:rPr>
+          <w:rFonts w:ascii="Times New Roman" w:hAnsi="Times New Roman" w:cs="Times New Roman"/>
+          <w:sz w:val="24"/>
+          <w:szCs w:val="24"/>
+        </w:rPr>
+      </w:pPr>
+      <w:r>
+        <w:rPr>
+          <w:rFonts w:ascii="Times New Roman" w:hAnsi="Times New Roman" w:cs="Times New Roman"/>
+          <w:sz w:val="24"/>
+          <w:szCs w:val="24"/>
+        </w:rPr>
+        <w:t>Interaction between the graphical user interface (GUI) and the game board and wheel</w:t>
+      </w:r>
+    </w:p>
+    <w:p>
+      <w:pPr>
         <w:spacing w:after="120" w:line="240" w:lineRule="auto"/>
         <w:ind w:left="720"/>
         <w:rPr>
@@ -5676,9 +5769,9 @@
           <w:szCs w:val="24"/>
         </w:rPr>
       </w:pPr>
-      <w:bookmarkStart w:id="72" w:name="_Toc185241550"/>
-      <w:bookmarkStart w:id="73" w:name="_Toc106477048"/>
-      <w:bookmarkEnd w:id="71"/>
+      <w:bookmarkStart w:id="73" w:name="_Toc185241550"/>
+      <w:bookmarkStart w:id="74" w:name="_Toc106477048"/>
+      <w:bookmarkEnd w:id="72"/>
       <w:r>
         <w:rPr>
           <w:rFonts w:ascii="Times New Roman" w:hAnsi="Times New Roman" w:cs="Times New Roman"/>
@@ -5689,9 +5782,9 @@
         </w:rPr>
         <w:t>Test Pass / Fail Criteria</w:t>
       </w:r>
-      <w:bookmarkStart w:id="74" w:name="_Toc185241551"/>
-      <w:bookmarkEnd w:id="72"/>
+      <w:bookmarkStart w:id="75" w:name="_Toc185241551"/>
       <w:bookmarkEnd w:id="73"/>
+      <w:bookmarkEnd w:id="74"/>
     </w:p>
     <w:p>
       <w:pPr>
@@ -5724,7 +5817,7 @@
           <w:szCs w:val="24"/>
         </w:rPr>
       </w:pPr>
-      <w:bookmarkStart w:id="75" w:name="_Toc106477049"/>
+      <w:bookmarkStart w:id="76" w:name="_Toc106477049"/>
       <w:r>
         <w:rPr>
           <w:rFonts w:ascii="Times New Roman" w:hAnsi="Times New Roman" w:cs="Times New Roman"/>
@@ -5735,8 +5828,8 @@
         </w:rPr>
         <w:t>Test Entry / Exit Criteria</w:t>
       </w:r>
-      <w:bookmarkEnd w:id="74"/>
       <w:bookmarkEnd w:id="75"/>
+      <w:bookmarkEnd w:id="76"/>
     </w:p>
     <w:p>
       <w:pPr>
@@ -5754,7 +5847,18 @@
           <w:sz w:val="24"/>
           <w:szCs w:val="24"/>
         </w:rPr>
-        <w:t>Functional testing will begin at start of the SDLC and conclude in tandem with conformance testing at the end of the target stage.</w:t>
+        <w:t xml:space="preserve">Functional testing will begin at start of the SDLC and conclude in tandem with conformance testing at the end of the target </w:t>
+      </w:r>
+      <w:r>
+        <w:t>increment</w:t>
+      </w:r>
+      <w:r>
+        <w:rPr>
+          <w:rFonts w:ascii="Times New Roman" w:hAnsi="Times New Roman" w:cs="Times New Roman"/>
+          <w:sz w:val="24"/>
+          <w:szCs w:val="24"/>
+        </w:rPr>
+        <w:t>.</w:t>
       </w:r>
     </w:p>
     <w:p>
@@ -5774,10 +5878,10 @@
           <w:color w:val="auto"/>
         </w:rPr>
       </w:pPr>
-      <w:bookmarkStart w:id="76" w:name="_Toc185241565"/>
-      <w:bookmarkStart w:id="77" w:name="_Toc106477050"/>
-      <w:bookmarkStart w:id="78" w:name="_Toc106479414"/>
-      <w:bookmarkStart w:id="79" w:name="_Toc106479595"/>
+      <w:bookmarkStart w:id="77" w:name="_Toc185241565"/>
+      <w:bookmarkStart w:id="78" w:name="_Toc106477050"/>
+      <w:bookmarkStart w:id="79" w:name="_Toc106479414"/>
+      <w:bookmarkStart w:id="80" w:name="_Toc106553349"/>
       <w:r>
         <w:rPr>
           <w:rFonts w:ascii="Times New Roman" w:hAnsi="Times New Roman" w:cs="Times New Roman"/>
@@ -5787,10 +5891,10 @@
         </w:rPr>
         <w:t>4.1.10 Performance Testing</w:t>
       </w:r>
-      <w:bookmarkEnd w:id="76"/>
       <w:bookmarkEnd w:id="77"/>
       <w:bookmarkEnd w:id="78"/>
       <w:bookmarkEnd w:id="79"/>
+      <w:bookmarkEnd w:id="80"/>
     </w:p>
     <w:p>
       <w:pPr>
@@ -5804,8 +5908,8 @@
           <w:szCs w:val="24"/>
         </w:rPr>
       </w:pPr>
-      <w:bookmarkStart w:id="80" w:name="_Toc185241567"/>
-      <w:bookmarkStart w:id="81" w:name="_Toc106477051"/>
+      <w:bookmarkStart w:id="81" w:name="_Toc185241567"/>
+      <w:bookmarkStart w:id="82" w:name="_Toc106477051"/>
       <w:r>
         <w:rPr>
           <w:rFonts w:ascii="Times New Roman" w:hAnsi="Times New Roman" w:cs="Times New Roman"/>
@@ -5816,8 +5920,8 @@
         </w:rPr>
         <w:t>Items to Test</w:t>
       </w:r>
-      <w:bookmarkEnd w:id="80"/>
       <w:bookmarkEnd w:id="81"/>
+      <w:bookmarkEnd w:id="82"/>
     </w:p>
     <w:p>
       <w:pPr>
@@ -5869,8 +5973,8 @@
           <w:szCs w:val="24"/>
         </w:rPr>
       </w:pPr>
-      <w:bookmarkStart w:id="82" w:name="_Toc185241570"/>
-      <w:bookmarkStart w:id="83" w:name="_Toc106477052"/>
+      <w:bookmarkStart w:id="83" w:name="_Toc185241570"/>
+      <w:bookmarkStart w:id="84" w:name="_Toc106477052"/>
       <w:r>
         <w:rPr>
           <w:rFonts w:ascii="Times New Roman" w:hAnsi="Times New Roman" w:cs="Times New Roman"/>
@@ -5881,8 +5985,8 @@
         </w:rPr>
         <w:t>Test Pass / Fail Criteria</w:t>
       </w:r>
-      <w:bookmarkEnd w:id="82"/>
       <w:bookmarkEnd w:id="83"/>
+      <w:bookmarkEnd w:id="84"/>
     </w:p>
     <w:p>
       <w:pPr>
@@ -5896,7 +6000,7 @@
           <w:szCs w:val="24"/>
         </w:rPr>
       </w:pPr>
-      <w:bookmarkStart w:id="84" w:name="_Toc185241571"/>
+      <w:bookmarkStart w:id="85" w:name="_Toc185241571"/>
       <w:r>
         <w:rPr>
           <w:i w:val="0"/>
@@ -5919,7 +6023,7 @@
           <w:szCs w:val="24"/>
         </w:rPr>
       </w:pPr>
-      <w:bookmarkStart w:id="85" w:name="_Toc106477053"/>
+      <w:bookmarkStart w:id="86" w:name="_Toc106477053"/>
       <w:r>
         <w:rPr>
           <w:rFonts w:ascii="Times New Roman" w:hAnsi="Times New Roman" w:cs="Times New Roman"/>
@@ -5930,8 +6034,8 @@
         </w:rPr>
         <w:t>Test Entry / Exit Criteria</w:t>
       </w:r>
-      <w:bookmarkEnd w:id="84"/>
       <w:bookmarkEnd w:id="85"/>
+      <w:bookmarkEnd w:id="86"/>
     </w:p>
     <w:p>
       <w:pPr>
@@ -5945,7 +6049,7 @@
           <w:szCs w:val="24"/>
         </w:rPr>
       </w:pPr>
-      <w:bookmarkStart w:id="86" w:name="_Toc185241573"/>
+      <w:bookmarkStart w:id="87" w:name="_Toc185241573"/>
       <w:r>
         <w:rPr>
           <w:i w:val="0"/>
@@ -5953,9 +6057,44 @@
           <w:color w:val="auto"/>
           <w:szCs w:val="24"/>
         </w:rPr>
-        <w:t>Performance testing will occur throughout all stages of delivery as new units of code are added.</w:t>
-      </w:r>
-      <w:bookmarkEnd w:id="86"/>
+        <w:t xml:space="preserve">Performance testing will occur throughout </w:t>
+      </w:r>
+      <w:r>
+        <w:rPr>
+          <w:i w:val="0"/>
+          <w:iCs/>
+          <w:color w:val="auto"/>
+          <w:szCs w:val="24"/>
+        </w:rPr>
+        <w:t xml:space="preserve">all </w:t>
+      </w:r>
+      <w:r>
+        <w:rPr>
+          <w:i w:val="0"/>
+          <w:iCs/>
+          <w:color w:val="auto"/>
+        </w:rPr>
+        <w:t>increment</w:t>
+      </w:r>
+      <w:r>
+        <w:rPr>
+          <w:i w:val="0"/>
+          <w:iCs/>
+          <w:color w:val="auto"/>
+          <w:szCs w:val="24"/>
+        </w:rPr>
+        <w:t xml:space="preserve">s </w:t>
+      </w:r>
+      <w:r>
+        <w:rPr>
+          <w:i w:val="0"/>
+          <w:iCs/>
+          <w:color w:val="auto"/>
+          <w:szCs w:val="24"/>
+        </w:rPr>
+        <w:t>of delivery as new units of code are added.</w:t>
+      </w:r>
+      <w:bookmarkEnd w:id="87"/>
     </w:p>
     <w:p>
       <w:pPr>
@@ -5975,10 +6114,10 @@
           <w:color w:val="auto"/>
         </w:rPr>
       </w:pPr>
-      <w:bookmarkStart w:id="87" w:name="_Toc185241575"/>
-      <w:bookmarkStart w:id="88" w:name="_Toc106477054"/>
-      <w:bookmarkStart w:id="89" w:name="_Toc106479415"/>
-      <w:bookmarkStart w:id="90" w:name="_Toc106479596"/>
+      <w:bookmarkStart w:id="88" w:name="_Toc185241575"/>
+      <w:bookmarkStart w:id="89" w:name="_Toc106477054"/>
+      <w:bookmarkStart w:id="90" w:name="_Toc106479415"/>
+      <w:bookmarkStart w:id="91" w:name="_Toc106553350"/>
       <w:r>
         <w:rPr>
           <w:rFonts w:ascii="Times New Roman" w:hAnsi="Times New Roman" w:cs="Times New Roman"/>
@@ -5988,10 +6127,10 @@
         </w:rPr>
         <w:t>4.1.11 Regression Testing</w:t>
       </w:r>
-      <w:bookmarkEnd w:id="87"/>
       <w:bookmarkEnd w:id="88"/>
       <w:bookmarkEnd w:id="89"/>
       <w:bookmarkEnd w:id="90"/>
+      <w:bookmarkEnd w:id="91"/>
     </w:p>
     <w:p>
       <w:pPr>
@@ -6005,8 +6144,8 @@
           <w:szCs w:val="24"/>
         </w:rPr>
       </w:pPr>
-      <w:bookmarkStart w:id="91" w:name="_Toc185241577"/>
-      <w:bookmarkStart w:id="92" w:name="_Toc106477055"/>
+      <w:bookmarkStart w:id="92" w:name="_Toc185241577"/>
+      <w:bookmarkStart w:id="93" w:name="_Toc106477055"/>
       <w:r>
         <w:rPr>
           <w:rFonts w:ascii="Times New Roman" w:hAnsi="Times New Roman" w:cs="Times New Roman"/>
@@ -6017,8 +6156,8 @@
         </w:rPr>
         <w:t>Items to Test</w:t>
       </w:r>
-      <w:bookmarkEnd w:id="91"/>
       <w:bookmarkEnd w:id="92"/>
+      <w:bookmarkEnd w:id="93"/>
     </w:p>
     <w:p>
       <w:pPr>
@@ -6042,7 +6181,19 @@
       </w:pPr>
       <w:r>
         <w:lastRenderedPageBreak/>
-        <w:t>All test cases that passed for all previous stages of the SDLC at the minimal and target stages of delivery.</w:t>
+        <w:t xml:space="preserve">All test cases that passed for all previous </w:t>
+      </w:r>
+      <w:r>
+        <w:t>increment</w:t>
+      </w:r>
+      <w:r>
+        <w:t xml:space="preserve">s of the SDLC at the minimal and target </w:t>
+      </w:r>
+      <w:r>
+        <w:t>increment</w:t>
+      </w:r>
+      <w:r>
+        <w:t>s of delivery.</w:t>
       </w:r>
     </w:p>
     <w:p>
@@ -6057,8 +6208,8 @@
           <w:szCs w:val="24"/>
         </w:rPr>
       </w:pPr>
-      <w:bookmarkStart w:id="93" w:name="_Toc185241580"/>
-      <w:bookmarkStart w:id="94" w:name="_Toc106477056"/>
+      <w:bookmarkStart w:id="94" w:name="_Toc185241580"/>
+      <w:bookmarkStart w:id="95" w:name="_Toc106477056"/>
       <w:r>
         <w:rPr>
           <w:rFonts w:ascii="Times New Roman" w:hAnsi="Times New Roman" w:cs="Times New Roman"/>
@@ -6069,8 +6220,8 @@
         </w:rPr>
         <w:t>Test Pass / Fail Criteria</w:t>
       </w:r>
-      <w:bookmarkEnd w:id="93"/>
       <w:bookmarkEnd w:id="94"/>
+      <w:bookmarkEnd w:id="95"/>
     </w:p>
     <w:p>
       <w:pPr>
@@ -6084,7 +6235,7 @@
           <w:szCs w:val="24"/>
         </w:rPr>
       </w:pPr>
-      <w:bookmarkStart w:id="95" w:name="_Toc185241581"/>
+      <w:bookmarkStart w:id="96" w:name="_Toc185241581"/>
       <w:r>
         <w:rPr>
           <w:i w:val="0"/>
@@ -6092,7 +6243,75 @@
           <w:color w:val="auto"/>
           <w:szCs w:val="24"/>
         </w:rPr>
-        <w:t>Regression testing will pass so long as all test cases that passed for the previous stage of delivery pass for subsequent stages of delivery.  Regression testing will fail if any test case that passed for a previous stage of delivery fails in a subsequent stage of delivery.</w:t>
+        <w:t xml:space="preserve">Regression testing will pass so long as all test cases that passed for the previous </w:t>
+      </w:r>
+      <w:r>
+        <w:rPr>
+          <w:i w:val="0"/>
+          <w:iCs/>
+          <w:color w:val="auto"/>
+        </w:rPr>
+        <w:t>increment</w:t>
+      </w:r>
+      <w:r>
+        <w:rPr>
+          <w:i w:val="0"/>
+          <w:iCs/>
+          <w:color w:val="auto"/>
+          <w:szCs w:val="24"/>
+        </w:rPr>
+        <w:t xml:space="preserve"> of delivery pass for subsequent </w:t>
+      </w:r>
+      <w:r>
+        <w:rPr>
+          <w:i w:val="0"/>
+          <w:iCs/>
+          <w:color w:val="auto"/>
+        </w:rPr>
+        <w:t>increment</w:t>
+      </w:r>
+      <w:r>
+        <w:rPr>
+          <w:i w:val="0"/>
+          <w:iCs/>
+          <w:color w:val="auto"/>
+          <w:szCs w:val="24"/>
+        </w:rPr>
+        <w:t xml:space="preserve">s of delivery.  Regression testing will fail if any test case that passed for a previous </w:t>
+      </w:r>
+      <w:r>
+        <w:rPr>
+          <w:i w:val="0"/>
+          <w:iCs/>
+          <w:color w:val="auto"/>
+        </w:rPr>
+        <w:t>increment</w:t>
+      </w:r>
+      <w:r>
+        <w:rPr>
+          <w:i w:val="0"/>
+          <w:iCs/>
+          <w:color w:val="auto"/>
+          <w:szCs w:val="24"/>
+        </w:rPr>
+        <w:t xml:space="preserve"> of delivery fails in a subsequent </w:t>
+      </w:r>
+      <w:r>
+        <w:rPr>
+          <w:i w:val="0"/>
+          <w:iCs/>
+          <w:color w:val="auto"/>
+        </w:rPr>
+        <w:t>increment</w:t>
+      </w:r>
+      <w:r>
+        <w:rPr>
+          <w:i w:val="0"/>
+          <w:iCs/>
+          <w:color w:val="auto"/>
+          <w:szCs w:val="24"/>
+        </w:rPr>
+        <w:t xml:space="preserve"> of delivery.</w:t>
       </w:r>
     </w:p>
     <w:p>
@@ -6107,7 +6326,7 @@
           <w:szCs w:val="24"/>
         </w:rPr>
       </w:pPr>
-      <w:bookmarkStart w:id="96" w:name="_Toc106477057"/>
+      <w:bookmarkStart w:id="97" w:name="_Toc106477057"/>
       <w:r>
         <w:rPr>
           <w:rFonts w:ascii="Times New Roman" w:hAnsi="Times New Roman" w:cs="Times New Roman"/>
@@ -6118,8 +6337,8 @@
         </w:rPr>
         <w:t>Test Entry / Exit Criteria</w:t>
       </w:r>
-      <w:bookmarkEnd w:id="95"/>
       <w:bookmarkEnd w:id="96"/>
+      <w:bookmarkEnd w:id="97"/>
     </w:p>
     <w:p>
       <w:pPr>
@@ -6133,7 +6352,7 @@
           <w:szCs w:val="24"/>
         </w:rPr>
       </w:pPr>
-      <w:bookmarkStart w:id="97" w:name="_Toc185241583"/>
+      <w:bookmarkStart w:id="98" w:name="_Toc185241583"/>
       <w:r>
         <w:rPr>
           <w:i w:val="0"/>
@@ -6141,9 +6360,137 @@
           <w:color w:val="auto"/>
           <w:szCs w:val="24"/>
         </w:rPr>
-        <w:t>Regression testing will begin as soon as the minimal stage of delivery is started.  The first round of regression testing will end upon successful testing of all skeletal stage test cases at delivery of the minimal stage in the staged delivery SDLC.  Similarly, the second round of regression testing will begin at the start of the target stage of delivery and will end prior to target stage delivery.  All regression testing ends prior to final unit, functionality, and conformance testing.</w:t>
-      </w:r>
-      <w:bookmarkEnd w:id="97"/>
+        <w:t xml:space="preserve">Regression testing will begin as soon as the minimal </w:t>
+      </w:r>
+      <w:r>
+        <w:rPr>
+          <w:i w:val="0"/>
+          <w:iCs/>
+          <w:color w:val="auto"/>
+        </w:rPr>
+        <w:t>increment</w:t>
+      </w:r>
+      <w:r>
+        <w:rPr>
+          <w:i w:val="0"/>
+          <w:iCs/>
+          <w:color w:val="auto"/>
+          <w:szCs w:val="24"/>
+        </w:rPr>
+        <w:t xml:space="preserve"> of delivery is started.  The first round of regression testing will end upon successful testing of all skeletal </w:t>
+      </w:r>
+      <w:r>
+        <w:rPr>
+          <w:i w:val="0"/>
+          <w:iCs/>
+          <w:color w:val="auto"/>
+        </w:rPr>
+        <w:t>increment</w:t>
+      </w:r>
+      <w:r>
+        <w:rPr>
+          <w:i w:val="0"/>
+          <w:iCs/>
+          <w:color w:val="auto"/>
+          <w:szCs w:val="24"/>
+        </w:rPr>
+        <w:t xml:space="preserve"> test cases at delivery of the minimal </w:t>
+      </w:r>
+      <w:r>
+        <w:rPr>
+          <w:i w:val="0"/>
+          <w:iCs/>
+          <w:color w:val="auto"/>
+        </w:rPr>
+        <w:t>increment</w:t>
+      </w:r>
+      <w:r>
+        <w:rPr>
+          <w:i w:val="0"/>
+          <w:iCs/>
+          <w:color w:val="auto"/>
+          <w:szCs w:val="24"/>
+        </w:rPr>
+        <w:t xml:space="preserve"> in the </w:t>
+      </w:r>
+      <w:r>
+        <w:rPr>
+          <w:i w:val="0"/>
+          <w:iCs/>
+          <w:color w:val="auto"/>
+        </w:rPr>
+        <w:t>increment</w:t>
+      </w:r>
+      <w:r>
+        <w:rPr>
+          <w:i w:val="0"/>
+          <w:iCs/>
+          <w:color w:val="auto"/>
+        </w:rPr>
+        <w:t>al</w:t>
+      </w:r>
+      <w:r>
+        <w:rPr>
+          <w:i w:val="0"/>
+          <w:iCs/>
+          <w:color w:val="auto"/>
+          <w:szCs w:val="24"/>
+        </w:rPr>
+        <w:t xml:space="preserve"> </w:t>
+      </w:r>
+      <w:r>
+        <w:rPr>
+          <w:i w:val="0"/>
+          <w:iCs/>
+          <w:color w:val="auto"/>
+          <w:szCs w:val="24"/>
+        </w:rPr>
+        <w:t>S</w:t>
+      </w:r>
+      <w:r>
+        <w:rPr>
+          <w:i w:val="0"/>
+          <w:iCs/>
+          <w:color w:val="auto"/>
+          <w:szCs w:val="24"/>
+        </w:rPr>
+        <w:t xml:space="preserve">DLC.  Similarly, the second round of regression testing will begin at the start of the target </w:t>
+      </w:r>
+      <w:r>
+        <w:rPr>
+          <w:i w:val="0"/>
+          <w:iCs/>
+          <w:color w:val="auto"/>
+        </w:rPr>
+        <w:t>increment</w:t>
+      </w:r>
+      <w:r>
+        <w:rPr>
+          <w:i w:val="0"/>
+          <w:iCs/>
+          <w:color w:val="auto"/>
+          <w:szCs w:val="24"/>
+        </w:rPr>
+        <w:t xml:space="preserve"> of delivery and will end prior to target </w:t>
+      </w:r>
+      <w:r>
+        <w:rPr>
+          <w:i w:val="0"/>
+          <w:iCs/>
+          <w:color w:val="auto"/>
+        </w:rPr>
+        <w:t>increment</w:t>
+      </w:r>
+      <w:r>
+        <w:rPr>
+          <w:i w:val="0"/>
+          <w:iCs/>
+          <w:color w:val="auto"/>
+          <w:szCs w:val="24"/>
+        </w:rPr>
+        <w:t xml:space="preserve"> delivery.  All regression testing ends prior to final unit, functionality, and conformance testing.</w:t>
+      </w:r>
+      <w:bookmarkEnd w:id="98"/>
     </w:p>
     <w:p>
       <w:pPr>
@@ -6163,8 +6510,8 @@
           <w:szCs w:val="24"/>
         </w:rPr>
       </w:pPr>
-      <w:bookmarkStart w:id="98" w:name="_Toc185241595"/>
-      <w:bookmarkStart w:id="99" w:name="_Toc106477058"/>
+      <w:bookmarkStart w:id="99" w:name="_Toc185241595"/>
+      <w:bookmarkStart w:id="100" w:name="_Toc106477058"/>
       <w:r>
         <w:rPr>
           <w:rFonts w:ascii="Times New Roman" w:hAnsi="Times New Roman" w:cs="Times New Roman"/>
@@ -6175,8 +6522,8 @@
         </w:rPr>
         <w:t>4.1.12 System Testing</w:t>
       </w:r>
-      <w:bookmarkEnd w:id="98"/>
       <w:bookmarkEnd w:id="99"/>
+      <w:bookmarkEnd w:id="100"/>
     </w:p>
     <w:p>
       <w:pPr>
@@ -6190,9 +6537,9 @@
           <w:szCs w:val="24"/>
         </w:rPr>
       </w:pPr>
-      <w:bookmarkStart w:id="100" w:name="_Toc185241597"/>
-      <w:bookmarkStart w:id="101" w:name="_Toc106477059"/>
-      <w:bookmarkStart w:id="102" w:name="_Toc106479416"/>
+      <w:bookmarkStart w:id="101" w:name="_Toc185241597"/>
+      <w:bookmarkStart w:id="102" w:name="_Toc106477059"/>
+      <w:bookmarkStart w:id="103" w:name="_Toc106479416"/>
       <w:r>
         <w:rPr>
           <w:rFonts w:ascii="Times New Roman" w:hAnsi="Times New Roman" w:cs="Times New Roman"/>
@@ -6203,9 +6550,9 @@
         </w:rPr>
         <w:t>Items to Test</w:t>
       </w:r>
-      <w:bookmarkEnd w:id="100"/>
       <w:bookmarkEnd w:id="101"/>
       <w:bookmarkEnd w:id="102"/>
+      <w:bookmarkEnd w:id="103"/>
     </w:p>
     <w:p>
       <w:pPr>
@@ -6257,8 +6604,8 @@
           <w:szCs w:val="24"/>
         </w:rPr>
       </w:pPr>
-      <w:bookmarkStart w:id="103" w:name="_Toc185241600"/>
-      <w:bookmarkStart w:id="104" w:name="_Toc106477060"/>
+      <w:bookmarkStart w:id="104" w:name="_Toc185241600"/>
+      <w:bookmarkStart w:id="105" w:name="_Toc106477060"/>
       <w:r>
         <w:rPr>
           <w:rFonts w:ascii="Times New Roman" w:hAnsi="Times New Roman" w:cs="Times New Roman"/>
@@ -6269,8 +6616,8 @@
         </w:rPr>
         <w:t>Test Pass / Fail Criteria</w:t>
       </w:r>
-      <w:bookmarkEnd w:id="103"/>
       <w:bookmarkEnd w:id="104"/>
+      <w:bookmarkEnd w:id="105"/>
     </w:p>
     <w:p>
       <w:pPr>
@@ -6284,7 +6631,7 @@
           <w:szCs w:val="24"/>
         </w:rPr>
       </w:pPr>
-      <w:bookmarkStart w:id="105" w:name="_Toc185241601"/>
+      <w:bookmarkStart w:id="106" w:name="_Toc185241601"/>
       <w:r>
         <w:rPr>
           <w:i w:val="0"/>
@@ -6292,9 +6639,8 @@
           <w:color w:val="auto"/>
           <w:szCs w:val="24"/>
         </w:rPr>
-        <w:t xml:space="preserve">System tests will pass </w:t>
-      </w:r>
-      <w:proofErr w:type="gramStart"/>
+        <w:t xml:space="preserve">System </w:t>
+      </w:r>
       <w:r>
         <w:rPr>
           <w:i w:val="0"/>
@@ -6302,9 +6648,35 @@
           <w:color w:val="auto"/>
           <w:szCs w:val="24"/>
         </w:rPr>
-        <w:t>if ?</w:t>
-      </w:r>
-      <w:proofErr w:type="gramEnd"/>
+        <w:t xml:space="preserve">tests will pass if </w:t>
+      </w:r>
+      <w:r>
+        <w:rPr>
+          <w:i w:val="0"/>
+          <w:iCs/>
+          <w:color w:val="auto"/>
+          <w:szCs w:val="24"/>
+        </w:rPr>
+        <w:t xml:space="preserve">system connectivity and functionality </w:t>
+      </w:r>
+      <w:r>
+        <w:rPr>
+          <w:i w:val="0"/>
+          <w:iCs/>
+          <w:color w:val="auto"/>
+          <w:szCs w:val="24"/>
+        </w:rPr>
+        <w:t>behave</w:t>
+      </w:r>
+      <w:r>
+        <w:rPr>
+          <w:i w:val="0"/>
+          <w:iCs/>
+          <w:color w:val="auto"/>
+          <w:szCs w:val="24"/>
+        </w:rPr>
+        <w:t xml:space="preserve"> as expected.</w:t>
+      </w:r>
     </w:p>
     <w:p>
       <w:pPr>
@@ -6314,23 +6686,25 @@
           <w:rFonts w:ascii="Times New Roman" w:hAnsi="Times New Roman" w:cs="Times New Roman"/>
           <w:b/>
           <w:bCs/>
-          <w:sz w:val="24"/>
-          <w:szCs w:val="24"/>
-        </w:rPr>
-      </w:pPr>
-      <w:bookmarkStart w:id="106" w:name="_Toc106477061"/>
+          <w:iCs/>
+          <w:sz w:val="24"/>
+          <w:szCs w:val="24"/>
+        </w:rPr>
+      </w:pPr>
+      <w:bookmarkStart w:id="107" w:name="_Toc106477061"/>
       <w:r>
         <w:rPr>
           <w:rFonts w:ascii="Times New Roman" w:hAnsi="Times New Roman" w:cs="Times New Roman"/>
           <w:b/>
           <w:bCs/>
+          <w:iCs/>
           <w:sz w:val="24"/>
           <w:szCs w:val="24"/>
         </w:rPr>
         <w:t>Test Entry / Exit Criteria</w:t>
       </w:r>
-      <w:bookmarkEnd w:id="105"/>
       <w:bookmarkEnd w:id="106"/>
+      <w:bookmarkEnd w:id="107"/>
     </w:p>
     <w:p>
       <w:pPr>
@@ -6344,7 +6718,7 @@
           <w:szCs w:val="24"/>
         </w:rPr>
       </w:pPr>
-      <w:bookmarkStart w:id="107" w:name="_Toc185241603"/>
+      <w:bookmarkStart w:id="108" w:name="_Toc185241603"/>
       <w:r>
         <w:rPr>
           <w:i w:val="0"/>
@@ -6352,9 +6726,43 @@
           <w:color w:val="auto"/>
           <w:szCs w:val="24"/>
         </w:rPr>
-        <w:t>System testing will begin during the minimal stage of delivery and will end in the target stage before the final conformance testing.</w:t>
-      </w:r>
-      <w:bookmarkEnd w:id="107"/>
+        <w:t xml:space="preserve">System testing will begin during the minimal </w:t>
+      </w:r>
+      <w:r>
+        <w:rPr>
+          <w:i w:val="0"/>
+          <w:iCs/>
+          <w:color w:val="auto"/>
+        </w:rPr>
+        <w:t>increment</w:t>
+      </w:r>
+      <w:r>
+        <w:rPr>
+          <w:i w:val="0"/>
+          <w:iCs/>
+          <w:color w:val="auto"/>
+          <w:szCs w:val="24"/>
+        </w:rPr>
+        <w:t xml:space="preserve"> of delivery and will end in the target </w:t>
+      </w:r>
+      <w:r>
+        <w:rPr>
+          <w:i w:val="0"/>
+          <w:iCs/>
+          <w:color w:val="auto"/>
+        </w:rPr>
+        <w:t>increment</w:t>
+      </w:r>
+      <w:r>
+        <w:rPr>
+          <w:i w:val="0"/>
+          <w:iCs/>
+          <w:color w:val="auto"/>
+          <w:szCs w:val="24"/>
+        </w:rPr>
+        <w:t xml:space="preserve"> before the final conformance testing.</w:t>
+      </w:r>
+      <w:bookmarkEnd w:id="108"/>
     </w:p>
     <w:p>
       <w:pPr>
@@ -6374,10 +6782,10 @@
           <w:color w:val="auto"/>
         </w:rPr>
       </w:pPr>
-      <w:bookmarkStart w:id="108" w:name="_Toc185241605"/>
-      <w:bookmarkStart w:id="109" w:name="_Toc106477062"/>
-      <w:bookmarkStart w:id="110" w:name="_Toc106479417"/>
-      <w:bookmarkStart w:id="111" w:name="_Toc106479597"/>
+      <w:bookmarkStart w:id="109" w:name="_Toc185241605"/>
+      <w:bookmarkStart w:id="110" w:name="_Toc106477062"/>
+      <w:bookmarkStart w:id="111" w:name="_Toc106479417"/>
+      <w:bookmarkStart w:id="112" w:name="_Toc106553351"/>
       <w:r>
         <w:rPr>
           <w:rFonts w:ascii="Times New Roman" w:hAnsi="Times New Roman" w:cs="Times New Roman"/>
@@ -6387,10 +6795,10 @@
         </w:rPr>
         <w:t>4.1.13 Unit Testing</w:t>
       </w:r>
-      <w:bookmarkEnd w:id="108"/>
       <w:bookmarkEnd w:id="109"/>
       <w:bookmarkEnd w:id="110"/>
       <w:bookmarkEnd w:id="111"/>
+      <w:bookmarkEnd w:id="112"/>
     </w:p>
     <w:p>
       <w:pPr>
@@ -6402,8 +6810,8 @@
           <w:bCs/>
         </w:rPr>
       </w:pPr>
-      <w:bookmarkStart w:id="112" w:name="_Toc185241607"/>
-      <w:bookmarkStart w:id="113" w:name="_Toc106477063"/>
+      <w:bookmarkStart w:id="113" w:name="_Toc185241607"/>
+      <w:bookmarkStart w:id="114" w:name="_Toc106477063"/>
       <w:r>
         <w:rPr>
           <w:rFonts w:ascii="Times New Roman" w:hAnsi="Times New Roman" w:cs="Times New Roman"/>
@@ -6414,8 +6822,8 @@
         </w:rPr>
         <w:t>Items to Test</w:t>
       </w:r>
-      <w:bookmarkEnd w:id="112"/>
       <w:bookmarkEnd w:id="113"/>
+      <w:bookmarkEnd w:id="114"/>
     </w:p>
     <w:p>
       <w:pPr>
@@ -6453,8 +6861,8 @@
           <w:szCs w:val="24"/>
         </w:rPr>
       </w:pPr>
-      <w:bookmarkStart w:id="114" w:name="_Toc185241610"/>
-      <w:bookmarkStart w:id="115" w:name="_Toc106477064"/>
+      <w:bookmarkStart w:id="115" w:name="_Toc185241610"/>
+      <w:bookmarkStart w:id="116" w:name="_Toc106477064"/>
       <w:r>
         <w:rPr>
           <w:rFonts w:ascii="Times New Roman" w:hAnsi="Times New Roman" w:cs="Times New Roman"/>
@@ -6465,8 +6873,8 @@
         </w:rPr>
         <w:t>Test Pass / Fail Criteria</w:t>
       </w:r>
-      <w:bookmarkEnd w:id="114"/>
       <w:bookmarkEnd w:id="115"/>
+      <w:bookmarkEnd w:id="116"/>
     </w:p>
     <w:p>
       <w:pPr>
@@ -6480,7 +6888,7 @@
           <w:szCs w:val="24"/>
         </w:rPr>
       </w:pPr>
-      <w:bookmarkStart w:id="116" w:name="_Toc185241611"/>
+      <w:bookmarkStart w:id="117" w:name="_Toc185241611"/>
       <w:r>
         <w:rPr>
           <w:i w:val="0"/>
@@ -6503,7 +6911,7 @@
           <w:szCs w:val="24"/>
         </w:rPr>
       </w:pPr>
-      <w:bookmarkStart w:id="117" w:name="_Toc106477065"/>
+      <w:bookmarkStart w:id="118" w:name="_Toc106477065"/>
       <w:r>
         <w:rPr>
           <w:rFonts w:ascii="Times New Roman" w:hAnsi="Times New Roman" w:cs="Times New Roman"/>
@@ -6512,17 +6920,68 @@
           <w:sz w:val="24"/>
           <w:szCs w:val="24"/>
         </w:rPr>
+        <w:lastRenderedPageBreak/>
         <w:t>Test Entry / Exit Criteria</w:t>
       </w:r>
-      <w:bookmarkStart w:id="118" w:name="_Toc185241613"/>
-      <w:bookmarkEnd w:id="116"/>
+      <w:bookmarkStart w:id="119" w:name="_Toc185241613"/>
       <w:bookmarkEnd w:id="117"/>
+      <w:bookmarkEnd w:id="118"/>
     </w:p>
     <w:p>
       <w:pPr>
         <w:spacing w:after="120" w:line="240" w:lineRule="auto"/>
         <w:ind w:left="720"/>
         <w:rPr>
+          <w:iCs/>
+          <w:szCs w:val="24"/>
+        </w:rPr>
+      </w:pPr>
+      <w:r>
+        <w:rPr>
+          <w:iCs/>
+          <w:szCs w:val="24"/>
+        </w:rPr>
+        <w:t xml:space="preserve">Unit testing will begin at the start of the </w:t>
+      </w:r>
+      <w:r>
+        <w:t>increment</w:t>
+      </w:r>
+      <w:r>
+        <w:t>al</w:t>
+      </w:r>
+      <w:r>
+        <w:rPr>
+          <w:iCs/>
+          <w:szCs w:val="24"/>
+        </w:rPr>
+        <w:t xml:space="preserve"> </w:t>
+      </w:r>
+      <w:r>
+        <w:rPr>
+          <w:iCs/>
+          <w:szCs w:val="24"/>
+        </w:rPr>
+        <w:t xml:space="preserve">SDLC and end in tandem with final conformance testing at the end of the target </w:t>
+      </w:r>
+      <w:r>
+        <w:t>increment</w:t>
+      </w:r>
+      <w:r>
+        <w:rPr>
+          <w:iCs/>
+          <w:szCs w:val="24"/>
+        </w:rPr>
+        <w:t>.</w:t>
+      </w:r>
+      <w:bookmarkEnd w:id="45"/>
+      <w:bookmarkEnd w:id="119"/>
+    </w:p>
+    <w:bookmarkEnd w:id="13"/>
+    <w:p>
+      <w:pPr>
+        <w:spacing w:after="120" w:line="240" w:lineRule="auto"/>
+        <w:ind w:left="720"/>
+        <w:rPr>
           <w:rFonts w:ascii="Times New Roman" w:hAnsi="Times New Roman" w:cs="Times New Roman"/>
           <w:b/>
           <w:bCs/>
@@ -6530,22 +6989,12 @@
           <w:szCs w:val="24"/>
         </w:rPr>
       </w:pPr>
-      <w:r>
-        <w:rPr>
-          <w:iCs/>
-          <w:szCs w:val="24"/>
-        </w:rPr>
-        <w:lastRenderedPageBreak/>
-        <w:t>Unit testing will begin at the start of the staged delivery SDLC and end in tandem with final conformance testing at the end of the target stage.</w:t>
-      </w:r>
-      <w:bookmarkEnd w:id="43"/>
-      <w:bookmarkEnd w:id="118"/>
     </w:p>
     <w:p>
       <w:pPr>
         <w:pStyle w:val="Heading2"/>
       </w:pPr>
-      <w:bookmarkStart w:id="119" w:name="_Toc106479598"/>
+      <w:bookmarkStart w:id="120" w:name="_Toc106553352"/>
       <w:r>
         <w:t>4</w:t>
       </w:r>
@@ -6555,11 +7004,11 @@
       <w:r>
         <w:t xml:space="preserve">Configuration Management </w:t>
       </w:r>
-      <w:commentRangeStart w:id="120"/>
+      <w:commentRangeStart w:id="121"/>
       <w:r>
         <w:t>Plan</w:t>
       </w:r>
-      <w:commentRangeEnd w:id="120"/>
+      <w:commentRangeEnd w:id="121"/>
       <w:r>
         <w:rPr>
           <w:rStyle w:val="CommentReference"/>
@@ -6567,9 +7016,9 @@
           <w:b w:val="0"/>
           <w:bCs w:val="0"/>
         </w:rPr>
-        <w:commentReference w:id="120"/>
-      </w:r>
-      <w:bookmarkEnd w:id="119"/>
+        <w:commentReference w:id="121"/>
+      </w:r>
+      <w:bookmarkEnd w:id="120"/>
     </w:p>
     <w:p>
       <w:pPr>
@@ -6726,7 +7175,7 @@
       </w:r>
     </w:p>
   </w:comment>
-  <w:comment w:id="14" w:author="Tatiana de A. F. Correia" w:date="2022-06-17T22:40:00Z" w:initials="TdAFC">
+  <w:comment w:id="15" w:author="Tatiana de A. F. Correia" w:date="2022-06-17T22:40:00Z" w:initials="TdAFC">
     <w:p>
       <w:pPr>
         <w:pStyle w:val="CommentText"/>
@@ -6742,7 +7191,7 @@
       </w:r>
     </w:p>
   </w:comment>
-  <w:comment w:id="15" w:author="Nick Champagne" w:date="2022-06-18T20:45:00Z" w:initials="NC">
+  <w:comment w:id="16" w:author="Nick Champagne" w:date="2022-06-18T20:45:00Z" w:initials="NC">
     <w:p>
       <w:pPr>
         <w:pStyle w:val="CommentText"/>
@@ -6758,7 +7207,7 @@
       </w:r>
     </w:p>
   </w:comment>
-  <w:comment w:id="120" w:author="Tatiana de A. F. Correia" w:date="2022-06-17T22:40:00Z" w:initials="TdAFC">
+  <w:comment w:id="121" w:author="Tatiana de A. F. Correia" w:date="2022-06-17T22:40:00Z" w:initials="TdAFC">
     <w:p>
       <w:pPr>
         <w:pStyle w:val="CommentText"/>
@@ -10129,6 +10578,15 @@
 </file>
 
 <file path=customXml/item1.xml><?xml version="1.0" encoding="utf-8"?>
+<?mso-contentType ?>
+<FormTemplates xmlns="http://schemas.microsoft.com/sharepoint/v3/contenttype/forms">
+  <Display>DocumentLibraryForm</Display>
+  <Edit>DocumentLibraryForm</Edit>
+  <New>DocumentLibraryForm</New>
+</FormTemplates>
+</file>
+
+<file path=customXml/item2.xml><?xml version="1.0" encoding="utf-8"?>
 <ct:contentTypeSchema xmlns:ct="http://schemas.microsoft.com/office/2006/metadata/contentType" xmlns:ma="http://schemas.microsoft.com/office/2006/metadata/properties/metaAttributes" ct:_="" ma:_="" ma:contentTypeName="Document" ma:contentTypeID="0x010100EECA624CC21A194287DE3FEB3AF4BD5B" ma:contentTypeVersion="9" ma:contentTypeDescription="Create a new document." ma:contentTypeScope="" ma:versionID="a89fcaf427655a07272e7fc31ab581be">
   <xsd:schema xmlns:xsd="http://www.w3.org/2001/XMLSchema" xmlns:xs="http://www.w3.org/2001/XMLSchema" xmlns:p="http://schemas.microsoft.com/office/2006/metadata/properties" xmlns:ns2="866fc3b6-56c9-4c17-bca9-c783ef10a307" xmlns:ns3="2ce934d2-c60b-49e8-bf32-a45541dde7b9" targetNamespace="http://schemas.microsoft.com/office/2006/metadata/properties" ma:root="true" ma:fieldsID="0b9012a7ad792f0555f7ce8c515f2c19" ns2:_="" ns3:_="">
     <xsd:import namespace="866fc3b6-56c9-4c17-bca9-c783ef10a307"/>
@@ -10311,20 +10769,7 @@
 </ct:contentTypeSchema>
 </file>
 
-<file path=customXml/item2.xml><?xml version="1.0" encoding="utf-8"?>
-<?mso-contentType ?>
-<FormTemplates xmlns="http://schemas.microsoft.com/sharepoint/v3/contenttype/forms">
-  <Display>DocumentLibraryForm</Display>
-  <Edit>DocumentLibraryForm</Edit>
-  <New>DocumentLibraryForm</New>
-</FormTemplates>
-</file>
-
 <file path=customXml/item3.xml><?xml version="1.0" encoding="utf-8"?>
-<b:Sources xmlns:b="http://schemas.openxmlformats.org/officeDocument/2006/bibliography" xmlns="http://schemas.openxmlformats.org/officeDocument/2006/bibliography" SelectedStyle="\CHICAGO.XSL" StyleName="Chicago" Version="16"/>
-</file>
-
-<file path=customXml/item4.xml><?xml version="1.0" encoding="utf-8"?>
 <p:properties xmlns:p="http://schemas.microsoft.com/office/2006/metadata/properties" xmlns:xsi="http://www.w3.org/2001/XMLSchema-instance" xmlns:pc="http://schemas.microsoft.com/office/infopath/2007/PartnerControls">
   <documentManagement>
     <lcf76f155ced4ddcb4097134ff3c332f xmlns="866fc3b6-56c9-4c17-bca9-c783ef10a307">
@@ -10335,7 +10780,19 @@
 </p:properties>
 </file>
 
+<file path=customXml/item4.xml><?xml version="1.0" encoding="utf-8"?>
+<b:Sources xmlns:b="http://schemas.openxmlformats.org/officeDocument/2006/bibliography" xmlns="http://schemas.openxmlformats.org/officeDocument/2006/bibliography" SelectedStyle="\CHICAGO.XSL" StyleName="Chicago" Version="16"/>
+</file>
+
 <file path=customXml/itemProps1.xml><?xml version="1.0" encoding="utf-8"?>
+<ds:datastoreItem xmlns:ds="http://schemas.openxmlformats.org/officeDocument/2006/customXml" ds:itemID="{A8B9D43F-4E3D-47E9-A817-64CF82F2EF61}">
+  <ds:schemaRefs>
+    <ds:schemaRef ds:uri="http://schemas.microsoft.com/sharepoint/v3/contenttype/forms"/>
+  </ds:schemaRefs>
+</ds:datastoreItem>
+</file>
+
+<file path=customXml/itemProps2.xml><?xml version="1.0" encoding="utf-8"?>
 <ds:datastoreItem xmlns:ds="http://schemas.openxmlformats.org/officeDocument/2006/customXml" ds:itemID="{2E4DCE46-6E9A-4FE6-8AB7-40C7817FD418}">
   <ds:schemaRefs>
     <ds:schemaRef ds:uri="http://schemas.microsoft.com/office/2006/metadata/contentType"/>
@@ -10354,23 +10811,7 @@
 </ds:datastoreItem>
 </file>
 
-<file path=customXml/itemProps2.xml><?xml version="1.0" encoding="utf-8"?>
-<ds:datastoreItem xmlns:ds="http://schemas.openxmlformats.org/officeDocument/2006/customXml" ds:itemID="{A8B9D43F-4E3D-47E9-A817-64CF82F2EF61}">
-  <ds:schemaRefs>
-    <ds:schemaRef ds:uri="http://schemas.microsoft.com/sharepoint/v3/contenttype/forms"/>
-  </ds:schemaRefs>
-</ds:datastoreItem>
-</file>
-
 <file path=customXml/itemProps3.xml><?xml version="1.0" encoding="utf-8"?>
-<ds:datastoreItem xmlns:ds="http://schemas.openxmlformats.org/officeDocument/2006/customXml" ds:itemID="{353E6074-A18A-4796-95AB-C488F57046E7}">
-  <ds:schemaRefs>
-    <ds:schemaRef ds:uri="http://schemas.openxmlformats.org/officeDocument/2006/bibliography"/>
-  </ds:schemaRefs>
-</ds:datastoreItem>
-</file>
-
-<file path=customXml/itemProps4.xml><?xml version="1.0" encoding="utf-8"?>
 <ds:datastoreItem xmlns:ds="http://schemas.openxmlformats.org/officeDocument/2006/customXml" ds:itemID="{4C735ABE-E133-4026-9507-ED954EB91047}">
   <ds:schemaRefs>
     <ds:schemaRef ds:uri="http://schemas.microsoft.com/office/2006/metadata/properties"/>
@@ -10379,4 +10820,12 @@
     <ds:schemaRef ds:uri="2ce934d2-c60b-49e8-bf32-a45541dde7b9"/>
   </ds:schemaRefs>
 </ds:datastoreItem>
+</file>
+
+<file path=customXml/itemProps4.xml><?xml version="1.0" encoding="utf-8"?>
+<ds:datastoreItem xmlns:ds="http://schemas.openxmlformats.org/officeDocument/2006/customXml" ds:itemID="{353E6074-A18A-4796-95AB-C488F57046E7}">
+  <ds:schemaRefs>
+    <ds:schemaRef ds:uri="http://schemas.openxmlformats.org/officeDocument/2006/bibliography"/>
+  </ds:schemaRefs>
+</ds:datastoreItem>
 </file>
</xml_diff>

<commit_message>
Add SCM to Project Plan
</commit_message>
<xml_diff>
--- a/Project Plan.docx
+++ b/Project Plan.docx
@@ -139,7 +139,7 @@
             </w:rPr>
             <w:fldChar w:fldCharType="separate"/>
           </w:r>
-          <w:hyperlink w:anchor="_Toc106553329" w:history="1">
+          <w:hyperlink w:anchor="_Toc106730735" w:history="1">
             <w:r>
               <w:rPr>
                 <w:rStyle w:val="Hyperlink"/>
@@ -180,7 +180,7 @@
                 <w:noProof/>
                 <w:webHidden/>
               </w:rPr>
-              <w:instrText xml:space="preserve"> PAGEREF _Toc106553329 \h </w:instrText>
+              <w:instrText xml:space="preserve"> PAGEREF _Toc106730735 \h </w:instrText>
             </w:r>
             <w:r>
               <w:rPr>
@@ -223,7 +223,7 @@
               <w:noProof/>
             </w:rPr>
           </w:pPr>
-          <w:hyperlink w:anchor="_Toc106553330" w:history="1">
+          <w:hyperlink w:anchor="_Toc106730736" w:history="1">
             <w:r>
               <w:rPr>
                 <w:rStyle w:val="Hyperlink"/>
@@ -264,7 +264,7 @@
                 <w:noProof/>
                 <w:webHidden/>
               </w:rPr>
-              <w:instrText xml:space="preserve"> PAGEREF _Toc106553330 \h </w:instrText>
+              <w:instrText xml:space="preserve"> PAGEREF _Toc106730736 \h </w:instrText>
             </w:r>
             <w:r>
               <w:rPr>
@@ -307,7 +307,7 @@
               <w:noProof/>
             </w:rPr>
           </w:pPr>
-          <w:hyperlink w:anchor="_Toc106553331" w:history="1">
+          <w:hyperlink w:anchor="_Toc106730737" w:history="1">
             <w:r>
               <w:rPr>
                 <w:rStyle w:val="Hyperlink"/>
@@ -348,7 +348,7 @@
                 <w:noProof/>
                 <w:webHidden/>
               </w:rPr>
-              <w:instrText xml:space="preserve"> PAGEREF _Toc106553331 \h </w:instrText>
+              <w:instrText xml:space="preserve"> PAGEREF _Toc106730737 \h </w:instrText>
             </w:r>
             <w:r>
               <w:rPr>
@@ -369,6 +369,98 @@
                 <w:webHidden/>
               </w:rPr>
               <w:t>2</w:t>
+            </w:r>
+            <w:r>
+              <w:rPr>
+                <w:noProof/>
+                <w:webHidden/>
+              </w:rPr>
+              <w:fldChar w:fldCharType="end"/>
+            </w:r>
+          </w:hyperlink>
+        </w:p>
+        <w:p>
+          <w:pPr>
+            <w:pStyle w:val="TOC3"/>
+            <w:tabs>
+              <w:tab w:val="left" w:pos="880"/>
+              <w:tab w:val="right" w:pos="9350"/>
+            </w:tabs>
+            <w:rPr>
+              <w:rFonts w:eastAsiaTheme="minorEastAsia"/>
+              <w:noProof/>
+            </w:rPr>
+          </w:pPr>
+          <w:hyperlink w:anchor="_Toc106730738" w:history="1">
+            <w:r>
+              <w:rPr>
+                <w:rStyle w:val="Hyperlink"/>
+                <w:rFonts w:ascii="Times New Roman" w:hAnsi="Times New Roman" w:cs="Times New Roman"/>
+                <w:b/>
+                <w:bCs/>
+                <w:noProof/>
+                <w:lang w:eastAsia="zh-CN"/>
+              </w:rPr>
+              <w:t>I.</w:t>
+            </w:r>
+            <w:r>
+              <w:rPr>
+                <w:rFonts w:eastAsiaTheme="minorEastAsia"/>
+                <w:noProof/>
+              </w:rPr>
+              <w:tab/>
+            </w:r>
+            <w:r>
+              <w:rPr>
+                <w:rStyle w:val="Hyperlink"/>
+                <w:rFonts w:ascii="Times New Roman" w:hAnsi="Times New Roman" w:cs="Times New Roman"/>
+                <w:b/>
+                <w:bCs/>
+                <w:noProof/>
+                <w:lang w:eastAsia="zh-CN"/>
+              </w:rPr>
+              <w:t>Skeletal Increment</w:t>
+            </w:r>
+            <w:r>
+              <w:rPr>
+                <w:noProof/>
+                <w:webHidden/>
+              </w:rPr>
+              <w:tab/>
+            </w:r>
+            <w:r>
+              <w:rPr>
+                <w:noProof/>
+                <w:webHidden/>
+              </w:rPr>
+              <w:fldChar w:fldCharType="begin"/>
+            </w:r>
+            <w:r>
+              <w:rPr>
+                <w:noProof/>
+                <w:webHidden/>
+              </w:rPr>
+              <w:instrText xml:space="preserve"> PAGEREF _Toc106730738 \h </w:instrText>
+            </w:r>
+            <w:r>
+              <w:rPr>
+                <w:noProof/>
+                <w:webHidden/>
+              </w:rPr>
+            </w:r>
+            <w:r>
+              <w:rPr>
+                <w:noProof/>
+                <w:webHidden/>
+              </w:rPr>
+              <w:fldChar w:fldCharType="separate"/>
+            </w:r>
+            <w:r>
+              <w:rPr>
+                <w:noProof/>
+                <w:webHidden/>
+              </w:rPr>
+              <w:t>3</w:t>
             </w:r>
             <w:r>
               <w:rPr>
@@ -391,7 +483,7 @@
               <w:noProof/>
             </w:rPr>
           </w:pPr>
-          <w:hyperlink w:anchor="_Toc106553332" w:history="1">
+          <w:hyperlink w:anchor="_Toc106730739" w:history="1">
             <w:r>
               <w:rPr>
                 <w:rStyle w:val="Hyperlink"/>
@@ -432,7 +524,7 @@
                 <w:noProof/>
                 <w:webHidden/>
               </w:rPr>
-              <w:instrText xml:space="preserve"> PAGEREF _Toc106553332 \h </w:instrText>
+              <w:instrText xml:space="preserve"> PAGEREF _Toc106730739 \h </w:instrText>
             </w:r>
             <w:r>
               <w:rPr>
@@ -452,7 +544,7 @@
                 <w:noProof/>
                 <w:webHidden/>
               </w:rPr>
-              <w:t>3</w:t>
+              <w:t>4</w:t>
             </w:r>
             <w:r>
               <w:rPr>
@@ -475,7 +567,7 @@
               <w:noProof/>
             </w:rPr>
           </w:pPr>
-          <w:hyperlink w:anchor="_Toc106553333" w:history="1">
+          <w:hyperlink w:anchor="_Toc106730740" w:history="1">
             <w:r>
               <w:rPr>
                 <w:rStyle w:val="Hyperlink"/>
@@ -516,7 +608,7 @@
                 <w:noProof/>
                 <w:webHidden/>
               </w:rPr>
-              <w:instrText xml:space="preserve"> PAGEREF _Toc106553333 \h </w:instrText>
+              <w:instrText xml:space="preserve"> PAGEREF _Toc106730740 \h </w:instrText>
             </w:r>
             <w:r>
               <w:rPr>
@@ -536,7 +628,7 @@
                 <w:noProof/>
                 <w:webHidden/>
               </w:rPr>
-              <w:t>4</w:t>
+              <w:t>5</w:t>
             </w:r>
             <w:r>
               <w:rPr>
@@ -558,7 +650,7 @@
               <w:noProof/>
             </w:rPr>
           </w:pPr>
-          <w:hyperlink w:anchor="_Toc106553334" w:history="1">
+          <w:hyperlink w:anchor="_Toc106730741" w:history="1">
             <w:r>
               <w:rPr>
                 <w:rStyle w:val="Hyperlink"/>
@@ -585,7 +677,7 @@
                 <w:noProof/>
                 <w:webHidden/>
               </w:rPr>
-              <w:instrText xml:space="preserve"> PAGEREF _Toc106553334 \h </w:instrText>
+              <w:instrText xml:space="preserve"> PAGEREF _Toc106730741 \h </w:instrText>
             </w:r>
             <w:r>
               <w:rPr>
@@ -605,7 +697,7 @@
                 <w:noProof/>
                 <w:webHidden/>
               </w:rPr>
-              <w:t>4</w:t>
+              <w:t>5</w:t>
             </w:r>
             <w:r>
               <w:rPr>
@@ -627,7 +719,7 @@
               <w:noProof/>
             </w:rPr>
           </w:pPr>
-          <w:hyperlink w:anchor="_Toc106553335" w:history="1">
+          <w:hyperlink w:anchor="_Toc106730742" w:history="1">
             <w:r>
               <w:rPr>
                 <w:rStyle w:val="Hyperlink"/>
@@ -654,7 +746,7 @@
                 <w:noProof/>
                 <w:webHidden/>
               </w:rPr>
-              <w:instrText xml:space="preserve"> PAGEREF _Toc106553335 \h </w:instrText>
+              <w:instrText xml:space="preserve"> PAGEREF _Toc106730742 \h </w:instrText>
             </w:r>
             <w:r>
               <w:rPr>
@@ -674,7 +766,7 @@
                 <w:noProof/>
                 <w:webHidden/>
               </w:rPr>
-              <w:t>4</w:t>
+              <w:t>5</w:t>
             </w:r>
             <w:r>
               <w:rPr>
@@ -696,7 +788,7 @@
               <w:noProof/>
             </w:rPr>
           </w:pPr>
-          <w:hyperlink w:anchor="_Toc106553336" w:history="1">
+          <w:hyperlink w:anchor="_Toc106730743" w:history="1">
             <w:r>
               <w:rPr>
                 <w:rStyle w:val="Hyperlink"/>
@@ -723,7 +815,7 @@
                 <w:noProof/>
                 <w:webHidden/>
               </w:rPr>
-              <w:instrText xml:space="preserve"> PAGEREF _Toc106553336 \h </w:instrText>
+              <w:instrText xml:space="preserve"> PAGEREF _Toc106730743 \h </w:instrText>
             </w:r>
             <w:r>
               <w:rPr>
@@ -743,7 +835,7 @@
                 <w:noProof/>
                 <w:webHidden/>
               </w:rPr>
-              <w:t>5</w:t>
+              <w:t>6</w:t>
             </w:r>
             <w:r>
               <w:rPr>
@@ -766,7 +858,7 @@
               <w:noProof/>
             </w:rPr>
           </w:pPr>
-          <w:hyperlink w:anchor="_Toc106553337" w:history="1">
+          <w:hyperlink w:anchor="_Toc106730744" w:history="1">
             <w:r>
               <w:rPr>
                 <w:rStyle w:val="Hyperlink"/>
@@ -807,7 +899,7 @@
                 <w:noProof/>
                 <w:webHidden/>
               </w:rPr>
-              <w:instrText xml:space="preserve"> PAGEREF _Toc106553337 \h </w:instrText>
+              <w:instrText xml:space="preserve"> PAGEREF _Toc106730744 \h </w:instrText>
             </w:r>
             <w:r>
               <w:rPr>
@@ -827,7 +919,7 @@
                 <w:noProof/>
                 <w:webHidden/>
               </w:rPr>
-              <w:t>7</w:t>
+              <w:t>8</w:t>
             </w:r>
             <w:r>
               <w:rPr>
@@ -850,7 +942,7 @@
               <w:noProof/>
             </w:rPr>
           </w:pPr>
-          <w:hyperlink w:anchor="_Toc106553338" w:history="1">
+          <w:hyperlink w:anchor="_Toc106730745" w:history="1">
             <w:r>
               <w:rPr>
                 <w:rStyle w:val="Hyperlink"/>
@@ -891,7 +983,7 @@
                 <w:noProof/>
                 <w:webHidden/>
               </w:rPr>
-              <w:instrText xml:space="preserve"> PAGEREF _Toc106553338 \h </w:instrText>
+              <w:instrText xml:space="preserve"> PAGEREF _Toc106730745 \h </w:instrText>
             </w:r>
             <w:r>
               <w:rPr>
@@ -911,7 +1003,7 @@
                 <w:noProof/>
                 <w:webHidden/>
               </w:rPr>
-              <w:t>7</w:t>
+              <w:t>8</w:t>
             </w:r>
             <w:r>
               <w:rPr>
@@ -933,7 +1025,7 @@
               <w:noProof/>
             </w:rPr>
           </w:pPr>
-          <w:hyperlink w:anchor="_Toc106553339" w:history="1">
+          <w:hyperlink w:anchor="_Toc106730746" w:history="1">
             <w:r>
               <w:rPr>
                 <w:rStyle w:val="Hyperlink"/>
@@ -960,7 +1052,7 @@
                 <w:noProof/>
                 <w:webHidden/>
               </w:rPr>
-              <w:instrText xml:space="preserve"> PAGEREF _Toc106553339 \h </w:instrText>
+              <w:instrText xml:space="preserve"> PAGEREF _Toc106730746 \h </w:instrText>
             </w:r>
             <w:r>
               <w:rPr>
@@ -980,7 +1072,7 @@
                 <w:noProof/>
                 <w:webHidden/>
               </w:rPr>
-              <w:t>8</w:t>
+              <w:t>9</w:t>
             </w:r>
             <w:r>
               <w:rPr>
@@ -1002,7 +1094,7 @@
               <w:noProof/>
             </w:rPr>
           </w:pPr>
-          <w:hyperlink w:anchor="_Toc106553340" w:history="1">
+          <w:hyperlink w:anchor="_Toc106730747" w:history="1">
             <w:r>
               <w:rPr>
                 <w:rStyle w:val="Hyperlink"/>
@@ -1032,7 +1124,7 @@
                 <w:noProof/>
                 <w:webHidden/>
               </w:rPr>
-              <w:instrText xml:space="preserve"> PAGEREF _Toc106553340 \h </w:instrText>
+              <w:instrText xml:space="preserve"> PAGEREF _Toc106730747 \h </w:instrText>
             </w:r>
             <w:r>
               <w:rPr>
@@ -1052,7 +1144,7 @@
                 <w:noProof/>
                 <w:webHidden/>
               </w:rPr>
-              <w:t>8</w:t>
+              <w:t>9</w:t>
             </w:r>
             <w:r>
               <w:rPr>
@@ -1074,7 +1166,7 @@
               <w:noProof/>
             </w:rPr>
           </w:pPr>
-          <w:hyperlink w:anchor="_Toc106553341" w:history="1">
+          <w:hyperlink w:anchor="_Toc106730748" w:history="1">
             <w:r>
               <w:rPr>
                 <w:rStyle w:val="Hyperlink"/>
@@ -1104,7 +1196,7 @@
                 <w:noProof/>
                 <w:webHidden/>
               </w:rPr>
-              <w:instrText xml:space="preserve"> PAGEREF _Toc106553341 \h </w:instrText>
+              <w:instrText xml:space="preserve"> PAGEREF _Toc106730748 \h </w:instrText>
             </w:r>
             <w:r>
               <w:rPr>
@@ -1124,7 +1216,7 @@
                 <w:noProof/>
                 <w:webHidden/>
               </w:rPr>
-              <w:t>8</w:t>
+              <w:t>9</w:t>
             </w:r>
             <w:r>
               <w:rPr>
@@ -1146,7 +1238,7 @@
               <w:noProof/>
             </w:rPr>
           </w:pPr>
-          <w:hyperlink w:anchor="_Toc106553342" w:history="1">
+          <w:hyperlink w:anchor="_Toc106730749" w:history="1">
             <w:r>
               <w:rPr>
                 <w:rStyle w:val="Hyperlink"/>
@@ -1176,7 +1268,7 @@
                 <w:noProof/>
                 <w:webHidden/>
               </w:rPr>
-              <w:instrText xml:space="preserve"> PAGEREF _Toc106553342 \h </w:instrText>
+              <w:instrText xml:space="preserve"> PAGEREF _Toc106730749 \h </w:instrText>
             </w:r>
             <w:r>
               <w:rPr>
@@ -1196,7 +1288,7 @@
                 <w:noProof/>
                 <w:webHidden/>
               </w:rPr>
-              <w:t>8</w:t>
+              <w:t>9</w:t>
             </w:r>
             <w:r>
               <w:rPr>
@@ -1218,7 +1310,7 @@
               <w:noProof/>
             </w:rPr>
           </w:pPr>
-          <w:hyperlink w:anchor="_Toc106553343" w:history="1">
+          <w:hyperlink w:anchor="_Toc106730750" w:history="1">
             <w:r>
               <w:rPr>
                 <w:rStyle w:val="Hyperlink"/>
@@ -1248,7 +1340,7 @@
                 <w:noProof/>
                 <w:webHidden/>
               </w:rPr>
-              <w:instrText xml:space="preserve"> PAGEREF _Toc106553343 \h </w:instrText>
+              <w:instrText xml:space="preserve"> PAGEREF _Toc106730750 \h </w:instrText>
             </w:r>
             <w:r>
               <w:rPr>
@@ -1268,7 +1360,7 @@
                 <w:noProof/>
                 <w:webHidden/>
               </w:rPr>
-              <w:t>8</w:t>
+              <w:t>9</w:t>
             </w:r>
             <w:r>
               <w:rPr>
@@ -1290,7 +1382,7 @@
               <w:noProof/>
             </w:rPr>
           </w:pPr>
-          <w:hyperlink w:anchor="_Toc106553344" w:history="1">
+          <w:hyperlink w:anchor="_Toc106730751" w:history="1">
             <w:r>
               <w:rPr>
                 <w:rStyle w:val="Hyperlink"/>
@@ -1320,7 +1412,7 @@
                 <w:noProof/>
                 <w:webHidden/>
               </w:rPr>
-              <w:instrText xml:space="preserve"> PAGEREF _Toc106553344 \h </w:instrText>
+              <w:instrText xml:space="preserve"> PAGEREF _Toc106730751 \h </w:instrText>
             </w:r>
             <w:r>
               <w:rPr>
@@ -1340,7 +1432,7 @@
                 <w:noProof/>
                 <w:webHidden/>
               </w:rPr>
-              <w:t>9</w:t>
+              <w:t>10</w:t>
             </w:r>
             <w:r>
               <w:rPr>
@@ -1362,7 +1454,7 @@
               <w:noProof/>
             </w:rPr>
           </w:pPr>
-          <w:hyperlink w:anchor="_Toc106553345" w:history="1">
+          <w:hyperlink w:anchor="_Toc106730752" w:history="1">
             <w:r>
               <w:rPr>
                 <w:rStyle w:val="Hyperlink"/>
@@ -1392,7 +1484,7 @@
                 <w:noProof/>
                 <w:webHidden/>
               </w:rPr>
-              <w:instrText xml:space="preserve"> PAGEREF _Toc106553345 \h </w:instrText>
+              <w:instrText xml:space="preserve"> PAGEREF _Toc106730752 \h </w:instrText>
             </w:r>
             <w:r>
               <w:rPr>
@@ -1412,7 +1504,7 @@
                 <w:noProof/>
                 <w:webHidden/>
               </w:rPr>
-              <w:t>9</w:t>
+              <w:t>10</w:t>
             </w:r>
             <w:r>
               <w:rPr>
@@ -1434,7 +1526,7 @@
               <w:noProof/>
             </w:rPr>
           </w:pPr>
-          <w:hyperlink w:anchor="_Toc106553346" w:history="1">
+          <w:hyperlink w:anchor="_Toc106730753" w:history="1">
             <w:r>
               <w:rPr>
                 <w:rStyle w:val="Hyperlink"/>
@@ -1464,7 +1556,7 @@
                 <w:noProof/>
                 <w:webHidden/>
               </w:rPr>
-              <w:instrText xml:space="preserve"> PAGEREF _Toc106553346 \h </w:instrText>
+              <w:instrText xml:space="preserve"> PAGEREF _Toc106730753 \h </w:instrText>
             </w:r>
             <w:r>
               <w:rPr>
@@ -1484,7 +1576,7 @@
                 <w:noProof/>
                 <w:webHidden/>
               </w:rPr>
-              <w:t>9</w:t>
+              <w:t>10</w:t>
             </w:r>
             <w:r>
               <w:rPr>
@@ -1506,7 +1598,7 @@
               <w:noProof/>
             </w:rPr>
           </w:pPr>
-          <w:hyperlink w:anchor="_Toc106553347" w:history="1">
+          <w:hyperlink w:anchor="_Toc106730754" w:history="1">
             <w:r>
               <w:rPr>
                 <w:rStyle w:val="Hyperlink"/>
@@ -1536,7 +1628,7 @@
                 <w:noProof/>
                 <w:webHidden/>
               </w:rPr>
-              <w:instrText xml:space="preserve"> PAGEREF _Toc106553347 \h </w:instrText>
+              <w:instrText xml:space="preserve"> PAGEREF _Toc106730754 \h </w:instrText>
             </w:r>
             <w:r>
               <w:rPr>
@@ -1556,7 +1648,7 @@
                 <w:noProof/>
                 <w:webHidden/>
               </w:rPr>
-              <w:t>9</w:t>
+              <w:t>10</w:t>
             </w:r>
             <w:r>
               <w:rPr>
@@ -1578,7 +1670,7 @@
               <w:noProof/>
             </w:rPr>
           </w:pPr>
-          <w:hyperlink w:anchor="_Toc106553348" w:history="1">
+          <w:hyperlink w:anchor="_Toc106730755" w:history="1">
             <w:r>
               <w:rPr>
                 <w:rStyle w:val="Hyperlink"/>
@@ -1608,7 +1700,7 @@
                 <w:noProof/>
                 <w:webHidden/>
               </w:rPr>
-              <w:instrText xml:space="preserve"> PAGEREF _Toc106553348 \h </w:instrText>
+              <w:instrText xml:space="preserve"> PAGEREF _Toc106730755 \h </w:instrText>
             </w:r>
             <w:r>
               <w:rPr>
@@ -1650,7 +1742,7 @@
               <w:noProof/>
             </w:rPr>
           </w:pPr>
-          <w:hyperlink w:anchor="_Toc106553349" w:history="1">
+          <w:hyperlink w:anchor="_Toc106730756" w:history="1">
             <w:r>
               <w:rPr>
                 <w:rStyle w:val="Hyperlink"/>
@@ -1680,7 +1772,7 @@
                 <w:noProof/>
                 <w:webHidden/>
               </w:rPr>
-              <w:instrText xml:space="preserve"> PAGEREF _Toc106553349 \h </w:instrText>
+              <w:instrText xml:space="preserve"> PAGEREF _Toc106730756 \h </w:instrText>
             </w:r>
             <w:r>
               <w:rPr>
@@ -1700,7 +1792,7 @@
                 <w:noProof/>
                 <w:webHidden/>
               </w:rPr>
-              <w:t>11</w:t>
+              <w:t>12</w:t>
             </w:r>
             <w:r>
               <w:rPr>
@@ -1722,7 +1814,7 @@
               <w:noProof/>
             </w:rPr>
           </w:pPr>
-          <w:hyperlink w:anchor="_Toc106553350" w:history="1">
+          <w:hyperlink w:anchor="_Toc106730757" w:history="1">
             <w:r>
               <w:rPr>
                 <w:rStyle w:val="Hyperlink"/>
@@ -1731,7 +1823,27 @@
                 <w:bCs/>
                 <w:noProof/>
               </w:rPr>
-              <w:t>4.1.11 Regression Testing</w:t>
+              <w:t>4.1.11 Regressi</w:t>
+            </w:r>
+            <w:r>
+              <w:rPr>
+                <w:rStyle w:val="Hyperlink"/>
+                <w:rFonts w:ascii="Times New Roman" w:hAnsi="Times New Roman" w:cs="Times New Roman"/>
+                <w:b/>
+                <w:bCs/>
+                <w:noProof/>
+              </w:rPr>
+              <w:t>o</w:t>
+            </w:r>
+            <w:r>
+              <w:rPr>
+                <w:rStyle w:val="Hyperlink"/>
+                <w:rFonts w:ascii="Times New Roman" w:hAnsi="Times New Roman" w:cs="Times New Roman"/>
+                <w:b/>
+                <w:bCs/>
+                <w:noProof/>
+              </w:rPr>
+              <w:t>n Testing</w:t>
             </w:r>
             <w:r>
               <w:rPr>
@@ -1752,7 +1864,7 @@
                 <w:noProof/>
                 <w:webHidden/>
               </w:rPr>
-              <w:instrText xml:space="preserve"> PAGEREF _Toc106553350 \h </w:instrText>
+              <w:instrText xml:space="preserve"> PAGEREF _Toc106730757 \h </w:instrText>
             </w:r>
             <w:r>
               <w:rPr>
@@ -1772,7 +1884,7 @@
                 <w:noProof/>
                 <w:webHidden/>
               </w:rPr>
-              <w:t>11</w:t>
+              <w:t>12</w:t>
             </w:r>
             <w:r>
               <w:rPr>
@@ -1794,7 +1906,7 @@
               <w:noProof/>
             </w:rPr>
           </w:pPr>
-          <w:hyperlink w:anchor="_Toc106553351" w:history="1">
+          <w:hyperlink w:anchor="_Toc106730758" w:history="1">
             <w:r>
               <w:rPr>
                 <w:rStyle w:val="Hyperlink"/>
@@ -1824,7 +1936,7 @@
                 <w:noProof/>
                 <w:webHidden/>
               </w:rPr>
-              <w:instrText xml:space="preserve"> PAGEREF _Toc106553351 \h </w:instrText>
+              <w:instrText xml:space="preserve"> PAGEREF _Toc106730758 \h </w:instrText>
             </w:r>
             <w:r>
               <w:rPr>
@@ -1844,7 +1956,7 @@
                 <w:noProof/>
                 <w:webHidden/>
               </w:rPr>
-              <w:t>12</w:t>
+              <w:t>13</w:t>
             </w:r>
             <w:r>
               <w:rPr>
@@ -1866,13 +1978,27 @@
               <w:noProof/>
             </w:rPr>
           </w:pPr>
-          <w:hyperlink w:anchor="_Toc106553352" w:history="1">
+          <w:hyperlink w:anchor="_Toc106730759" w:history="1">
             <w:r>
               <w:rPr>
                 <w:rStyle w:val="Hyperlink"/>
                 <w:noProof/>
               </w:rPr>
-              <w:t>4.2 Configuration Management Plan</w:t>
+              <w:t>4.2 Confi</w:t>
+            </w:r>
+            <w:r>
+              <w:rPr>
+                <w:rStyle w:val="Hyperlink"/>
+                <w:noProof/>
+              </w:rPr>
+              <w:t>g</w:t>
+            </w:r>
+            <w:r>
+              <w:rPr>
+                <w:rStyle w:val="Hyperlink"/>
+                <w:noProof/>
+              </w:rPr>
+              <w:t>uration Management Plan</w:t>
             </w:r>
             <w:r>
               <w:rPr>
@@ -1893,7 +2019,7 @@
                 <w:noProof/>
                 <w:webHidden/>
               </w:rPr>
-              <w:instrText xml:space="preserve"> PAGEREF _Toc106553352 \h </w:instrText>
+              <w:instrText xml:space="preserve"> PAGEREF _Toc106730759 \h </w:instrText>
             </w:r>
             <w:r>
               <w:rPr>
@@ -2043,7 +2169,7 @@
         <w:spacing w:before="0"/>
         <w:ind w:left="144"/>
       </w:pPr>
-      <w:bookmarkStart w:id="0" w:name="_Toc106553329"/>
+      <w:bookmarkStart w:id="0" w:name="_Toc106730735"/>
       <w:r>
         <w:t>Scope</w:t>
       </w:r>
@@ -2098,7 +2224,7 @@
           <w:numId w:val="6"/>
         </w:numPr>
       </w:pPr>
-      <w:bookmarkStart w:id="1" w:name="_Toc106553330"/>
+      <w:bookmarkStart w:id="1" w:name="_Toc106730736"/>
       <w:r>
         <w:t>Project Objectives</w:t>
       </w:r>
@@ -2163,7 +2289,7 @@
           <w:numId w:val="6"/>
         </w:numPr>
       </w:pPr>
-      <w:bookmarkStart w:id="2" w:name="_Toc106553331"/>
+      <w:bookmarkStart w:id="2" w:name="_Toc106730737"/>
       <w:r>
         <w:t>Life Cycle Description</w:t>
       </w:r>
@@ -2327,7 +2453,6 @@
           <w:szCs w:val="24"/>
         </w:rPr>
       </w:pPr>
-      <w:bookmarkStart w:id="3" w:name="_Toc106553332"/>
       <w:r>
         <w:rPr>
           <w:rFonts w:ascii="Times New Roman" w:hAnsi="Times New Roman" w:cs="Times New Roman"/>
@@ -2354,6 +2479,7 @@
           <w:lang w:eastAsia="zh-CN"/>
         </w:rPr>
       </w:pPr>
+      <w:bookmarkStart w:id="3" w:name="_Toc106730738"/>
       <w:r>
         <w:rPr>
           <w:rFonts w:ascii="Times New Roman" w:eastAsiaTheme="minorEastAsia" w:hAnsi="Times New Roman" w:cs="Times New Roman"/>
@@ -2365,6 +2491,7 @@
         </w:rPr>
         <w:t>Skeletal Increment</w:t>
       </w:r>
+      <w:bookmarkEnd w:id="3"/>
     </w:p>
     <w:p>
       <w:pPr>
@@ -3294,10 +3421,11 @@
           <w:numId w:val="6"/>
         </w:numPr>
       </w:pPr>
+      <w:bookmarkStart w:id="6" w:name="_Toc106730739"/>
       <w:r>
         <w:t>Work Products</w:t>
       </w:r>
-      <w:bookmarkEnd w:id="3"/>
+      <w:bookmarkEnd w:id="6"/>
     </w:p>
     <w:p>
       <w:pPr>
@@ -4052,11 +4180,11 @@
           <w:numId w:val="6"/>
         </w:numPr>
       </w:pPr>
-      <w:bookmarkStart w:id="6" w:name="_Toc106553333"/>
+      <w:bookmarkStart w:id="7" w:name="_Toc106730740"/>
       <w:r>
         <w:t>Organizational Structure</w:t>
       </w:r>
-      <w:bookmarkEnd w:id="6"/>
+      <w:bookmarkEnd w:id="7"/>
     </w:p>
     <w:p>
       <w:pPr>
@@ -4072,14 +4200,14 @@
       <w:pPr>
         <w:pStyle w:val="Heading2"/>
       </w:pPr>
-      <w:bookmarkStart w:id="7" w:name="_Toc106553334"/>
+      <w:bookmarkStart w:id="8" w:name="_Toc106730741"/>
       <w:r>
         <w:t xml:space="preserve">2.1 </w:t>
       </w:r>
       <w:r>
         <w:t>Team Structure</w:t>
       </w:r>
-      <w:bookmarkEnd w:id="7"/>
+      <w:bookmarkEnd w:id="8"/>
     </w:p>
     <w:p>
       <w:pPr>
@@ -4270,14 +4398,14 @@
       <w:pPr>
         <w:pStyle w:val="Heading2"/>
       </w:pPr>
-      <w:bookmarkStart w:id="8" w:name="_Toc106553335"/>
+      <w:bookmarkStart w:id="9" w:name="_Toc106730742"/>
       <w:r>
         <w:t xml:space="preserve">2.2 </w:t>
       </w:r>
       <w:r>
         <w:t>Work Breakdown Structure</w:t>
       </w:r>
-      <w:bookmarkEnd w:id="8"/>
+      <w:bookmarkEnd w:id="9"/>
     </w:p>
     <w:p>
       <w:pPr>
@@ -4481,14 +4609,14 @@
       <w:pPr>
         <w:pStyle w:val="Heading2"/>
       </w:pPr>
-      <w:bookmarkStart w:id="9" w:name="_Toc106553336"/>
+      <w:bookmarkStart w:id="10" w:name="_Toc106730743"/>
       <w:r>
         <w:t xml:space="preserve">2.3 </w:t>
       </w:r>
       <w:r>
         <w:t>Project Schedule</w:t>
       </w:r>
-      <w:bookmarkEnd w:id="9"/>
+      <w:bookmarkEnd w:id="10"/>
     </w:p>
     <w:p>
       <w:pPr>
@@ -4707,11 +4835,11 @@
         <w:spacing w:before="120"/>
         <w:ind w:left="270"/>
       </w:pPr>
-      <w:bookmarkStart w:id="10" w:name="_Toc106553337"/>
+      <w:bookmarkStart w:id="11" w:name="_Toc106730744"/>
       <w:r>
         <w:t>Risk Assessment Plan</w:t>
       </w:r>
-      <w:bookmarkEnd w:id="10"/>
+      <w:bookmarkEnd w:id="11"/>
     </w:p>
     <w:p>
       <w:pPr>
@@ -4764,11 +4892,11 @@
         </w:numPr>
         <w:spacing w:before="120"/>
       </w:pPr>
-      <w:bookmarkStart w:id="11" w:name="_Toc106553338"/>
+      <w:bookmarkStart w:id="12" w:name="_Toc106730745"/>
       <w:r>
         <w:t>Quality Plan</w:t>
       </w:r>
-      <w:bookmarkEnd w:id="11"/>
+      <w:bookmarkEnd w:id="12"/>
     </w:p>
     <w:p/>
     <w:p>
@@ -5010,19 +5138,19 @@
           <w:rFonts w:ascii="Times New Roman" w:hAnsi="Times New Roman" w:cs="Times New Roman"/>
         </w:rPr>
       </w:pPr>
-      <w:commentRangeStart w:id="12"/>
+      <w:commentRangeStart w:id="13"/>
       <w:r>
         <w:rPr>
           <w:rFonts w:ascii="Times New Roman" w:hAnsi="Times New Roman" w:cs="Times New Roman"/>
         </w:rPr>
         <w:t>Team will adopt the following coding standard:</w:t>
       </w:r>
-      <w:commentRangeEnd w:id="12"/>
+      <w:commentRangeEnd w:id="13"/>
       <w:r>
         <w:rPr>
           <w:rStyle w:val="CommentReference"/>
         </w:rPr>
-        <w:commentReference w:id="12"/>
+        <w:commentReference w:id="13"/>
       </w:r>
     </w:p>
     <w:p>
@@ -5064,18 +5192,18 @@
         <w:pStyle w:val="Heading2"/>
         <w:spacing w:before="0" w:after="120" w:line="240" w:lineRule="auto"/>
       </w:pPr>
-      <w:bookmarkStart w:id="13" w:name="_Toc106479404"/>
-      <w:bookmarkStart w:id="14" w:name="_Toc106553339"/>
+      <w:bookmarkStart w:id="14" w:name="_Toc106479404"/>
       <w:bookmarkStart w:id="15" w:name="_Hlk106553248"/>
+      <w:bookmarkStart w:id="16" w:name="_Toc106730746"/>
       <w:r>
         <w:t xml:space="preserve">4.1 Test </w:t>
       </w:r>
-      <w:commentRangeStart w:id="16"/>
       <w:commentRangeStart w:id="17"/>
+      <w:commentRangeStart w:id="18"/>
       <w:r>
         <w:t>Plan</w:t>
       </w:r>
-      <w:commentRangeEnd w:id="16"/>
+      <w:commentRangeEnd w:id="17"/>
       <w:r>
         <w:rPr>
           <w:rStyle w:val="CommentReference"/>
@@ -5085,9 +5213,9 @@
           <w:sz w:val="24"/>
           <w:szCs w:val="24"/>
         </w:rPr>
-        <w:commentReference w:id="16"/>
-      </w:r>
-      <w:commentRangeEnd w:id="17"/>
+        <w:commentReference w:id="17"/>
+      </w:r>
+      <w:commentRangeEnd w:id="18"/>
       <w:r>
         <w:rPr>
           <w:rStyle w:val="CommentReference"/>
@@ -5097,10 +5225,10 @@
           <w:sz w:val="24"/>
           <w:szCs w:val="24"/>
         </w:rPr>
-        <w:commentReference w:id="17"/>
-      </w:r>
-      <w:bookmarkEnd w:id="13"/>
+        <w:commentReference w:id="18"/>
+      </w:r>
       <w:bookmarkEnd w:id="14"/>
+      <w:bookmarkEnd w:id="16"/>
     </w:p>
     <w:p>
       <w:pPr>
@@ -5124,13 +5252,13 @@
           <w:color w:val="auto"/>
         </w:rPr>
       </w:pPr>
-      <w:bookmarkStart w:id="18" w:name="_Toc456598587"/>
-      <w:bookmarkStart w:id="19" w:name="_Toc456600918"/>
-      <w:bookmarkStart w:id="20" w:name="_Toc494193640"/>
-      <w:bookmarkStart w:id="21" w:name="_Toc185241524"/>
-      <w:bookmarkStart w:id="22" w:name="_Toc106477032"/>
-      <w:bookmarkStart w:id="23" w:name="_Toc106479405"/>
-      <w:bookmarkStart w:id="24" w:name="_Toc106553340"/>
+      <w:bookmarkStart w:id="19" w:name="_Toc456598587"/>
+      <w:bookmarkStart w:id="20" w:name="_Toc456600918"/>
+      <w:bookmarkStart w:id="21" w:name="_Toc494193640"/>
+      <w:bookmarkStart w:id="22" w:name="_Toc185241524"/>
+      <w:bookmarkStart w:id="23" w:name="_Toc106477032"/>
+      <w:bookmarkStart w:id="24" w:name="_Toc106479405"/>
+      <w:bookmarkStart w:id="25" w:name="_Toc106730747"/>
       <w:r>
         <w:rPr>
           <w:rFonts w:ascii="Times New Roman" w:hAnsi="Times New Roman" w:cs="Times New Roman"/>
@@ -5140,9 +5268,9 @@
         </w:rPr>
         <w:t>4.1.1 P</w:t>
       </w:r>
-      <w:bookmarkEnd w:id="18"/>
       <w:bookmarkEnd w:id="19"/>
       <w:bookmarkEnd w:id="20"/>
+      <w:bookmarkEnd w:id="21"/>
       <w:r>
         <w:rPr>
           <w:rFonts w:ascii="Times New Roman" w:hAnsi="Times New Roman" w:cs="Times New Roman"/>
@@ -5152,7 +5280,7 @@
         </w:rPr>
         <w:t xml:space="preserve">urpose </w:t>
       </w:r>
-      <w:bookmarkEnd w:id="21"/>
+      <w:bookmarkEnd w:id="22"/>
       <w:r>
         <w:rPr>
           <w:rFonts w:ascii="Times New Roman" w:hAnsi="Times New Roman" w:cs="Times New Roman"/>
@@ -5162,9 +5290,9 @@
         </w:rPr>
         <w:t>of Test Plan</w:t>
       </w:r>
-      <w:bookmarkEnd w:id="22"/>
       <w:bookmarkEnd w:id="23"/>
       <w:bookmarkEnd w:id="24"/>
+      <w:bookmarkEnd w:id="25"/>
     </w:p>
     <w:p>
       <w:pPr>
@@ -5172,8 +5300,8 @@
         <w:spacing w:before="0"/>
         <w:ind w:left="720"/>
       </w:pPr>
-      <w:bookmarkStart w:id="25" w:name="OLE_LINK1"/>
-      <w:bookmarkStart w:id="26" w:name="OLE_LINK2"/>
+      <w:bookmarkStart w:id="26" w:name="OLE_LINK1"/>
+      <w:bookmarkStart w:id="27" w:name="OLE_LINK2"/>
       <w:r>
         <w:t>This software test plan outlines testing order, goals, and responsibilities in accordance with well-defined project requirements.</w:t>
       </w:r>
@@ -5197,9 +5325,9 @@
           <w:color w:val="auto"/>
         </w:rPr>
       </w:pPr>
-      <w:bookmarkStart w:id="27" w:name="_Toc106477033"/>
-      <w:bookmarkStart w:id="28" w:name="_Toc106479406"/>
-      <w:bookmarkStart w:id="29" w:name="_Toc106553341"/>
+      <w:bookmarkStart w:id="28" w:name="_Toc106477033"/>
+      <w:bookmarkStart w:id="29" w:name="_Toc106479406"/>
+      <w:bookmarkStart w:id="30" w:name="_Toc106730748"/>
       <w:r>
         <w:rPr>
           <w:rFonts w:ascii="Times New Roman" w:hAnsi="Times New Roman" w:cs="Times New Roman"/>
@@ -5209,9 +5337,9 @@
         </w:rPr>
         <w:t>4.1.2 Test Risks</w:t>
       </w:r>
-      <w:bookmarkEnd w:id="27"/>
       <w:bookmarkEnd w:id="28"/>
       <w:bookmarkEnd w:id="29"/>
+      <w:bookmarkEnd w:id="30"/>
     </w:p>
     <w:p>
       <w:pPr>
@@ -5242,9 +5370,9 @@
           <w:color w:val="auto"/>
         </w:rPr>
       </w:pPr>
-      <w:bookmarkStart w:id="30" w:name="_Toc106477034"/>
-      <w:bookmarkStart w:id="31" w:name="_Toc106479407"/>
-      <w:bookmarkStart w:id="32" w:name="_Toc106553342"/>
+      <w:bookmarkStart w:id="31" w:name="_Toc106477034"/>
+      <w:bookmarkStart w:id="32" w:name="_Toc106479407"/>
+      <w:bookmarkStart w:id="33" w:name="_Toc106730749"/>
       <w:r>
         <w:rPr>
           <w:rFonts w:ascii="Times New Roman" w:hAnsi="Times New Roman" w:cs="Times New Roman"/>
@@ -5254,9 +5382,9 @@
         </w:rPr>
         <w:t>4.1.3 Test Methodology</w:t>
       </w:r>
-      <w:bookmarkEnd w:id="30"/>
       <w:bookmarkEnd w:id="31"/>
       <w:bookmarkEnd w:id="32"/>
+      <w:bookmarkEnd w:id="33"/>
     </w:p>
     <w:p>
       <w:pPr>
@@ -5303,9 +5431,9 @@
           <w:color w:val="auto"/>
         </w:rPr>
       </w:pPr>
-      <w:bookmarkStart w:id="33" w:name="_Toc106477035"/>
-      <w:bookmarkStart w:id="34" w:name="_Toc106479408"/>
-      <w:bookmarkStart w:id="35" w:name="_Toc106553343"/>
+      <w:bookmarkStart w:id="34" w:name="_Toc106477035"/>
+      <w:bookmarkStart w:id="35" w:name="_Toc106479408"/>
+      <w:bookmarkStart w:id="36" w:name="_Toc106730750"/>
       <w:r>
         <w:rPr>
           <w:rFonts w:ascii="Times New Roman" w:hAnsi="Times New Roman" w:cs="Times New Roman"/>
@@ -5315,9 +5443,9 @@
         </w:rPr>
         <w:t>4.1.4 Test Deliverables</w:t>
       </w:r>
-      <w:bookmarkEnd w:id="33"/>
       <w:bookmarkEnd w:id="34"/>
       <w:bookmarkEnd w:id="35"/>
+      <w:bookmarkEnd w:id="36"/>
     </w:p>
     <w:p>
       <w:pPr>
@@ -5445,10 +5573,10 @@
           <w:color w:val="auto"/>
         </w:rPr>
       </w:pPr>
-      <w:bookmarkStart w:id="36" w:name="_Toc185241534"/>
-      <w:bookmarkStart w:id="37" w:name="_Toc106477036"/>
-      <w:bookmarkStart w:id="38" w:name="_Toc106479409"/>
-      <w:bookmarkStart w:id="39" w:name="_Toc106553344"/>
+      <w:bookmarkStart w:id="37" w:name="_Toc185241534"/>
+      <w:bookmarkStart w:id="38" w:name="_Toc106477036"/>
+      <w:bookmarkStart w:id="39" w:name="_Toc106479409"/>
+      <w:bookmarkStart w:id="40" w:name="_Toc106730751"/>
       <w:r>
         <w:rPr>
           <w:rFonts w:ascii="Times New Roman" w:hAnsi="Times New Roman" w:cs="Times New Roman"/>
@@ -5459,10 +5587,10 @@
         <w:lastRenderedPageBreak/>
         <w:t>4.1.5 Test Environment</w:t>
       </w:r>
-      <w:bookmarkEnd w:id="36"/>
       <w:bookmarkEnd w:id="37"/>
       <w:bookmarkEnd w:id="38"/>
       <w:bookmarkEnd w:id="39"/>
+      <w:bookmarkEnd w:id="40"/>
     </w:p>
     <w:p>
       <w:pPr>
@@ -5505,9 +5633,9 @@
           <w:color w:val="auto"/>
         </w:rPr>
       </w:pPr>
-      <w:bookmarkStart w:id="40" w:name="_Toc106477037"/>
-      <w:bookmarkStart w:id="41" w:name="_Toc106479410"/>
-      <w:bookmarkStart w:id="42" w:name="_Toc106553345"/>
+      <w:bookmarkStart w:id="41" w:name="_Toc106477037"/>
+      <w:bookmarkStart w:id="42" w:name="_Toc106479410"/>
+      <w:bookmarkStart w:id="43" w:name="_Toc106730752"/>
       <w:r>
         <w:rPr>
           <w:rFonts w:ascii="Times New Roman" w:hAnsi="Times New Roman" w:cs="Times New Roman"/>
@@ -5517,9 +5645,9 @@
         </w:rPr>
         <w:t>4.1.6 Test Suspension / Resumption Criteria</w:t>
       </w:r>
-      <w:bookmarkEnd w:id="40"/>
       <w:bookmarkEnd w:id="41"/>
       <w:bookmarkEnd w:id="42"/>
+      <w:bookmarkEnd w:id="43"/>
     </w:p>
     <w:p>
       <w:pPr>
@@ -5565,13 +5693,13 @@
           <w:color w:val="auto"/>
         </w:rPr>
       </w:pPr>
-      <w:bookmarkStart w:id="43" w:name="_Toc185241525"/>
-      <w:bookmarkStart w:id="44" w:name="_Toc106477038"/>
-      <w:bookmarkStart w:id="45" w:name="_Toc106479411"/>
-      <w:bookmarkStart w:id="46" w:name="_Toc106553346"/>
+      <w:bookmarkStart w:id="44" w:name="_Toc185241525"/>
+      <w:bookmarkStart w:id="45" w:name="_Toc106477038"/>
+      <w:bookmarkStart w:id="46" w:name="_Toc106479411"/>
       <w:bookmarkStart w:id="47" w:name="_Toc494193648"/>
-      <w:bookmarkEnd w:id="25"/>
+      <w:bookmarkStart w:id="48" w:name="_Toc106730753"/>
       <w:bookmarkEnd w:id="26"/>
+      <w:bookmarkEnd w:id="27"/>
       <w:r>
         <w:rPr>
           <w:rFonts w:ascii="Times New Roman" w:hAnsi="Times New Roman" w:cs="Times New Roman"/>
@@ -5581,7 +5709,7 @@
         </w:rPr>
         <w:t xml:space="preserve">4.1.7 Compatibility </w:t>
       </w:r>
-      <w:commentRangeStart w:id="48"/>
+      <w:commentRangeStart w:id="49"/>
       <w:r>
         <w:rPr>
           <w:rFonts w:ascii="Times New Roman" w:hAnsi="Times New Roman" w:cs="Times New Roman"/>
@@ -5591,19 +5719,19 @@
         </w:rPr>
         <w:t>Testing</w:t>
       </w:r>
-      <w:bookmarkEnd w:id="43"/>
       <w:bookmarkEnd w:id="44"/>
       <w:bookmarkEnd w:id="45"/>
       <w:bookmarkEnd w:id="46"/>
-      <w:commentRangeEnd w:id="48"/>
+      <w:commentRangeEnd w:id="49"/>
       <w:r>
         <w:rPr>
           <w:rStyle w:val="CommentReference"/>
           <w:rFonts w:asciiTheme="minorHAnsi" w:eastAsiaTheme="minorHAnsi" w:hAnsiTheme="minorHAnsi" w:cstheme="minorBidi"/>
           <w:color w:val="auto"/>
         </w:rPr>
-        <w:commentReference w:id="48"/>
-      </w:r>
+        <w:commentReference w:id="49"/>
+      </w:r>
+      <w:bookmarkEnd w:id="48"/>
       <w:r>
         <w:rPr>
           <w:rFonts w:ascii="Times New Roman" w:hAnsi="Times New Roman" w:cs="Times New Roman"/>
@@ -5626,8 +5754,8 @@
           <w:szCs w:val="24"/>
         </w:rPr>
       </w:pPr>
-      <w:bookmarkStart w:id="49" w:name="_Toc185241527"/>
-      <w:bookmarkStart w:id="50" w:name="_Toc106477039"/>
+      <w:bookmarkStart w:id="50" w:name="_Toc185241527"/>
+      <w:bookmarkStart w:id="51" w:name="_Toc106477039"/>
       <w:r>
         <w:rPr>
           <w:rFonts w:ascii="Times New Roman" w:hAnsi="Times New Roman" w:cs="Times New Roman"/>
@@ -5638,8 +5766,8 @@
         </w:rPr>
         <w:t>Items to Test</w:t>
       </w:r>
-      <w:bookmarkEnd w:id="49"/>
       <w:bookmarkEnd w:id="50"/>
+      <w:bookmarkEnd w:id="51"/>
     </w:p>
     <w:p>
       <w:pPr>
@@ -5741,8 +5869,8 @@
           <w:szCs w:val="24"/>
         </w:rPr>
       </w:pPr>
-      <w:bookmarkStart w:id="51" w:name="_Toc185241530"/>
-      <w:bookmarkStart w:id="52" w:name="_Toc106477040"/>
+      <w:bookmarkStart w:id="52" w:name="_Toc185241530"/>
+      <w:bookmarkStart w:id="53" w:name="_Toc106477040"/>
       <w:r>
         <w:rPr>
           <w:rFonts w:ascii="Times New Roman" w:hAnsi="Times New Roman" w:cs="Times New Roman"/>
@@ -5753,8 +5881,8 @@
         </w:rPr>
         <w:t>Test Pass / Fail Criteria</w:t>
       </w:r>
-      <w:bookmarkEnd w:id="51"/>
       <w:bookmarkEnd w:id="52"/>
+      <w:bookmarkEnd w:id="53"/>
     </w:p>
     <w:p>
       <w:pPr>
@@ -5787,8 +5915,8 @@
           <w:szCs w:val="24"/>
         </w:rPr>
       </w:pPr>
-      <w:bookmarkStart w:id="53" w:name="_Toc185241531"/>
-      <w:bookmarkStart w:id="54" w:name="_Toc106477041"/>
+      <w:bookmarkStart w:id="54" w:name="_Toc185241531"/>
+      <w:bookmarkStart w:id="55" w:name="_Toc106477041"/>
       <w:r>
         <w:rPr>
           <w:rFonts w:ascii="Times New Roman" w:hAnsi="Times New Roman" w:cs="Times New Roman"/>
@@ -5799,9 +5927,9 @@
         </w:rPr>
         <w:t>Test Entry / Exit Criteria</w:t>
       </w:r>
-      <w:bookmarkStart w:id="55" w:name="_Toc185241533"/>
-      <w:bookmarkEnd w:id="53"/>
+      <w:bookmarkStart w:id="56" w:name="_Toc185241533"/>
       <w:bookmarkEnd w:id="54"/>
+      <w:bookmarkEnd w:id="55"/>
     </w:p>
     <w:p>
       <w:pPr>
@@ -5846,7 +5974,7 @@
         </w:rPr>
         <w:t>.</w:t>
       </w:r>
-      <w:bookmarkEnd w:id="55"/>
+      <w:bookmarkEnd w:id="56"/>
     </w:p>
     <w:p>
       <w:pPr>
@@ -5865,10 +5993,10 @@
           <w:color w:val="auto"/>
         </w:rPr>
       </w:pPr>
-      <w:bookmarkStart w:id="56" w:name="_Toc185241535"/>
-      <w:bookmarkStart w:id="57" w:name="_Toc106477042"/>
-      <w:bookmarkStart w:id="58" w:name="_Toc106479412"/>
-      <w:bookmarkStart w:id="59" w:name="_Toc106553347"/>
+      <w:bookmarkStart w:id="57" w:name="_Toc185241535"/>
+      <w:bookmarkStart w:id="58" w:name="_Toc106477042"/>
+      <w:bookmarkStart w:id="59" w:name="_Toc106479412"/>
+      <w:bookmarkStart w:id="60" w:name="_Toc106730754"/>
       <w:r>
         <w:rPr>
           <w:rFonts w:ascii="Times New Roman" w:hAnsi="Times New Roman" w:cs="Times New Roman"/>
@@ -5878,10 +6006,10 @@
         </w:rPr>
         <w:t>4.1.8 Conformance Testing</w:t>
       </w:r>
-      <w:bookmarkEnd w:id="56"/>
       <w:bookmarkEnd w:id="57"/>
       <w:bookmarkEnd w:id="58"/>
       <w:bookmarkEnd w:id="59"/>
+      <w:bookmarkEnd w:id="60"/>
     </w:p>
     <w:p>
       <w:pPr>
@@ -5895,8 +6023,8 @@
           <w:szCs w:val="24"/>
         </w:rPr>
       </w:pPr>
-      <w:bookmarkStart w:id="60" w:name="_Toc185241537"/>
-      <w:bookmarkStart w:id="61" w:name="_Toc106477043"/>
+      <w:bookmarkStart w:id="61" w:name="_Toc185241537"/>
+      <w:bookmarkStart w:id="62" w:name="_Toc106477043"/>
       <w:r>
         <w:rPr>
           <w:rFonts w:ascii="Times New Roman" w:hAnsi="Times New Roman" w:cs="Times New Roman"/>
@@ -5907,8 +6035,8 @@
         </w:rPr>
         <w:t>Items to Test</w:t>
       </w:r>
-      <w:bookmarkEnd w:id="60"/>
       <w:bookmarkEnd w:id="61"/>
+      <w:bookmarkEnd w:id="62"/>
     </w:p>
     <w:p>
       <w:pPr>
@@ -5916,7 +6044,7 @@
         <w:spacing w:before="0"/>
         <w:ind w:left="720"/>
       </w:pPr>
-      <w:bookmarkStart w:id="62" w:name="_Toc185241538"/>
+      <w:bookmarkStart w:id="63" w:name="_Toc185241538"/>
       <w:r>
         <w:t>Items that will be tested include:</w:t>
       </w:r>
@@ -6466,9 +6594,9 @@
           <w:szCs w:val="24"/>
         </w:rPr>
       </w:pPr>
-      <w:bookmarkStart w:id="63" w:name="_Toc185241540"/>
-      <w:bookmarkStart w:id="64" w:name="_Toc106477044"/>
-      <w:bookmarkEnd w:id="62"/>
+      <w:bookmarkStart w:id="64" w:name="_Toc185241540"/>
+      <w:bookmarkStart w:id="65" w:name="_Toc106477044"/>
+      <w:bookmarkEnd w:id="63"/>
       <w:r>
         <w:rPr>
           <w:rFonts w:ascii="Times New Roman" w:hAnsi="Times New Roman" w:cs="Times New Roman"/>
@@ -6479,9 +6607,9 @@
         </w:rPr>
         <w:t>Test Pass / Fail Criteria</w:t>
       </w:r>
-      <w:bookmarkStart w:id="65" w:name="_Toc185241541"/>
-      <w:bookmarkEnd w:id="63"/>
+      <w:bookmarkStart w:id="66" w:name="_Toc185241541"/>
       <w:bookmarkEnd w:id="64"/>
+      <w:bookmarkEnd w:id="65"/>
     </w:p>
     <w:p>
       <w:pPr>
@@ -6514,7 +6642,7 @@
           <w:szCs w:val="24"/>
         </w:rPr>
       </w:pPr>
-      <w:bookmarkStart w:id="66" w:name="_Toc106477045"/>
+      <w:bookmarkStart w:id="67" w:name="_Toc106477045"/>
       <w:r>
         <w:rPr>
           <w:rFonts w:ascii="Times New Roman" w:hAnsi="Times New Roman" w:cs="Times New Roman"/>
@@ -6525,9 +6653,9 @@
         </w:rPr>
         <w:t>Test Entry / Exit Criteria</w:t>
       </w:r>
-      <w:bookmarkStart w:id="67" w:name="_Toc185241543"/>
-      <w:bookmarkEnd w:id="65"/>
+      <w:bookmarkStart w:id="68" w:name="_Toc185241543"/>
       <w:bookmarkEnd w:id="66"/>
+      <w:bookmarkEnd w:id="67"/>
     </w:p>
     <w:p>
       <w:pPr>
@@ -6553,7 +6681,7 @@
         </w:rPr>
         <w:t xml:space="preserve"> of the SDLC.</w:t>
       </w:r>
-      <w:bookmarkEnd w:id="67"/>
+      <w:bookmarkEnd w:id="68"/>
     </w:p>
     <w:p>
       <w:pPr>
@@ -6572,10 +6700,10 @@
           <w:color w:val="auto"/>
         </w:rPr>
       </w:pPr>
-      <w:bookmarkStart w:id="68" w:name="_Toc185241545"/>
-      <w:bookmarkStart w:id="69" w:name="_Toc106477046"/>
-      <w:bookmarkStart w:id="70" w:name="_Toc106479413"/>
-      <w:bookmarkStart w:id="71" w:name="_Toc106553348"/>
+      <w:bookmarkStart w:id="69" w:name="_Toc185241545"/>
+      <w:bookmarkStart w:id="70" w:name="_Toc106477046"/>
+      <w:bookmarkStart w:id="71" w:name="_Toc106479413"/>
+      <w:bookmarkStart w:id="72" w:name="_Toc106730755"/>
       <w:r>
         <w:rPr>
           <w:rFonts w:ascii="Times New Roman" w:hAnsi="Times New Roman" w:cs="Times New Roman"/>
@@ -6585,10 +6713,10 @@
         </w:rPr>
         <w:t>4.1.9 Functional Testing</w:t>
       </w:r>
-      <w:bookmarkEnd w:id="68"/>
       <w:bookmarkEnd w:id="69"/>
       <w:bookmarkEnd w:id="70"/>
       <w:bookmarkEnd w:id="71"/>
+      <w:bookmarkEnd w:id="72"/>
     </w:p>
     <w:p>
       <w:pPr>
@@ -6602,8 +6730,8 @@
           <w:szCs w:val="24"/>
         </w:rPr>
       </w:pPr>
-      <w:bookmarkStart w:id="72" w:name="_Toc185241547"/>
-      <w:bookmarkStart w:id="73" w:name="_Toc106477047"/>
+      <w:bookmarkStart w:id="73" w:name="_Toc185241547"/>
+      <w:bookmarkStart w:id="74" w:name="_Toc106477047"/>
       <w:r>
         <w:rPr>
           <w:rFonts w:ascii="Times New Roman" w:hAnsi="Times New Roman" w:cs="Times New Roman"/>
@@ -6614,8 +6742,8 @@
         </w:rPr>
         <w:t>Items to Test</w:t>
       </w:r>
-      <w:bookmarkEnd w:id="72"/>
       <w:bookmarkEnd w:id="73"/>
+      <w:bookmarkEnd w:id="74"/>
     </w:p>
     <w:p>
       <w:pPr>
@@ -6627,7 +6755,7 @@
           <w:szCs w:val="24"/>
         </w:rPr>
       </w:pPr>
-      <w:bookmarkStart w:id="74" w:name="_Toc185241548"/>
+      <w:bookmarkStart w:id="75" w:name="_Toc185241548"/>
       <w:r>
         <w:rPr>
           <w:rFonts w:ascii="Times New Roman" w:hAnsi="Times New Roman" w:cs="Times New Roman"/>
@@ -6696,15 +6824,7 @@
           <w:sz w:val="24"/>
           <w:szCs w:val="24"/>
         </w:rPr>
-        <w:t xml:space="preserve"> </w:t>
-      </w:r>
-      <w:r>
-        <w:rPr>
-          <w:rFonts w:ascii="Times New Roman" w:hAnsi="Times New Roman" w:cs="Times New Roman"/>
-          <w:sz w:val="24"/>
-          <w:szCs w:val="24"/>
-        </w:rPr>
-        <w:t>(game logic)</w:t>
+        <w:t xml:space="preserve"> (game logic)</w:t>
       </w:r>
     </w:p>
     <w:p>
@@ -6735,15 +6855,7 @@
           <w:sz w:val="24"/>
           <w:szCs w:val="24"/>
         </w:rPr>
-        <w:t xml:space="preserve"> </w:t>
-      </w:r>
-      <w:r>
-        <w:rPr>
-          <w:rFonts w:ascii="Times New Roman" w:hAnsi="Times New Roman" w:cs="Times New Roman"/>
-          <w:sz w:val="24"/>
-          <w:szCs w:val="24"/>
-        </w:rPr>
-        <w:t>(game logic)</w:t>
+        <w:t xml:space="preserve"> (game logic)</w:t>
       </w:r>
     </w:p>
     <w:p>
@@ -6758,9 +6870,9 @@
           <w:szCs w:val="24"/>
         </w:rPr>
       </w:pPr>
-      <w:bookmarkStart w:id="75" w:name="_Toc185241550"/>
-      <w:bookmarkStart w:id="76" w:name="_Toc106477048"/>
-      <w:bookmarkEnd w:id="74"/>
+      <w:bookmarkStart w:id="76" w:name="_Toc185241550"/>
+      <w:bookmarkStart w:id="77" w:name="_Toc106477048"/>
+      <w:bookmarkEnd w:id="75"/>
       <w:r>
         <w:rPr>
           <w:rFonts w:ascii="Times New Roman" w:hAnsi="Times New Roman" w:cs="Times New Roman"/>
@@ -6771,9 +6883,9 @@
         </w:rPr>
         <w:t>Test Pass / Fail Criteria</w:t>
       </w:r>
-      <w:bookmarkStart w:id="77" w:name="_Toc185241551"/>
-      <w:bookmarkEnd w:id="75"/>
+      <w:bookmarkStart w:id="78" w:name="_Toc185241551"/>
       <w:bookmarkEnd w:id="76"/>
+      <w:bookmarkEnd w:id="77"/>
     </w:p>
     <w:p>
       <w:pPr>
@@ -6807,7 +6919,7 @@
           <w:szCs w:val="24"/>
         </w:rPr>
       </w:pPr>
-      <w:bookmarkStart w:id="78" w:name="_Toc106477049"/>
+      <w:bookmarkStart w:id="79" w:name="_Toc106477049"/>
       <w:r>
         <w:rPr>
           <w:rFonts w:ascii="Times New Roman" w:hAnsi="Times New Roman" w:cs="Times New Roman"/>
@@ -6818,8 +6930,8 @@
         </w:rPr>
         <w:t>Test Entry / Exit Criteria</w:t>
       </w:r>
-      <w:bookmarkEnd w:id="77"/>
       <w:bookmarkEnd w:id="78"/>
+      <w:bookmarkEnd w:id="79"/>
     </w:p>
     <w:p>
       <w:pPr>
@@ -6868,10 +6980,10 @@
           <w:color w:val="auto"/>
         </w:rPr>
       </w:pPr>
-      <w:bookmarkStart w:id="79" w:name="_Toc185241565"/>
-      <w:bookmarkStart w:id="80" w:name="_Toc106477050"/>
-      <w:bookmarkStart w:id="81" w:name="_Toc106479414"/>
-      <w:bookmarkStart w:id="82" w:name="_Toc106553349"/>
+      <w:bookmarkStart w:id="80" w:name="_Toc185241565"/>
+      <w:bookmarkStart w:id="81" w:name="_Toc106477050"/>
+      <w:bookmarkStart w:id="82" w:name="_Toc106479414"/>
+      <w:bookmarkStart w:id="83" w:name="_Toc106730756"/>
       <w:r>
         <w:rPr>
           <w:rFonts w:ascii="Times New Roman" w:hAnsi="Times New Roman" w:cs="Times New Roman"/>
@@ -6881,7 +6993,7 @@
         </w:rPr>
         <w:t xml:space="preserve">4.1.10 Performance </w:t>
       </w:r>
-      <w:commentRangeStart w:id="83"/>
+      <w:commentRangeStart w:id="84"/>
       <w:r>
         <w:rPr>
           <w:rFonts w:ascii="Times New Roman" w:hAnsi="Times New Roman" w:cs="Times New Roman"/>
@@ -6891,19 +7003,19 @@
         </w:rPr>
         <w:t>Testing</w:t>
       </w:r>
-      <w:bookmarkEnd w:id="79"/>
       <w:bookmarkEnd w:id="80"/>
       <w:bookmarkEnd w:id="81"/>
       <w:bookmarkEnd w:id="82"/>
-      <w:commentRangeEnd w:id="83"/>
+      <w:commentRangeEnd w:id="84"/>
       <w:r>
         <w:rPr>
           <w:rStyle w:val="CommentReference"/>
           <w:rFonts w:asciiTheme="minorHAnsi" w:eastAsiaTheme="minorHAnsi" w:hAnsiTheme="minorHAnsi" w:cstheme="minorBidi"/>
           <w:color w:val="auto"/>
         </w:rPr>
-        <w:commentReference w:id="83"/>
-      </w:r>
+        <w:commentReference w:id="84"/>
+      </w:r>
+      <w:bookmarkEnd w:id="83"/>
     </w:p>
     <w:p>
       <w:pPr>
@@ -6917,8 +7029,8 @@
           <w:szCs w:val="24"/>
         </w:rPr>
       </w:pPr>
-      <w:bookmarkStart w:id="84" w:name="_Toc185241567"/>
-      <w:bookmarkStart w:id="85" w:name="_Toc106477051"/>
+      <w:bookmarkStart w:id="85" w:name="_Toc185241567"/>
+      <w:bookmarkStart w:id="86" w:name="_Toc106477051"/>
       <w:r>
         <w:rPr>
           <w:rFonts w:ascii="Times New Roman" w:hAnsi="Times New Roman" w:cs="Times New Roman"/>
@@ -6929,8 +7041,8 @@
         </w:rPr>
         <w:t>Items to Test</w:t>
       </w:r>
-      <w:bookmarkEnd w:id="84"/>
       <w:bookmarkEnd w:id="85"/>
+      <w:bookmarkEnd w:id="86"/>
     </w:p>
     <w:p>
       <w:pPr>
@@ -6982,8 +7094,8 @@
           <w:szCs w:val="24"/>
         </w:rPr>
       </w:pPr>
-      <w:bookmarkStart w:id="86" w:name="_Toc185241570"/>
-      <w:bookmarkStart w:id="87" w:name="_Toc106477052"/>
+      <w:bookmarkStart w:id="87" w:name="_Toc185241570"/>
+      <w:bookmarkStart w:id="88" w:name="_Toc106477052"/>
       <w:r>
         <w:rPr>
           <w:rFonts w:ascii="Times New Roman" w:hAnsi="Times New Roman" w:cs="Times New Roman"/>
@@ -6994,8 +7106,8 @@
         </w:rPr>
         <w:t>Test Pass / Fail Criteria</w:t>
       </w:r>
-      <w:bookmarkEnd w:id="86"/>
       <w:bookmarkEnd w:id="87"/>
+      <w:bookmarkEnd w:id="88"/>
     </w:p>
     <w:p>
       <w:pPr>
@@ -7009,7 +7121,7 @@
           <w:szCs w:val="24"/>
         </w:rPr>
       </w:pPr>
-      <w:bookmarkStart w:id="88" w:name="_Toc185241571"/>
+      <w:bookmarkStart w:id="89" w:name="_Toc185241571"/>
       <w:r>
         <w:rPr>
           <w:i w:val="0"/>
@@ -7032,7 +7144,7 @@
           <w:szCs w:val="24"/>
         </w:rPr>
       </w:pPr>
-      <w:bookmarkStart w:id="89" w:name="_Toc106477053"/>
+      <w:bookmarkStart w:id="90" w:name="_Toc106477053"/>
       <w:r>
         <w:rPr>
           <w:rFonts w:ascii="Times New Roman" w:hAnsi="Times New Roman" w:cs="Times New Roman"/>
@@ -7043,8 +7155,8 @@
         </w:rPr>
         <w:t>Test Entry / Exit Criteria</w:t>
       </w:r>
-      <w:bookmarkEnd w:id="88"/>
       <w:bookmarkEnd w:id="89"/>
+      <w:bookmarkEnd w:id="90"/>
     </w:p>
     <w:p>
       <w:pPr>
@@ -7058,7 +7170,7 @@
           <w:szCs w:val="24"/>
         </w:rPr>
       </w:pPr>
-      <w:bookmarkStart w:id="90" w:name="_Toc185241573"/>
+      <w:bookmarkStart w:id="91" w:name="_Toc185241573"/>
       <w:r>
         <w:rPr>
           <w:i w:val="0"/>
@@ -7103,7 +7215,7 @@
         </w:rPr>
         <w:t>of delivery as new units of code are added.</w:t>
       </w:r>
-      <w:bookmarkEnd w:id="90"/>
+      <w:bookmarkEnd w:id="91"/>
     </w:p>
     <w:p>
       <w:pPr>
@@ -7123,10 +7235,10 @@
           <w:color w:val="auto"/>
         </w:rPr>
       </w:pPr>
-      <w:bookmarkStart w:id="91" w:name="_Toc185241575"/>
-      <w:bookmarkStart w:id="92" w:name="_Toc106477054"/>
-      <w:bookmarkStart w:id="93" w:name="_Toc106479415"/>
-      <w:bookmarkStart w:id="94" w:name="_Toc106553350"/>
+      <w:bookmarkStart w:id="92" w:name="_Toc185241575"/>
+      <w:bookmarkStart w:id="93" w:name="_Toc106477054"/>
+      <w:bookmarkStart w:id="94" w:name="_Toc106479415"/>
+      <w:bookmarkStart w:id="95" w:name="_Toc106730757"/>
       <w:r>
         <w:rPr>
           <w:rFonts w:ascii="Times New Roman" w:hAnsi="Times New Roman" w:cs="Times New Roman"/>
@@ -7136,10 +7248,10 @@
         </w:rPr>
         <w:t>4.1.11 Regression Testing</w:t>
       </w:r>
-      <w:bookmarkEnd w:id="91"/>
       <w:bookmarkEnd w:id="92"/>
       <w:bookmarkEnd w:id="93"/>
       <w:bookmarkEnd w:id="94"/>
+      <w:bookmarkEnd w:id="95"/>
     </w:p>
     <w:p>
       <w:pPr>
@@ -7153,8 +7265,8 @@
           <w:szCs w:val="24"/>
         </w:rPr>
       </w:pPr>
-      <w:bookmarkStart w:id="95" w:name="_Toc185241577"/>
-      <w:bookmarkStart w:id="96" w:name="_Toc106477055"/>
+      <w:bookmarkStart w:id="96" w:name="_Toc185241577"/>
+      <w:bookmarkStart w:id="97" w:name="_Toc106477055"/>
       <w:r>
         <w:rPr>
           <w:rFonts w:ascii="Times New Roman" w:hAnsi="Times New Roman" w:cs="Times New Roman"/>
@@ -7165,8 +7277,8 @@
         </w:rPr>
         <w:t>Items to Test</w:t>
       </w:r>
-      <w:bookmarkEnd w:id="95"/>
       <w:bookmarkEnd w:id="96"/>
+      <w:bookmarkEnd w:id="97"/>
     </w:p>
     <w:p>
       <w:pPr>
@@ -7216,8 +7328,8 @@
           <w:szCs w:val="24"/>
         </w:rPr>
       </w:pPr>
-      <w:bookmarkStart w:id="97" w:name="_Toc185241580"/>
-      <w:bookmarkStart w:id="98" w:name="_Toc106477056"/>
+      <w:bookmarkStart w:id="98" w:name="_Toc185241580"/>
+      <w:bookmarkStart w:id="99" w:name="_Toc106477056"/>
       <w:r>
         <w:rPr>
           <w:rFonts w:ascii="Times New Roman" w:hAnsi="Times New Roman" w:cs="Times New Roman"/>
@@ -7228,8 +7340,8 @@
         </w:rPr>
         <w:t>Test Pass / Fail Criteria</w:t>
       </w:r>
-      <w:bookmarkEnd w:id="97"/>
       <w:bookmarkEnd w:id="98"/>
+      <w:bookmarkEnd w:id="99"/>
     </w:p>
     <w:p>
       <w:pPr>
@@ -7243,7 +7355,7 @@
           <w:szCs w:val="24"/>
         </w:rPr>
       </w:pPr>
-      <w:bookmarkStart w:id="99" w:name="_Toc185241581"/>
+      <w:bookmarkStart w:id="100" w:name="_Toc185241581"/>
       <w:r>
         <w:rPr>
           <w:i w:val="0"/>
@@ -7334,7 +7446,7 @@
           <w:szCs w:val="24"/>
         </w:rPr>
       </w:pPr>
-      <w:bookmarkStart w:id="100" w:name="_Toc106477057"/>
+      <w:bookmarkStart w:id="101" w:name="_Toc106477057"/>
       <w:r>
         <w:rPr>
           <w:rFonts w:ascii="Times New Roman" w:hAnsi="Times New Roman" w:cs="Times New Roman"/>
@@ -7345,8 +7457,8 @@
         </w:rPr>
         <w:t>Test Entry / Exit Criteria</w:t>
       </w:r>
-      <w:bookmarkEnd w:id="99"/>
       <w:bookmarkEnd w:id="100"/>
+      <w:bookmarkEnd w:id="101"/>
     </w:p>
     <w:p>
       <w:pPr>
@@ -7360,7 +7472,7 @@
           <w:szCs w:val="24"/>
         </w:rPr>
       </w:pPr>
-      <w:bookmarkStart w:id="101" w:name="_Toc185241583"/>
+      <w:bookmarkStart w:id="102" w:name="_Toc185241583"/>
       <w:r>
         <w:rPr>
           <w:i w:val="0"/>
@@ -7500,7 +7612,7 @@
         <w:lastRenderedPageBreak/>
         <w:t>unit, functionality, and conformance testing.</w:t>
       </w:r>
-      <w:bookmarkEnd w:id="101"/>
+      <w:bookmarkEnd w:id="102"/>
     </w:p>
     <w:p>
       <w:pPr>
@@ -7520,8 +7632,8 @@
           <w:szCs w:val="24"/>
         </w:rPr>
       </w:pPr>
-      <w:bookmarkStart w:id="102" w:name="_Toc185241595"/>
-      <w:bookmarkStart w:id="103" w:name="_Toc106477058"/>
+      <w:bookmarkStart w:id="103" w:name="_Toc185241595"/>
+      <w:bookmarkStart w:id="104" w:name="_Toc106477058"/>
       <w:r>
         <w:rPr>
           <w:rFonts w:ascii="Times New Roman" w:hAnsi="Times New Roman" w:cs="Times New Roman"/>
@@ -7532,7 +7644,7 @@
         </w:rPr>
         <w:t xml:space="preserve">4.1.12 System </w:t>
       </w:r>
-      <w:commentRangeStart w:id="104"/>
+      <w:commentRangeStart w:id="105"/>
       <w:r>
         <w:rPr>
           <w:rFonts w:ascii="Times New Roman" w:hAnsi="Times New Roman" w:cs="Times New Roman"/>
@@ -7543,14 +7655,14 @@
         </w:rPr>
         <w:t>Testing</w:t>
       </w:r>
-      <w:bookmarkEnd w:id="102"/>
       <w:bookmarkEnd w:id="103"/>
-      <w:commentRangeEnd w:id="104"/>
+      <w:bookmarkEnd w:id="104"/>
+      <w:commentRangeEnd w:id="105"/>
       <w:r>
         <w:rPr>
           <w:rStyle w:val="CommentReference"/>
         </w:rPr>
-        <w:commentReference w:id="104"/>
+        <w:commentReference w:id="105"/>
       </w:r>
     </w:p>
     <w:p>
@@ -7565,9 +7677,9 @@
           <w:szCs w:val="24"/>
         </w:rPr>
       </w:pPr>
-      <w:bookmarkStart w:id="105" w:name="_Toc185241597"/>
-      <w:bookmarkStart w:id="106" w:name="_Toc106477059"/>
-      <w:bookmarkStart w:id="107" w:name="_Toc106479416"/>
+      <w:bookmarkStart w:id="106" w:name="_Toc185241597"/>
+      <w:bookmarkStart w:id="107" w:name="_Toc106477059"/>
+      <w:bookmarkStart w:id="108" w:name="_Toc106479416"/>
       <w:r>
         <w:rPr>
           <w:rFonts w:ascii="Times New Roman" w:hAnsi="Times New Roman" w:cs="Times New Roman"/>
@@ -7578,9 +7690,9 @@
         </w:rPr>
         <w:t>Items to Test</w:t>
       </w:r>
-      <w:bookmarkEnd w:id="105"/>
       <w:bookmarkEnd w:id="106"/>
       <w:bookmarkEnd w:id="107"/>
+      <w:bookmarkEnd w:id="108"/>
     </w:p>
     <w:p>
       <w:pPr>
@@ -7632,8 +7744,8 @@
           <w:szCs w:val="24"/>
         </w:rPr>
       </w:pPr>
-      <w:bookmarkStart w:id="108" w:name="_Toc185241600"/>
-      <w:bookmarkStart w:id="109" w:name="_Toc106477060"/>
+      <w:bookmarkStart w:id="109" w:name="_Toc185241600"/>
+      <w:bookmarkStart w:id="110" w:name="_Toc106477060"/>
       <w:r>
         <w:rPr>
           <w:rFonts w:ascii="Times New Roman" w:hAnsi="Times New Roman" w:cs="Times New Roman"/>
@@ -7644,8 +7756,8 @@
         </w:rPr>
         <w:t>Test Pass / Fail Criteria</w:t>
       </w:r>
-      <w:bookmarkEnd w:id="108"/>
       <w:bookmarkEnd w:id="109"/>
+      <w:bookmarkEnd w:id="110"/>
     </w:p>
     <w:p>
       <w:pPr>
@@ -7659,7 +7771,7 @@
           <w:szCs w:val="24"/>
         </w:rPr>
       </w:pPr>
-      <w:bookmarkStart w:id="110" w:name="_Toc185241601"/>
+      <w:bookmarkStart w:id="111" w:name="_Toc185241601"/>
       <w:r>
         <w:rPr>
           <w:i w:val="0"/>
@@ -7719,7 +7831,7 @@
           <w:szCs w:val="24"/>
         </w:rPr>
       </w:pPr>
-      <w:bookmarkStart w:id="111" w:name="_Toc106477061"/>
+      <w:bookmarkStart w:id="112" w:name="_Toc106477061"/>
       <w:r>
         <w:rPr>
           <w:rFonts w:ascii="Times New Roman" w:hAnsi="Times New Roman" w:cs="Times New Roman"/>
@@ -7731,8 +7843,8 @@
         </w:rPr>
         <w:t>Test Entry / Exit Criteria</w:t>
       </w:r>
-      <w:bookmarkEnd w:id="110"/>
       <w:bookmarkEnd w:id="111"/>
+      <w:bookmarkEnd w:id="112"/>
     </w:p>
     <w:p>
       <w:pPr>
@@ -7746,7 +7858,7 @@
           <w:szCs w:val="24"/>
         </w:rPr>
       </w:pPr>
-      <w:bookmarkStart w:id="112" w:name="_Toc185241603"/>
+      <w:bookmarkStart w:id="113" w:name="_Toc185241603"/>
       <w:r>
         <w:rPr>
           <w:i w:val="0"/>
@@ -7790,7 +7902,7 @@
         </w:rPr>
         <w:t xml:space="preserve"> before the final conformance testing.</w:t>
       </w:r>
-      <w:bookmarkEnd w:id="112"/>
+      <w:bookmarkEnd w:id="113"/>
     </w:p>
     <w:p>
       <w:pPr>
@@ -7810,10 +7922,10 @@
           <w:color w:val="auto"/>
         </w:rPr>
       </w:pPr>
-      <w:bookmarkStart w:id="113" w:name="_Toc185241605"/>
-      <w:bookmarkStart w:id="114" w:name="_Toc106477062"/>
-      <w:bookmarkStart w:id="115" w:name="_Toc106479417"/>
-      <w:bookmarkStart w:id="116" w:name="_Toc106553351"/>
+      <w:bookmarkStart w:id="114" w:name="_Toc185241605"/>
+      <w:bookmarkStart w:id="115" w:name="_Toc106477062"/>
+      <w:bookmarkStart w:id="116" w:name="_Toc106479417"/>
+      <w:bookmarkStart w:id="117" w:name="_Toc106730758"/>
       <w:r>
         <w:rPr>
           <w:rFonts w:ascii="Times New Roman" w:hAnsi="Times New Roman" w:cs="Times New Roman"/>
@@ -7823,7 +7935,7 @@
         </w:rPr>
         <w:t xml:space="preserve">4.1.13 Unit </w:t>
       </w:r>
-      <w:commentRangeStart w:id="117"/>
+      <w:commentRangeStart w:id="118"/>
       <w:r>
         <w:rPr>
           <w:rFonts w:ascii="Times New Roman" w:hAnsi="Times New Roman" w:cs="Times New Roman"/>
@@ -7833,19 +7945,19 @@
         </w:rPr>
         <w:t>Testing</w:t>
       </w:r>
-      <w:bookmarkEnd w:id="113"/>
       <w:bookmarkEnd w:id="114"/>
       <w:bookmarkEnd w:id="115"/>
       <w:bookmarkEnd w:id="116"/>
-      <w:commentRangeEnd w:id="117"/>
+      <w:commentRangeEnd w:id="118"/>
       <w:r>
         <w:rPr>
           <w:rStyle w:val="CommentReference"/>
           <w:rFonts w:asciiTheme="minorHAnsi" w:eastAsiaTheme="minorHAnsi" w:hAnsiTheme="minorHAnsi" w:cstheme="minorBidi"/>
           <w:color w:val="auto"/>
         </w:rPr>
-        <w:commentReference w:id="117"/>
-      </w:r>
+        <w:commentReference w:id="118"/>
+      </w:r>
+      <w:bookmarkEnd w:id="117"/>
     </w:p>
     <w:p>
       <w:pPr>
@@ -7857,8 +7969,8 @@
           <w:bCs/>
         </w:rPr>
       </w:pPr>
-      <w:bookmarkStart w:id="118" w:name="_Toc185241607"/>
-      <w:bookmarkStart w:id="119" w:name="_Toc106477063"/>
+      <w:bookmarkStart w:id="119" w:name="_Toc185241607"/>
+      <w:bookmarkStart w:id="120" w:name="_Toc106477063"/>
       <w:r>
         <w:rPr>
           <w:rFonts w:ascii="Times New Roman" w:hAnsi="Times New Roman" w:cs="Times New Roman"/>
@@ -7869,8 +7981,8 @@
         </w:rPr>
         <w:t>Items to Test</w:t>
       </w:r>
-      <w:bookmarkEnd w:id="118"/>
       <w:bookmarkEnd w:id="119"/>
+      <w:bookmarkEnd w:id="120"/>
     </w:p>
     <w:p>
       <w:pPr>
@@ -7908,8 +8020,8 @@
           <w:szCs w:val="24"/>
         </w:rPr>
       </w:pPr>
-      <w:bookmarkStart w:id="120" w:name="_Toc185241610"/>
-      <w:bookmarkStart w:id="121" w:name="_Toc106477064"/>
+      <w:bookmarkStart w:id="121" w:name="_Toc185241610"/>
+      <w:bookmarkStart w:id="122" w:name="_Toc106477064"/>
       <w:r>
         <w:rPr>
           <w:rFonts w:ascii="Times New Roman" w:hAnsi="Times New Roman" w:cs="Times New Roman"/>
@@ -7920,8 +8032,8 @@
         </w:rPr>
         <w:t>Test Pass / Fail Criteria</w:t>
       </w:r>
-      <w:bookmarkEnd w:id="120"/>
       <w:bookmarkEnd w:id="121"/>
+      <w:bookmarkEnd w:id="122"/>
     </w:p>
     <w:p>
       <w:pPr>
@@ -7935,7 +8047,7 @@
           <w:szCs w:val="24"/>
         </w:rPr>
       </w:pPr>
-      <w:bookmarkStart w:id="122" w:name="_Toc185241611"/>
+      <w:bookmarkStart w:id="123" w:name="_Toc185241611"/>
       <w:r>
         <w:rPr>
           <w:i w:val="0"/>
@@ -7958,7 +8070,7 @@
           <w:szCs w:val="24"/>
         </w:rPr>
       </w:pPr>
-      <w:bookmarkStart w:id="123" w:name="_Toc106477065"/>
+      <w:bookmarkStart w:id="124" w:name="_Toc106477065"/>
       <w:r>
         <w:rPr>
           <w:rFonts w:ascii="Times New Roman" w:hAnsi="Times New Roman" w:cs="Times New Roman"/>
@@ -7969,9 +8081,9 @@
         </w:rPr>
         <w:t>Test Entry / Exit Criteria</w:t>
       </w:r>
-      <w:bookmarkStart w:id="124" w:name="_Toc185241613"/>
-      <w:bookmarkEnd w:id="122"/>
+      <w:bookmarkStart w:id="125" w:name="_Toc185241613"/>
       <w:bookmarkEnd w:id="123"/>
+      <w:bookmarkEnd w:id="124"/>
     </w:p>
     <w:p>
       <w:pPr>
@@ -8017,7 +8129,7 @@
         <w:t>.</w:t>
       </w:r>
       <w:bookmarkEnd w:id="47"/>
-      <w:bookmarkEnd w:id="124"/>
+      <w:bookmarkEnd w:id="125"/>
     </w:p>
     <w:bookmarkEnd w:id="15"/>
     <w:p>
@@ -8037,7 +8149,7 @@
       <w:pPr>
         <w:pStyle w:val="Heading2"/>
       </w:pPr>
-      <w:bookmarkStart w:id="125" w:name="_Toc106553352"/>
+      <w:bookmarkStart w:id="126" w:name="_Toc106730759"/>
       <w:r>
         <w:t>4</w:t>
       </w:r>
@@ -8047,11 +8159,11 @@
       <w:r>
         <w:t xml:space="preserve">Configuration Management </w:t>
       </w:r>
-      <w:commentRangeStart w:id="126"/>
+      <w:commentRangeStart w:id="127"/>
       <w:r>
         <w:t>Plan</w:t>
       </w:r>
-      <w:commentRangeEnd w:id="126"/>
+      <w:commentRangeEnd w:id="127"/>
       <w:r>
         <w:rPr>
           <w:rStyle w:val="CommentReference"/>
@@ -8059,11 +8171,633 @@
           <w:b w:val="0"/>
           <w:bCs w:val="0"/>
         </w:rPr>
-        <w:commentReference w:id="126"/>
-      </w:r>
-      <w:bookmarkEnd w:id="125"/>
-    </w:p>
-    <w:p/>
+        <w:commentReference w:id="127"/>
+      </w:r>
+      <w:bookmarkEnd w:id="126"/>
+    </w:p>
+    <w:p>
+      <w:pPr>
+        <w:ind w:left="720"/>
+        <w:rPr>
+          <w:rFonts w:ascii="Times New Roman" w:hAnsi="Times New Roman" w:cs="Times New Roman"/>
+          <w:b/>
+          <w:bCs/>
+          <w:sz w:val="28"/>
+          <w:szCs w:val="28"/>
+        </w:rPr>
+      </w:pPr>
+    </w:p>
+    <w:p>
+      <w:pPr>
+        <w:ind w:left="720"/>
+        <w:rPr>
+          <w:rFonts w:ascii="Times New Roman" w:hAnsi="Times New Roman" w:cs="Times New Roman"/>
+          <w:sz w:val="28"/>
+          <w:szCs w:val="28"/>
+        </w:rPr>
+      </w:pPr>
+      <w:r>
+        <w:rPr>
+          <w:rFonts w:ascii="Times New Roman" w:hAnsi="Times New Roman" w:cs="Times New Roman"/>
+          <w:b/>
+          <w:bCs/>
+          <w:sz w:val="28"/>
+          <w:szCs w:val="28"/>
+        </w:rPr>
+        <w:t xml:space="preserve">4.2.1 </w:t>
+      </w:r>
+      <w:r>
+        <w:rPr>
+          <w:rFonts w:ascii="Times New Roman" w:hAnsi="Times New Roman" w:cs="Times New Roman"/>
+          <w:b/>
+          <w:bCs/>
+          <w:sz w:val="28"/>
+          <w:szCs w:val="28"/>
+        </w:rPr>
+        <w:t>Introduction</w:t>
+      </w:r>
+    </w:p>
+    <w:p>
+      <w:pPr>
+        <w:ind w:left="720"/>
+        <w:rPr>
+          <w:rFonts w:ascii="Times New Roman" w:hAnsi="Times New Roman" w:cs="Times New Roman"/>
+          <w:sz w:val="24"/>
+          <w:szCs w:val="24"/>
+        </w:rPr>
+      </w:pPr>
+      <w:r>
+        <w:rPr>
+          <w:rFonts w:ascii="Times New Roman" w:hAnsi="Times New Roman" w:cs="Times New Roman"/>
+          <w:sz w:val="24"/>
+          <w:szCs w:val="24"/>
+        </w:rPr>
+        <w:t>While the project is in development, we will be making changes to our code base. This SCMP is developed so that we can better identify changes, control the changes, and make sure the plan is implemented correctly while making sure we report the changes to others. As a team, we have agreed to utilize GitHub as our main repository store.</w:t>
+      </w:r>
+    </w:p>
+    <w:p>
+      <w:pPr>
+        <w:ind w:left="720"/>
+        <w:rPr>
+          <w:rFonts w:ascii="Times New Roman" w:hAnsi="Times New Roman" w:cs="Times New Roman"/>
+          <w:b/>
+          <w:bCs/>
+          <w:sz w:val="28"/>
+          <w:szCs w:val="28"/>
+        </w:rPr>
+      </w:pPr>
+    </w:p>
+    <w:p>
+      <w:pPr>
+        <w:ind w:left="720"/>
+        <w:rPr>
+          <w:rFonts w:ascii="Times New Roman" w:hAnsi="Times New Roman" w:cs="Times New Roman"/>
+          <w:b/>
+          <w:bCs/>
+          <w:sz w:val="28"/>
+          <w:szCs w:val="28"/>
+        </w:rPr>
+      </w:pPr>
+      <w:r>
+        <w:rPr>
+          <w:rFonts w:ascii="Times New Roman" w:hAnsi="Times New Roman" w:cs="Times New Roman"/>
+          <w:b/>
+          <w:bCs/>
+          <w:sz w:val="28"/>
+          <w:szCs w:val="28"/>
+        </w:rPr>
+        <w:lastRenderedPageBreak/>
+        <w:t xml:space="preserve">4.2.2 </w:t>
+      </w:r>
+      <w:r>
+        <w:rPr>
+          <w:rFonts w:ascii="Times New Roman" w:hAnsi="Times New Roman" w:cs="Times New Roman"/>
+          <w:b/>
+          <w:bCs/>
+          <w:sz w:val="28"/>
+          <w:szCs w:val="28"/>
+        </w:rPr>
+        <w:t>Scope</w:t>
+      </w:r>
+    </w:p>
+    <w:p>
+      <w:pPr>
+        <w:ind w:left="720"/>
+        <w:rPr>
+          <w:rFonts w:ascii="Times New Roman" w:hAnsi="Times New Roman" w:cs="Times New Roman"/>
+          <w:sz w:val="24"/>
+          <w:szCs w:val="24"/>
+        </w:rPr>
+      </w:pPr>
+      <w:r>
+        <w:rPr>
+          <w:rFonts w:ascii="Times New Roman" w:hAnsi="Times New Roman" w:cs="Times New Roman"/>
+          <w:sz w:val="24"/>
+          <w:szCs w:val="24"/>
+        </w:rPr>
+        <w:t>The SCMP is made to assist with making, reporting, and tracking any changes made to the original codebase. Throughout the software development process, it will help us keep track of all changes and assist in going through and making the changes.</w:t>
+      </w:r>
+    </w:p>
+    <w:p>
+      <w:pPr>
+        <w:ind w:left="720"/>
+        <w:rPr>
+          <w:rFonts w:ascii="Times New Roman" w:hAnsi="Times New Roman" w:cs="Times New Roman"/>
+          <w:sz w:val="24"/>
+          <w:szCs w:val="24"/>
+        </w:rPr>
+      </w:pPr>
+      <w:r>
+        <w:rPr>
+          <w:rFonts w:ascii="Times New Roman" w:hAnsi="Times New Roman" w:cs="Times New Roman"/>
+          <w:sz w:val="24"/>
+          <w:szCs w:val="24"/>
+        </w:rPr>
+        <w:t>SCMP activities are defined as</w:t>
+      </w:r>
+    </w:p>
+    <w:p>
+      <w:pPr>
+        <w:pStyle w:val="ListParagraph"/>
+        <w:numPr>
+          <w:ilvl w:val="0"/>
+          <w:numId w:val="16"/>
+        </w:numPr>
+        <w:rPr>
+          <w:rFonts w:ascii="Times New Roman" w:hAnsi="Times New Roman" w:cs="Times New Roman"/>
+          <w:sz w:val="24"/>
+          <w:szCs w:val="24"/>
+        </w:rPr>
+      </w:pPr>
+      <w:r>
+        <w:rPr>
+          <w:rFonts w:ascii="Times New Roman" w:hAnsi="Times New Roman" w:cs="Times New Roman"/>
+          <w:sz w:val="24"/>
+          <w:szCs w:val="24"/>
+        </w:rPr>
+        <w:t>Identifying a change</w:t>
+      </w:r>
+    </w:p>
+    <w:p>
+      <w:pPr>
+        <w:pStyle w:val="ListParagraph"/>
+        <w:numPr>
+          <w:ilvl w:val="0"/>
+          <w:numId w:val="16"/>
+        </w:numPr>
+        <w:rPr>
+          <w:rFonts w:ascii="Times New Roman" w:hAnsi="Times New Roman" w:cs="Times New Roman"/>
+          <w:sz w:val="24"/>
+          <w:szCs w:val="24"/>
+        </w:rPr>
+      </w:pPr>
+      <w:r>
+        <w:rPr>
+          <w:rFonts w:ascii="Times New Roman" w:hAnsi="Times New Roman" w:cs="Times New Roman"/>
+          <w:sz w:val="24"/>
+          <w:szCs w:val="24"/>
+        </w:rPr>
+        <w:t>Control a change</w:t>
+      </w:r>
+    </w:p>
+    <w:p>
+      <w:pPr>
+        <w:pStyle w:val="ListParagraph"/>
+        <w:numPr>
+          <w:ilvl w:val="0"/>
+          <w:numId w:val="16"/>
+        </w:numPr>
+        <w:rPr>
+          <w:rFonts w:ascii="Times New Roman" w:hAnsi="Times New Roman" w:cs="Times New Roman"/>
+          <w:sz w:val="24"/>
+          <w:szCs w:val="24"/>
+        </w:rPr>
+      </w:pPr>
+      <w:r>
+        <w:rPr>
+          <w:rFonts w:ascii="Times New Roman" w:hAnsi="Times New Roman" w:cs="Times New Roman"/>
+          <w:sz w:val="24"/>
+          <w:szCs w:val="24"/>
+        </w:rPr>
+        <w:t>Ensure the change is being properly implemented</w:t>
+      </w:r>
+    </w:p>
+    <w:p>
+      <w:pPr>
+        <w:pStyle w:val="ListParagraph"/>
+        <w:numPr>
+          <w:ilvl w:val="0"/>
+          <w:numId w:val="16"/>
+        </w:numPr>
+        <w:rPr>
+          <w:rFonts w:ascii="Times New Roman" w:hAnsi="Times New Roman" w:cs="Times New Roman"/>
+          <w:sz w:val="24"/>
+          <w:szCs w:val="24"/>
+        </w:rPr>
+      </w:pPr>
+      <w:r>
+        <w:rPr>
+          <w:rFonts w:ascii="Times New Roman" w:hAnsi="Times New Roman" w:cs="Times New Roman"/>
+          <w:sz w:val="24"/>
+          <w:szCs w:val="24"/>
+        </w:rPr>
+        <w:t>Also have a way to document a change</w:t>
+      </w:r>
+    </w:p>
+    <w:p>
+      <w:pPr>
+        <w:pStyle w:val="ListParagraph"/>
+        <w:numPr>
+          <w:ilvl w:val="0"/>
+          <w:numId w:val="16"/>
+        </w:numPr>
+        <w:rPr>
+          <w:rFonts w:ascii="Times New Roman" w:hAnsi="Times New Roman" w:cs="Times New Roman"/>
+          <w:sz w:val="24"/>
+          <w:szCs w:val="24"/>
+        </w:rPr>
+      </w:pPr>
+      <w:r>
+        <w:rPr>
+          <w:rFonts w:ascii="Times New Roman" w:hAnsi="Times New Roman" w:cs="Times New Roman"/>
+          <w:sz w:val="24"/>
+          <w:szCs w:val="24"/>
+        </w:rPr>
+        <w:t>Configuration auditing</w:t>
+      </w:r>
+    </w:p>
+    <w:p>
+      <w:pPr>
+        <w:pStyle w:val="ListParagraph"/>
+        <w:numPr>
+          <w:ilvl w:val="0"/>
+          <w:numId w:val="16"/>
+        </w:numPr>
+        <w:rPr>
+          <w:rFonts w:ascii="Times New Roman" w:hAnsi="Times New Roman" w:cs="Times New Roman"/>
+          <w:sz w:val="24"/>
+          <w:szCs w:val="24"/>
+        </w:rPr>
+      </w:pPr>
+      <w:r>
+        <w:rPr>
+          <w:rFonts w:ascii="Times New Roman" w:hAnsi="Times New Roman" w:cs="Times New Roman"/>
+          <w:sz w:val="24"/>
+          <w:szCs w:val="24"/>
+        </w:rPr>
+        <w:t>Configuration status reporting</w:t>
+      </w:r>
+    </w:p>
+    <w:p>
+      <w:pPr>
+        <w:pStyle w:val="ListParagraph"/>
+        <w:numPr>
+          <w:ilvl w:val="0"/>
+          <w:numId w:val="16"/>
+        </w:numPr>
+        <w:rPr>
+          <w:rFonts w:ascii="Times New Roman" w:hAnsi="Times New Roman" w:cs="Times New Roman"/>
+          <w:sz w:val="24"/>
+          <w:szCs w:val="24"/>
+        </w:rPr>
+      </w:pPr>
+      <w:r>
+        <w:rPr>
+          <w:rFonts w:ascii="Times New Roman" w:hAnsi="Times New Roman" w:cs="Times New Roman"/>
+          <w:sz w:val="24"/>
+          <w:szCs w:val="24"/>
+        </w:rPr>
+        <w:t>Release management and delivery</w:t>
+      </w:r>
+    </w:p>
+    <w:p>
+      <w:pPr>
+        <w:ind w:left="720"/>
+        <w:rPr>
+          <w:rFonts w:ascii="Times New Roman" w:hAnsi="Times New Roman" w:cs="Times New Roman"/>
+          <w:b/>
+          <w:bCs/>
+          <w:sz w:val="28"/>
+          <w:szCs w:val="28"/>
+        </w:rPr>
+      </w:pPr>
+      <w:r>
+        <w:rPr>
+          <w:rFonts w:ascii="Times New Roman" w:hAnsi="Times New Roman" w:cs="Times New Roman"/>
+          <w:b/>
+          <w:bCs/>
+          <w:sz w:val="28"/>
+          <w:szCs w:val="28"/>
+        </w:rPr>
+        <w:t xml:space="preserve">4.2.3 </w:t>
+      </w:r>
+      <w:r>
+        <w:rPr>
+          <w:rFonts w:ascii="Times New Roman" w:hAnsi="Times New Roman" w:cs="Times New Roman"/>
+          <w:b/>
+          <w:bCs/>
+          <w:sz w:val="28"/>
+          <w:szCs w:val="28"/>
+        </w:rPr>
+        <w:t>Configuration Identification</w:t>
+      </w:r>
+    </w:p>
+    <w:p>
+      <w:pPr>
+        <w:ind w:left="720"/>
+        <w:rPr>
+          <w:rFonts w:ascii="Times New Roman" w:hAnsi="Times New Roman" w:cs="Times New Roman"/>
+          <w:b/>
+          <w:bCs/>
+          <w:sz w:val="24"/>
+          <w:szCs w:val="24"/>
+        </w:rPr>
+      </w:pPr>
+      <w:r>
+        <w:rPr>
+          <w:rFonts w:ascii="Times New Roman" w:hAnsi="Times New Roman" w:cs="Times New Roman"/>
+          <w:b/>
+          <w:bCs/>
+          <w:sz w:val="24"/>
+          <w:szCs w:val="24"/>
+        </w:rPr>
+        <w:t>Baselines</w:t>
+      </w:r>
+    </w:p>
+    <w:p>
+      <w:pPr>
+        <w:ind w:left="720"/>
+        <w:rPr>
+          <w:rFonts w:ascii="Times New Roman" w:hAnsi="Times New Roman" w:cs="Times New Roman"/>
+          <w:sz w:val="24"/>
+          <w:szCs w:val="24"/>
+        </w:rPr>
+      </w:pPr>
+      <w:r>
+        <w:rPr>
+          <w:rFonts w:ascii="Times New Roman" w:hAnsi="Times New Roman" w:cs="Times New Roman"/>
+          <w:sz w:val="24"/>
+          <w:szCs w:val="24"/>
+        </w:rPr>
+        <w:t xml:space="preserve">Defining of baselines is crucial to the development lifecycle. Various versions of the development will include updated and/or removed codebase. These changes and edits will be contained to a specific versioning system and will be the baselines of our software. </w:t>
+      </w:r>
+    </w:p>
+    <w:p>
+      <w:pPr>
+        <w:ind w:left="720"/>
+        <w:rPr>
+          <w:rFonts w:ascii="Times New Roman" w:hAnsi="Times New Roman" w:cs="Times New Roman"/>
+          <w:b/>
+          <w:bCs/>
+          <w:sz w:val="28"/>
+          <w:szCs w:val="28"/>
+        </w:rPr>
+      </w:pPr>
+      <w:r>
+        <w:rPr>
+          <w:rFonts w:ascii="Times New Roman" w:hAnsi="Times New Roman" w:cs="Times New Roman"/>
+          <w:b/>
+          <w:bCs/>
+          <w:sz w:val="28"/>
+          <w:szCs w:val="28"/>
+        </w:rPr>
+        <w:t xml:space="preserve">4.2.4 </w:t>
+      </w:r>
+      <w:r>
+        <w:rPr>
+          <w:rFonts w:ascii="Times New Roman" w:hAnsi="Times New Roman" w:cs="Times New Roman"/>
+          <w:b/>
+          <w:bCs/>
+          <w:sz w:val="28"/>
+          <w:szCs w:val="28"/>
+        </w:rPr>
+        <w:t>Configuration Control</w:t>
+      </w:r>
+    </w:p>
+    <w:p>
+      <w:pPr>
+        <w:ind w:left="720"/>
+        <w:rPr>
+          <w:rFonts w:ascii="Times New Roman" w:hAnsi="Times New Roman" w:cs="Times New Roman"/>
+          <w:b/>
+          <w:bCs/>
+          <w:sz w:val="24"/>
+          <w:szCs w:val="24"/>
+        </w:rPr>
+      </w:pPr>
+      <w:r>
+        <w:rPr>
+          <w:rFonts w:ascii="Times New Roman" w:hAnsi="Times New Roman" w:cs="Times New Roman"/>
+          <w:b/>
+          <w:bCs/>
+          <w:sz w:val="24"/>
+          <w:szCs w:val="24"/>
+        </w:rPr>
+        <w:t>Version/Change Control</w:t>
+      </w:r>
+    </w:p>
+    <w:p>
+      <w:pPr>
+        <w:ind w:left="720"/>
+        <w:rPr>
+          <w:rFonts w:ascii="Times New Roman" w:hAnsi="Times New Roman" w:cs="Times New Roman"/>
+          <w:sz w:val="24"/>
+          <w:szCs w:val="24"/>
+        </w:rPr>
+      </w:pPr>
+      <w:r>
+        <w:rPr>
+          <w:rFonts w:ascii="Times New Roman" w:hAnsi="Times New Roman" w:cs="Times New Roman"/>
+          <w:sz w:val="24"/>
+          <w:szCs w:val="24"/>
+        </w:rPr>
+        <w:t xml:space="preserve">Using GitHub, we will utilize the branching ability to checkout and check-in code updates. Primary development for the various parts of the project will be completed in their own branches. Once development for functionality is finished, a merge request will be pushed, and reviewers not associated with the development will review the developer’s code. Our builds will be mainly focused on the deliverables for the project: Skeletal, Minimal, and Target. Each will be given their own branch and stored in the repository for version control purposes. Depending on specification, documentation may be needed to state why the change is required. </w:t>
+      </w:r>
+    </w:p>
+    <w:p>
+      <w:pPr>
+        <w:ind w:left="720"/>
+        <w:rPr>
+          <w:rFonts w:ascii="Times New Roman" w:hAnsi="Times New Roman" w:cs="Times New Roman"/>
+          <w:b/>
+          <w:bCs/>
+          <w:sz w:val="28"/>
+          <w:szCs w:val="28"/>
+        </w:rPr>
+      </w:pPr>
+      <w:r>
+        <w:rPr>
+          <w:rFonts w:ascii="Times New Roman" w:hAnsi="Times New Roman" w:cs="Times New Roman"/>
+          <w:b/>
+          <w:bCs/>
+          <w:sz w:val="28"/>
+          <w:szCs w:val="28"/>
+        </w:rPr>
+        <w:t xml:space="preserve">4.2.5 </w:t>
+      </w:r>
+      <w:r>
+        <w:rPr>
+          <w:rFonts w:ascii="Times New Roman" w:hAnsi="Times New Roman" w:cs="Times New Roman"/>
+          <w:b/>
+          <w:bCs/>
+          <w:sz w:val="28"/>
+          <w:szCs w:val="28"/>
+        </w:rPr>
+        <w:t>Configuration Audits</w:t>
+      </w:r>
+    </w:p>
+    <w:p>
+      <w:pPr>
+        <w:ind w:left="720"/>
+        <w:rPr>
+          <w:rFonts w:ascii="Times New Roman" w:hAnsi="Times New Roman" w:cs="Times New Roman"/>
+          <w:sz w:val="24"/>
+          <w:szCs w:val="24"/>
+        </w:rPr>
+      </w:pPr>
+      <w:r>
+        <w:rPr>
+          <w:rFonts w:ascii="Times New Roman" w:hAnsi="Times New Roman" w:cs="Times New Roman"/>
+          <w:sz w:val="24"/>
+          <w:szCs w:val="24"/>
+        </w:rPr>
+        <w:t>A software audit is “and independent examination of a software product, software process, or set of software processes by a third party to assess compliance with specification, standards, contractual agreements, or other criteria”. For our purposes, we will be acting as the third party internally. While we have leads for the software architecture and GUI design, every member will be able to perform software audits on each other to confirm our product is still within specifications.</w:t>
+      </w:r>
+    </w:p>
+    <w:p>
+      <w:pPr>
+        <w:ind w:left="720"/>
+        <w:rPr>
+          <w:rFonts w:ascii="Times New Roman" w:hAnsi="Times New Roman" w:cs="Times New Roman"/>
+          <w:b/>
+          <w:bCs/>
+          <w:sz w:val="28"/>
+          <w:szCs w:val="28"/>
+        </w:rPr>
+      </w:pPr>
+      <w:r>
+        <w:rPr>
+          <w:rFonts w:ascii="Times New Roman" w:hAnsi="Times New Roman" w:cs="Times New Roman"/>
+          <w:b/>
+          <w:bCs/>
+          <w:sz w:val="28"/>
+          <w:szCs w:val="28"/>
+        </w:rPr>
+        <w:lastRenderedPageBreak/>
+        <w:t xml:space="preserve">4.2.6 </w:t>
+      </w:r>
+      <w:r>
+        <w:rPr>
+          <w:rFonts w:ascii="Times New Roman" w:hAnsi="Times New Roman" w:cs="Times New Roman"/>
+          <w:b/>
+          <w:bCs/>
+          <w:sz w:val="28"/>
+          <w:szCs w:val="28"/>
+        </w:rPr>
+        <w:t>Configuration Status Reporting</w:t>
+      </w:r>
+    </w:p>
+    <w:p>
+      <w:pPr>
+        <w:ind w:left="720"/>
+        <w:rPr>
+          <w:rFonts w:ascii="Times New Roman" w:hAnsi="Times New Roman" w:cs="Times New Roman"/>
+          <w:sz w:val="24"/>
+          <w:szCs w:val="24"/>
+        </w:rPr>
+      </w:pPr>
+      <w:r>
+        <w:rPr>
+          <w:rFonts w:ascii="Times New Roman" w:hAnsi="Times New Roman" w:cs="Times New Roman"/>
+          <w:sz w:val="24"/>
+          <w:szCs w:val="24"/>
+        </w:rPr>
+        <w:t>Configuration status reporting supports the development process by sharing the necessary information concerning the software configuration. Other parts concern the raw data, this includes the extraction, arrangement, and formation of reports according to requests. Such information could include name and version of CIs, approval history of changed CIs, software release contents and comparison between releases, number of changes per CI, and average time taken to change a CI.</w:t>
+      </w:r>
+    </w:p>
+    <w:p>
+      <w:pPr>
+        <w:ind w:left="720"/>
+        <w:rPr>
+          <w:rFonts w:ascii="Times New Roman" w:hAnsi="Times New Roman" w:cs="Times New Roman"/>
+          <w:b/>
+          <w:bCs/>
+          <w:sz w:val="28"/>
+          <w:szCs w:val="28"/>
+        </w:rPr>
+      </w:pPr>
+      <w:r>
+        <w:rPr>
+          <w:rFonts w:ascii="Times New Roman" w:hAnsi="Times New Roman" w:cs="Times New Roman"/>
+          <w:b/>
+          <w:bCs/>
+          <w:sz w:val="28"/>
+          <w:szCs w:val="28"/>
+        </w:rPr>
+        <w:t xml:space="preserve">4.2.7 </w:t>
+      </w:r>
+      <w:r>
+        <w:rPr>
+          <w:rFonts w:ascii="Times New Roman" w:hAnsi="Times New Roman" w:cs="Times New Roman"/>
+          <w:b/>
+          <w:bCs/>
+          <w:sz w:val="28"/>
+          <w:szCs w:val="28"/>
+        </w:rPr>
+        <w:t>Release Management and Delivery</w:t>
+      </w:r>
+    </w:p>
+    <w:p>
+      <w:pPr>
+        <w:ind w:left="720"/>
+        <w:rPr>
+          <w:rFonts w:ascii="Times New Roman" w:hAnsi="Times New Roman" w:cs="Times New Roman"/>
+          <w:sz w:val="24"/>
+          <w:szCs w:val="24"/>
+        </w:rPr>
+      </w:pPr>
+      <w:r>
+        <w:rPr>
+          <w:rFonts w:ascii="Times New Roman" w:hAnsi="Times New Roman" w:cs="Times New Roman"/>
+          <w:sz w:val="24"/>
+          <w:szCs w:val="24"/>
+        </w:rPr>
+        <w:t xml:space="preserve">Our releases will be structured around the deliverables. Our first release will be the Skeletal version on 07/19, the proceeding release will be the Minimal version on 08/09, and the final release will be the Target release on 08/23. Throughout the development lifecycle of this project, we will unlikely have any other major releases but may have a few simple minor releases that will be stated as such “Skeletal v2” meaning this version is based </w:t>
+      </w:r>
+      <w:proofErr w:type="spellStart"/>
+      <w:r>
+        <w:rPr>
+          <w:rFonts w:ascii="Times New Roman" w:hAnsi="Times New Roman" w:cs="Times New Roman"/>
+          <w:sz w:val="24"/>
+          <w:szCs w:val="24"/>
+        </w:rPr>
+        <w:t>of</w:t>
+      </w:r>
+      <w:proofErr w:type="spellEnd"/>
+      <w:r>
+        <w:rPr>
+          <w:rFonts w:ascii="Times New Roman" w:hAnsi="Times New Roman" w:cs="Times New Roman"/>
+          <w:sz w:val="24"/>
+          <w:szCs w:val="24"/>
+        </w:rPr>
+        <w:t xml:space="preserve"> the Skeletal release but with some updates from v1 and not quite up to date with the Minimal release. </w:t>
+      </w:r>
+    </w:p>
+    <w:p>
+      <w:pPr>
+        <w:ind w:left="720"/>
+      </w:pPr>
+    </w:p>
+    <w:p>
+      <w:pPr>
+        <w:ind w:left="720"/>
+      </w:pPr>
+    </w:p>
+    <w:p>
+      <w:r>
+        <w:tab/>
+      </w:r>
+    </w:p>
     <w:p/>
     <w:p>
       <w:pPr>
@@ -8160,7 +8894,7 @@
       </w:r>
     </w:p>
   </w:comment>
-  <w:comment w:id="12" w:author="Tatiana de A. F. Correia" w:date="2022-06-17T22:40:00Z" w:initials="TdAFC">
+  <w:comment w:id="13" w:author="Tatiana de A. F. Correia" w:date="2022-06-17T22:40:00Z" w:initials="TdAFC">
     <w:p>
       <w:pPr>
         <w:pStyle w:val="CommentText"/>
@@ -8176,7 +8910,7 @@
       </w:r>
     </w:p>
   </w:comment>
-  <w:comment w:id="16" w:author="Tatiana de A. F. Correia" w:date="2022-06-17T22:40:00Z" w:initials="TdAFC">
+  <w:comment w:id="17" w:author="Tatiana de A. F. Correia" w:date="2022-06-17T22:40:00Z" w:initials="TdAFC">
     <w:p>
       <w:pPr>
         <w:pStyle w:val="CommentText"/>
@@ -8192,7 +8926,7 @@
       </w:r>
     </w:p>
   </w:comment>
-  <w:comment w:id="17" w:author="Nick Champagne" w:date="2022-06-18T20:45:00Z" w:initials="NC">
+  <w:comment w:id="18" w:author="Nick Champagne" w:date="2022-06-18T20:45:00Z" w:initials="NC">
     <w:p>
       <w:pPr>
         <w:pStyle w:val="CommentText"/>
@@ -8208,7 +8942,7 @@
       </w:r>
     </w:p>
   </w:comment>
-  <w:comment w:id="48" w:author="Nick Champagne" w:date="2022-06-21T16:46:00Z" w:initials="NC">
+  <w:comment w:id="49" w:author="Nick Champagne" w:date="2022-06-21T16:46:00Z" w:initials="NC">
     <w:p>
       <w:pPr>
         <w:pStyle w:val="CommentText"/>
@@ -8224,7 +8958,7 @@
       </w:r>
     </w:p>
   </w:comment>
-  <w:comment w:id="83" w:author="Nick Champagne" w:date="2022-06-21T16:48:00Z" w:initials="NC">
+  <w:comment w:id="84" w:author="Nick Champagne" w:date="2022-06-21T16:48:00Z" w:initials="NC">
     <w:p>
       <w:pPr>
         <w:pStyle w:val="CommentText"/>
@@ -8240,7 +8974,7 @@
       </w:r>
     </w:p>
   </w:comment>
-  <w:comment w:id="104" w:author="Nick Champagne" w:date="2022-06-21T16:48:00Z" w:initials="NC">
+  <w:comment w:id="105" w:author="Nick Champagne" w:date="2022-06-21T16:48:00Z" w:initials="NC">
     <w:p>
       <w:pPr>
         <w:pStyle w:val="CommentText"/>
@@ -8256,7 +8990,7 @@
       </w:r>
     </w:p>
   </w:comment>
-  <w:comment w:id="117" w:author="Nick Champagne" w:date="2022-06-21T16:49:00Z" w:initials="NC">
+  <w:comment w:id="118" w:author="Nick Champagne" w:date="2022-06-21T16:49:00Z" w:initials="NC">
     <w:p>
       <w:pPr>
         <w:pStyle w:val="CommentText"/>
@@ -8272,7 +9006,7 @@
       </w:r>
     </w:p>
   </w:comment>
-  <w:comment w:id="126" w:author="Tatiana de A. F. Correia" w:date="2022-06-17T22:40:00Z" w:initials="TdAFC">
+  <w:comment w:id="127" w:author="Tatiana de A. F. Correia" w:date="2022-06-17T22:40:00Z" w:initials="TdAFC">
     <w:p>
       <w:pPr>
         <w:pStyle w:val="CommentText"/>
@@ -9026,7 +9760,7 @@
   <w:abstractNum w:abstractNumId="5" w15:restartNumberingAfterBreak="0">
     <w:nsid w:val="0AA3378D"/>
     <w:multiLevelType w:val="hybridMultilevel"/>
-    <w:tmpl w:val="9BDE1AE4"/>
+    <w:tmpl w:val="24E6DFCE"/>
     <w:lvl w:ilvl="0" w:tplc="04090001">
       <w:start w:val="1"/>
       <w:numFmt w:val="bullet"/>
@@ -10487,6 +11221,119 @@
     </w:lvl>
   </w:abstractNum>
   <w:abstractNum w:abstractNumId="19" w15:restartNumberingAfterBreak="0">
+    <w:nsid w:val="5CF03587"/>
+    <w:multiLevelType w:val="hybridMultilevel"/>
+    <w:tmpl w:val="71229E20"/>
+    <w:lvl w:ilvl="0" w:tplc="04090001">
+      <w:start w:val="1"/>
+      <w:numFmt w:val="bullet"/>
+      <w:lvlText w:val=""/>
+      <w:lvlJc w:val="left"/>
+      <w:pPr>
+        <w:ind w:left="720" w:hanging="360"/>
+      </w:pPr>
+      <w:rPr>
+        <w:rFonts w:ascii="Symbol" w:hAnsi="Symbol" w:hint="default"/>
+      </w:rPr>
+    </w:lvl>
+    <w:lvl w:ilvl="1" w:tplc="04090003" w:tentative="1">
+      <w:start w:val="1"/>
+      <w:numFmt w:val="bullet"/>
+      <w:lvlText w:val="o"/>
+      <w:lvlJc w:val="left"/>
+      <w:pPr>
+        <w:ind w:left="1440" w:hanging="360"/>
+      </w:pPr>
+      <w:rPr>
+        <w:rFonts w:ascii="Courier New" w:hAnsi="Courier New" w:cs="Courier New" w:hint="default"/>
+      </w:rPr>
+    </w:lvl>
+    <w:lvl w:ilvl="2" w:tplc="04090005" w:tentative="1">
+      <w:start w:val="1"/>
+      <w:numFmt w:val="bullet"/>
+      <w:lvlText w:val=""/>
+      <w:lvlJc w:val="left"/>
+      <w:pPr>
+        <w:ind w:left="2160" w:hanging="360"/>
+      </w:pPr>
+      <w:rPr>
+        <w:rFonts w:ascii="Wingdings" w:hAnsi="Wingdings" w:hint="default"/>
+      </w:rPr>
+    </w:lvl>
+    <w:lvl w:ilvl="3" w:tplc="04090001" w:tentative="1">
+      <w:start w:val="1"/>
+      <w:numFmt w:val="bullet"/>
+      <w:lvlText w:val=""/>
+      <w:lvlJc w:val="left"/>
+      <w:pPr>
+        <w:ind w:left="2880" w:hanging="360"/>
+      </w:pPr>
+      <w:rPr>
+        <w:rFonts w:ascii="Symbol" w:hAnsi="Symbol" w:hint="default"/>
+      </w:rPr>
+    </w:lvl>
+    <w:lvl w:ilvl="4" w:tplc="04090003" w:tentative="1">
+      <w:start w:val="1"/>
+      <w:numFmt w:val="bullet"/>
+      <w:lvlText w:val="o"/>
+      <w:lvlJc w:val="left"/>
+      <w:pPr>
+        <w:ind w:left="3600" w:hanging="360"/>
+      </w:pPr>
+      <w:rPr>
+        <w:rFonts w:ascii="Courier New" w:hAnsi="Courier New" w:cs="Courier New" w:hint="default"/>
+      </w:rPr>
+    </w:lvl>
+    <w:lvl w:ilvl="5" w:tplc="04090005" w:tentative="1">
+      <w:start w:val="1"/>
+      <w:numFmt w:val="bullet"/>
+      <w:lvlText w:val=""/>
+      <w:lvlJc w:val="left"/>
+      <w:pPr>
+        <w:ind w:left="4320" w:hanging="360"/>
+      </w:pPr>
+      <w:rPr>
+        <w:rFonts w:ascii="Wingdings" w:hAnsi="Wingdings" w:hint="default"/>
+      </w:rPr>
+    </w:lvl>
+    <w:lvl w:ilvl="6" w:tplc="04090001" w:tentative="1">
+      <w:start w:val="1"/>
+      <w:numFmt w:val="bullet"/>
+      <w:lvlText w:val=""/>
+      <w:lvlJc w:val="left"/>
+      <w:pPr>
+        <w:ind w:left="5040" w:hanging="360"/>
+      </w:pPr>
+      <w:rPr>
+        <w:rFonts w:ascii="Symbol" w:hAnsi="Symbol" w:hint="default"/>
+      </w:rPr>
+    </w:lvl>
+    <w:lvl w:ilvl="7" w:tplc="04090003" w:tentative="1">
+      <w:start w:val="1"/>
+      <w:numFmt w:val="bullet"/>
+      <w:lvlText w:val="o"/>
+      <w:lvlJc w:val="left"/>
+      <w:pPr>
+        <w:ind w:left="5760" w:hanging="360"/>
+      </w:pPr>
+      <w:rPr>
+        <w:rFonts w:ascii="Courier New" w:hAnsi="Courier New" w:cs="Courier New" w:hint="default"/>
+      </w:rPr>
+    </w:lvl>
+    <w:lvl w:ilvl="8" w:tplc="04090005" w:tentative="1">
+      <w:start w:val="1"/>
+      <w:numFmt w:val="bullet"/>
+      <w:lvlText w:val=""/>
+      <w:lvlJc w:val="left"/>
+      <w:pPr>
+        <w:ind w:left="6480" w:hanging="360"/>
+      </w:pPr>
+      <w:rPr>
+        <w:rFonts w:ascii="Wingdings" w:hAnsi="Wingdings" w:hint="default"/>
+      </w:rPr>
+    </w:lvl>
+  </w:abstractNum>
+  <w:abstractNum w:abstractNumId="20" w15:restartNumberingAfterBreak="0">
     <w:nsid w:val="61F130B5"/>
     <w:multiLevelType w:val="hybridMultilevel"/>
     <w:tmpl w:val="7B3C37C4"/>
@@ -10599,7 +11446,7 @@
       </w:rPr>
     </w:lvl>
   </w:abstractNum>
-  <w:abstractNum w:abstractNumId="20" w15:restartNumberingAfterBreak="0">
+  <w:abstractNum w:abstractNumId="21" w15:restartNumberingAfterBreak="0">
     <w:nsid w:val="7A655A96"/>
     <w:multiLevelType w:val="hybridMultilevel"/>
     <w:tmpl w:val="C944ADBA"/>
@@ -10712,7 +11559,7 @@
       </w:rPr>
     </w:lvl>
   </w:abstractNum>
-  <w:abstractNum w:abstractNumId="21" w15:restartNumberingAfterBreak="0">
+  <w:abstractNum w:abstractNumId="22" w15:restartNumberingAfterBreak="0">
     <w:nsid w:val="7C0B79EC"/>
     <w:multiLevelType w:val="multilevel"/>
     <w:tmpl w:val="54C80B26"/>
@@ -10841,7 +11688,7 @@
     <w:abstractNumId w:val="8"/>
   </w:num>
   <w:num w:numId="6" w16cid:durableId="443889042">
-    <w:abstractNumId w:val="21"/>
+    <w:abstractNumId w:val="22"/>
   </w:num>
   <w:num w:numId="7" w16cid:durableId="718824875">
     <w:abstractNumId w:val="12"/>
@@ -10877,10 +11724,10 @@
     <w:abstractNumId w:val="1"/>
   </w:num>
   <w:num w:numId="18" w16cid:durableId="548885255">
-    <w:abstractNumId w:val="20"/>
+    <w:abstractNumId w:val="21"/>
   </w:num>
   <w:num w:numId="19" w16cid:durableId="1988900444">
-    <w:abstractNumId w:val="19"/>
+    <w:abstractNumId w:val="20"/>
   </w:num>
   <w:num w:numId="20" w16cid:durableId="1397817710">
     <w:abstractNumId w:val="17"/>
@@ -10890,6 +11737,9 @@
   </w:num>
   <w:num w:numId="22" w16cid:durableId="267007510">
     <w:abstractNumId w:val="9"/>
+  </w:num>
+  <w:num w:numId="23" w16cid:durableId="196242316">
+    <w:abstractNumId w:val="19"/>
   </w:num>
 </w:numbering>
 </file>
@@ -11988,15 +12838,21 @@
 </file>
 
 <file path=customXml/item1.xml><?xml version="1.0" encoding="utf-8"?>
-<?mso-contentType ?>
-<FormTemplates xmlns="http://schemas.microsoft.com/sharepoint/v3/contenttype/forms">
-  <Display>DocumentLibraryForm</Display>
-  <Edit>DocumentLibraryForm</Edit>
-  <New>DocumentLibraryForm</New>
-</FormTemplates>
+<b:Sources xmlns:b="http://schemas.openxmlformats.org/officeDocument/2006/bibliography" xmlns="http://schemas.openxmlformats.org/officeDocument/2006/bibliography" SelectedStyle="\CHICAGO.XSL" StyleName="Chicago" Version="16"/>
 </file>
 
 <file path=customXml/item2.xml><?xml version="1.0" encoding="utf-8"?>
+<p:properties xmlns:p="http://schemas.microsoft.com/office/2006/metadata/properties" xmlns:xsi="http://www.w3.org/2001/XMLSchema-instance" xmlns:pc="http://schemas.microsoft.com/office/infopath/2007/PartnerControls">
+  <documentManagement>
+    <lcf76f155ced4ddcb4097134ff3c332f xmlns="866fc3b6-56c9-4c17-bca9-c783ef10a307">
+      <Terms xmlns="http://schemas.microsoft.com/office/infopath/2007/PartnerControls"/>
+    </lcf76f155ced4ddcb4097134ff3c332f>
+    <TaxCatchAll xmlns="2ce934d2-c60b-49e8-bf32-a45541dde7b9" xsi:nil="true"/>
+  </documentManagement>
+</p:properties>
+</file>
+
+<file path=customXml/item3.xml><?xml version="1.0" encoding="utf-8"?>
 <ct:contentTypeSchema xmlns:ct="http://schemas.microsoft.com/office/2006/metadata/contentType" xmlns:ma="http://schemas.microsoft.com/office/2006/metadata/properties/metaAttributes" ct:_="" ma:_="" ma:contentTypeName="Document" ma:contentTypeID="0x010100EECA624CC21A194287DE3FEB3AF4BD5B" ma:contentTypeVersion="9" ma:contentTypeDescription="Create a new document." ma:contentTypeScope="" ma:versionID="a89fcaf427655a07272e7fc31ab581be">
   <xsd:schema xmlns:xsd="http://www.w3.org/2001/XMLSchema" xmlns:xs="http://www.w3.org/2001/XMLSchema" xmlns:p="http://schemas.microsoft.com/office/2006/metadata/properties" xmlns:ns2="866fc3b6-56c9-4c17-bca9-c783ef10a307" xmlns:ns3="2ce934d2-c60b-49e8-bf32-a45541dde7b9" targetNamespace="http://schemas.microsoft.com/office/2006/metadata/properties" ma:root="true" ma:fieldsID="0b9012a7ad792f0555f7ce8c515f2c19" ns2:_="" ns3:_="">
     <xsd:import namespace="866fc3b6-56c9-4c17-bca9-c783ef10a307"/>
@@ -12179,30 +13035,35 @@
 </ct:contentTypeSchema>
 </file>
 
-<file path=customXml/item3.xml><?xml version="1.0" encoding="utf-8"?>
-<p:properties xmlns:p="http://schemas.microsoft.com/office/2006/metadata/properties" xmlns:xsi="http://www.w3.org/2001/XMLSchema-instance" xmlns:pc="http://schemas.microsoft.com/office/infopath/2007/PartnerControls">
-  <documentManagement>
-    <lcf76f155ced4ddcb4097134ff3c332f xmlns="866fc3b6-56c9-4c17-bca9-c783ef10a307">
-      <Terms xmlns="http://schemas.microsoft.com/office/infopath/2007/PartnerControls"/>
-    </lcf76f155ced4ddcb4097134ff3c332f>
-    <TaxCatchAll xmlns="2ce934d2-c60b-49e8-bf32-a45541dde7b9" xsi:nil="true"/>
-  </documentManagement>
-</p:properties>
-</file>
-
 <file path=customXml/item4.xml><?xml version="1.0" encoding="utf-8"?>
-<b:Sources xmlns:b="http://schemas.openxmlformats.org/officeDocument/2006/bibliography" xmlns="http://schemas.openxmlformats.org/officeDocument/2006/bibliography" SelectedStyle="\CHICAGO.XSL" StyleName="Chicago" Version="16"/>
+<?mso-contentType ?>
+<FormTemplates xmlns="http://schemas.microsoft.com/sharepoint/v3/contenttype/forms">
+  <Display>DocumentLibraryForm</Display>
+  <Edit>DocumentLibraryForm</Edit>
+  <New>DocumentLibraryForm</New>
+</FormTemplates>
 </file>
 
 <file path=customXml/itemProps1.xml><?xml version="1.0" encoding="utf-8"?>
-<ds:datastoreItem xmlns:ds="http://schemas.openxmlformats.org/officeDocument/2006/customXml" ds:itemID="{A8B9D43F-4E3D-47E9-A817-64CF82F2EF61}">
+<ds:datastoreItem xmlns:ds="http://schemas.openxmlformats.org/officeDocument/2006/customXml" ds:itemID="{353E6074-A18A-4796-95AB-C488F57046E7}">
   <ds:schemaRefs>
-    <ds:schemaRef ds:uri="http://schemas.microsoft.com/sharepoint/v3/contenttype/forms"/>
+    <ds:schemaRef ds:uri="http://schemas.openxmlformats.org/officeDocument/2006/bibliography"/>
   </ds:schemaRefs>
 </ds:datastoreItem>
 </file>
 
 <file path=customXml/itemProps2.xml><?xml version="1.0" encoding="utf-8"?>
+<ds:datastoreItem xmlns:ds="http://schemas.openxmlformats.org/officeDocument/2006/customXml" ds:itemID="{4C735ABE-E133-4026-9507-ED954EB91047}">
+  <ds:schemaRefs>
+    <ds:schemaRef ds:uri="http://schemas.microsoft.com/office/2006/metadata/properties"/>
+    <ds:schemaRef ds:uri="http://schemas.microsoft.com/office/infopath/2007/PartnerControls"/>
+    <ds:schemaRef ds:uri="866fc3b6-56c9-4c17-bca9-c783ef10a307"/>
+    <ds:schemaRef ds:uri="2ce934d2-c60b-49e8-bf32-a45541dde7b9"/>
+  </ds:schemaRefs>
+</ds:datastoreItem>
+</file>
+
+<file path=customXml/itemProps3.xml><?xml version="1.0" encoding="utf-8"?>
 <ds:datastoreItem xmlns:ds="http://schemas.openxmlformats.org/officeDocument/2006/customXml" ds:itemID="{2E4DCE46-6E9A-4FE6-8AB7-40C7817FD418}">
   <ds:schemaRefs>
     <ds:schemaRef ds:uri="http://schemas.microsoft.com/office/2006/metadata/contentType"/>
@@ -12221,21 +13082,10 @@
 </ds:datastoreItem>
 </file>
 
-<file path=customXml/itemProps3.xml><?xml version="1.0" encoding="utf-8"?>
-<ds:datastoreItem xmlns:ds="http://schemas.openxmlformats.org/officeDocument/2006/customXml" ds:itemID="{4C735ABE-E133-4026-9507-ED954EB91047}">
+<file path=customXml/itemProps4.xml><?xml version="1.0" encoding="utf-8"?>
+<ds:datastoreItem xmlns:ds="http://schemas.openxmlformats.org/officeDocument/2006/customXml" ds:itemID="{A8B9D43F-4E3D-47E9-A817-64CF82F2EF61}">
   <ds:schemaRefs>
-    <ds:schemaRef ds:uri="http://schemas.microsoft.com/office/2006/metadata/properties"/>
-    <ds:schemaRef ds:uri="http://schemas.microsoft.com/office/infopath/2007/PartnerControls"/>
-    <ds:schemaRef ds:uri="866fc3b6-56c9-4c17-bca9-c783ef10a307"/>
-    <ds:schemaRef ds:uri="2ce934d2-c60b-49e8-bf32-a45541dde7b9"/>
-  </ds:schemaRefs>
-</ds:datastoreItem>
-</file>
-
-<file path=customXml/itemProps4.xml><?xml version="1.0" encoding="utf-8"?>
-<ds:datastoreItem xmlns:ds="http://schemas.openxmlformats.org/officeDocument/2006/customXml" ds:itemID="{353E6074-A18A-4796-95AB-C488F57046E7}">
-  <ds:schemaRefs>
-    <ds:schemaRef ds:uri="http://schemas.openxmlformats.org/officeDocument/2006/bibliography"/>
+    <ds:schemaRef ds:uri="http://schemas.microsoft.com/sharepoint/v3/contenttype/forms"/>
   </ds:schemaRefs>
 </ds:datastoreItem>
 </file>
</xml_diff>

<commit_message>
Minimal and Target goals for Database, Server, and GUI
</commit_message>
<xml_diff>
--- a/Project Plan.docx
+++ b/Project Plan.docx
@@ -3723,7 +3723,7 @@
           <w:szCs w:val="24"/>
           <w:lang w:eastAsia="zh-CN"/>
         </w:rPr>
-        <w:t>Player sends request to server</w:t>
+        <w:t>Functional database tables for questions, answers, and player data.</w:t>
       </w:r>
     </w:p>
     <w:p>
@@ -3749,7 +3749,300 @@
           <w:szCs w:val="24"/>
           <w:lang w:eastAsia="zh-CN"/>
         </w:rPr>
+        <w:t>Functional server with API endpoints with which GUI interacts and accesses database.</w:t>
+      </w:r>
+    </w:p>
+    <w:p>
+      <w:pPr>
+        <w:numPr>
+          <w:ilvl w:val="1"/>
+          <w:numId w:val="20"/>
+        </w:numPr>
+        <w:spacing w:after="0" w:line="256" w:lineRule="auto"/>
+        <w:ind w:left="2520"/>
+        <w:contextualSpacing/>
+        <w:rPr>
+          <w:rFonts w:ascii="Times New Roman" w:eastAsiaTheme="minorEastAsia" w:hAnsi="Times New Roman" w:cs="Times New Roman"/>
+          <w:sz w:val="24"/>
+          <w:szCs w:val="24"/>
+          <w:lang w:eastAsia="zh-CN"/>
+        </w:rPr>
+      </w:pPr>
+      <w:r>
+        <w:rPr>
+          <w:rFonts w:ascii="Times New Roman" w:eastAsiaTheme="minorEastAsia" w:hAnsi="Times New Roman" w:cs="Times New Roman"/>
+          <w:sz w:val="24"/>
+          <w:szCs w:val="24"/>
+          <w:lang w:eastAsia="zh-CN"/>
+        </w:rPr>
+        <w:t>Connection between server, GUI, and database.</w:t>
+      </w:r>
+    </w:p>
+    <w:p>
+      <w:pPr>
+        <w:numPr>
+          <w:ilvl w:val="1"/>
+          <w:numId w:val="20"/>
+        </w:numPr>
+        <w:spacing w:after="0" w:line="256" w:lineRule="auto"/>
+        <w:ind w:left="2520"/>
+        <w:contextualSpacing/>
+        <w:rPr>
+          <w:rFonts w:ascii="Times New Roman" w:eastAsiaTheme="minorEastAsia" w:hAnsi="Times New Roman" w:cs="Times New Roman"/>
+          <w:sz w:val="24"/>
+          <w:szCs w:val="24"/>
+          <w:lang w:eastAsia="zh-CN"/>
+        </w:rPr>
+      </w:pPr>
+      <w:r>
+        <w:rPr>
+          <w:rFonts w:ascii="Times New Roman" w:eastAsiaTheme="minorEastAsia" w:hAnsi="Times New Roman" w:cs="Times New Roman"/>
+          <w:sz w:val="24"/>
+          <w:szCs w:val="24"/>
+          <w:lang w:eastAsia="zh-CN"/>
+        </w:rPr>
+        <w:t xml:space="preserve">GUI with </w:t>
+      </w:r>
+      <w:r>
+        <w:rPr>
+          <w:rFonts w:ascii="Times New Roman" w:eastAsiaTheme="minorEastAsia" w:hAnsi="Times New Roman" w:cs="Times New Roman"/>
+          <w:sz w:val="24"/>
+          <w:szCs w:val="24"/>
+          <w:lang w:eastAsia="zh-CN"/>
+        </w:rPr>
+        <w:t>text-based</w:t>
+      </w:r>
+      <w:r>
+        <w:rPr>
+          <w:rFonts w:ascii="Times New Roman" w:eastAsiaTheme="minorEastAsia" w:hAnsi="Times New Roman" w:cs="Times New Roman"/>
+          <w:sz w:val="24"/>
+          <w:szCs w:val="24"/>
+          <w:lang w:eastAsia="zh-CN"/>
+        </w:rPr>
+        <w:t xml:space="preserve"> interaction</w:t>
+      </w:r>
+    </w:p>
+    <w:p>
+      <w:pPr>
+        <w:numPr>
+          <w:ilvl w:val="3"/>
+          <w:numId w:val="20"/>
+        </w:numPr>
+        <w:spacing w:after="0" w:line="256" w:lineRule="auto"/>
+        <w:contextualSpacing/>
+        <w:rPr>
+          <w:rFonts w:ascii="Times New Roman" w:eastAsiaTheme="minorEastAsia" w:hAnsi="Times New Roman" w:cs="Times New Roman"/>
+          <w:sz w:val="24"/>
+          <w:szCs w:val="24"/>
+          <w:lang w:eastAsia="zh-CN"/>
+        </w:rPr>
+      </w:pPr>
+      <w:r>
+        <w:rPr>
+          <w:rFonts w:ascii="Times New Roman" w:eastAsiaTheme="minorEastAsia" w:hAnsi="Times New Roman" w:cs="Times New Roman"/>
+          <w:sz w:val="24"/>
+          <w:szCs w:val="24"/>
+          <w:lang w:eastAsia="zh-CN"/>
+        </w:rPr>
+        <w:t>A Wheel interaction.</w:t>
+      </w:r>
+    </w:p>
+    <w:p>
+      <w:pPr>
+        <w:numPr>
+          <w:ilvl w:val="3"/>
+          <w:numId w:val="20"/>
+        </w:numPr>
+        <w:spacing w:after="0" w:line="256" w:lineRule="auto"/>
+        <w:contextualSpacing/>
+        <w:rPr>
+          <w:rFonts w:ascii="Times New Roman" w:eastAsiaTheme="minorEastAsia" w:hAnsi="Times New Roman" w:cs="Times New Roman"/>
+          <w:sz w:val="24"/>
+          <w:szCs w:val="24"/>
+          <w:lang w:eastAsia="zh-CN"/>
+        </w:rPr>
+      </w:pPr>
+      <w:r>
+        <w:rPr>
+          <w:rFonts w:ascii="Times New Roman" w:eastAsiaTheme="minorEastAsia" w:hAnsi="Times New Roman" w:cs="Times New Roman"/>
+          <w:sz w:val="24"/>
+          <w:szCs w:val="24"/>
+          <w:lang w:eastAsia="zh-CN"/>
+        </w:rPr>
+        <w:t>A Question board with Topics and Question values.</w:t>
+      </w:r>
+    </w:p>
+    <w:p>
+      <w:pPr>
+        <w:numPr>
+          <w:ilvl w:val="3"/>
+          <w:numId w:val="20"/>
+        </w:numPr>
+        <w:spacing w:after="0" w:line="256" w:lineRule="auto"/>
+        <w:contextualSpacing/>
+        <w:rPr>
+          <w:rFonts w:ascii="Times New Roman" w:eastAsiaTheme="minorEastAsia" w:hAnsi="Times New Roman" w:cs="Times New Roman"/>
+          <w:sz w:val="24"/>
+          <w:szCs w:val="24"/>
+          <w:lang w:eastAsia="zh-CN"/>
+        </w:rPr>
+      </w:pPr>
+      <w:r>
+        <w:rPr>
+          <w:rFonts w:ascii="Times New Roman" w:eastAsiaTheme="minorEastAsia" w:hAnsi="Times New Roman" w:cs="Times New Roman"/>
+          <w:sz w:val="24"/>
+          <w:szCs w:val="24"/>
+          <w:lang w:eastAsia="zh-CN"/>
+        </w:rPr>
+        <w:t>Buttons to interact with the Wheel (</w:t>
+      </w:r>
+      <w:r>
+        <w:rPr>
+          <w:rFonts w:ascii="Times New Roman" w:eastAsiaTheme="minorEastAsia" w:hAnsi="Times New Roman" w:cs="Times New Roman"/>
+          <w:sz w:val="24"/>
+          <w:szCs w:val="24"/>
+          <w:lang w:eastAsia="zh-CN"/>
+        </w:rPr>
+        <w:t>i.e.,</w:t>
+      </w:r>
+      <w:r>
+        <w:rPr>
+          <w:rFonts w:ascii="Times New Roman" w:eastAsiaTheme="minorEastAsia" w:hAnsi="Times New Roman" w:cs="Times New Roman"/>
+          <w:sz w:val="24"/>
+          <w:szCs w:val="24"/>
+          <w:lang w:eastAsia="zh-CN"/>
+        </w:rPr>
+        <w:t xml:space="preserve"> Spin</w:t>
+      </w:r>
+      <w:r>
+        <w:rPr>
+          <w:rFonts w:ascii="Times New Roman" w:eastAsiaTheme="minorEastAsia" w:hAnsi="Times New Roman" w:cs="Times New Roman"/>
+          <w:sz w:val="24"/>
+          <w:szCs w:val="24"/>
+          <w:lang w:eastAsia="zh-CN"/>
+        </w:rPr>
+        <w:t>, Submit</w:t>
+      </w:r>
+      <w:r>
+        <w:rPr>
+          <w:rFonts w:ascii="Times New Roman" w:eastAsiaTheme="minorEastAsia" w:hAnsi="Times New Roman" w:cs="Times New Roman"/>
+          <w:sz w:val="24"/>
+          <w:szCs w:val="24"/>
+          <w:lang w:eastAsia="zh-CN"/>
+        </w:rPr>
+        <w:t>)</w:t>
+      </w:r>
+    </w:p>
+    <w:p>
+      <w:pPr>
+        <w:numPr>
+          <w:ilvl w:val="3"/>
+          <w:numId w:val="20"/>
+        </w:numPr>
+        <w:spacing w:after="0" w:line="256" w:lineRule="auto"/>
+        <w:contextualSpacing/>
+        <w:rPr>
+          <w:rFonts w:ascii="Times New Roman" w:eastAsiaTheme="minorEastAsia" w:hAnsi="Times New Roman" w:cs="Times New Roman"/>
+          <w:sz w:val="24"/>
+          <w:szCs w:val="24"/>
+          <w:lang w:eastAsia="zh-CN"/>
+        </w:rPr>
+      </w:pPr>
+      <w:r>
+        <w:rPr>
+          <w:rFonts w:ascii="Times New Roman" w:eastAsiaTheme="minorEastAsia" w:hAnsi="Times New Roman" w:cs="Times New Roman"/>
+          <w:sz w:val="24"/>
+          <w:szCs w:val="24"/>
+          <w:lang w:eastAsia="zh-CN"/>
+        </w:rPr>
+        <w:t xml:space="preserve">Text box / Boxes to </w:t>
+      </w:r>
+      <w:r>
+        <w:rPr>
+          <w:rFonts w:ascii="Times New Roman" w:eastAsiaTheme="minorEastAsia" w:hAnsi="Times New Roman" w:cs="Times New Roman"/>
+          <w:sz w:val="24"/>
+          <w:szCs w:val="24"/>
+          <w:lang w:eastAsia="zh-CN"/>
+        </w:rPr>
+        <w:t>enter / select answer.</w:t>
+      </w:r>
+    </w:p>
+    <w:p>
+      <w:pPr>
+        <w:numPr>
+          <w:ilvl w:val="1"/>
+          <w:numId w:val="20"/>
+        </w:numPr>
+        <w:spacing w:after="0" w:line="256" w:lineRule="auto"/>
+        <w:ind w:left="2520"/>
+        <w:contextualSpacing/>
+        <w:rPr>
+          <w:rFonts w:ascii="Times New Roman" w:eastAsiaTheme="minorEastAsia" w:hAnsi="Times New Roman" w:cs="Times New Roman"/>
+          <w:sz w:val="24"/>
+          <w:szCs w:val="24"/>
+          <w:lang w:eastAsia="zh-CN"/>
+        </w:rPr>
+      </w:pPr>
+      <w:r>
+        <w:rPr>
+          <w:rFonts w:ascii="Times New Roman" w:eastAsiaTheme="minorEastAsia" w:hAnsi="Times New Roman" w:cs="Times New Roman"/>
+          <w:sz w:val="24"/>
+          <w:szCs w:val="24"/>
+          <w:lang w:eastAsia="zh-CN"/>
+        </w:rPr>
+        <w:t>Player sends request to server</w:t>
+      </w:r>
+    </w:p>
+    <w:p>
+      <w:pPr>
+        <w:numPr>
+          <w:ilvl w:val="1"/>
+          <w:numId w:val="20"/>
+        </w:numPr>
+        <w:spacing w:after="0" w:line="256" w:lineRule="auto"/>
+        <w:ind w:left="2520"/>
+        <w:contextualSpacing/>
+        <w:rPr>
+          <w:rFonts w:ascii="Times New Roman" w:eastAsiaTheme="minorEastAsia" w:hAnsi="Times New Roman" w:cs="Times New Roman"/>
+          <w:sz w:val="24"/>
+          <w:szCs w:val="24"/>
+          <w:lang w:eastAsia="zh-CN"/>
+        </w:rPr>
+      </w:pPr>
+      <w:r>
+        <w:rPr>
+          <w:rFonts w:ascii="Times New Roman" w:eastAsiaTheme="minorEastAsia" w:hAnsi="Times New Roman" w:cs="Times New Roman"/>
+          <w:sz w:val="24"/>
+          <w:szCs w:val="24"/>
+          <w:lang w:eastAsia="zh-CN"/>
+        </w:rPr>
         <w:t>Retrieve information from database</w:t>
+      </w:r>
+    </w:p>
+    <w:p>
+      <w:pPr>
+        <w:numPr>
+          <w:ilvl w:val="1"/>
+          <w:numId w:val="20"/>
+        </w:numPr>
+        <w:spacing w:after="0" w:line="256" w:lineRule="auto"/>
+        <w:ind w:left="2520"/>
+        <w:contextualSpacing/>
+        <w:rPr>
+          <w:rFonts w:ascii="Times New Roman" w:eastAsiaTheme="minorEastAsia" w:hAnsi="Times New Roman" w:cs="Times New Roman"/>
+          <w:sz w:val="24"/>
+          <w:szCs w:val="24"/>
+          <w:lang w:eastAsia="zh-CN"/>
+        </w:rPr>
+      </w:pPr>
+      <w:r>
+        <w:rPr>
+          <w:rFonts w:ascii="Times New Roman" w:eastAsiaTheme="minorEastAsia" w:hAnsi="Times New Roman" w:cs="Times New Roman"/>
+          <w:sz w:val="24"/>
+          <w:szCs w:val="24"/>
+          <w:lang w:eastAsia="zh-CN"/>
+        </w:rPr>
+        <w:t>Spin Counter</w:t>
       </w:r>
     </w:p>
     <w:p>
@@ -3935,7 +4228,7 @@
           <w:szCs w:val="24"/>
           <w:lang w:eastAsia="zh-CN"/>
         </w:rPr>
-        <w:t>A functional playable game</w:t>
+        <w:t>Fully functional database with tables for questions, answers, and player data as well as functions for randomize topics and questions.</w:t>
       </w:r>
     </w:p>
     <w:p>
@@ -3961,6 +4254,377 @@
           <w:szCs w:val="24"/>
           <w:lang w:eastAsia="zh-CN"/>
         </w:rPr>
+        <w:t>Fully functional server with API endpoints that query database tables and accepts/defines queries that are sent from the GUI/Player.</w:t>
+      </w:r>
+    </w:p>
+    <w:p>
+      <w:pPr>
+        <w:numPr>
+          <w:ilvl w:val="1"/>
+          <w:numId w:val="20"/>
+        </w:numPr>
+        <w:spacing w:after="0" w:line="256" w:lineRule="auto"/>
+        <w:ind w:left="2520"/>
+        <w:contextualSpacing/>
+        <w:rPr>
+          <w:rFonts w:ascii="Times New Roman" w:eastAsiaTheme="minorEastAsia" w:hAnsi="Times New Roman" w:cs="Times New Roman"/>
+          <w:sz w:val="24"/>
+          <w:szCs w:val="24"/>
+          <w:lang w:eastAsia="zh-CN"/>
+        </w:rPr>
+      </w:pPr>
+      <w:r>
+        <w:rPr>
+          <w:rFonts w:ascii="Times New Roman" w:eastAsiaTheme="minorEastAsia" w:hAnsi="Times New Roman" w:cs="Times New Roman"/>
+          <w:sz w:val="24"/>
+          <w:szCs w:val="24"/>
+          <w:lang w:eastAsia="zh-CN"/>
+        </w:rPr>
+        <w:t>Connection between server, GUI, and database.</w:t>
+      </w:r>
+    </w:p>
+    <w:p>
+      <w:pPr>
+        <w:numPr>
+          <w:ilvl w:val="1"/>
+          <w:numId w:val="20"/>
+        </w:numPr>
+        <w:spacing w:after="0" w:line="256" w:lineRule="auto"/>
+        <w:ind w:left="2520"/>
+        <w:contextualSpacing/>
+        <w:rPr>
+          <w:rFonts w:ascii="Times New Roman" w:eastAsiaTheme="minorEastAsia" w:hAnsi="Times New Roman" w:cs="Times New Roman"/>
+          <w:sz w:val="24"/>
+          <w:szCs w:val="24"/>
+          <w:lang w:eastAsia="zh-CN"/>
+        </w:rPr>
+      </w:pPr>
+      <w:r>
+        <w:rPr>
+          <w:rFonts w:ascii="Times New Roman" w:eastAsiaTheme="minorEastAsia" w:hAnsi="Times New Roman" w:cs="Times New Roman"/>
+          <w:sz w:val="24"/>
+          <w:szCs w:val="24"/>
+          <w:lang w:eastAsia="zh-CN"/>
+        </w:rPr>
+        <w:t>GUI with:</w:t>
+      </w:r>
+    </w:p>
+    <w:p>
+      <w:pPr>
+        <w:numPr>
+          <w:ilvl w:val="3"/>
+          <w:numId w:val="20"/>
+        </w:numPr>
+        <w:spacing w:after="0" w:line="256" w:lineRule="auto"/>
+        <w:contextualSpacing/>
+        <w:rPr>
+          <w:rFonts w:ascii="Times New Roman" w:eastAsiaTheme="minorEastAsia" w:hAnsi="Times New Roman" w:cs="Times New Roman"/>
+          <w:sz w:val="24"/>
+          <w:szCs w:val="24"/>
+          <w:lang w:eastAsia="zh-CN"/>
+        </w:rPr>
+      </w:pPr>
+      <w:r>
+        <w:rPr>
+          <w:rFonts w:ascii="Times New Roman" w:eastAsiaTheme="minorEastAsia" w:hAnsi="Times New Roman" w:cs="Times New Roman"/>
+          <w:sz w:val="24"/>
+          <w:szCs w:val="24"/>
+          <w:lang w:eastAsia="zh-CN"/>
+        </w:rPr>
+        <w:lastRenderedPageBreak/>
+        <w:t>A Wheel with randomized complexity</w:t>
+      </w:r>
+    </w:p>
+    <w:p>
+      <w:pPr>
+        <w:numPr>
+          <w:ilvl w:val="3"/>
+          <w:numId w:val="20"/>
+        </w:numPr>
+        <w:spacing w:after="0" w:line="256" w:lineRule="auto"/>
+        <w:contextualSpacing/>
+        <w:rPr>
+          <w:rFonts w:ascii="Times New Roman" w:eastAsiaTheme="minorEastAsia" w:hAnsi="Times New Roman" w:cs="Times New Roman"/>
+          <w:sz w:val="24"/>
+          <w:szCs w:val="24"/>
+          <w:lang w:eastAsia="zh-CN"/>
+        </w:rPr>
+      </w:pPr>
+      <w:r>
+        <w:rPr>
+          <w:rFonts w:ascii="Times New Roman" w:eastAsiaTheme="minorEastAsia" w:hAnsi="Times New Roman" w:cs="Times New Roman"/>
+          <w:sz w:val="24"/>
+          <w:szCs w:val="24"/>
+          <w:lang w:eastAsia="zh-CN"/>
+        </w:rPr>
+        <w:t>A Question board with Topics and Question values.</w:t>
+      </w:r>
+    </w:p>
+    <w:p>
+      <w:pPr>
+        <w:numPr>
+          <w:ilvl w:val="3"/>
+          <w:numId w:val="20"/>
+        </w:numPr>
+        <w:spacing w:after="0" w:line="256" w:lineRule="auto"/>
+        <w:contextualSpacing/>
+        <w:rPr>
+          <w:rFonts w:ascii="Times New Roman" w:eastAsiaTheme="minorEastAsia" w:hAnsi="Times New Roman" w:cs="Times New Roman"/>
+          <w:sz w:val="24"/>
+          <w:szCs w:val="24"/>
+          <w:lang w:eastAsia="zh-CN"/>
+        </w:rPr>
+      </w:pPr>
+      <w:r>
+        <w:rPr>
+          <w:rFonts w:ascii="Times New Roman" w:eastAsiaTheme="minorEastAsia" w:hAnsi="Times New Roman" w:cs="Times New Roman"/>
+          <w:sz w:val="24"/>
+          <w:szCs w:val="24"/>
+          <w:lang w:eastAsia="zh-CN"/>
+        </w:rPr>
+        <w:t>Button to interact with the Wheel</w:t>
+      </w:r>
+      <w:r>
+        <w:rPr>
+          <w:rFonts w:ascii="Times New Roman" w:eastAsiaTheme="minorEastAsia" w:hAnsi="Times New Roman" w:cs="Times New Roman"/>
+          <w:sz w:val="24"/>
+          <w:szCs w:val="24"/>
+          <w:lang w:eastAsia="zh-CN"/>
+        </w:rPr>
+        <w:t xml:space="preserve"> (Spin, Final Answer)</w:t>
+      </w:r>
+      <w:r>
+        <w:rPr>
+          <w:rFonts w:ascii="Times New Roman" w:eastAsiaTheme="minorEastAsia" w:hAnsi="Times New Roman" w:cs="Times New Roman"/>
+          <w:sz w:val="24"/>
+          <w:szCs w:val="24"/>
+          <w:lang w:eastAsia="zh-CN"/>
+        </w:rPr>
+        <w:t xml:space="preserve">. </w:t>
+      </w:r>
+    </w:p>
+    <w:p>
+      <w:pPr>
+        <w:numPr>
+          <w:ilvl w:val="3"/>
+          <w:numId w:val="20"/>
+        </w:numPr>
+        <w:spacing w:after="0" w:line="256" w:lineRule="auto"/>
+        <w:contextualSpacing/>
+        <w:rPr>
+          <w:rFonts w:ascii="Times New Roman" w:eastAsiaTheme="minorEastAsia" w:hAnsi="Times New Roman" w:cs="Times New Roman"/>
+          <w:sz w:val="24"/>
+          <w:szCs w:val="24"/>
+          <w:lang w:eastAsia="zh-CN"/>
+        </w:rPr>
+      </w:pPr>
+      <w:r>
+        <w:rPr>
+          <w:rFonts w:ascii="Times New Roman" w:eastAsiaTheme="minorEastAsia" w:hAnsi="Times New Roman" w:cs="Times New Roman"/>
+          <w:sz w:val="24"/>
+          <w:szCs w:val="24"/>
+          <w:lang w:eastAsia="zh-CN"/>
+        </w:rPr>
+        <w:t xml:space="preserve">Text Box / </w:t>
+      </w:r>
+      <w:r>
+        <w:rPr>
+          <w:rFonts w:ascii="Times New Roman" w:eastAsiaTheme="minorEastAsia" w:hAnsi="Times New Roman" w:cs="Times New Roman"/>
+          <w:sz w:val="24"/>
+          <w:szCs w:val="24"/>
+          <w:lang w:eastAsia="zh-CN"/>
+        </w:rPr>
+        <w:t>Multiple</w:t>
+      </w:r>
+      <w:r>
+        <w:rPr>
+          <w:rFonts w:ascii="Times New Roman" w:eastAsiaTheme="minorEastAsia" w:hAnsi="Times New Roman" w:cs="Times New Roman"/>
+          <w:sz w:val="24"/>
+          <w:szCs w:val="24"/>
+          <w:lang w:eastAsia="zh-CN"/>
+        </w:rPr>
+        <w:t xml:space="preserve"> Choice boxes to enter / select the answer.</w:t>
+      </w:r>
+    </w:p>
+    <w:p>
+      <w:pPr>
+        <w:numPr>
+          <w:ilvl w:val="3"/>
+          <w:numId w:val="20"/>
+        </w:numPr>
+        <w:spacing w:after="0" w:line="256" w:lineRule="auto"/>
+        <w:contextualSpacing/>
+        <w:rPr>
+          <w:rFonts w:ascii="Times New Roman" w:eastAsiaTheme="minorEastAsia" w:hAnsi="Times New Roman" w:cs="Times New Roman"/>
+          <w:sz w:val="24"/>
+          <w:szCs w:val="24"/>
+          <w:lang w:eastAsia="zh-CN"/>
+        </w:rPr>
+      </w:pPr>
+      <w:r>
+        <w:rPr>
+          <w:rFonts w:ascii="Times New Roman" w:eastAsiaTheme="minorEastAsia" w:hAnsi="Times New Roman" w:cs="Times New Roman"/>
+          <w:sz w:val="24"/>
+          <w:szCs w:val="24"/>
+          <w:lang w:eastAsia="zh-CN"/>
+        </w:rPr>
+        <w:t>Timer</w:t>
+      </w:r>
+      <w:r>
+        <w:rPr>
+          <w:rFonts w:ascii="Times New Roman" w:eastAsiaTheme="minorEastAsia" w:hAnsi="Times New Roman" w:cs="Times New Roman"/>
+          <w:sz w:val="24"/>
+          <w:szCs w:val="24"/>
+          <w:lang w:eastAsia="zh-CN"/>
+        </w:rPr>
+        <w:t xml:space="preserve"> for each </w:t>
+      </w:r>
+      <w:r>
+        <w:rPr>
+          <w:rFonts w:ascii="Times New Roman" w:eastAsiaTheme="minorEastAsia" w:hAnsi="Times New Roman" w:cs="Times New Roman"/>
+          <w:sz w:val="24"/>
+          <w:szCs w:val="24"/>
+          <w:lang w:eastAsia="zh-CN"/>
+        </w:rPr>
+        <w:t>q</w:t>
+      </w:r>
+      <w:r>
+        <w:rPr>
+          <w:rFonts w:ascii="Times New Roman" w:eastAsiaTheme="minorEastAsia" w:hAnsi="Times New Roman" w:cs="Times New Roman"/>
+          <w:sz w:val="24"/>
+          <w:szCs w:val="24"/>
+          <w:lang w:eastAsia="zh-CN"/>
+        </w:rPr>
+        <w:t>uestion</w:t>
+      </w:r>
+      <w:r>
+        <w:rPr>
+          <w:rFonts w:ascii="Times New Roman" w:eastAsiaTheme="minorEastAsia" w:hAnsi="Times New Roman" w:cs="Times New Roman"/>
+          <w:sz w:val="24"/>
+          <w:szCs w:val="24"/>
+          <w:lang w:eastAsia="zh-CN"/>
+        </w:rPr>
+        <w:t>.</w:t>
+      </w:r>
+    </w:p>
+    <w:p>
+      <w:pPr>
+        <w:numPr>
+          <w:ilvl w:val="3"/>
+          <w:numId w:val="20"/>
+        </w:numPr>
+        <w:spacing w:after="0" w:line="256" w:lineRule="auto"/>
+        <w:contextualSpacing/>
+        <w:rPr>
+          <w:rFonts w:ascii="Times New Roman" w:eastAsiaTheme="minorEastAsia" w:hAnsi="Times New Roman" w:cs="Times New Roman"/>
+          <w:sz w:val="24"/>
+          <w:szCs w:val="24"/>
+          <w:lang w:eastAsia="zh-CN"/>
+        </w:rPr>
+      </w:pPr>
+      <w:r>
+        <w:rPr>
+          <w:rFonts w:ascii="Times New Roman" w:eastAsiaTheme="minorEastAsia" w:hAnsi="Times New Roman" w:cs="Times New Roman"/>
+          <w:sz w:val="24"/>
+          <w:szCs w:val="24"/>
+          <w:lang w:eastAsia="zh-CN"/>
+        </w:rPr>
+        <w:t>Popups for special game items. (</w:t>
+      </w:r>
+      <w:r>
+        <w:rPr>
+          <w:rFonts w:ascii="Times New Roman" w:eastAsiaTheme="minorEastAsia" w:hAnsi="Times New Roman" w:cs="Times New Roman"/>
+          <w:sz w:val="24"/>
+          <w:szCs w:val="24"/>
+          <w:lang w:eastAsia="zh-CN"/>
+        </w:rPr>
+        <w:t>i.e.,</w:t>
+      </w:r>
+      <w:r>
+        <w:rPr>
+          <w:rFonts w:ascii="Times New Roman" w:eastAsiaTheme="minorEastAsia" w:hAnsi="Times New Roman" w:cs="Times New Roman"/>
+          <w:sz w:val="24"/>
+          <w:szCs w:val="24"/>
+          <w:lang w:eastAsia="zh-CN"/>
+        </w:rPr>
+        <w:t xml:space="preserve"> Free Turn)</w:t>
+      </w:r>
+    </w:p>
+    <w:p>
+      <w:pPr>
+        <w:numPr>
+          <w:ilvl w:val="1"/>
+          <w:numId w:val="20"/>
+        </w:numPr>
+        <w:spacing w:after="0" w:line="256" w:lineRule="auto"/>
+        <w:ind w:left="2520"/>
+        <w:contextualSpacing/>
+        <w:rPr>
+          <w:rFonts w:ascii="Times New Roman" w:eastAsiaTheme="minorEastAsia" w:hAnsi="Times New Roman" w:cs="Times New Roman"/>
+          <w:sz w:val="24"/>
+          <w:szCs w:val="24"/>
+          <w:lang w:eastAsia="zh-CN"/>
+        </w:rPr>
+      </w:pPr>
+      <w:r>
+        <w:rPr>
+          <w:rFonts w:ascii="Times New Roman" w:eastAsiaTheme="minorEastAsia" w:hAnsi="Times New Roman" w:cs="Times New Roman"/>
+          <w:sz w:val="24"/>
+          <w:szCs w:val="24"/>
+          <w:lang w:eastAsia="zh-CN"/>
+        </w:rPr>
+        <w:t>A functional playable game</w:t>
+      </w:r>
+    </w:p>
+    <w:p>
+      <w:pPr>
+        <w:numPr>
+          <w:ilvl w:val="1"/>
+          <w:numId w:val="20"/>
+        </w:numPr>
+        <w:spacing w:after="0" w:line="256" w:lineRule="auto"/>
+        <w:ind w:left="2520"/>
+        <w:contextualSpacing/>
+        <w:rPr>
+          <w:rFonts w:ascii="Times New Roman" w:eastAsiaTheme="minorEastAsia" w:hAnsi="Times New Roman" w:cs="Times New Roman"/>
+          <w:sz w:val="24"/>
+          <w:szCs w:val="24"/>
+          <w:lang w:eastAsia="zh-CN"/>
+        </w:rPr>
+      </w:pPr>
+      <w:r>
+        <w:rPr>
+          <w:rFonts w:ascii="Times New Roman" w:eastAsiaTheme="minorEastAsia" w:hAnsi="Times New Roman" w:cs="Times New Roman"/>
+          <w:sz w:val="24"/>
+          <w:szCs w:val="24"/>
+          <w:lang w:eastAsia="zh-CN"/>
+        </w:rPr>
+        <w:t>Spin Counter</w:t>
+      </w:r>
+    </w:p>
+    <w:p>
+      <w:pPr>
+        <w:numPr>
+          <w:ilvl w:val="1"/>
+          <w:numId w:val="20"/>
+        </w:numPr>
+        <w:spacing w:after="0" w:line="256" w:lineRule="auto"/>
+        <w:ind w:left="2520"/>
+        <w:contextualSpacing/>
+        <w:rPr>
+          <w:rFonts w:ascii="Times New Roman" w:eastAsiaTheme="minorEastAsia" w:hAnsi="Times New Roman" w:cs="Times New Roman"/>
+          <w:sz w:val="24"/>
+          <w:szCs w:val="24"/>
+          <w:lang w:eastAsia="zh-CN"/>
+        </w:rPr>
+      </w:pPr>
+      <w:r>
+        <w:rPr>
+          <w:rFonts w:ascii="Times New Roman" w:eastAsiaTheme="minorEastAsia" w:hAnsi="Times New Roman" w:cs="Times New Roman"/>
+          <w:sz w:val="24"/>
+          <w:szCs w:val="24"/>
+          <w:lang w:eastAsia="zh-CN"/>
+        </w:rPr>
         <w:t>Satisfy all requirements outlined</w:t>
       </w:r>
     </w:p>
@@ -4156,6 +4820,50 @@
     </w:p>
     <w:p>
       <w:pPr>
+        <w:numPr>
+          <w:ilvl w:val="0"/>
+          <w:numId w:val="22"/>
+        </w:numPr>
+        <w:spacing w:after="0" w:line="256" w:lineRule="auto"/>
+        <w:ind w:left="1800"/>
+        <w:contextualSpacing/>
+        <w:rPr>
+          <w:rFonts w:ascii="Times New Roman" w:eastAsiaTheme="minorEastAsia" w:hAnsi="Times New Roman" w:cs="Times New Roman"/>
+          <w:sz w:val="24"/>
+          <w:szCs w:val="24"/>
+          <w:lang w:eastAsia="zh-CN"/>
+        </w:rPr>
+      </w:pPr>
+      <w:r>
+        <w:rPr>
+          <w:rFonts w:ascii="Times New Roman" w:eastAsiaTheme="minorEastAsia" w:hAnsi="Times New Roman" w:cs="Times New Roman"/>
+          <w:sz w:val="24"/>
+          <w:szCs w:val="24"/>
+          <w:lang w:eastAsia="zh-CN"/>
+        </w:rPr>
+        <w:t>Mouse interaction with Wheel to allow interactive spinning (</w:t>
+      </w:r>
+      <w:r>
+        <w:rPr>
+          <w:rFonts w:ascii="Times New Roman" w:eastAsiaTheme="minorEastAsia" w:hAnsi="Times New Roman" w:cs="Times New Roman"/>
+          <w:sz w:val="24"/>
+          <w:szCs w:val="24"/>
+          <w:lang w:eastAsia="zh-CN"/>
+        </w:rPr>
+        <w:t>i.e.,</w:t>
+      </w:r>
+      <w:r>
+        <w:rPr>
+          <w:rFonts w:ascii="Times New Roman" w:eastAsiaTheme="minorEastAsia" w:hAnsi="Times New Roman" w:cs="Times New Roman"/>
+          <w:sz w:val="24"/>
+          <w:szCs w:val="24"/>
+          <w:lang w:eastAsia="zh-CN"/>
+        </w:rPr>
+        <w:t xml:space="preserve"> light spin / strong spin) depending on mouse speed on release.</w:t>
+      </w:r>
+    </w:p>
+    <w:p>
+      <w:pPr>
         <w:spacing w:after="0" w:line="256" w:lineRule="auto"/>
         <w:ind w:left="1800"/>
         <w:contextualSpacing/>
@@ -4244,7 +4952,6 @@
       </w:pPr>
       <w:bookmarkStart w:id="12" w:name="_Toc106789269"/>
       <w:r>
-        <w:lastRenderedPageBreak/>
         <w:t>Work Products</w:t>
       </w:r>
       <w:r>
@@ -4666,6 +5373,7 @@
                 <w:rFonts w:ascii="Times New Roman" w:hAnsi="Times New Roman" w:cs="Times New Roman"/>
                 <w:b/>
               </w:rPr>
+              <w:lastRenderedPageBreak/>
               <w:t>Software Requirements Complete</w:t>
             </w:r>
           </w:p>
@@ -6508,8 +7216,8 @@
         <w:spacing w:before="0" w:after="120" w:line="240" w:lineRule="auto"/>
       </w:pPr>
       <w:bookmarkStart w:id="22" w:name="_Toc106479404"/>
-      <w:bookmarkStart w:id="23" w:name="_Hlk106553248"/>
-      <w:bookmarkStart w:id="24" w:name="_Toc106789277"/>
+      <w:bookmarkStart w:id="23" w:name="_Toc106789277"/>
+      <w:bookmarkStart w:id="24" w:name="_Hlk106553248"/>
       <w:r>
         <w:t>4.</w:t>
       </w:r>
@@ -6552,7 +7260,7 @@
         <w:commentReference w:id="26"/>
       </w:r>
       <w:bookmarkEnd w:id="22"/>
-      <w:bookmarkEnd w:id="24"/>
+      <w:bookmarkEnd w:id="23"/>
     </w:p>
     <w:p>
       <w:pPr>
@@ -9094,7 +9802,7 @@
       <w:bookmarkEnd w:id="49"/>
       <w:bookmarkEnd w:id="98"/>
     </w:p>
-    <w:bookmarkEnd w:id="23"/>
+    <w:bookmarkEnd w:id="24"/>
     <w:p>
       <w:pPr>
         <w:spacing w:after="120" w:line="240" w:lineRule="auto"/>
@@ -14751,6 +15459,19 @@
 </file>
 
 <file path=customXml/item2.xml><?xml version="1.0" encoding="utf-8"?>
+<?mso-contentType ?>
+<FormTemplates xmlns="http://schemas.microsoft.com/sharepoint/v3/contenttype/forms">
+  <Display>DocumentLibraryForm</Display>
+  <Edit>DocumentLibraryForm</Edit>
+  <New>DocumentLibraryForm</New>
+</FormTemplates>
+</file>
+
+<file path=customXml/item3.xml><?xml version="1.0" encoding="utf-8"?>
+<b:Sources xmlns:b="http://schemas.openxmlformats.org/officeDocument/2006/bibliography" xmlns="http://schemas.openxmlformats.org/officeDocument/2006/bibliography" SelectedStyle="\CHICAGO.XSL" StyleName="Chicago" Version="16"/>
+</file>
+
+<file path=customXml/item4.xml><?xml version="1.0" encoding="utf-8"?>
 <p:properties xmlns:p="http://schemas.microsoft.com/office/2006/metadata/properties" xmlns:xsi="http://www.w3.org/2001/XMLSchema-instance" xmlns:pc="http://schemas.microsoft.com/office/infopath/2007/PartnerControls">
   <documentManagement>
     <lcf76f155ced4ddcb4097134ff3c332f xmlns="866fc3b6-56c9-4c17-bca9-c783ef10a307">
@@ -14759,19 +15480,6 @@
     <TaxCatchAll xmlns="2ce934d2-c60b-49e8-bf32-a45541dde7b9" xsi:nil="true"/>
   </documentManagement>
 </p:properties>
-</file>
-
-<file path=customXml/item3.xml><?xml version="1.0" encoding="utf-8"?>
-<b:Sources xmlns:b="http://schemas.openxmlformats.org/officeDocument/2006/bibliography" xmlns="http://schemas.openxmlformats.org/officeDocument/2006/bibliography" SelectedStyle="\CHICAGO.XSL" StyleName="Chicago" Version="16"/>
-</file>
-
-<file path=customXml/item4.xml><?xml version="1.0" encoding="utf-8"?>
-<?mso-contentType ?>
-<FormTemplates xmlns="http://schemas.microsoft.com/sharepoint/v3/contenttype/forms">
-  <Display>DocumentLibraryForm</Display>
-  <Edit>DocumentLibraryForm</Edit>
-  <New>DocumentLibraryForm</New>
-</FormTemplates>
 </file>
 
 <file path=customXml/itemProps1.xml><?xml version="1.0" encoding="utf-8"?>
@@ -14794,12 +15502,9 @@
 </file>
 
 <file path=customXml/itemProps2.xml><?xml version="1.0" encoding="utf-8"?>
-<ds:datastoreItem xmlns:ds="http://schemas.openxmlformats.org/officeDocument/2006/customXml" ds:itemID="{4C735ABE-E133-4026-9507-ED954EB91047}">
+<ds:datastoreItem xmlns:ds="http://schemas.openxmlformats.org/officeDocument/2006/customXml" ds:itemID="{A8B9D43F-4E3D-47E9-A817-64CF82F2EF61}">
   <ds:schemaRefs>
-    <ds:schemaRef ds:uri="http://schemas.microsoft.com/office/2006/metadata/properties"/>
-    <ds:schemaRef ds:uri="http://schemas.microsoft.com/office/infopath/2007/PartnerControls"/>
-    <ds:schemaRef ds:uri="866fc3b6-56c9-4c17-bca9-c783ef10a307"/>
-    <ds:schemaRef ds:uri="2ce934d2-c60b-49e8-bf32-a45541dde7b9"/>
+    <ds:schemaRef ds:uri="http://schemas.microsoft.com/sharepoint/v3/contenttype/forms"/>
   </ds:schemaRefs>
 </ds:datastoreItem>
 </file>
@@ -14813,9 +15518,12 @@
 </file>
 
 <file path=customXml/itemProps4.xml><?xml version="1.0" encoding="utf-8"?>
-<ds:datastoreItem xmlns:ds="http://schemas.openxmlformats.org/officeDocument/2006/customXml" ds:itemID="{A8B9D43F-4E3D-47E9-A817-64CF82F2EF61}">
+<ds:datastoreItem xmlns:ds="http://schemas.openxmlformats.org/officeDocument/2006/customXml" ds:itemID="{4C735ABE-E133-4026-9507-ED954EB91047}">
   <ds:schemaRefs>
-    <ds:schemaRef ds:uri="http://schemas.microsoft.com/sharepoint/v3/contenttype/forms"/>
+    <ds:schemaRef ds:uri="http://schemas.microsoft.com/office/2006/metadata/properties"/>
+    <ds:schemaRef ds:uri="http://schemas.microsoft.com/office/infopath/2007/PartnerControls"/>
+    <ds:schemaRef ds:uri="866fc3b6-56c9-4c17-bca9-c783ef10a307"/>
+    <ds:schemaRef ds:uri="2ce934d2-c60b-49e8-bf32-a45541dde7b9"/>
   </ds:schemaRefs>
 </ds:datastoreItem>
 </file>
</xml_diff>

<commit_message>
Cleaned up final project plan draft for review
</commit_message>
<xml_diff>
--- a/Project Plan.docx
+++ b/Project Plan.docx
@@ -478,13 +478,12 @@
             </w:rPr>
             <w:fldChar w:fldCharType="separate"/>
           </w:r>
-          <w:hyperlink w:anchor="_Toc106789266" w:history="1">
+          <w:hyperlink w:anchor="_Toc107049350" w:history="1">
             <w:r>
               <w:rPr>
                 <w:rStyle w:val="Hyperlink"/>
                 <w:rFonts w:ascii="Times New Roman" w:hAnsi="Times New Roman" w:cs="Times New Roman"/>
                 <w:noProof/>
-                <w:color w:val="auto"/>
               </w:rPr>
               <w:t>1.0</w:t>
             </w:r>
@@ -500,7 +499,6 @@
                 <w:rStyle w:val="Hyperlink"/>
                 <w:rFonts w:ascii="Times New Roman" w:hAnsi="Times New Roman" w:cs="Times New Roman"/>
                 <w:noProof/>
-                <w:color w:val="auto"/>
               </w:rPr>
               <w:t>Scope</w:t>
             </w:r>
@@ -526,7 +524,7 @@
                 <w:noProof/>
                 <w:webHidden/>
               </w:rPr>
-              <w:instrText xml:space="preserve"> PAGEREF _Toc106789266 \h </w:instrText>
+              <w:instrText xml:space="preserve"> PAGEREF _Toc107049350 \h </w:instrText>
             </w:r>
             <w:r>
               <w:rPr>
@@ -565,23 +563,22 @@
           <w:pPr>
             <w:pStyle w:val="TOC2"/>
             <w:rPr>
-              <w:rFonts w:eastAsiaTheme="minorEastAsia"/>
+              <w:rFonts w:ascii="Times New Roman" w:eastAsiaTheme="minorEastAsia" w:hAnsi="Times New Roman" w:cs="Times New Roman"/>
               <w:noProof/>
             </w:rPr>
           </w:pPr>
-          <w:hyperlink w:anchor="_Toc106789267" w:history="1">
+          <w:hyperlink w:anchor="_Toc107049351" w:history="1">
             <w:r>
               <w:rPr>
                 <w:rStyle w:val="Hyperlink"/>
                 <w:rFonts w:ascii="Times New Roman" w:hAnsi="Times New Roman" w:cs="Times New Roman"/>
                 <w:noProof/>
-                <w:color w:val="auto"/>
               </w:rPr>
               <w:t>1.1</w:t>
             </w:r>
             <w:r>
               <w:rPr>
-                <w:rFonts w:eastAsiaTheme="minorEastAsia"/>
+                <w:rFonts w:ascii="Times New Roman" w:eastAsiaTheme="minorEastAsia" w:hAnsi="Times New Roman" w:cs="Times New Roman"/>
                 <w:noProof/>
               </w:rPr>
               <w:tab/>
@@ -591,12 +588,12 @@
                 <w:rStyle w:val="Hyperlink"/>
                 <w:rFonts w:ascii="Times New Roman" w:hAnsi="Times New Roman" w:cs="Times New Roman"/>
                 <w:noProof/>
-                <w:color w:val="auto"/>
               </w:rPr>
               <w:t>Project Objectives</w:t>
             </w:r>
             <w:r>
               <w:rPr>
+                <w:rFonts w:ascii="Times New Roman" w:hAnsi="Times New Roman" w:cs="Times New Roman"/>
                 <w:noProof/>
                 <w:webHidden/>
               </w:rPr>
@@ -604,6 +601,7 @@
             </w:r>
             <w:r>
               <w:rPr>
+                <w:rFonts w:ascii="Times New Roman" w:hAnsi="Times New Roman" w:cs="Times New Roman"/>
                 <w:noProof/>
                 <w:webHidden/>
               </w:rPr>
@@ -611,19 +609,22 @@
             </w:r>
             <w:r>
               <w:rPr>
-                <w:noProof/>
-                <w:webHidden/>
-              </w:rPr>
-              <w:instrText xml:space="preserve"> PAGEREF _Toc106789267 \h </w:instrText>
-            </w:r>
-            <w:r>
-              <w:rPr>
-                <w:noProof/>
-                <w:webHidden/>
-              </w:rPr>
-            </w:r>
-            <w:r>
-              <w:rPr>
+                <w:rFonts w:ascii="Times New Roman" w:hAnsi="Times New Roman" w:cs="Times New Roman"/>
+                <w:noProof/>
+                <w:webHidden/>
+              </w:rPr>
+              <w:instrText xml:space="preserve"> PAGEREF _Toc107049351 \h </w:instrText>
+            </w:r>
+            <w:r>
+              <w:rPr>
+                <w:rFonts w:ascii="Times New Roman" w:hAnsi="Times New Roman" w:cs="Times New Roman"/>
+                <w:noProof/>
+                <w:webHidden/>
+              </w:rPr>
+            </w:r>
+            <w:r>
+              <w:rPr>
+                <w:rFonts w:ascii="Times New Roman" w:hAnsi="Times New Roman" w:cs="Times New Roman"/>
                 <w:noProof/>
                 <w:webHidden/>
               </w:rPr>
@@ -631,6 +632,7 @@
             </w:r>
             <w:r>
               <w:rPr>
+                <w:rFonts w:ascii="Times New Roman" w:hAnsi="Times New Roman" w:cs="Times New Roman"/>
                 <w:noProof/>
                 <w:webHidden/>
               </w:rPr>
@@ -638,6 +640,7 @@
             </w:r>
             <w:r>
               <w:rPr>
+                <w:rFonts w:ascii="Times New Roman" w:hAnsi="Times New Roman" w:cs="Times New Roman"/>
                 <w:noProof/>
                 <w:webHidden/>
               </w:rPr>
@@ -649,23 +652,22 @@
           <w:pPr>
             <w:pStyle w:val="TOC2"/>
             <w:rPr>
-              <w:rFonts w:eastAsiaTheme="minorEastAsia"/>
+              <w:rFonts w:ascii="Times New Roman" w:eastAsiaTheme="minorEastAsia" w:hAnsi="Times New Roman" w:cs="Times New Roman"/>
               <w:noProof/>
             </w:rPr>
           </w:pPr>
-          <w:hyperlink w:anchor="_Toc106789268" w:history="1">
+          <w:hyperlink w:anchor="_Toc107049352" w:history="1">
             <w:r>
               <w:rPr>
                 <w:rStyle w:val="Hyperlink"/>
                 <w:rFonts w:ascii="Times New Roman" w:hAnsi="Times New Roman" w:cs="Times New Roman"/>
                 <w:noProof/>
-                <w:color w:val="auto"/>
               </w:rPr>
               <w:t>1.2</w:t>
             </w:r>
             <w:r>
               <w:rPr>
-                <w:rFonts w:eastAsiaTheme="minorEastAsia"/>
+                <w:rFonts w:ascii="Times New Roman" w:eastAsiaTheme="minorEastAsia" w:hAnsi="Times New Roman" w:cs="Times New Roman"/>
                 <w:noProof/>
               </w:rPr>
               <w:tab/>
@@ -675,12 +677,12 @@
                 <w:rStyle w:val="Hyperlink"/>
                 <w:rFonts w:ascii="Times New Roman" w:hAnsi="Times New Roman" w:cs="Times New Roman"/>
                 <w:noProof/>
-                <w:color w:val="auto"/>
               </w:rPr>
               <w:t>Life Cycle Description</w:t>
             </w:r>
             <w:r>
               <w:rPr>
+                <w:rFonts w:ascii="Times New Roman" w:hAnsi="Times New Roman" w:cs="Times New Roman"/>
                 <w:noProof/>
                 <w:webHidden/>
               </w:rPr>
@@ -688,6 +690,7 @@
             </w:r>
             <w:r>
               <w:rPr>
+                <w:rFonts w:ascii="Times New Roman" w:hAnsi="Times New Roman" w:cs="Times New Roman"/>
                 <w:noProof/>
                 <w:webHidden/>
               </w:rPr>
@@ -695,19 +698,22 @@
             </w:r>
             <w:r>
               <w:rPr>
-                <w:noProof/>
-                <w:webHidden/>
-              </w:rPr>
-              <w:instrText xml:space="preserve"> PAGEREF _Toc106789268 \h </w:instrText>
-            </w:r>
-            <w:r>
-              <w:rPr>
-                <w:noProof/>
-                <w:webHidden/>
-              </w:rPr>
-            </w:r>
-            <w:r>
-              <w:rPr>
+                <w:rFonts w:ascii="Times New Roman" w:hAnsi="Times New Roman" w:cs="Times New Roman"/>
+                <w:noProof/>
+                <w:webHidden/>
+              </w:rPr>
+              <w:instrText xml:space="preserve"> PAGEREF _Toc107049352 \h </w:instrText>
+            </w:r>
+            <w:r>
+              <w:rPr>
+                <w:rFonts w:ascii="Times New Roman" w:hAnsi="Times New Roman" w:cs="Times New Roman"/>
+                <w:noProof/>
+                <w:webHidden/>
+              </w:rPr>
+            </w:r>
+            <w:r>
+              <w:rPr>
+                <w:rFonts w:ascii="Times New Roman" w:hAnsi="Times New Roman" w:cs="Times New Roman"/>
                 <w:noProof/>
                 <w:webHidden/>
               </w:rPr>
@@ -715,6 +721,7 @@
             </w:r>
             <w:r>
               <w:rPr>
+                <w:rFonts w:ascii="Times New Roman" w:hAnsi="Times New Roman" w:cs="Times New Roman"/>
                 <w:noProof/>
                 <w:webHidden/>
               </w:rPr>
@@ -722,6 +729,7 @@
             </w:r>
             <w:r>
               <w:rPr>
+                <w:rFonts w:ascii="Times New Roman" w:hAnsi="Times New Roman" w:cs="Times New Roman"/>
                 <w:noProof/>
                 <w:webHidden/>
               </w:rPr>
@@ -733,23 +741,22 @@
           <w:pPr>
             <w:pStyle w:val="TOC2"/>
             <w:rPr>
-              <w:rFonts w:eastAsiaTheme="minorEastAsia"/>
+              <w:rFonts w:ascii="Times New Roman" w:eastAsiaTheme="minorEastAsia" w:hAnsi="Times New Roman" w:cs="Times New Roman"/>
               <w:noProof/>
             </w:rPr>
           </w:pPr>
-          <w:hyperlink w:anchor="_Toc106789269" w:history="1">
+          <w:hyperlink w:anchor="_Toc107049353" w:history="1">
             <w:r>
               <w:rPr>
                 <w:rStyle w:val="Hyperlink"/>
                 <w:rFonts w:ascii="Times New Roman" w:hAnsi="Times New Roman" w:cs="Times New Roman"/>
                 <w:noProof/>
-                <w:color w:val="auto"/>
               </w:rPr>
               <w:t>1.3</w:t>
             </w:r>
             <w:r>
               <w:rPr>
-                <w:rFonts w:eastAsiaTheme="minorEastAsia"/>
+                <w:rFonts w:ascii="Times New Roman" w:eastAsiaTheme="minorEastAsia" w:hAnsi="Times New Roman" w:cs="Times New Roman"/>
                 <w:noProof/>
               </w:rPr>
               <w:tab/>
@@ -759,12 +766,12 @@
                 <w:rStyle w:val="Hyperlink"/>
                 <w:rFonts w:ascii="Times New Roman" w:hAnsi="Times New Roman" w:cs="Times New Roman"/>
                 <w:noProof/>
-                <w:color w:val="auto"/>
               </w:rPr>
               <w:t>Work Products (Deliverables)</w:t>
             </w:r>
             <w:r>
               <w:rPr>
+                <w:rFonts w:ascii="Times New Roman" w:hAnsi="Times New Roman" w:cs="Times New Roman"/>
                 <w:noProof/>
                 <w:webHidden/>
               </w:rPr>
@@ -772,6 +779,7 @@
             </w:r>
             <w:r>
               <w:rPr>
+                <w:rFonts w:ascii="Times New Roman" w:hAnsi="Times New Roman" w:cs="Times New Roman"/>
                 <w:noProof/>
                 <w:webHidden/>
               </w:rPr>
@@ -779,19 +787,22 @@
             </w:r>
             <w:r>
               <w:rPr>
-                <w:noProof/>
-                <w:webHidden/>
-              </w:rPr>
-              <w:instrText xml:space="preserve"> PAGEREF _Toc106789269 \h </w:instrText>
-            </w:r>
-            <w:r>
-              <w:rPr>
-                <w:noProof/>
-                <w:webHidden/>
-              </w:rPr>
-            </w:r>
-            <w:r>
-              <w:rPr>
+                <w:rFonts w:ascii="Times New Roman" w:hAnsi="Times New Roman" w:cs="Times New Roman"/>
+                <w:noProof/>
+                <w:webHidden/>
+              </w:rPr>
+              <w:instrText xml:space="preserve"> PAGEREF _Toc107049353 \h </w:instrText>
+            </w:r>
+            <w:r>
+              <w:rPr>
+                <w:rFonts w:ascii="Times New Roman" w:hAnsi="Times New Roman" w:cs="Times New Roman"/>
+                <w:noProof/>
+                <w:webHidden/>
+              </w:rPr>
+            </w:r>
+            <w:r>
+              <w:rPr>
+                <w:rFonts w:ascii="Times New Roman" w:hAnsi="Times New Roman" w:cs="Times New Roman"/>
                 <w:noProof/>
                 <w:webHidden/>
               </w:rPr>
@@ -799,6 +810,7 @@
             </w:r>
             <w:r>
               <w:rPr>
+                <w:rFonts w:ascii="Times New Roman" w:hAnsi="Times New Roman" w:cs="Times New Roman"/>
                 <w:noProof/>
                 <w:webHidden/>
               </w:rPr>
@@ -806,6 +818,7 @@
             </w:r>
             <w:r>
               <w:rPr>
+                <w:rFonts w:ascii="Times New Roman" w:hAnsi="Times New Roman" w:cs="Times New Roman"/>
                 <w:noProof/>
                 <w:webHidden/>
               </w:rPr>
@@ -821,13 +834,12 @@
               <w:noProof/>
             </w:rPr>
           </w:pPr>
-          <w:hyperlink w:anchor="_Toc106789270" w:history="1">
+          <w:hyperlink w:anchor="_Toc107049354" w:history="1">
             <w:r>
               <w:rPr>
                 <w:rStyle w:val="Hyperlink"/>
                 <w:rFonts w:ascii="Times New Roman" w:hAnsi="Times New Roman" w:cs="Times New Roman"/>
                 <w:noProof/>
-                <w:color w:val="auto"/>
               </w:rPr>
               <w:t>2.0</w:t>
             </w:r>
@@ -843,7 +855,6 @@
                 <w:rStyle w:val="Hyperlink"/>
                 <w:rFonts w:ascii="Times New Roman" w:hAnsi="Times New Roman" w:cs="Times New Roman"/>
                 <w:noProof/>
-                <w:color w:val="auto"/>
               </w:rPr>
               <w:t>Organizational Structure</w:t>
             </w:r>
@@ -869,7 +880,7 @@
                 <w:noProof/>
                 <w:webHidden/>
               </w:rPr>
-              <w:instrText xml:space="preserve"> PAGEREF _Toc106789270 \h </w:instrText>
+              <w:instrText xml:space="preserve"> PAGEREF _Toc107049354 \h </w:instrText>
             </w:r>
             <w:r>
               <w:rPr>
@@ -892,7 +903,7 @@
                 <w:noProof/>
                 <w:webHidden/>
               </w:rPr>
-              <w:t>5</w:t>
+              <w:t>6</w:t>
             </w:r>
             <w:r>
               <w:rPr>
@@ -908,40 +919,37 @@
           <w:pPr>
             <w:pStyle w:val="TOC2"/>
             <w:rPr>
-              <w:rFonts w:eastAsiaTheme="minorEastAsia"/>
+              <w:rFonts w:ascii="Times New Roman" w:eastAsiaTheme="minorEastAsia" w:hAnsi="Times New Roman" w:cs="Times New Roman"/>
               <w:noProof/>
             </w:rPr>
           </w:pPr>
-          <w:hyperlink w:anchor="_Toc106789271" w:history="1">
+          <w:hyperlink w:anchor="_Toc107049355" w:history="1">
             <w:r>
               <w:rPr>
                 <w:rStyle w:val="Hyperlink"/>
                 <w:rFonts w:ascii="Times New Roman" w:hAnsi="Times New Roman" w:cs="Times New Roman"/>
                 <w:noProof/>
-                <w:color w:val="auto"/>
               </w:rPr>
               <w:t>2.1</w:t>
             </w:r>
             <w:r>
               <w:rPr>
+                <w:rFonts w:ascii="Times New Roman" w:eastAsiaTheme="minorEastAsia" w:hAnsi="Times New Roman" w:cs="Times New Roman"/>
+                <w:noProof/>
+              </w:rPr>
+              <w:tab/>
+            </w:r>
+            <w:r>
+              <w:rPr>
                 <w:rStyle w:val="Hyperlink"/>
                 <w:rFonts w:ascii="Times New Roman" w:hAnsi="Times New Roman" w:cs="Times New Roman"/>
                 <w:noProof/>
-                <w:color w:val="auto"/>
-              </w:rPr>
-              <w:t xml:space="preserve">  </w:t>
-            </w:r>
-            <w:r>
-              <w:rPr>
-                <w:rStyle w:val="Hyperlink"/>
-                <w:rFonts w:ascii="Times New Roman" w:hAnsi="Times New Roman" w:cs="Times New Roman"/>
-                <w:noProof/>
-                <w:color w:val="auto"/>
               </w:rPr>
               <w:t>Team Structure</w:t>
             </w:r>
             <w:r>
               <w:rPr>
+                <w:rFonts w:ascii="Times New Roman" w:hAnsi="Times New Roman" w:cs="Times New Roman"/>
                 <w:noProof/>
                 <w:webHidden/>
               </w:rPr>
@@ -949,6 +957,7 @@
             </w:r>
             <w:r>
               <w:rPr>
+                <w:rFonts w:ascii="Times New Roman" w:hAnsi="Times New Roman" w:cs="Times New Roman"/>
                 <w:noProof/>
                 <w:webHidden/>
               </w:rPr>
@@ -956,19 +965,22 @@
             </w:r>
             <w:r>
               <w:rPr>
-                <w:noProof/>
-                <w:webHidden/>
-              </w:rPr>
-              <w:instrText xml:space="preserve"> PAGEREF _Toc106789271 \h </w:instrText>
-            </w:r>
-            <w:r>
-              <w:rPr>
-                <w:noProof/>
-                <w:webHidden/>
-              </w:rPr>
-            </w:r>
-            <w:r>
-              <w:rPr>
+                <w:rFonts w:ascii="Times New Roman" w:hAnsi="Times New Roman" w:cs="Times New Roman"/>
+                <w:noProof/>
+                <w:webHidden/>
+              </w:rPr>
+              <w:instrText xml:space="preserve"> PAGEREF _Toc107049355 \h </w:instrText>
+            </w:r>
+            <w:r>
+              <w:rPr>
+                <w:rFonts w:ascii="Times New Roman" w:hAnsi="Times New Roman" w:cs="Times New Roman"/>
+                <w:noProof/>
+                <w:webHidden/>
+              </w:rPr>
+            </w:r>
+            <w:r>
+              <w:rPr>
+                <w:rFonts w:ascii="Times New Roman" w:hAnsi="Times New Roman" w:cs="Times New Roman"/>
                 <w:noProof/>
                 <w:webHidden/>
               </w:rPr>
@@ -976,13 +988,15 @@
             </w:r>
             <w:r>
               <w:rPr>
-                <w:noProof/>
-                <w:webHidden/>
-              </w:rPr>
-              <w:t>5</w:t>
-            </w:r>
-            <w:r>
-              <w:rPr>
+                <w:rFonts w:ascii="Times New Roman" w:hAnsi="Times New Roman" w:cs="Times New Roman"/>
+                <w:noProof/>
+                <w:webHidden/>
+              </w:rPr>
+              <w:t>6</w:t>
+            </w:r>
+            <w:r>
+              <w:rPr>
+                <w:rFonts w:ascii="Times New Roman" w:hAnsi="Times New Roman" w:cs="Times New Roman"/>
                 <w:noProof/>
                 <w:webHidden/>
               </w:rPr>
@@ -994,40 +1008,22 @@
           <w:pPr>
             <w:pStyle w:val="TOC2"/>
             <w:rPr>
-              <w:rFonts w:eastAsiaTheme="minorEastAsia"/>
+              <w:rFonts w:ascii="Times New Roman" w:eastAsiaTheme="minorEastAsia" w:hAnsi="Times New Roman" w:cs="Times New Roman"/>
               <w:noProof/>
             </w:rPr>
           </w:pPr>
-          <w:hyperlink w:anchor="_Toc106789272" w:history="1">
+          <w:hyperlink w:anchor="_Toc107049356" w:history="1">
             <w:r>
               <w:rPr>
                 <w:rStyle w:val="Hyperlink"/>
                 <w:rFonts w:ascii="Times New Roman" w:hAnsi="Times New Roman" w:cs="Times New Roman"/>
                 <w:noProof/>
-                <w:color w:val="auto"/>
-              </w:rPr>
-              <w:t xml:space="preserve">2.2 </w:t>
-            </w:r>
-            <w:r>
-              <w:rPr>
-                <w:rStyle w:val="Hyperlink"/>
-                <w:rFonts w:ascii="Times New Roman" w:hAnsi="Times New Roman" w:cs="Times New Roman"/>
-                <w:noProof/>
-                <w:color w:val="auto"/>
-              </w:rPr>
-              <w:t xml:space="preserve"> </w:t>
-            </w:r>
-            <w:r>
-              <w:rPr>
-                <w:rStyle w:val="Hyperlink"/>
-                <w:rFonts w:ascii="Times New Roman" w:hAnsi="Times New Roman" w:cs="Times New Roman"/>
-                <w:noProof/>
-                <w:color w:val="auto"/>
-              </w:rPr>
-              <w:t>Work Breakdown Structure</w:t>
-            </w:r>
-            <w:r>
-              <w:rPr>
+              </w:rPr>
+              <w:t>2.2 Work Breakdown Structure</w:t>
+            </w:r>
+            <w:r>
+              <w:rPr>
+                <w:rFonts w:ascii="Times New Roman" w:hAnsi="Times New Roman" w:cs="Times New Roman"/>
                 <w:noProof/>
                 <w:webHidden/>
               </w:rPr>
@@ -1035,6 +1031,7 @@
             </w:r>
             <w:r>
               <w:rPr>
+                <w:rFonts w:ascii="Times New Roman" w:hAnsi="Times New Roman" w:cs="Times New Roman"/>
                 <w:noProof/>
                 <w:webHidden/>
               </w:rPr>
@@ -1042,19 +1039,22 @@
             </w:r>
             <w:r>
               <w:rPr>
-                <w:noProof/>
-                <w:webHidden/>
-              </w:rPr>
-              <w:instrText xml:space="preserve"> PAGEREF _Toc106789272 \h </w:instrText>
-            </w:r>
-            <w:r>
-              <w:rPr>
-                <w:noProof/>
-                <w:webHidden/>
-              </w:rPr>
-            </w:r>
-            <w:r>
-              <w:rPr>
+                <w:rFonts w:ascii="Times New Roman" w:hAnsi="Times New Roman" w:cs="Times New Roman"/>
+                <w:noProof/>
+                <w:webHidden/>
+              </w:rPr>
+              <w:instrText xml:space="preserve"> PAGEREF _Toc107049356 \h </w:instrText>
+            </w:r>
+            <w:r>
+              <w:rPr>
+                <w:rFonts w:ascii="Times New Roman" w:hAnsi="Times New Roman" w:cs="Times New Roman"/>
+                <w:noProof/>
+                <w:webHidden/>
+              </w:rPr>
+            </w:r>
+            <w:r>
+              <w:rPr>
+                <w:rFonts w:ascii="Times New Roman" w:hAnsi="Times New Roman" w:cs="Times New Roman"/>
                 <w:noProof/>
                 <w:webHidden/>
               </w:rPr>
@@ -1062,6 +1062,7 @@
             </w:r>
             <w:r>
               <w:rPr>
+                <w:rFonts w:ascii="Times New Roman" w:hAnsi="Times New Roman" w:cs="Times New Roman"/>
                 <w:noProof/>
                 <w:webHidden/>
               </w:rPr>
@@ -1069,6 +1070,7 @@
             </w:r>
             <w:r>
               <w:rPr>
+                <w:rFonts w:ascii="Times New Roman" w:hAnsi="Times New Roman" w:cs="Times New Roman"/>
                 <w:noProof/>
                 <w:webHidden/>
               </w:rPr>
@@ -1080,40 +1082,22 @@
           <w:pPr>
             <w:pStyle w:val="TOC2"/>
             <w:rPr>
-              <w:rFonts w:eastAsiaTheme="minorEastAsia"/>
+              <w:rFonts w:ascii="Times New Roman" w:eastAsiaTheme="minorEastAsia" w:hAnsi="Times New Roman" w:cs="Times New Roman"/>
               <w:noProof/>
             </w:rPr>
           </w:pPr>
-          <w:hyperlink w:anchor="_Toc106789273" w:history="1">
+          <w:hyperlink w:anchor="_Toc107049357" w:history="1">
             <w:r>
               <w:rPr>
                 <w:rStyle w:val="Hyperlink"/>
                 <w:rFonts w:ascii="Times New Roman" w:hAnsi="Times New Roman" w:cs="Times New Roman"/>
                 <w:noProof/>
-                <w:color w:val="auto"/>
-              </w:rPr>
-              <w:t xml:space="preserve">2.3 </w:t>
-            </w:r>
-            <w:r>
-              <w:rPr>
-                <w:rStyle w:val="Hyperlink"/>
-                <w:rFonts w:ascii="Times New Roman" w:hAnsi="Times New Roman" w:cs="Times New Roman"/>
-                <w:noProof/>
-                <w:color w:val="auto"/>
-              </w:rPr>
-              <w:t xml:space="preserve"> </w:t>
-            </w:r>
-            <w:r>
-              <w:rPr>
-                <w:rStyle w:val="Hyperlink"/>
-                <w:rFonts w:ascii="Times New Roman" w:hAnsi="Times New Roman" w:cs="Times New Roman"/>
-                <w:noProof/>
-                <w:color w:val="auto"/>
-              </w:rPr>
-              <w:t>Project Schedule</w:t>
-            </w:r>
-            <w:r>
-              <w:rPr>
+              </w:rPr>
+              <w:t>2.3 Project Schedule</w:t>
+            </w:r>
+            <w:r>
+              <w:rPr>
+                <w:rFonts w:ascii="Times New Roman" w:hAnsi="Times New Roman" w:cs="Times New Roman"/>
                 <w:noProof/>
                 <w:webHidden/>
               </w:rPr>
@@ -1121,6 +1105,7 @@
             </w:r>
             <w:r>
               <w:rPr>
+                <w:rFonts w:ascii="Times New Roman" w:hAnsi="Times New Roman" w:cs="Times New Roman"/>
                 <w:noProof/>
                 <w:webHidden/>
               </w:rPr>
@@ -1128,19 +1113,22 @@
             </w:r>
             <w:r>
               <w:rPr>
-                <w:noProof/>
-                <w:webHidden/>
-              </w:rPr>
-              <w:instrText xml:space="preserve"> PAGEREF _Toc106789273 \h </w:instrText>
-            </w:r>
-            <w:r>
-              <w:rPr>
-                <w:noProof/>
-                <w:webHidden/>
-              </w:rPr>
-            </w:r>
-            <w:r>
-              <w:rPr>
+                <w:rFonts w:ascii="Times New Roman" w:hAnsi="Times New Roman" w:cs="Times New Roman"/>
+                <w:noProof/>
+                <w:webHidden/>
+              </w:rPr>
+              <w:instrText xml:space="preserve"> PAGEREF _Toc107049357 \h </w:instrText>
+            </w:r>
+            <w:r>
+              <w:rPr>
+                <w:rFonts w:ascii="Times New Roman" w:hAnsi="Times New Roman" w:cs="Times New Roman"/>
+                <w:noProof/>
+                <w:webHidden/>
+              </w:rPr>
+            </w:r>
+            <w:r>
+              <w:rPr>
+                <w:rFonts w:ascii="Times New Roman" w:hAnsi="Times New Roman" w:cs="Times New Roman"/>
                 <w:noProof/>
                 <w:webHidden/>
               </w:rPr>
@@ -1148,6 +1136,7 @@
             </w:r>
             <w:r>
               <w:rPr>
+                <w:rFonts w:ascii="Times New Roman" w:hAnsi="Times New Roman" w:cs="Times New Roman"/>
                 <w:noProof/>
                 <w:webHidden/>
               </w:rPr>
@@ -1155,6 +1144,7 @@
             </w:r>
             <w:r>
               <w:rPr>
+                <w:rFonts w:ascii="Times New Roman" w:hAnsi="Times New Roman" w:cs="Times New Roman"/>
                 <w:noProof/>
                 <w:webHidden/>
               </w:rPr>
@@ -1170,13 +1160,12 @@
               <w:noProof/>
             </w:rPr>
           </w:pPr>
-          <w:hyperlink w:anchor="_Toc106789274" w:history="1">
+          <w:hyperlink w:anchor="_Toc107049358" w:history="1">
             <w:r>
               <w:rPr>
                 <w:rStyle w:val="Hyperlink"/>
                 <w:rFonts w:ascii="Times New Roman" w:hAnsi="Times New Roman" w:cs="Times New Roman"/>
                 <w:noProof/>
-                <w:color w:val="auto"/>
               </w:rPr>
               <w:t>3.0</w:t>
             </w:r>
@@ -1192,7 +1181,6 @@
                 <w:rStyle w:val="Hyperlink"/>
                 <w:rFonts w:ascii="Times New Roman" w:hAnsi="Times New Roman" w:cs="Times New Roman"/>
                 <w:noProof/>
-                <w:color w:val="auto"/>
               </w:rPr>
               <w:t>Risk Assessment Plan</w:t>
             </w:r>
@@ -1218,7 +1206,7 @@
                 <w:noProof/>
                 <w:webHidden/>
               </w:rPr>
-              <w:instrText xml:space="preserve"> PAGEREF _Toc106789274 \h </w:instrText>
+              <w:instrText xml:space="preserve"> PAGEREF _Toc107049358 \h </w:instrText>
             </w:r>
             <w:r>
               <w:rPr>
@@ -1261,13 +1249,12 @@
               <w:noProof/>
             </w:rPr>
           </w:pPr>
-          <w:hyperlink w:anchor="_Toc106789275" w:history="1">
+          <w:hyperlink w:anchor="_Toc107049359" w:history="1">
             <w:r>
               <w:rPr>
                 <w:rStyle w:val="Hyperlink"/>
                 <w:rFonts w:ascii="Times New Roman" w:hAnsi="Times New Roman" w:cs="Times New Roman"/>
                 <w:noProof/>
-                <w:color w:val="auto"/>
               </w:rPr>
               <w:t>4.0</w:t>
             </w:r>
@@ -1283,7 +1270,6 @@
                 <w:rStyle w:val="Hyperlink"/>
                 <w:rFonts w:ascii="Times New Roman" w:hAnsi="Times New Roman" w:cs="Times New Roman"/>
                 <w:noProof/>
-                <w:color w:val="auto"/>
               </w:rPr>
               <w:t>Quality Plan</w:t>
             </w:r>
@@ -1309,7 +1295,7 @@
                 <w:noProof/>
                 <w:webHidden/>
               </w:rPr>
-              <w:instrText xml:space="preserve"> PAGEREF _Toc106789275 \h </w:instrText>
+              <w:instrText xml:space="preserve"> PAGEREF _Toc107049359 \h </w:instrText>
             </w:r>
             <w:r>
               <w:rPr>
@@ -1348,40 +1334,22 @@
           <w:pPr>
             <w:pStyle w:val="TOC2"/>
             <w:rPr>
-              <w:rFonts w:eastAsiaTheme="minorEastAsia"/>
+              <w:rFonts w:ascii="Times New Roman" w:eastAsiaTheme="minorEastAsia" w:hAnsi="Times New Roman" w:cs="Times New Roman"/>
               <w:noProof/>
             </w:rPr>
           </w:pPr>
-          <w:hyperlink w:anchor="_Toc106789276" w:history="1">
+          <w:hyperlink w:anchor="_Toc107049360" w:history="1">
             <w:r>
               <w:rPr>
                 <w:rStyle w:val="Hyperlink"/>
                 <w:rFonts w:ascii="Times New Roman" w:hAnsi="Times New Roman" w:cs="Times New Roman"/>
                 <w:noProof/>
-                <w:color w:val="auto"/>
-              </w:rPr>
-              <w:t xml:space="preserve">4.1 </w:t>
-            </w:r>
-            <w:r>
-              <w:rPr>
-                <w:rStyle w:val="Hyperlink"/>
-                <w:rFonts w:ascii="Times New Roman" w:hAnsi="Times New Roman" w:cs="Times New Roman"/>
-                <w:noProof/>
-                <w:color w:val="auto"/>
-              </w:rPr>
-              <w:t xml:space="preserve"> </w:t>
-            </w:r>
-            <w:r>
-              <w:rPr>
-                <w:rStyle w:val="Hyperlink"/>
-                <w:rFonts w:ascii="Times New Roman" w:hAnsi="Times New Roman" w:cs="Times New Roman"/>
-                <w:noProof/>
-                <w:color w:val="auto"/>
-              </w:rPr>
-              <w:t>Quality Assurance</w:t>
-            </w:r>
-            <w:r>
-              <w:rPr>
+              </w:rPr>
+              <w:t>4.1 Quality Assurance</w:t>
+            </w:r>
+            <w:r>
+              <w:rPr>
+                <w:rFonts w:ascii="Times New Roman" w:hAnsi="Times New Roman" w:cs="Times New Roman"/>
                 <w:noProof/>
                 <w:webHidden/>
               </w:rPr>
@@ -1389,6 +1357,7 @@
             </w:r>
             <w:r>
               <w:rPr>
+                <w:rFonts w:ascii="Times New Roman" w:hAnsi="Times New Roman" w:cs="Times New Roman"/>
                 <w:noProof/>
                 <w:webHidden/>
               </w:rPr>
@@ -1396,19 +1365,22 @@
             </w:r>
             <w:r>
               <w:rPr>
-                <w:noProof/>
-                <w:webHidden/>
-              </w:rPr>
-              <w:instrText xml:space="preserve"> PAGEREF _Toc106789276 \h </w:instrText>
-            </w:r>
-            <w:r>
-              <w:rPr>
-                <w:noProof/>
-                <w:webHidden/>
-              </w:rPr>
-            </w:r>
-            <w:r>
-              <w:rPr>
+                <w:rFonts w:ascii="Times New Roman" w:hAnsi="Times New Roman" w:cs="Times New Roman"/>
+                <w:noProof/>
+                <w:webHidden/>
+              </w:rPr>
+              <w:instrText xml:space="preserve"> PAGEREF _Toc107049360 \h </w:instrText>
+            </w:r>
+            <w:r>
+              <w:rPr>
+                <w:rFonts w:ascii="Times New Roman" w:hAnsi="Times New Roman" w:cs="Times New Roman"/>
+                <w:noProof/>
+                <w:webHidden/>
+              </w:rPr>
+            </w:r>
+            <w:r>
+              <w:rPr>
+                <w:rFonts w:ascii="Times New Roman" w:hAnsi="Times New Roman" w:cs="Times New Roman"/>
                 <w:noProof/>
                 <w:webHidden/>
               </w:rPr>
@@ -1416,6 +1388,7 @@
             </w:r>
             <w:r>
               <w:rPr>
+                <w:rFonts w:ascii="Times New Roman" w:hAnsi="Times New Roman" w:cs="Times New Roman"/>
                 <w:noProof/>
                 <w:webHidden/>
               </w:rPr>
@@ -1423,6 +1396,7 @@
             </w:r>
             <w:r>
               <w:rPr>
+                <w:rFonts w:ascii="Times New Roman" w:hAnsi="Times New Roman" w:cs="Times New Roman"/>
                 <w:noProof/>
                 <w:webHidden/>
               </w:rPr>
@@ -1434,40 +1408,22 @@
           <w:pPr>
             <w:pStyle w:val="TOC2"/>
             <w:rPr>
-              <w:rFonts w:eastAsiaTheme="minorEastAsia"/>
+              <w:rFonts w:ascii="Times New Roman" w:eastAsiaTheme="minorEastAsia" w:hAnsi="Times New Roman" w:cs="Times New Roman"/>
               <w:noProof/>
             </w:rPr>
           </w:pPr>
-          <w:hyperlink w:anchor="_Toc106789277" w:history="1">
+          <w:hyperlink w:anchor="_Toc107049361" w:history="1">
             <w:r>
               <w:rPr>
                 <w:rStyle w:val="Hyperlink"/>
                 <w:rFonts w:ascii="Times New Roman" w:hAnsi="Times New Roman" w:cs="Times New Roman"/>
                 <w:noProof/>
-                <w:color w:val="auto"/>
-              </w:rPr>
-              <w:t xml:space="preserve">4.2 </w:t>
-            </w:r>
-            <w:r>
-              <w:rPr>
-                <w:rStyle w:val="Hyperlink"/>
-                <w:rFonts w:ascii="Times New Roman" w:hAnsi="Times New Roman" w:cs="Times New Roman"/>
-                <w:noProof/>
-                <w:color w:val="auto"/>
-              </w:rPr>
-              <w:t xml:space="preserve"> </w:t>
-            </w:r>
-            <w:r>
-              <w:rPr>
-                <w:rStyle w:val="Hyperlink"/>
-                <w:rFonts w:ascii="Times New Roman" w:hAnsi="Times New Roman" w:cs="Times New Roman"/>
-                <w:noProof/>
-                <w:color w:val="auto"/>
-              </w:rPr>
-              <w:t>Test Plan</w:t>
-            </w:r>
-            <w:r>
-              <w:rPr>
+              </w:rPr>
+              <w:t>4.2 Test Plan</w:t>
+            </w:r>
+            <w:r>
+              <w:rPr>
+                <w:rFonts w:ascii="Times New Roman" w:hAnsi="Times New Roman" w:cs="Times New Roman"/>
                 <w:noProof/>
                 <w:webHidden/>
               </w:rPr>
@@ -1475,6 +1431,7 @@
             </w:r>
             <w:r>
               <w:rPr>
+                <w:rFonts w:ascii="Times New Roman" w:hAnsi="Times New Roman" w:cs="Times New Roman"/>
                 <w:noProof/>
                 <w:webHidden/>
               </w:rPr>
@@ -1482,19 +1439,22 @@
             </w:r>
             <w:r>
               <w:rPr>
-                <w:noProof/>
-                <w:webHidden/>
-              </w:rPr>
-              <w:instrText xml:space="preserve"> PAGEREF _Toc106789277 \h </w:instrText>
-            </w:r>
-            <w:r>
-              <w:rPr>
-                <w:noProof/>
-                <w:webHidden/>
-              </w:rPr>
-            </w:r>
-            <w:r>
-              <w:rPr>
+                <w:rFonts w:ascii="Times New Roman" w:hAnsi="Times New Roman" w:cs="Times New Roman"/>
+                <w:noProof/>
+                <w:webHidden/>
+              </w:rPr>
+              <w:instrText xml:space="preserve"> PAGEREF _Toc107049361 \h </w:instrText>
+            </w:r>
+            <w:r>
+              <w:rPr>
+                <w:rFonts w:ascii="Times New Roman" w:hAnsi="Times New Roman" w:cs="Times New Roman"/>
+                <w:noProof/>
+                <w:webHidden/>
+              </w:rPr>
+            </w:r>
+            <w:r>
+              <w:rPr>
+                <w:rFonts w:ascii="Times New Roman" w:hAnsi="Times New Roman" w:cs="Times New Roman"/>
                 <w:noProof/>
                 <w:webHidden/>
               </w:rPr>
@@ -1502,6 +1462,7 @@
             </w:r>
             <w:r>
               <w:rPr>
+                <w:rFonts w:ascii="Times New Roman" w:hAnsi="Times New Roman" w:cs="Times New Roman"/>
                 <w:noProof/>
                 <w:webHidden/>
               </w:rPr>
@@ -1509,6 +1470,7 @@
             </w:r>
             <w:r>
               <w:rPr>
+                <w:rFonts w:ascii="Times New Roman" w:hAnsi="Times New Roman" w:cs="Times New Roman"/>
                 <w:noProof/>
                 <w:webHidden/>
               </w:rPr>
@@ -1527,13 +1489,12 @@
               <w:noProof/>
             </w:rPr>
           </w:pPr>
-          <w:hyperlink w:anchor="_Toc106789278" w:history="1">
+          <w:hyperlink w:anchor="_Toc107049362" w:history="1">
             <w:r>
               <w:rPr>
                 <w:rStyle w:val="Hyperlink"/>
                 <w:rFonts w:ascii="Times New Roman" w:hAnsi="Times New Roman" w:cs="Times New Roman"/>
                 <w:noProof/>
-                <w:color w:val="auto"/>
               </w:rPr>
               <w:t>4.2.1 Purpose of Test Plan</w:t>
             </w:r>
@@ -1559,7 +1520,7 @@
                 <w:noProof/>
                 <w:webHidden/>
               </w:rPr>
-              <w:instrText xml:space="preserve"> PAGEREF _Toc106789278 \h </w:instrText>
+              <w:instrText xml:space="preserve"> PAGEREF _Toc107049362 \h </w:instrText>
             </w:r>
             <w:r>
               <w:rPr>
@@ -1605,13 +1566,12 @@
               <w:noProof/>
             </w:rPr>
           </w:pPr>
-          <w:hyperlink w:anchor="_Toc106789279" w:history="1">
+          <w:hyperlink w:anchor="_Toc107049363" w:history="1">
             <w:r>
               <w:rPr>
                 <w:rStyle w:val="Hyperlink"/>
                 <w:rFonts w:ascii="Times New Roman" w:hAnsi="Times New Roman" w:cs="Times New Roman"/>
                 <w:noProof/>
-                <w:color w:val="auto"/>
               </w:rPr>
               <w:t>4.2.2 Test Risks</w:t>
             </w:r>
@@ -1637,7 +1597,7 @@
                 <w:noProof/>
                 <w:webHidden/>
               </w:rPr>
-              <w:instrText xml:space="preserve"> PAGEREF _Toc106789279 \h </w:instrText>
+              <w:instrText xml:space="preserve"> PAGEREF _Toc107049363 \h </w:instrText>
             </w:r>
             <w:r>
               <w:rPr>
@@ -1683,13 +1643,12 @@
               <w:noProof/>
             </w:rPr>
           </w:pPr>
-          <w:hyperlink w:anchor="_Toc106789280" w:history="1">
+          <w:hyperlink w:anchor="_Toc107049364" w:history="1">
             <w:r>
               <w:rPr>
                 <w:rStyle w:val="Hyperlink"/>
                 <w:rFonts w:ascii="Times New Roman" w:hAnsi="Times New Roman" w:cs="Times New Roman"/>
                 <w:noProof/>
-                <w:color w:val="auto"/>
               </w:rPr>
               <w:t>4.2.3 Test Methodology</w:t>
             </w:r>
@@ -1715,7 +1674,7 @@
                 <w:noProof/>
                 <w:webHidden/>
               </w:rPr>
-              <w:instrText xml:space="preserve"> PAGEREF _Toc106789280 \h </w:instrText>
+              <w:instrText xml:space="preserve"> PAGEREF _Toc107049364 \h </w:instrText>
             </w:r>
             <w:r>
               <w:rPr>
@@ -1761,13 +1720,12 @@
               <w:noProof/>
             </w:rPr>
           </w:pPr>
-          <w:hyperlink w:anchor="_Toc106789281" w:history="1">
+          <w:hyperlink w:anchor="_Toc107049365" w:history="1">
             <w:r>
               <w:rPr>
                 <w:rStyle w:val="Hyperlink"/>
                 <w:rFonts w:ascii="Times New Roman" w:hAnsi="Times New Roman" w:cs="Times New Roman"/>
                 <w:noProof/>
-                <w:color w:val="auto"/>
               </w:rPr>
               <w:t>4.2.4 Test Deliverables</w:t>
             </w:r>
@@ -1793,7 +1751,7 @@
                 <w:noProof/>
                 <w:webHidden/>
               </w:rPr>
-              <w:instrText xml:space="preserve"> PAGEREF _Toc106789281 \h </w:instrText>
+              <w:instrText xml:space="preserve"> PAGEREF _Toc107049365 \h </w:instrText>
             </w:r>
             <w:r>
               <w:rPr>
@@ -1839,13 +1797,12 @@
               <w:noProof/>
             </w:rPr>
           </w:pPr>
-          <w:hyperlink w:anchor="_Toc106789282" w:history="1">
+          <w:hyperlink w:anchor="_Toc107049366" w:history="1">
             <w:r>
               <w:rPr>
                 <w:rStyle w:val="Hyperlink"/>
                 <w:rFonts w:ascii="Times New Roman" w:hAnsi="Times New Roman" w:cs="Times New Roman"/>
                 <w:noProof/>
-                <w:color w:val="auto"/>
               </w:rPr>
               <w:t>4.2.5 Test Environment</w:t>
             </w:r>
@@ -1871,7 +1828,7 @@
                 <w:noProof/>
                 <w:webHidden/>
               </w:rPr>
-              <w:instrText xml:space="preserve"> PAGEREF _Toc106789282 \h </w:instrText>
+              <w:instrText xml:space="preserve"> PAGEREF _Toc107049366 \h </w:instrText>
             </w:r>
             <w:r>
               <w:rPr>
@@ -1917,13 +1874,12 @@
               <w:noProof/>
             </w:rPr>
           </w:pPr>
-          <w:hyperlink w:anchor="_Toc106789283" w:history="1">
+          <w:hyperlink w:anchor="_Toc107049367" w:history="1">
             <w:r>
               <w:rPr>
                 <w:rStyle w:val="Hyperlink"/>
                 <w:rFonts w:ascii="Times New Roman" w:hAnsi="Times New Roman" w:cs="Times New Roman"/>
                 <w:noProof/>
-                <w:color w:val="auto"/>
               </w:rPr>
               <w:t>4.2.6 Functional Testing</w:t>
             </w:r>
@@ -1949,7 +1905,7 @@
                 <w:noProof/>
                 <w:webHidden/>
               </w:rPr>
-              <w:instrText xml:space="preserve"> PAGEREF _Toc106789283 \h </w:instrText>
+              <w:instrText xml:space="preserve"> PAGEREF _Toc107049367 \h </w:instrText>
             </w:r>
             <w:r>
               <w:rPr>
@@ -1995,13 +1951,12 @@
               <w:noProof/>
             </w:rPr>
           </w:pPr>
-          <w:hyperlink w:anchor="_Toc106789284" w:history="1">
+          <w:hyperlink w:anchor="_Toc107049368" w:history="1">
             <w:r>
               <w:rPr>
                 <w:rStyle w:val="Hyperlink"/>
                 <w:rFonts w:ascii="Times New Roman" w:hAnsi="Times New Roman" w:cs="Times New Roman"/>
                 <w:noProof/>
-                <w:color w:val="auto"/>
               </w:rPr>
               <w:t>4.2.7 Regression Testing</w:t>
             </w:r>
@@ -2027,7 +1982,7 @@
                 <w:noProof/>
                 <w:webHidden/>
               </w:rPr>
-              <w:instrText xml:space="preserve"> PAGEREF _Toc106789284 \h </w:instrText>
+              <w:instrText xml:space="preserve"> PAGEREF _Toc107049368 \h </w:instrText>
             </w:r>
             <w:r>
               <w:rPr>
@@ -2073,13 +2028,12 @@
               <w:noProof/>
             </w:rPr>
           </w:pPr>
-          <w:hyperlink w:anchor="_Toc106789285" w:history="1">
+          <w:hyperlink w:anchor="_Toc107049369" w:history="1">
             <w:r>
               <w:rPr>
                 <w:rStyle w:val="Hyperlink"/>
                 <w:rFonts w:ascii="Times New Roman" w:hAnsi="Times New Roman" w:cs="Times New Roman"/>
                 <w:noProof/>
-                <w:color w:val="auto"/>
               </w:rPr>
               <w:t>4.2.8 System Testing</w:t>
             </w:r>
@@ -2105,7 +2059,7 @@
                 <w:noProof/>
                 <w:webHidden/>
               </w:rPr>
-              <w:instrText xml:space="preserve"> PAGEREF _Toc106789285 \h </w:instrText>
+              <w:instrText xml:space="preserve"> PAGEREF _Toc107049369 \h </w:instrText>
             </w:r>
             <w:r>
               <w:rPr>
@@ -2151,13 +2105,12 @@
               <w:noProof/>
             </w:rPr>
           </w:pPr>
-          <w:hyperlink w:anchor="_Toc106789286" w:history="1">
+          <w:hyperlink w:anchor="_Toc107049370" w:history="1">
             <w:r>
               <w:rPr>
                 <w:rStyle w:val="Hyperlink"/>
                 <w:rFonts w:ascii="Times New Roman" w:hAnsi="Times New Roman" w:cs="Times New Roman"/>
                 <w:noProof/>
-                <w:color w:val="auto"/>
               </w:rPr>
               <w:t>4.2.9 Unit Testing</w:t>
             </w:r>
@@ -2183,7 +2136,7 @@
                 <w:noProof/>
                 <w:webHidden/>
               </w:rPr>
-              <w:instrText xml:space="preserve"> PAGEREF _Toc106789286 \h </w:instrText>
+              <w:instrText xml:space="preserve"> PAGEREF _Toc107049370 \h </w:instrText>
             </w:r>
             <w:r>
               <w:rPr>
@@ -2222,22 +2175,22 @@
           <w:pPr>
             <w:pStyle w:val="TOC2"/>
             <w:rPr>
-              <w:rFonts w:eastAsiaTheme="minorEastAsia"/>
+              <w:rFonts w:ascii="Times New Roman" w:eastAsiaTheme="minorEastAsia" w:hAnsi="Times New Roman" w:cs="Times New Roman"/>
               <w:noProof/>
             </w:rPr>
           </w:pPr>
-          <w:hyperlink w:anchor="_Toc106789287" w:history="1">
+          <w:hyperlink w:anchor="_Toc107049371" w:history="1">
             <w:r>
               <w:rPr>
                 <w:rStyle w:val="Hyperlink"/>
                 <w:rFonts w:ascii="Times New Roman" w:hAnsi="Times New Roman" w:cs="Times New Roman"/>
                 <w:noProof/>
-                <w:color w:val="auto"/>
               </w:rPr>
               <w:t>4.3 Configuration Management Plan</w:t>
             </w:r>
             <w:r>
               <w:rPr>
+                <w:rFonts w:ascii="Times New Roman" w:hAnsi="Times New Roman" w:cs="Times New Roman"/>
                 <w:noProof/>
                 <w:webHidden/>
               </w:rPr>
@@ -2245,6 +2198,7 @@
             </w:r>
             <w:r>
               <w:rPr>
+                <w:rFonts w:ascii="Times New Roman" w:hAnsi="Times New Roman" w:cs="Times New Roman"/>
                 <w:noProof/>
                 <w:webHidden/>
               </w:rPr>
@@ -2252,19 +2206,22 @@
             </w:r>
             <w:r>
               <w:rPr>
-                <w:noProof/>
-                <w:webHidden/>
-              </w:rPr>
-              <w:instrText xml:space="preserve"> PAGEREF _Toc106789287 \h </w:instrText>
-            </w:r>
-            <w:r>
-              <w:rPr>
-                <w:noProof/>
-                <w:webHidden/>
-              </w:rPr>
-            </w:r>
-            <w:r>
-              <w:rPr>
+                <w:rFonts w:ascii="Times New Roman" w:hAnsi="Times New Roman" w:cs="Times New Roman"/>
+                <w:noProof/>
+                <w:webHidden/>
+              </w:rPr>
+              <w:instrText xml:space="preserve"> PAGEREF _Toc107049371 \h </w:instrText>
+            </w:r>
+            <w:r>
+              <w:rPr>
+                <w:rFonts w:ascii="Times New Roman" w:hAnsi="Times New Roman" w:cs="Times New Roman"/>
+                <w:noProof/>
+                <w:webHidden/>
+              </w:rPr>
+            </w:r>
+            <w:r>
+              <w:rPr>
+                <w:rFonts w:ascii="Times New Roman" w:hAnsi="Times New Roman" w:cs="Times New Roman"/>
                 <w:noProof/>
                 <w:webHidden/>
               </w:rPr>
@@ -2272,6 +2229,7 @@
             </w:r>
             <w:r>
               <w:rPr>
+                <w:rFonts w:ascii="Times New Roman" w:hAnsi="Times New Roman" w:cs="Times New Roman"/>
                 <w:noProof/>
                 <w:webHidden/>
               </w:rPr>
@@ -2279,6 +2237,7 @@
             </w:r>
             <w:r>
               <w:rPr>
+                <w:rFonts w:ascii="Times New Roman" w:hAnsi="Times New Roman" w:cs="Times New Roman"/>
                 <w:noProof/>
                 <w:webHidden/>
               </w:rPr>
@@ -2297,13 +2256,12 @@
               <w:noProof/>
             </w:rPr>
           </w:pPr>
-          <w:hyperlink w:anchor="_Toc106789288" w:history="1">
+          <w:hyperlink w:anchor="_Toc107049372" w:history="1">
             <w:r>
               <w:rPr>
                 <w:rStyle w:val="Hyperlink"/>
                 <w:rFonts w:ascii="Times New Roman" w:hAnsi="Times New Roman" w:cs="Times New Roman"/>
                 <w:noProof/>
-                <w:color w:val="auto"/>
               </w:rPr>
               <w:t>4.3.1 Introduction</w:t>
             </w:r>
@@ -2329,7 +2287,7 @@
                 <w:noProof/>
                 <w:webHidden/>
               </w:rPr>
-              <w:instrText xml:space="preserve"> PAGEREF _Toc106789288 \h </w:instrText>
+              <w:instrText xml:space="preserve"> PAGEREF _Toc107049372 \h </w:instrText>
             </w:r>
             <w:r>
               <w:rPr>
@@ -2375,13 +2333,12 @@
               <w:noProof/>
             </w:rPr>
           </w:pPr>
-          <w:hyperlink w:anchor="_Toc106789289" w:history="1">
+          <w:hyperlink w:anchor="_Toc107049373" w:history="1">
             <w:r>
               <w:rPr>
                 <w:rStyle w:val="Hyperlink"/>
                 <w:rFonts w:ascii="Times New Roman" w:hAnsi="Times New Roman" w:cs="Times New Roman"/>
                 <w:noProof/>
-                <w:color w:val="auto"/>
               </w:rPr>
               <w:t>4.3.2 Scope</w:t>
             </w:r>
@@ -2407,7 +2364,7 @@
                 <w:noProof/>
                 <w:webHidden/>
               </w:rPr>
-              <w:instrText xml:space="preserve"> PAGEREF _Toc106789289 \h </w:instrText>
+              <w:instrText xml:space="preserve"> PAGEREF _Toc107049373 \h </w:instrText>
             </w:r>
             <w:r>
               <w:rPr>
@@ -2453,13 +2410,12 @@
               <w:noProof/>
             </w:rPr>
           </w:pPr>
-          <w:hyperlink w:anchor="_Toc106789290" w:history="1">
+          <w:hyperlink w:anchor="_Toc107049374" w:history="1">
             <w:r>
               <w:rPr>
                 <w:rStyle w:val="Hyperlink"/>
                 <w:rFonts w:ascii="Times New Roman" w:hAnsi="Times New Roman" w:cs="Times New Roman"/>
                 <w:noProof/>
-                <w:color w:val="auto"/>
               </w:rPr>
               <w:t>4.3.3 Configuration Identification</w:t>
             </w:r>
@@ -2485,7 +2441,7 @@
                 <w:noProof/>
                 <w:webHidden/>
               </w:rPr>
-              <w:instrText xml:space="preserve"> PAGEREF _Toc106789290 \h </w:instrText>
+              <w:instrText xml:space="preserve"> PAGEREF _Toc107049374 \h </w:instrText>
             </w:r>
             <w:r>
               <w:rPr>
@@ -2531,13 +2487,12 @@
               <w:noProof/>
             </w:rPr>
           </w:pPr>
-          <w:hyperlink w:anchor="_Toc106789291" w:history="1">
+          <w:hyperlink w:anchor="_Toc107049375" w:history="1">
             <w:r>
               <w:rPr>
                 <w:rStyle w:val="Hyperlink"/>
                 <w:rFonts w:ascii="Times New Roman" w:hAnsi="Times New Roman" w:cs="Times New Roman"/>
                 <w:noProof/>
-                <w:color w:val="auto"/>
               </w:rPr>
               <w:t>4.3.4 Configuration Control</w:t>
             </w:r>
@@ -2563,7 +2518,7 @@
                 <w:noProof/>
                 <w:webHidden/>
               </w:rPr>
-              <w:instrText xml:space="preserve"> PAGEREF _Toc106789291 \h </w:instrText>
+              <w:instrText xml:space="preserve"> PAGEREF _Toc107049375 \h </w:instrText>
             </w:r>
             <w:r>
               <w:rPr>
@@ -2609,13 +2564,12 @@
               <w:noProof/>
             </w:rPr>
           </w:pPr>
-          <w:hyperlink w:anchor="_Toc106789292" w:history="1">
+          <w:hyperlink w:anchor="_Toc107049376" w:history="1">
             <w:r>
               <w:rPr>
                 <w:rStyle w:val="Hyperlink"/>
                 <w:rFonts w:ascii="Times New Roman" w:hAnsi="Times New Roman" w:cs="Times New Roman"/>
                 <w:noProof/>
-                <w:color w:val="auto"/>
               </w:rPr>
               <w:t>4.3.5 Configuration Audits</w:t>
             </w:r>
@@ -2641,7 +2595,7 @@
                 <w:noProof/>
                 <w:webHidden/>
               </w:rPr>
-              <w:instrText xml:space="preserve"> PAGEREF _Toc106789292 \h </w:instrText>
+              <w:instrText xml:space="preserve"> PAGEREF _Toc107049376 \h </w:instrText>
             </w:r>
             <w:r>
               <w:rPr>
@@ -2687,13 +2641,12 @@
               <w:noProof/>
             </w:rPr>
           </w:pPr>
-          <w:hyperlink w:anchor="_Toc106789293" w:history="1">
+          <w:hyperlink w:anchor="_Toc107049377" w:history="1">
             <w:r>
               <w:rPr>
                 <w:rStyle w:val="Hyperlink"/>
                 <w:rFonts w:ascii="Times New Roman" w:hAnsi="Times New Roman" w:cs="Times New Roman"/>
                 <w:noProof/>
-                <w:color w:val="auto"/>
               </w:rPr>
               <w:t>4.3.6 Configuration Status Reporting</w:t>
             </w:r>
@@ -2719,7 +2672,7 @@
                 <w:noProof/>
                 <w:webHidden/>
               </w:rPr>
-              <w:instrText xml:space="preserve"> PAGEREF _Toc106789293 \h </w:instrText>
+              <w:instrText xml:space="preserve"> PAGEREF _Toc107049377 \h </w:instrText>
             </w:r>
             <w:r>
               <w:rPr>
@@ -2761,17 +2714,16 @@
               <w:tab w:val="right" w:pos="9350"/>
             </w:tabs>
             <w:rPr>
-              <w:rFonts w:ascii="Times New Roman" w:eastAsiaTheme="minorEastAsia" w:hAnsi="Times New Roman" w:cs="Times New Roman"/>
+              <w:rFonts w:eastAsiaTheme="minorEastAsia"/>
               <w:noProof/>
             </w:rPr>
           </w:pPr>
-          <w:hyperlink w:anchor="_Toc106789294" w:history="1">
+          <w:hyperlink w:anchor="_Toc107049378" w:history="1">
             <w:r>
               <w:rPr>
                 <w:rStyle w:val="Hyperlink"/>
                 <w:rFonts w:ascii="Times New Roman" w:hAnsi="Times New Roman" w:cs="Times New Roman"/>
                 <w:noProof/>
-                <w:color w:val="auto"/>
               </w:rPr>
               <w:t>4.3.7 Release Management and Delivery</w:t>
             </w:r>
@@ -2797,7 +2749,7 @@
                 <w:noProof/>
                 <w:webHidden/>
               </w:rPr>
-              <w:instrText xml:space="preserve"> PAGEREF _Toc106789294 \h </w:instrText>
+              <w:instrText xml:space="preserve"> PAGEREF _Toc107049378 \h </w:instrText>
             </w:r>
             <w:r>
               <w:rPr>
@@ -2867,7 +2819,6 @@
       </w:sdtContent>
     </w:sdt>
     <w:p/>
-    <w:p/>
     <w:p>
       <w:pPr>
         <w:pStyle w:val="Heading1"/>
@@ -2877,7 +2828,7 @@
         </w:numPr>
         <w:spacing w:before="0" w:after="120" w:line="240" w:lineRule="auto"/>
       </w:pPr>
-      <w:bookmarkStart w:id="6" w:name="_Toc106789266"/>
+      <w:bookmarkStart w:id="6" w:name="_Toc107049350"/>
       <w:r>
         <w:lastRenderedPageBreak/>
         <w:t>Scope</w:t>
@@ -2930,7 +2881,7 @@
         <w:spacing w:before="0" w:after="120" w:line="240" w:lineRule="auto"/>
         <w:ind w:left="720"/>
       </w:pPr>
-      <w:bookmarkStart w:id="7" w:name="_Toc106789267"/>
+      <w:bookmarkStart w:id="7" w:name="_Toc107049351"/>
       <w:r>
         <w:t>Project Objectives</w:t>
       </w:r>
@@ -3000,7 +2951,7 @@
         <w:spacing w:before="0" w:after="120" w:line="240" w:lineRule="auto"/>
         <w:ind w:left="720"/>
       </w:pPr>
-      <w:bookmarkStart w:id="8" w:name="_Toc106789268"/>
+      <w:bookmarkStart w:id="8" w:name="_Toc107049352"/>
       <w:r>
         <w:t>Life Cycle Description</w:t>
       </w:r>
@@ -4878,58 +4829,6 @@
     <w:p>
       <w:pPr>
         <w:spacing w:after="0" w:line="256" w:lineRule="auto"/>
-        <w:ind w:left="1800"/>
-        <w:contextualSpacing/>
-        <w:rPr>
-          <w:rFonts w:ascii="Times New Roman" w:eastAsiaTheme="minorEastAsia" w:hAnsi="Times New Roman" w:cs="Times New Roman"/>
-          <w:sz w:val="24"/>
-          <w:szCs w:val="24"/>
-          <w:lang w:eastAsia="zh-CN"/>
-        </w:rPr>
-      </w:pPr>
-    </w:p>
-    <w:p>
-      <w:pPr>
-        <w:spacing w:after="0" w:line="256" w:lineRule="auto"/>
-        <w:ind w:left="1800"/>
-        <w:contextualSpacing/>
-        <w:rPr>
-          <w:rFonts w:ascii="Times New Roman" w:eastAsiaTheme="minorEastAsia" w:hAnsi="Times New Roman" w:cs="Times New Roman"/>
-          <w:sz w:val="24"/>
-          <w:szCs w:val="24"/>
-          <w:lang w:eastAsia="zh-CN"/>
-        </w:rPr>
-      </w:pPr>
-    </w:p>
-    <w:p>
-      <w:pPr>
-        <w:spacing w:after="0" w:line="256" w:lineRule="auto"/>
-        <w:ind w:left="1800"/>
-        <w:contextualSpacing/>
-        <w:rPr>
-          <w:rFonts w:ascii="Times New Roman" w:eastAsiaTheme="minorEastAsia" w:hAnsi="Times New Roman" w:cs="Times New Roman"/>
-          <w:sz w:val="24"/>
-          <w:szCs w:val="24"/>
-          <w:lang w:eastAsia="zh-CN"/>
-        </w:rPr>
-      </w:pPr>
-    </w:p>
-    <w:p>
-      <w:pPr>
-        <w:spacing w:after="0" w:line="256" w:lineRule="auto"/>
-        <w:ind w:left="1800"/>
-        <w:contextualSpacing/>
-        <w:rPr>
-          <w:rFonts w:ascii="Times New Roman" w:eastAsiaTheme="minorEastAsia" w:hAnsi="Times New Roman" w:cs="Times New Roman"/>
-          <w:sz w:val="24"/>
-          <w:szCs w:val="24"/>
-          <w:lang w:eastAsia="zh-CN"/>
-        </w:rPr>
-      </w:pPr>
-    </w:p>
-    <w:p>
-      <w:pPr>
-        <w:spacing w:after="0" w:line="256" w:lineRule="auto"/>
         <w:ind w:left="1440"/>
         <w:contextualSpacing/>
         <w:rPr>
@@ -4950,7 +4849,7 @@
         <w:spacing w:before="0" w:after="240"/>
         <w:ind w:left="720"/>
       </w:pPr>
-      <w:bookmarkStart w:id="12" w:name="_Toc106789269"/>
+      <w:bookmarkStart w:id="12" w:name="_Toc107049353"/>
       <w:r>
         <w:t>Work Products</w:t>
       </w:r>
@@ -5373,7 +5272,6 @@
                 <w:rFonts w:ascii="Times New Roman" w:hAnsi="Times New Roman" w:cs="Times New Roman"/>
                 <w:b/>
               </w:rPr>
-              <w:lastRenderedPageBreak/>
               <w:t>Software Requirements Complete</w:t>
             </w:r>
           </w:p>
@@ -5592,6 +5490,7 @@
                 <w:b/>
                 <w:bCs/>
               </w:rPr>
+              <w:lastRenderedPageBreak/>
               <w:t xml:space="preserve">Minimum </w:t>
             </w:r>
             <w:r>
@@ -5742,7 +5641,7 @@
         </w:numPr>
         <w:spacing w:before="0" w:after="240"/>
       </w:pPr>
-      <w:bookmarkStart w:id="13" w:name="_Toc106789270"/>
+      <w:bookmarkStart w:id="13" w:name="_Toc107049354"/>
       <w:r>
         <w:t>Organizational Structure</w:t>
       </w:r>
@@ -5758,7 +5657,7 @@
         <w:spacing w:before="0" w:after="120" w:line="240" w:lineRule="auto"/>
         <w:ind w:left="720"/>
       </w:pPr>
-      <w:bookmarkStart w:id="14" w:name="_Toc106789271"/>
+      <w:bookmarkStart w:id="14" w:name="_Toc107049355"/>
       <w:r>
         <w:t>Team Structure</w:t>
       </w:r>
@@ -5996,9 +5895,8 @@
         <w:pStyle w:val="Heading2"/>
         <w:spacing w:before="0" w:after="240" w:line="240" w:lineRule="auto"/>
       </w:pPr>
-      <w:bookmarkStart w:id="15" w:name="_Toc106789272"/>
-      <w:r>
-        <w:lastRenderedPageBreak/>
+      <w:bookmarkStart w:id="15" w:name="_Toc107049356"/>
+      <w:r>
         <w:t xml:space="preserve">2.2 </w:t>
       </w:r>
       <w:r>
@@ -6087,108 +5985,10 @@
     </w:p>
     <w:p>
       <w:pPr>
-        <w:rPr>
-          <w:rFonts w:ascii="Times New Roman" w:hAnsi="Times New Roman" w:cs="Times New Roman"/>
-        </w:rPr>
-      </w:pPr>
-    </w:p>
-    <w:p>
-      <w:pPr>
-        <w:rPr>
-          <w:rFonts w:ascii="Times New Roman" w:hAnsi="Times New Roman" w:cs="Times New Roman"/>
-        </w:rPr>
-      </w:pPr>
-    </w:p>
-    <w:p>
-      <w:pPr>
-        <w:rPr>
-          <w:rFonts w:ascii="Times New Roman" w:hAnsi="Times New Roman" w:cs="Times New Roman"/>
-        </w:rPr>
-      </w:pPr>
-    </w:p>
-    <w:p>
-      <w:pPr>
-        <w:rPr>
-          <w:rFonts w:ascii="Times New Roman" w:hAnsi="Times New Roman" w:cs="Times New Roman"/>
-        </w:rPr>
-      </w:pPr>
-    </w:p>
-    <w:p>
-      <w:pPr>
-        <w:rPr>
-          <w:rFonts w:ascii="Times New Roman" w:hAnsi="Times New Roman" w:cs="Times New Roman"/>
-        </w:rPr>
-      </w:pPr>
-    </w:p>
-    <w:p>
-      <w:pPr>
-        <w:rPr>
-          <w:rFonts w:ascii="Times New Roman" w:hAnsi="Times New Roman" w:cs="Times New Roman"/>
-        </w:rPr>
-      </w:pPr>
-    </w:p>
-    <w:p>
-      <w:pPr>
-        <w:rPr>
-          <w:rFonts w:ascii="Times New Roman" w:hAnsi="Times New Roman" w:cs="Times New Roman"/>
-        </w:rPr>
-      </w:pPr>
-    </w:p>
-    <w:p>
-      <w:pPr>
-        <w:rPr>
-          <w:rFonts w:ascii="Times New Roman" w:hAnsi="Times New Roman" w:cs="Times New Roman"/>
-        </w:rPr>
-      </w:pPr>
-    </w:p>
-    <w:p>
-      <w:pPr>
-        <w:rPr>
-          <w:rFonts w:ascii="Times New Roman" w:hAnsi="Times New Roman" w:cs="Times New Roman"/>
-        </w:rPr>
-      </w:pPr>
-    </w:p>
-    <w:p>
-      <w:pPr>
-        <w:rPr>
-          <w:rFonts w:ascii="Times New Roman" w:hAnsi="Times New Roman" w:cs="Times New Roman"/>
-        </w:rPr>
-      </w:pPr>
-    </w:p>
-    <w:p>
-      <w:pPr>
-        <w:rPr>
-          <w:rFonts w:ascii="Times New Roman" w:hAnsi="Times New Roman" w:cs="Times New Roman"/>
-        </w:rPr>
-      </w:pPr>
-    </w:p>
-    <w:p>
-      <w:pPr>
-        <w:rPr>
-          <w:rFonts w:ascii="Times New Roman" w:hAnsi="Times New Roman" w:cs="Times New Roman"/>
-        </w:rPr>
-      </w:pPr>
-    </w:p>
-    <w:p>
-      <w:pPr>
-        <w:rPr>
-          <w:rFonts w:ascii="Times New Roman" w:hAnsi="Times New Roman" w:cs="Times New Roman"/>
-        </w:rPr>
-      </w:pPr>
-    </w:p>
-    <w:p>
-      <w:pPr>
-        <w:rPr>
-          <w:rFonts w:ascii="Times New Roman" w:hAnsi="Times New Roman" w:cs="Times New Roman"/>
-        </w:rPr>
-      </w:pPr>
-    </w:p>
-    <w:p>
-      <w:pPr>
         <w:pStyle w:val="Heading2"/>
         <w:spacing w:before="0" w:after="240"/>
       </w:pPr>
-      <w:bookmarkStart w:id="16" w:name="_Toc106789273"/>
+      <w:bookmarkStart w:id="16" w:name="_Toc107049357"/>
       <w:r>
         <w:lastRenderedPageBreak/>
         <w:t xml:space="preserve">2.3 </w:t>
@@ -6406,7 +6206,7 @@
         <w:spacing w:before="0" w:after="240"/>
         <w:ind w:left="360"/>
       </w:pPr>
-      <w:bookmarkStart w:id="17" w:name="_Toc106789274"/>
+      <w:bookmarkStart w:id="17" w:name="_Toc107049358"/>
       <w:r>
         <w:t>Risk Assessment Plan</w:t>
       </w:r>
@@ -6752,7 +6552,7 @@
         </w:numPr>
         <w:spacing w:before="0" w:after="240"/>
       </w:pPr>
-      <w:bookmarkStart w:id="18" w:name="_Toc106789275"/>
+      <w:bookmarkStart w:id="18" w:name="_Toc107049359"/>
       <w:r>
         <w:lastRenderedPageBreak/>
         <w:t>Quality Plan</w:t>
@@ -6764,7 +6564,7 @@
         <w:pStyle w:val="Heading2"/>
         <w:spacing w:before="0" w:after="120" w:line="240" w:lineRule="auto"/>
       </w:pPr>
-      <w:bookmarkStart w:id="19" w:name="_Toc106789276"/>
+      <w:bookmarkStart w:id="19" w:name="_Toc107049360"/>
       <w:r>
         <w:t xml:space="preserve">4.1 </w:t>
       </w:r>
@@ -7216,8 +7016,8 @@
         <w:spacing w:before="0" w:after="120" w:line="240" w:lineRule="auto"/>
       </w:pPr>
       <w:bookmarkStart w:id="22" w:name="_Toc106479404"/>
-      <w:bookmarkStart w:id="23" w:name="_Toc106789277"/>
-      <w:bookmarkStart w:id="24" w:name="_Hlk106553248"/>
+      <w:bookmarkStart w:id="23" w:name="_Hlk106553248"/>
+      <w:bookmarkStart w:id="24" w:name="_Toc107049361"/>
       <w:r>
         <w:t>4.</w:t>
       </w:r>
@@ -7260,7 +7060,7 @@
         <w:commentReference w:id="26"/>
       </w:r>
       <w:bookmarkEnd w:id="22"/>
-      <w:bookmarkEnd w:id="23"/>
+      <w:bookmarkEnd w:id="24"/>
     </w:p>
     <w:p>
       <w:pPr>
@@ -7280,7 +7080,7 @@
       <w:bookmarkStart w:id="30" w:name="_Toc185241524"/>
       <w:bookmarkStart w:id="31" w:name="_Toc106477032"/>
       <w:bookmarkStart w:id="32" w:name="_Toc106479405"/>
-      <w:bookmarkStart w:id="33" w:name="_Toc106789278"/>
+      <w:bookmarkStart w:id="33" w:name="_Toc107049362"/>
       <w:r>
         <w:rPr>
           <w:rFonts w:ascii="Times New Roman" w:hAnsi="Times New Roman" w:cs="Times New Roman"/>
@@ -7367,7 +7167,7 @@
       </w:pPr>
       <w:bookmarkStart w:id="36" w:name="_Toc106477033"/>
       <w:bookmarkStart w:id="37" w:name="_Toc106479406"/>
-      <w:bookmarkStart w:id="38" w:name="_Toc106789279"/>
+      <w:bookmarkStart w:id="38" w:name="_Toc107049363"/>
       <w:r>
         <w:rPr>
           <w:rFonts w:ascii="Times New Roman" w:hAnsi="Times New Roman" w:cs="Times New Roman"/>
@@ -7442,7 +7242,7 @@
       </w:pPr>
       <w:bookmarkStart w:id="39" w:name="_Toc106477034"/>
       <w:bookmarkStart w:id="40" w:name="_Toc106479407"/>
-      <w:bookmarkStart w:id="41" w:name="_Toc106789280"/>
+      <w:bookmarkStart w:id="41" w:name="_Toc107049364"/>
       <w:r>
         <w:rPr>
           <w:rFonts w:ascii="Times New Roman" w:hAnsi="Times New Roman" w:cs="Times New Roman"/>
@@ -7555,7 +7355,7 @@
       </w:pPr>
       <w:bookmarkStart w:id="42" w:name="_Toc106477035"/>
       <w:bookmarkStart w:id="43" w:name="_Toc106479408"/>
-      <w:bookmarkStart w:id="44" w:name="_Toc106789281"/>
+      <w:bookmarkStart w:id="44" w:name="_Toc107049365"/>
       <w:r>
         <w:rPr>
           <w:rFonts w:ascii="Times New Roman" w:hAnsi="Times New Roman" w:cs="Times New Roman"/>
@@ -7727,7 +7527,7 @@
       <w:bookmarkStart w:id="45" w:name="_Toc185241534"/>
       <w:bookmarkStart w:id="46" w:name="_Toc106477036"/>
       <w:bookmarkStart w:id="47" w:name="_Toc106479409"/>
-      <w:bookmarkStart w:id="48" w:name="_Toc106789282"/>
+      <w:bookmarkStart w:id="48" w:name="_Toc107049366"/>
       <w:r>
         <w:rPr>
           <w:rFonts w:ascii="Times New Roman" w:hAnsi="Times New Roman" w:cs="Times New Roman"/>
@@ -7823,7 +7623,7 @@
       <w:bookmarkStart w:id="50" w:name="_Toc185241535"/>
       <w:bookmarkStart w:id="51" w:name="_Toc106477042"/>
       <w:bookmarkStart w:id="52" w:name="_Toc106479412"/>
-      <w:bookmarkStart w:id="53" w:name="_Toc106789283"/>
+      <w:bookmarkStart w:id="53" w:name="_Toc107049367"/>
       <w:r>
         <w:rPr>
           <w:rFonts w:ascii="Times New Roman" w:hAnsi="Times New Roman" w:cs="Times New Roman"/>
@@ -8638,7 +8438,7 @@
       <w:bookmarkStart w:id="62" w:name="_Toc185241575"/>
       <w:bookmarkStart w:id="63" w:name="_Toc106477054"/>
       <w:bookmarkStart w:id="64" w:name="_Toc106479415"/>
-      <w:bookmarkStart w:id="65" w:name="_Toc106789284"/>
+      <w:bookmarkStart w:id="65" w:name="_Toc107049368"/>
       <w:r>
         <w:rPr>
           <w:rFonts w:ascii="Times New Roman" w:hAnsi="Times New Roman" w:cs="Times New Roman"/>
@@ -9134,7 +8934,7 @@
       </w:pPr>
       <w:bookmarkStart w:id="73" w:name="_Toc185241595"/>
       <w:bookmarkStart w:id="74" w:name="_Toc106477058"/>
-      <w:bookmarkStart w:id="75" w:name="_Toc106789285"/>
+      <w:bookmarkStart w:id="75" w:name="_Toc107049369"/>
       <w:r>
         <w:rPr>
           <w:rFonts w:ascii="Times New Roman" w:hAnsi="Times New Roman" w:cs="Times New Roman"/>
@@ -9485,7 +9285,7 @@
       <w:bookmarkStart w:id="86" w:name="_Toc185241605"/>
       <w:bookmarkStart w:id="87" w:name="_Toc106477062"/>
       <w:bookmarkStart w:id="88" w:name="_Toc106479417"/>
-      <w:bookmarkStart w:id="89" w:name="_Toc106789286"/>
+      <w:bookmarkStart w:id="89" w:name="_Toc107049370"/>
       <w:r>
         <w:rPr>
           <w:rFonts w:ascii="Times New Roman" w:hAnsi="Times New Roman" w:cs="Times New Roman"/>
@@ -9802,7 +9602,7 @@
       <w:bookmarkEnd w:id="49"/>
       <w:bookmarkEnd w:id="98"/>
     </w:p>
-    <w:bookmarkEnd w:id="24"/>
+    <w:bookmarkEnd w:id="23"/>
     <w:p>
       <w:pPr>
         <w:spacing w:after="120" w:line="240" w:lineRule="auto"/>
@@ -9821,7 +9621,7 @@
         <w:pStyle w:val="Heading2"/>
         <w:spacing w:before="0" w:after="240"/>
       </w:pPr>
-      <w:bookmarkStart w:id="99" w:name="_Toc106789287"/>
+      <w:bookmarkStart w:id="99" w:name="_Toc107049371"/>
       <w:r>
         <w:t>4</w:t>
       </w:r>
@@ -9880,7 +9680,7 @@
           <w:color w:val="auto"/>
         </w:rPr>
       </w:pPr>
-      <w:bookmarkStart w:id="102" w:name="_Toc106789288"/>
+      <w:bookmarkStart w:id="102" w:name="_Toc107049372"/>
       <w:r>
         <w:rPr>
           <w:rFonts w:ascii="Times New Roman" w:hAnsi="Times New Roman" w:cs="Times New Roman"/>
@@ -9952,7 +9752,7 @@
           <w:color w:val="auto"/>
         </w:rPr>
       </w:pPr>
-      <w:bookmarkStart w:id="103" w:name="_Toc106789289"/>
+      <w:bookmarkStart w:id="103" w:name="_Toc107049373"/>
       <w:r>
         <w:rPr>
           <w:rFonts w:ascii="Times New Roman" w:hAnsi="Times New Roman" w:cs="Times New Roman"/>
@@ -10201,7 +10001,7 @@
           <w:color w:val="auto"/>
         </w:rPr>
       </w:pPr>
-      <w:bookmarkStart w:id="104" w:name="_Toc106789290"/>
+      <w:bookmarkStart w:id="104" w:name="_Toc107049374"/>
       <w:r>
         <w:rPr>
           <w:rFonts w:ascii="Times New Roman" w:hAnsi="Times New Roman" w:cs="Times New Roman"/>
@@ -10302,7 +10102,7 @@
           <w:color w:val="auto"/>
         </w:rPr>
       </w:pPr>
-      <w:bookmarkStart w:id="105" w:name="_Toc106789291"/>
+      <w:bookmarkStart w:id="105" w:name="_Toc107049375"/>
       <w:r>
         <w:rPr>
           <w:rFonts w:ascii="Times New Roman" w:hAnsi="Times New Roman" w:cs="Times New Roman"/>
@@ -10394,7 +10194,7 @@
           <w:color w:val="auto"/>
         </w:rPr>
       </w:pPr>
-      <w:bookmarkStart w:id="106" w:name="_Toc106789292"/>
+      <w:bookmarkStart w:id="106" w:name="_Toc107049376"/>
       <w:r>
         <w:rPr>
           <w:rFonts w:ascii="Times New Roman" w:hAnsi="Times New Roman" w:cs="Times New Roman"/>
@@ -10480,7 +10280,7 @@
           <w:color w:val="auto"/>
         </w:rPr>
       </w:pPr>
-      <w:bookmarkStart w:id="107" w:name="_Toc106789293"/>
+      <w:bookmarkStart w:id="107" w:name="_Toc107049377"/>
       <w:r>
         <w:rPr>
           <w:rFonts w:ascii="Times New Roman" w:hAnsi="Times New Roman" w:cs="Times New Roman"/>
@@ -10550,7 +10350,7 @@
           <w:color w:val="auto"/>
         </w:rPr>
       </w:pPr>
-      <w:bookmarkStart w:id="108" w:name="_Toc106789294"/>
+      <w:bookmarkStart w:id="108" w:name="_Toc107049378"/>
       <w:r>
         <w:rPr>
           <w:rFonts w:ascii="Times New Roman" w:hAnsi="Times New Roman" w:cs="Times New Roman"/>
@@ -15276,6 +15076,15 @@
 </file>
 
 <file path=customXml/item1.xml><?xml version="1.0" encoding="utf-8"?>
+<?mso-contentType ?>
+<FormTemplates xmlns="http://schemas.microsoft.com/sharepoint/v3/contenttype/forms">
+  <Display>DocumentLibraryForm</Display>
+  <Edit>DocumentLibraryForm</Edit>
+  <New>DocumentLibraryForm</New>
+</FormTemplates>
+</file>
+
+<file path=customXml/item2.xml><?xml version="1.0" encoding="utf-8"?>
 <ct:contentTypeSchema xmlns:ct="http://schemas.microsoft.com/office/2006/metadata/contentType" xmlns:ma="http://schemas.microsoft.com/office/2006/metadata/properties/metaAttributes" ct:_="" ma:_="" ma:contentTypeName="Document" ma:contentTypeID="0x010100EECA624CC21A194287DE3FEB3AF4BD5B" ma:contentTypeVersion="9" ma:contentTypeDescription="Create a new document." ma:contentTypeScope="" ma:versionID="a89fcaf427655a07272e7fc31ab581be">
   <xsd:schema xmlns:xsd="http://www.w3.org/2001/XMLSchema" xmlns:xs="http://www.w3.org/2001/XMLSchema" xmlns:p="http://schemas.microsoft.com/office/2006/metadata/properties" xmlns:ns2="866fc3b6-56c9-4c17-bca9-c783ef10a307" xmlns:ns3="2ce934d2-c60b-49e8-bf32-a45541dde7b9" targetNamespace="http://schemas.microsoft.com/office/2006/metadata/properties" ma:root="true" ma:fieldsID="0b9012a7ad792f0555f7ce8c515f2c19" ns2:_="" ns3:_="">
     <xsd:import namespace="866fc3b6-56c9-4c17-bca9-c783ef10a307"/>
@@ -15458,20 +15267,7 @@
 </ct:contentTypeSchema>
 </file>
 
-<file path=customXml/item2.xml><?xml version="1.0" encoding="utf-8"?>
-<?mso-contentType ?>
-<FormTemplates xmlns="http://schemas.microsoft.com/sharepoint/v3/contenttype/forms">
-  <Display>DocumentLibraryForm</Display>
-  <Edit>DocumentLibraryForm</Edit>
-  <New>DocumentLibraryForm</New>
-</FormTemplates>
-</file>
-
 <file path=customXml/item3.xml><?xml version="1.0" encoding="utf-8"?>
-<b:Sources xmlns:b="http://schemas.openxmlformats.org/officeDocument/2006/bibliography" xmlns="http://schemas.openxmlformats.org/officeDocument/2006/bibliography" SelectedStyle="\CHICAGO.XSL" StyleName="Chicago" Version="16"/>
-</file>
-
-<file path=customXml/item4.xml><?xml version="1.0" encoding="utf-8"?>
 <p:properties xmlns:p="http://schemas.microsoft.com/office/2006/metadata/properties" xmlns:xsi="http://www.w3.org/2001/XMLSchema-instance" xmlns:pc="http://schemas.microsoft.com/office/infopath/2007/PartnerControls">
   <documentManagement>
     <lcf76f155ced4ddcb4097134ff3c332f xmlns="866fc3b6-56c9-4c17-bca9-c783ef10a307">
@@ -15482,7 +15278,19 @@
 </p:properties>
 </file>
 
+<file path=customXml/item4.xml><?xml version="1.0" encoding="utf-8"?>
+<b:Sources xmlns:b="http://schemas.openxmlformats.org/officeDocument/2006/bibliography" xmlns="http://schemas.openxmlformats.org/officeDocument/2006/bibliography" SelectedStyle="\CHICAGO.XSL" StyleName="Chicago" Version="16"/>
+</file>
+
 <file path=customXml/itemProps1.xml><?xml version="1.0" encoding="utf-8"?>
+<ds:datastoreItem xmlns:ds="http://schemas.openxmlformats.org/officeDocument/2006/customXml" ds:itemID="{A8B9D43F-4E3D-47E9-A817-64CF82F2EF61}">
+  <ds:schemaRefs>
+    <ds:schemaRef ds:uri="http://schemas.microsoft.com/sharepoint/v3/contenttype/forms"/>
+  </ds:schemaRefs>
+</ds:datastoreItem>
+</file>
+
+<file path=customXml/itemProps2.xml><?xml version="1.0" encoding="utf-8"?>
 <ds:datastoreItem xmlns:ds="http://schemas.openxmlformats.org/officeDocument/2006/customXml" ds:itemID="{2E4DCE46-6E9A-4FE6-8AB7-40C7817FD418}">
   <ds:schemaRefs>
     <ds:schemaRef ds:uri="http://schemas.microsoft.com/office/2006/metadata/contentType"/>
@@ -15501,23 +15309,7 @@
 </ds:datastoreItem>
 </file>
 
-<file path=customXml/itemProps2.xml><?xml version="1.0" encoding="utf-8"?>
-<ds:datastoreItem xmlns:ds="http://schemas.openxmlformats.org/officeDocument/2006/customXml" ds:itemID="{A8B9D43F-4E3D-47E9-A817-64CF82F2EF61}">
-  <ds:schemaRefs>
-    <ds:schemaRef ds:uri="http://schemas.microsoft.com/sharepoint/v3/contenttype/forms"/>
-  </ds:schemaRefs>
-</ds:datastoreItem>
-</file>
-
 <file path=customXml/itemProps3.xml><?xml version="1.0" encoding="utf-8"?>
-<ds:datastoreItem xmlns:ds="http://schemas.openxmlformats.org/officeDocument/2006/customXml" ds:itemID="{353E6074-A18A-4796-95AB-C488F57046E7}">
-  <ds:schemaRefs>
-    <ds:schemaRef ds:uri="http://schemas.openxmlformats.org/officeDocument/2006/bibliography"/>
-  </ds:schemaRefs>
-</ds:datastoreItem>
-</file>
-
-<file path=customXml/itemProps4.xml><?xml version="1.0" encoding="utf-8"?>
 <ds:datastoreItem xmlns:ds="http://schemas.openxmlformats.org/officeDocument/2006/customXml" ds:itemID="{4C735ABE-E133-4026-9507-ED954EB91047}">
   <ds:schemaRefs>
     <ds:schemaRef ds:uri="http://schemas.microsoft.com/office/2006/metadata/properties"/>
@@ -15526,4 +15318,12 @@
     <ds:schemaRef ds:uri="2ce934d2-c60b-49e8-bf32-a45541dde7b9"/>
   </ds:schemaRefs>
 </ds:datastoreItem>
+</file>
+
+<file path=customXml/itemProps4.xml><?xml version="1.0" encoding="utf-8"?>
+<ds:datastoreItem xmlns:ds="http://schemas.openxmlformats.org/officeDocument/2006/customXml" ds:itemID="{353E6074-A18A-4796-95AB-C488F57046E7}">
+  <ds:schemaRefs>
+    <ds:schemaRef ds:uri="http://schemas.openxmlformats.org/officeDocument/2006/bibliography"/>
+  </ds:schemaRefs>
+</ds:datastoreItem>
 </file>
</xml_diff>

<commit_message>
Project Plan Final Draft
</commit_message>
<xml_diff>
--- a/Project Plan.docx
+++ b/Project Plan.docx
@@ -478,7 +478,7 @@
             </w:rPr>
             <w:fldChar w:fldCharType="separate"/>
           </w:r>
-          <w:hyperlink w:anchor="_Toc107049350" w:history="1">
+          <w:hyperlink w:anchor="_Toc107244271" w:history="1">
             <w:r>
               <w:rPr>
                 <w:rStyle w:val="Hyperlink"/>
@@ -524,7 +524,7 @@
                 <w:noProof/>
                 <w:webHidden/>
               </w:rPr>
-              <w:instrText xml:space="preserve"> PAGEREF _Toc107049350 \h </w:instrText>
+              <w:instrText xml:space="preserve"> PAGEREF _Toc107244271 \h </w:instrText>
             </w:r>
             <w:r>
               <w:rPr>
@@ -567,7 +567,7 @@
               <w:noProof/>
             </w:rPr>
           </w:pPr>
-          <w:hyperlink w:anchor="_Toc107049351" w:history="1">
+          <w:hyperlink w:anchor="_Toc107244272" w:history="1">
             <w:r>
               <w:rPr>
                 <w:rStyle w:val="Hyperlink"/>
@@ -613,7 +613,7 @@
                 <w:noProof/>
                 <w:webHidden/>
               </w:rPr>
-              <w:instrText xml:space="preserve"> PAGEREF _Toc107049351 \h </w:instrText>
+              <w:instrText xml:space="preserve"> PAGEREF _Toc107244272 \h </w:instrText>
             </w:r>
             <w:r>
               <w:rPr>
@@ -656,7 +656,7 @@
               <w:noProof/>
             </w:rPr>
           </w:pPr>
-          <w:hyperlink w:anchor="_Toc107049352" w:history="1">
+          <w:hyperlink w:anchor="_Toc107244273" w:history="1">
             <w:r>
               <w:rPr>
                 <w:rStyle w:val="Hyperlink"/>
@@ -702,7 +702,7 @@
                 <w:noProof/>
                 <w:webHidden/>
               </w:rPr>
-              <w:instrText xml:space="preserve"> PAGEREF _Toc107049352 \h </w:instrText>
+              <w:instrText xml:space="preserve"> PAGEREF _Toc107244273 \h </w:instrText>
             </w:r>
             <w:r>
               <w:rPr>
@@ -745,7 +745,7 @@
               <w:noProof/>
             </w:rPr>
           </w:pPr>
-          <w:hyperlink w:anchor="_Toc107049353" w:history="1">
+          <w:hyperlink w:anchor="_Toc107244274" w:history="1">
             <w:r>
               <w:rPr>
                 <w:rStyle w:val="Hyperlink"/>
@@ -791,7 +791,7 @@
                 <w:noProof/>
                 <w:webHidden/>
               </w:rPr>
-              <w:instrText xml:space="preserve"> PAGEREF _Toc107049353 \h </w:instrText>
+              <w:instrText xml:space="preserve"> PAGEREF _Toc107244274 \h </w:instrText>
             </w:r>
             <w:r>
               <w:rPr>
@@ -834,7 +834,7 @@
               <w:noProof/>
             </w:rPr>
           </w:pPr>
-          <w:hyperlink w:anchor="_Toc107049354" w:history="1">
+          <w:hyperlink w:anchor="_Toc107244275" w:history="1">
             <w:r>
               <w:rPr>
                 <w:rStyle w:val="Hyperlink"/>
@@ -880,7 +880,7 @@
                 <w:noProof/>
                 <w:webHidden/>
               </w:rPr>
-              <w:instrText xml:space="preserve"> PAGEREF _Toc107049354 \h </w:instrText>
+              <w:instrText xml:space="preserve"> PAGEREF _Toc107244275 \h </w:instrText>
             </w:r>
             <w:r>
               <w:rPr>
@@ -923,7 +923,7 @@
               <w:noProof/>
             </w:rPr>
           </w:pPr>
-          <w:hyperlink w:anchor="_Toc107049355" w:history="1">
+          <w:hyperlink w:anchor="_Toc107244276" w:history="1">
             <w:r>
               <w:rPr>
                 <w:rStyle w:val="Hyperlink"/>
@@ -969,7 +969,7 @@
                 <w:noProof/>
                 <w:webHidden/>
               </w:rPr>
-              <w:instrText xml:space="preserve"> PAGEREF _Toc107049355 \h </w:instrText>
+              <w:instrText xml:space="preserve"> PAGEREF _Toc107244276 \h </w:instrText>
             </w:r>
             <w:r>
               <w:rPr>
@@ -1012,7 +1012,7 @@
               <w:noProof/>
             </w:rPr>
           </w:pPr>
-          <w:hyperlink w:anchor="_Toc107049356" w:history="1">
+          <w:hyperlink w:anchor="_Toc107244277" w:history="1">
             <w:r>
               <w:rPr>
                 <w:rStyle w:val="Hyperlink"/>
@@ -1043,7 +1043,7 @@
                 <w:noProof/>
                 <w:webHidden/>
               </w:rPr>
-              <w:instrText xml:space="preserve"> PAGEREF _Toc107049356 \h </w:instrText>
+              <w:instrText xml:space="preserve"> PAGEREF _Toc107244277 \h </w:instrText>
             </w:r>
             <w:r>
               <w:rPr>
@@ -1066,7 +1066,7 @@
                 <w:noProof/>
                 <w:webHidden/>
               </w:rPr>
-              <w:t>6</w:t>
+              <w:t>7</w:t>
             </w:r>
             <w:r>
               <w:rPr>
@@ -1086,7 +1086,7 @@
               <w:noProof/>
             </w:rPr>
           </w:pPr>
-          <w:hyperlink w:anchor="_Toc107049357" w:history="1">
+          <w:hyperlink w:anchor="_Toc107244278" w:history="1">
             <w:r>
               <w:rPr>
                 <w:rStyle w:val="Hyperlink"/>
@@ -1117,7 +1117,7 @@
                 <w:noProof/>
                 <w:webHidden/>
               </w:rPr>
-              <w:instrText xml:space="preserve"> PAGEREF _Toc107049357 \h </w:instrText>
+              <w:instrText xml:space="preserve"> PAGEREF _Toc107244278 \h </w:instrText>
             </w:r>
             <w:r>
               <w:rPr>
@@ -1160,7 +1160,7 @@
               <w:noProof/>
             </w:rPr>
           </w:pPr>
-          <w:hyperlink w:anchor="_Toc107049358" w:history="1">
+          <w:hyperlink w:anchor="_Toc107244279" w:history="1">
             <w:r>
               <w:rPr>
                 <w:rStyle w:val="Hyperlink"/>
@@ -1206,7 +1206,7 @@
                 <w:noProof/>
                 <w:webHidden/>
               </w:rPr>
-              <w:instrText xml:space="preserve"> PAGEREF _Toc107049358 \h </w:instrText>
+              <w:instrText xml:space="preserve"> PAGEREF _Toc107244279 \h </w:instrText>
             </w:r>
             <w:r>
               <w:rPr>
@@ -1249,7 +1249,7 @@
               <w:noProof/>
             </w:rPr>
           </w:pPr>
-          <w:hyperlink w:anchor="_Toc107049359" w:history="1">
+          <w:hyperlink w:anchor="_Toc107244280" w:history="1">
             <w:r>
               <w:rPr>
                 <w:rStyle w:val="Hyperlink"/>
@@ -1295,7 +1295,7 @@
                 <w:noProof/>
                 <w:webHidden/>
               </w:rPr>
-              <w:instrText xml:space="preserve"> PAGEREF _Toc107049359 \h </w:instrText>
+              <w:instrText xml:space="preserve"> PAGEREF _Toc107244280 \h </w:instrText>
             </w:r>
             <w:r>
               <w:rPr>
@@ -1338,7 +1338,7 @@
               <w:noProof/>
             </w:rPr>
           </w:pPr>
-          <w:hyperlink w:anchor="_Toc107049360" w:history="1">
+          <w:hyperlink w:anchor="_Toc107244281" w:history="1">
             <w:r>
               <w:rPr>
                 <w:rStyle w:val="Hyperlink"/>
@@ -1369,7 +1369,7 @@
                 <w:noProof/>
                 <w:webHidden/>
               </w:rPr>
-              <w:instrText xml:space="preserve"> PAGEREF _Toc107049360 \h </w:instrText>
+              <w:instrText xml:space="preserve"> PAGEREF _Toc107244281 \h </w:instrText>
             </w:r>
             <w:r>
               <w:rPr>
@@ -1412,7 +1412,7 @@
               <w:noProof/>
             </w:rPr>
           </w:pPr>
-          <w:hyperlink w:anchor="_Toc107049361" w:history="1">
+          <w:hyperlink w:anchor="_Toc107244282" w:history="1">
             <w:r>
               <w:rPr>
                 <w:rStyle w:val="Hyperlink"/>
@@ -1443,7 +1443,7 @@
                 <w:noProof/>
                 <w:webHidden/>
               </w:rPr>
-              <w:instrText xml:space="preserve"> PAGEREF _Toc107049361 \h </w:instrText>
+              <w:instrText xml:space="preserve"> PAGEREF _Toc107244282 \h </w:instrText>
             </w:r>
             <w:r>
               <w:rPr>
@@ -1466,7 +1466,7 @@
                 <w:noProof/>
                 <w:webHidden/>
               </w:rPr>
-              <w:t>9</w:t>
+              <w:t>10</w:t>
             </w:r>
             <w:r>
               <w:rPr>
@@ -1489,7 +1489,7 @@
               <w:noProof/>
             </w:rPr>
           </w:pPr>
-          <w:hyperlink w:anchor="_Toc107049362" w:history="1">
+          <w:hyperlink w:anchor="_Toc107244283" w:history="1">
             <w:r>
               <w:rPr>
                 <w:rStyle w:val="Hyperlink"/>
@@ -1520,7 +1520,7 @@
                 <w:noProof/>
                 <w:webHidden/>
               </w:rPr>
-              <w:instrText xml:space="preserve"> PAGEREF _Toc107049362 \h </w:instrText>
+              <w:instrText xml:space="preserve"> PAGEREF _Toc107244283 \h </w:instrText>
             </w:r>
             <w:r>
               <w:rPr>
@@ -1543,7 +1543,7 @@
                 <w:noProof/>
                 <w:webHidden/>
               </w:rPr>
-              <w:t>9</w:t>
+              <w:t>10</w:t>
             </w:r>
             <w:r>
               <w:rPr>
@@ -1566,7 +1566,7 @@
               <w:noProof/>
             </w:rPr>
           </w:pPr>
-          <w:hyperlink w:anchor="_Toc107049363" w:history="1">
+          <w:hyperlink w:anchor="_Toc107244284" w:history="1">
             <w:r>
               <w:rPr>
                 <w:rStyle w:val="Hyperlink"/>
@@ -1597,7 +1597,7 @@
                 <w:noProof/>
                 <w:webHidden/>
               </w:rPr>
-              <w:instrText xml:space="preserve"> PAGEREF _Toc107049363 \h </w:instrText>
+              <w:instrText xml:space="preserve"> PAGEREF _Toc107244284 \h </w:instrText>
             </w:r>
             <w:r>
               <w:rPr>
@@ -1620,7 +1620,7 @@
                 <w:noProof/>
                 <w:webHidden/>
               </w:rPr>
-              <w:t>9</w:t>
+              <w:t>10</w:t>
             </w:r>
             <w:r>
               <w:rPr>
@@ -1643,7 +1643,7 @@
               <w:noProof/>
             </w:rPr>
           </w:pPr>
-          <w:hyperlink w:anchor="_Toc107049364" w:history="1">
+          <w:hyperlink w:anchor="_Toc107244285" w:history="1">
             <w:r>
               <w:rPr>
                 <w:rStyle w:val="Hyperlink"/>
@@ -1674,7 +1674,7 @@
                 <w:noProof/>
                 <w:webHidden/>
               </w:rPr>
-              <w:instrText xml:space="preserve"> PAGEREF _Toc107049364 \h </w:instrText>
+              <w:instrText xml:space="preserve"> PAGEREF _Toc107244285 \h </w:instrText>
             </w:r>
             <w:r>
               <w:rPr>
@@ -1697,7 +1697,7 @@
                 <w:noProof/>
                 <w:webHidden/>
               </w:rPr>
-              <w:t>9</w:t>
+              <w:t>10</w:t>
             </w:r>
             <w:r>
               <w:rPr>
@@ -1720,7 +1720,7 @@
               <w:noProof/>
             </w:rPr>
           </w:pPr>
-          <w:hyperlink w:anchor="_Toc107049365" w:history="1">
+          <w:hyperlink w:anchor="_Toc107244286" w:history="1">
             <w:r>
               <w:rPr>
                 <w:rStyle w:val="Hyperlink"/>
@@ -1751,7 +1751,7 @@
                 <w:noProof/>
                 <w:webHidden/>
               </w:rPr>
-              <w:instrText xml:space="preserve"> PAGEREF _Toc107049365 \h </w:instrText>
+              <w:instrText xml:space="preserve"> PAGEREF _Toc107244286 \h </w:instrText>
             </w:r>
             <w:r>
               <w:rPr>
@@ -1797,7 +1797,7 @@
               <w:noProof/>
             </w:rPr>
           </w:pPr>
-          <w:hyperlink w:anchor="_Toc107049366" w:history="1">
+          <w:hyperlink w:anchor="_Toc107244287" w:history="1">
             <w:r>
               <w:rPr>
                 <w:rStyle w:val="Hyperlink"/>
@@ -1828,7 +1828,7 @@
                 <w:noProof/>
                 <w:webHidden/>
               </w:rPr>
-              <w:instrText xml:space="preserve"> PAGEREF _Toc107049366 \h </w:instrText>
+              <w:instrText xml:space="preserve"> PAGEREF _Toc107244287 \h </w:instrText>
             </w:r>
             <w:r>
               <w:rPr>
@@ -1874,7 +1874,7 @@
               <w:noProof/>
             </w:rPr>
           </w:pPr>
-          <w:hyperlink w:anchor="_Toc107049367" w:history="1">
+          <w:hyperlink w:anchor="_Toc107244288" w:history="1">
             <w:r>
               <w:rPr>
                 <w:rStyle w:val="Hyperlink"/>
@@ -1905,7 +1905,7 @@
                 <w:noProof/>
                 <w:webHidden/>
               </w:rPr>
-              <w:instrText xml:space="preserve"> PAGEREF _Toc107049367 \h </w:instrText>
+              <w:instrText xml:space="preserve"> PAGEREF _Toc107244288 \h </w:instrText>
             </w:r>
             <w:r>
               <w:rPr>
@@ -1928,7 +1928,7 @@
                 <w:noProof/>
                 <w:webHidden/>
               </w:rPr>
-              <w:t>10</w:t>
+              <w:t>11</w:t>
             </w:r>
             <w:r>
               <w:rPr>
@@ -1951,7 +1951,7 @@
               <w:noProof/>
             </w:rPr>
           </w:pPr>
-          <w:hyperlink w:anchor="_Toc107049368" w:history="1">
+          <w:hyperlink w:anchor="_Toc107244289" w:history="1">
             <w:r>
               <w:rPr>
                 <w:rStyle w:val="Hyperlink"/>
@@ -1982,7 +1982,7 @@
                 <w:noProof/>
                 <w:webHidden/>
               </w:rPr>
-              <w:instrText xml:space="preserve"> PAGEREF _Toc107049368 \h </w:instrText>
+              <w:instrText xml:space="preserve"> PAGEREF _Toc107244289 \h </w:instrText>
             </w:r>
             <w:r>
               <w:rPr>
@@ -2005,7 +2005,7 @@
                 <w:noProof/>
                 <w:webHidden/>
               </w:rPr>
-              <w:t>11</w:t>
+              <w:t>12</w:t>
             </w:r>
             <w:r>
               <w:rPr>
@@ -2028,7 +2028,7 @@
               <w:noProof/>
             </w:rPr>
           </w:pPr>
-          <w:hyperlink w:anchor="_Toc107049369" w:history="1">
+          <w:hyperlink w:anchor="_Toc107244290" w:history="1">
             <w:r>
               <w:rPr>
                 <w:rStyle w:val="Hyperlink"/>
@@ -2059,7 +2059,7 @@
                 <w:noProof/>
                 <w:webHidden/>
               </w:rPr>
-              <w:instrText xml:space="preserve"> PAGEREF _Toc107049369 \h </w:instrText>
+              <w:instrText xml:space="preserve"> PAGEREF _Toc107244290 \h </w:instrText>
             </w:r>
             <w:r>
               <w:rPr>
@@ -2105,7 +2105,7 @@
               <w:noProof/>
             </w:rPr>
           </w:pPr>
-          <w:hyperlink w:anchor="_Toc107049370" w:history="1">
+          <w:hyperlink w:anchor="_Toc107244291" w:history="1">
             <w:r>
               <w:rPr>
                 <w:rStyle w:val="Hyperlink"/>
@@ -2136,7 +2136,7 @@
                 <w:noProof/>
                 <w:webHidden/>
               </w:rPr>
-              <w:instrText xml:space="preserve"> PAGEREF _Toc107049370 \h </w:instrText>
+              <w:instrText xml:space="preserve"> PAGEREF _Toc107244291 \h </w:instrText>
             </w:r>
             <w:r>
               <w:rPr>
@@ -2159,7 +2159,7 @@
                 <w:noProof/>
                 <w:webHidden/>
               </w:rPr>
-              <w:t>12</w:t>
+              <w:t>13</w:t>
             </w:r>
             <w:r>
               <w:rPr>
@@ -2179,7 +2179,7 @@
               <w:noProof/>
             </w:rPr>
           </w:pPr>
-          <w:hyperlink w:anchor="_Toc107049371" w:history="1">
+          <w:hyperlink w:anchor="_Toc107244292" w:history="1">
             <w:r>
               <w:rPr>
                 <w:rStyle w:val="Hyperlink"/>
@@ -2210,7 +2210,7 @@
                 <w:noProof/>
                 <w:webHidden/>
               </w:rPr>
-              <w:instrText xml:space="preserve"> PAGEREF _Toc107049371 \h </w:instrText>
+              <w:instrText xml:space="preserve"> PAGEREF _Toc107244292 \h </w:instrText>
             </w:r>
             <w:r>
               <w:rPr>
@@ -2256,7 +2256,7 @@
               <w:noProof/>
             </w:rPr>
           </w:pPr>
-          <w:hyperlink w:anchor="_Toc107049372" w:history="1">
+          <w:hyperlink w:anchor="_Toc107244293" w:history="1">
             <w:r>
               <w:rPr>
                 <w:rStyle w:val="Hyperlink"/>
@@ -2287,7 +2287,7 @@
                 <w:noProof/>
                 <w:webHidden/>
               </w:rPr>
-              <w:instrText xml:space="preserve"> PAGEREF _Toc107049372 \h </w:instrText>
+              <w:instrText xml:space="preserve"> PAGEREF _Toc107244293 \h </w:instrText>
             </w:r>
             <w:r>
               <w:rPr>
@@ -2333,7 +2333,7 @@
               <w:noProof/>
             </w:rPr>
           </w:pPr>
-          <w:hyperlink w:anchor="_Toc107049373" w:history="1">
+          <w:hyperlink w:anchor="_Toc107244294" w:history="1">
             <w:r>
               <w:rPr>
                 <w:rStyle w:val="Hyperlink"/>
@@ -2364,7 +2364,7 @@
                 <w:noProof/>
                 <w:webHidden/>
               </w:rPr>
-              <w:instrText xml:space="preserve"> PAGEREF _Toc107049373 \h </w:instrText>
+              <w:instrText xml:space="preserve"> PAGEREF _Toc107244294 \h </w:instrText>
             </w:r>
             <w:r>
               <w:rPr>
@@ -2387,7 +2387,7 @@
                 <w:noProof/>
                 <w:webHidden/>
               </w:rPr>
-              <w:t>13</w:t>
+              <w:t>14</w:t>
             </w:r>
             <w:r>
               <w:rPr>
@@ -2410,7 +2410,7 @@
               <w:noProof/>
             </w:rPr>
           </w:pPr>
-          <w:hyperlink w:anchor="_Toc107049374" w:history="1">
+          <w:hyperlink w:anchor="_Toc107244295" w:history="1">
             <w:r>
               <w:rPr>
                 <w:rStyle w:val="Hyperlink"/>
@@ -2441,7 +2441,7 @@
                 <w:noProof/>
                 <w:webHidden/>
               </w:rPr>
-              <w:instrText xml:space="preserve"> PAGEREF _Toc107049374 \h </w:instrText>
+              <w:instrText xml:space="preserve"> PAGEREF _Toc107244295 \h </w:instrText>
             </w:r>
             <w:r>
               <w:rPr>
@@ -2464,7 +2464,7 @@
                 <w:noProof/>
                 <w:webHidden/>
               </w:rPr>
-              <w:t>13</w:t>
+              <w:t>14</w:t>
             </w:r>
             <w:r>
               <w:rPr>
@@ -2487,7 +2487,7 @@
               <w:noProof/>
             </w:rPr>
           </w:pPr>
-          <w:hyperlink w:anchor="_Toc107049375" w:history="1">
+          <w:hyperlink w:anchor="_Toc107244296" w:history="1">
             <w:r>
               <w:rPr>
                 <w:rStyle w:val="Hyperlink"/>
@@ -2518,7 +2518,7 @@
                 <w:noProof/>
                 <w:webHidden/>
               </w:rPr>
-              <w:instrText xml:space="preserve"> PAGEREF _Toc107049375 \h </w:instrText>
+              <w:instrText xml:space="preserve"> PAGEREF _Toc107244296 \h </w:instrText>
             </w:r>
             <w:r>
               <w:rPr>
@@ -2564,7 +2564,7 @@
               <w:noProof/>
             </w:rPr>
           </w:pPr>
-          <w:hyperlink w:anchor="_Toc107049376" w:history="1">
+          <w:hyperlink w:anchor="_Toc107244297" w:history="1">
             <w:r>
               <w:rPr>
                 <w:rStyle w:val="Hyperlink"/>
@@ -2595,7 +2595,7 @@
                 <w:noProof/>
                 <w:webHidden/>
               </w:rPr>
-              <w:instrText xml:space="preserve"> PAGEREF _Toc107049376 \h </w:instrText>
+              <w:instrText xml:space="preserve"> PAGEREF _Toc107244297 \h </w:instrText>
             </w:r>
             <w:r>
               <w:rPr>
@@ -2618,7 +2618,7 @@
                 <w:noProof/>
                 <w:webHidden/>
               </w:rPr>
-              <w:t>14</w:t>
+              <w:t>15</w:t>
             </w:r>
             <w:r>
               <w:rPr>
@@ -2641,7 +2641,7 @@
               <w:noProof/>
             </w:rPr>
           </w:pPr>
-          <w:hyperlink w:anchor="_Toc107049377" w:history="1">
+          <w:hyperlink w:anchor="_Toc107244298" w:history="1">
             <w:r>
               <w:rPr>
                 <w:rStyle w:val="Hyperlink"/>
@@ -2672,7 +2672,7 @@
                 <w:noProof/>
                 <w:webHidden/>
               </w:rPr>
-              <w:instrText xml:space="preserve"> PAGEREF _Toc107049377 \h </w:instrText>
+              <w:instrText xml:space="preserve"> PAGEREF _Toc107244298 \h </w:instrText>
             </w:r>
             <w:r>
               <w:rPr>
@@ -2695,7 +2695,7 @@
                 <w:noProof/>
                 <w:webHidden/>
               </w:rPr>
-              <w:t>14</w:t>
+              <w:t>15</w:t>
             </w:r>
             <w:r>
               <w:rPr>
@@ -2714,11 +2714,11 @@
               <w:tab w:val="right" w:pos="9350"/>
             </w:tabs>
             <w:rPr>
-              <w:rFonts w:eastAsiaTheme="minorEastAsia"/>
+              <w:rFonts w:ascii="Times New Roman" w:eastAsiaTheme="minorEastAsia" w:hAnsi="Times New Roman" w:cs="Times New Roman"/>
               <w:noProof/>
             </w:rPr>
           </w:pPr>
-          <w:hyperlink w:anchor="_Toc107049378" w:history="1">
+          <w:hyperlink w:anchor="_Toc107244299" w:history="1">
             <w:r>
               <w:rPr>
                 <w:rStyle w:val="Hyperlink"/>
@@ -2749,7 +2749,7 @@
                 <w:noProof/>
                 <w:webHidden/>
               </w:rPr>
-              <w:instrText xml:space="preserve"> PAGEREF _Toc107049378 \h </w:instrText>
+              <w:instrText xml:space="preserve"> PAGEREF _Toc107244299 \h </w:instrText>
             </w:r>
             <w:r>
               <w:rPr>
@@ -2772,7 +2772,7 @@
                 <w:noProof/>
                 <w:webHidden/>
               </w:rPr>
-              <w:t>14</w:t>
+              <w:t>15</w:t>
             </w:r>
             <w:r>
               <w:rPr>
@@ -2828,7 +2828,7 @@
         </w:numPr>
         <w:spacing w:before="0" w:after="120" w:line="240" w:lineRule="auto"/>
       </w:pPr>
-      <w:bookmarkStart w:id="6" w:name="_Toc107049350"/>
+      <w:bookmarkStart w:id="6" w:name="_Toc107244271"/>
       <w:r>
         <w:lastRenderedPageBreak/>
         <w:t>Scope</w:t>
@@ -2881,7 +2881,7 @@
         <w:spacing w:before="0" w:after="120" w:line="240" w:lineRule="auto"/>
         <w:ind w:left="720"/>
       </w:pPr>
-      <w:bookmarkStart w:id="7" w:name="_Toc107049351"/>
+      <w:bookmarkStart w:id="7" w:name="_Toc107244272"/>
       <w:r>
         <w:t>Project Objectives</w:t>
       </w:r>
@@ -2951,7 +2951,7 @@
         <w:spacing w:before="0" w:after="120" w:line="240" w:lineRule="auto"/>
         <w:ind w:left="720"/>
       </w:pPr>
-      <w:bookmarkStart w:id="8" w:name="_Toc107049352"/>
+      <w:bookmarkStart w:id="8" w:name="_Toc107244273"/>
       <w:r>
         <w:t>Life Cycle Description</w:t>
       </w:r>
@@ -2973,7 +2973,25 @@
           <w:sz w:val="24"/>
           <w:szCs w:val="24"/>
         </w:rPr>
-        <w:t xml:space="preserve">The software will be developed utilizing the </w:t>
+        <w:t xml:space="preserve">The software will </w:t>
+      </w:r>
+      <w:proofErr w:type="gramStart"/>
+      <w:r>
+        <w:rPr>
+          <w:rFonts w:ascii="Times New Roman" w:hAnsi="Times New Roman" w:cs="Times New Roman"/>
+          <w:sz w:val="24"/>
+          <w:szCs w:val="24"/>
+        </w:rPr>
+        <w:t>be developed</w:t>
+      </w:r>
+      <w:proofErr w:type="gramEnd"/>
+      <w:r>
+        <w:rPr>
+          <w:rFonts w:ascii="Times New Roman" w:hAnsi="Times New Roman" w:cs="Times New Roman"/>
+          <w:sz w:val="24"/>
+          <w:szCs w:val="24"/>
+        </w:rPr>
+        <w:t xml:space="preserve"> utilizing the </w:t>
       </w:r>
       <w:r>
         <w:rPr>
@@ -3122,7 +3140,79 @@
           <w:sz w:val="24"/>
           <w:szCs w:val="24"/>
         </w:rPr>
-        <w:t>There are four increments in the project as outlined below. The subsystems of players, game logic, and basic GUI will be implemented in the skeletal increment. The subsystems of database, server, and GUI with more features will be implemented in the minimal increment. In the target increment, the implementation of database, server, and GUI will be finalized and optimized. All the features which could have been delivered if there was more time are listed in the dream increment.</w:t>
+        <w:t xml:space="preserve">There are four increments in the project as outlined below. The subsystems of players, game logic, and basic GUI will </w:t>
+      </w:r>
+      <w:proofErr w:type="gramStart"/>
+      <w:r>
+        <w:rPr>
+          <w:rFonts w:ascii="Times New Roman" w:hAnsi="Times New Roman" w:cs="Times New Roman"/>
+          <w:sz w:val="24"/>
+          <w:szCs w:val="24"/>
+        </w:rPr>
+        <w:t>be implemented</w:t>
+      </w:r>
+      <w:proofErr w:type="gramEnd"/>
+      <w:r>
+        <w:rPr>
+          <w:rFonts w:ascii="Times New Roman" w:hAnsi="Times New Roman" w:cs="Times New Roman"/>
+          <w:sz w:val="24"/>
+          <w:szCs w:val="24"/>
+        </w:rPr>
+        <w:t xml:space="preserve"> in the skeletal increment. The subsystems of database, server, and GUI with more features will </w:t>
+      </w:r>
+      <w:proofErr w:type="gramStart"/>
+      <w:r>
+        <w:rPr>
+          <w:rFonts w:ascii="Times New Roman" w:hAnsi="Times New Roman" w:cs="Times New Roman"/>
+          <w:sz w:val="24"/>
+          <w:szCs w:val="24"/>
+        </w:rPr>
+        <w:t>be implemented</w:t>
+      </w:r>
+      <w:proofErr w:type="gramEnd"/>
+      <w:r>
+        <w:rPr>
+          <w:rFonts w:ascii="Times New Roman" w:hAnsi="Times New Roman" w:cs="Times New Roman"/>
+          <w:sz w:val="24"/>
+          <w:szCs w:val="24"/>
+        </w:rPr>
+        <w:t xml:space="preserve"> in the minimal increment. In the target increment, the implementation of database, server, and GUI will </w:t>
+      </w:r>
+      <w:proofErr w:type="gramStart"/>
+      <w:r>
+        <w:rPr>
+          <w:rFonts w:ascii="Times New Roman" w:hAnsi="Times New Roman" w:cs="Times New Roman"/>
+          <w:sz w:val="24"/>
+          <w:szCs w:val="24"/>
+        </w:rPr>
+        <w:t>be finalized</w:t>
+      </w:r>
+      <w:proofErr w:type="gramEnd"/>
+      <w:r>
+        <w:rPr>
+          <w:rFonts w:ascii="Times New Roman" w:hAnsi="Times New Roman" w:cs="Times New Roman"/>
+          <w:sz w:val="24"/>
+          <w:szCs w:val="24"/>
+        </w:rPr>
+        <w:t xml:space="preserve"> and optimized. All the features which could have </w:t>
+      </w:r>
+      <w:proofErr w:type="gramStart"/>
+      <w:r>
+        <w:rPr>
+          <w:rFonts w:ascii="Times New Roman" w:hAnsi="Times New Roman" w:cs="Times New Roman"/>
+          <w:sz w:val="24"/>
+          <w:szCs w:val="24"/>
+        </w:rPr>
+        <w:t>been delivered</w:t>
+      </w:r>
+      <w:proofErr w:type="gramEnd"/>
+      <w:r>
+        <w:rPr>
+          <w:rFonts w:ascii="Times New Roman" w:hAnsi="Times New Roman" w:cs="Times New Roman"/>
+          <w:sz w:val="24"/>
+          <w:szCs w:val="24"/>
+        </w:rPr>
+        <w:t xml:space="preserve"> if there was more time are listed in the dream increment.</w:t>
       </w:r>
     </w:p>
     <w:p>
@@ -3221,7 +3311,7 @@
           <w:szCs w:val="24"/>
           <w:lang w:eastAsia="zh-CN"/>
         </w:rPr>
-        <w:t>Players</w:t>
+        <w:t>Database</w:t>
       </w:r>
     </w:p>
     <w:p>
@@ -3247,7 +3337,7 @@
           <w:szCs w:val="24"/>
           <w:lang w:eastAsia="zh-CN"/>
         </w:rPr>
-        <w:t>Game logic</w:t>
+        <w:t>Server</w:t>
       </w:r>
     </w:p>
     <w:p>
@@ -3273,7 +3363,68 @@
           <w:szCs w:val="24"/>
           <w:lang w:eastAsia="zh-CN"/>
         </w:rPr>
+        <w:t>Skeletal Application (Game) Logic</w:t>
+      </w:r>
+    </w:p>
+    <w:p>
+      <w:pPr>
+        <w:numPr>
+          <w:ilvl w:val="2"/>
+          <w:numId w:val="26"/>
+        </w:numPr>
+        <w:spacing w:after="0"/>
+        <w:ind w:left="2520"/>
+        <w:contextualSpacing/>
+        <w:rPr>
+          <w:rFonts w:ascii="Times New Roman" w:eastAsiaTheme="minorEastAsia" w:hAnsi="Times New Roman" w:cs="Times New Roman"/>
+          <w:sz w:val="24"/>
+          <w:szCs w:val="24"/>
+          <w:lang w:eastAsia="zh-CN"/>
+        </w:rPr>
+      </w:pPr>
+      <w:r>
+        <w:rPr>
+          <w:rFonts w:ascii="Times New Roman" w:eastAsiaTheme="minorEastAsia" w:hAnsi="Times New Roman" w:cs="Times New Roman"/>
+          <w:sz w:val="24"/>
+          <w:szCs w:val="24"/>
+          <w:lang w:eastAsia="zh-CN"/>
+        </w:rPr>
+        <w:t>Players</w:t>
+      </w:r>
+    </w:p>
+    <w:p>
+      <w:pPr>
+        <w:numPr>
+          <w:ilvl w:val="2"/>
+          <w:numId w:val="26"/>
+        </w:numPr>
+        <w:spacing w:after="0"/>
+        <w:ind w:left="2520"/>
+        <w:contextualSpacing/>
+        <w:rPr>
+          <w:rFonts w:ascii="Times New Roman" w:eastAsiaTheme="minorEastAsia" w:hAnsi="Times New Roman" w:cs="Times New Roman"/>
+          <w:sz w:val="24"/>
+          <w:szCs w:val="24"/>
+          <w:lang w:eastAsia="zh-CN"/>
+        </w:rPr>
+      </w:pPr>
+      <w:r>
+        <w:rPr>
+          <w:rFonts w:ascii="Times New Roman" w:eastAsiaTheme="minorEastAsia" w:hAnsi="Times New Roman" w:cs="Times New Roman"/>
+          <w:sz w:val="24"/>
+          <w:szCs w:val="24"/>
+          <w:lang w:eastAsia="zh-CN"/>
+        </w:rPr>
         <w:t>GUI</w:t>
+      </w:r>
+      <w:r>
+        <w:rPr>
+          <w:rFonts w:ascii="Times New Roman" w:eastAsiaTheme="minorEastAsia" w:hAnsi="Times New Roman" w:cs="Times New Roman"/>
+          <w:sz w:val="24"/>
+          <w:szCs w:val="24"/>
+          <w:lang w:eastAsia="zh-CN"/>
+        </w:rPr>
+        <w:t xml:space="preserve"> (Text Based)</w:t>
       </w:r>
     </w:p>
     <w:p>
@@ -3329,25 +3480,16 @@
           <w:szCs w:val="24"/>
           <w:lang w:eastAsia="zh-CN"/>
         </w:rPr>
-        <w:t xml:space="preserve">Take player input for </w:t>
-      </w:r>
-      <w:r>
-        <w:rPr>
-          <w:rFonts w:ascii="Times New Roman" w:eastAsiaTheme="minorEastAsia" w:hAnsi="Times New Roman" w:cs="Times New Roman"/>
-          <w:sz w:val="24"/>
-          <w:szCs w:val="24"/>
-          <w:lang w:eastAsia="zh-CN"/>
-        </w:rPr>
-        <w:t>questions, answers,</w:t>
-      </w:r>
-      <w:r>
-        <w:rPr>
-          <w:rFonts w:ascii="Times New Roman" w:eastAsiaTheme="minorEastAsia" w:hAnsi="Times New Roman" w:cs="Times New Roman"/>
-          <w:sz w:val="24"/>
-          <w:szCs w:val="24"/>
-          <w:lang w:eastAsia="zh-CN"/>
-        </w:rPr>
-        <w:t xml:space="preserve"> and process</w:t>
+        <w:t>GUI</w:t>
+      </w:r>
+      <w:r>
+        <w:rPr>
+          <w:rFonts w:ascii="Times New Roman" w:eastAsiaTheme="minorEastAsia" w:hAnsi="Times New Roman" w:cs="Times New Roman"/>
+          <w:sz w:val="24"/>
+          <w:szCs w:val="24"/>
+          <w:lang w:eastAsia="zh-CN"/>
+        </w:rPr>
+        <w:t xml:space="preserve"> connection to server</w:t>
       </w:r>
     </w:p>
     <w:p>
@@ -3373,7 +3515,16 @@
           <w:szCs w:val="24"/>
           <w:lang w:eastAsia="zh-CN"/>
         </w:rPr>
-        <w:t>Read local files to retrieve questions</w:t>
+        <w:t xml:space="preserve">Start </w:t>
+      </w:r>
+      <w:r>
+        <w:rPr>
+          <w:rFonts w:ascii="Times New Roman" w:eastAsiaTheme="minorEastAsia" w:hAnsi="Times New Roman" w:cs="Times New Roman"/>
+          <w:sz w:val="24"/>
+          <w:szCs w:val="24"/>
+          <w:lang w:eastAsia="zh-CN"/>
+        </w:rPr>
+        <w:t>game</w:t>
       </w:r>
     </w:p>
     <w:p>
@@ -3399,7 +3550,52 @@
           <w:szCs w:val="24"/>
           <w:lang w:eastAsia="zh-CN"/>
         </w:rPr>
-        <w:t>Display questions with given category in order</w:t>
+        <w:t>Display</w:t>
+      </w:r>
+      <w:r>
+        <w:rPr>
+          <w:rFonts w:ascii="Times New Roman" w:eastAsiaTheme="minorEastAsia" w:hAnsi="Times New Roman" w:cs="Times New Roman"/>
+          <w:sz w:val="24"/>
+          <w:szCs w:val="24"/>
+          <w:lang w:eastAsia="zh-CN"/>
+        </w:rPr>
+        <w:t xml:space="preserve"> limited</w:t>
+      </w:r>
+      <w:r>
+        <w:rPr>
+          <w:rFonts w:ascii="Times New Roman" w:eastAsiaTheme="minorEastAsia" w:hAnsi="Times New Roman" w:cs="Times New Roman"/>
+          <w:sz w:val="24"/>
+          <w:szCs w:val="24"/>
+          <w:lang w:eastAsia="zh-CN"/>
+        </w:rPr>
+        <w:t xml:space="preserve"> questions with given category in order</w:t>
+      </w:r>
+      <w:r>
+        <w:rPr>
+          <w:rFonts w:ascii="Times New Roman" w:eastAsiaTheme="minorEastAsia" w:hAnsi="Times New Roman" w:cs="Times New Roman"/>
+          <w:sz w:val="24"/>
+          <w:szCs w:val="24"/>
+          <w:lang w:eastAsia="zh-CN"/>
+        </w:rPr>
+        <w:t xml:space="preserve"> (</w:t>
+      </w:r>
+      <w:r>
+        <w:rPr>
+          <w:rFonts w:ascii="Times New Roman" w:eastAsiaTheme="minorEastAsia" w:hAnsi="Times New Roman" w:cs="Times New Roman"/>
+          <w:sz w:val="24"/>
+          <w:szCs w:val="24"/>
+          <w:lang w:eastAsia="zh-CN"/>
+        </w:rPr>
+        <w:t>database</w:t>
+      </w:r>
+      <w:r>
+        <w:rPr>
+          <w:rFonts w:ascii="Times New Roman" w:eastAsiaTheme="minorEastAsia" w:hAnsi="Times New Roman" w:cs="Times New Roman"/>
+          <w:sz w:val="24"/>
+          <w:szCs w:val="24"/>
+          <w:lang w:eastAsia="zh-CN"/>
+        </w:rPr>
+        <w:t>)</w:t>
       </w:r>
     </w:p>
     <w:p>
@@ -3425,7 +3621,34 @@
           <w:szCs w:val="24"/>
           <w:lang w:eastAsia="zh-CN"/>
         </w:rPr>
-        <w:t>Update (answer correct/incorrect) and track scores</w:t>
+        <w:t xml:space="preserve">Take player input for </w:t>
+      </w:r>
+      <w:r>
+        <w:rPr>
+          <w:rFonts w:ascii="Times New Roman" w:eastAsiaTheme="minorEastAsia" w:hAnsi="Times New Roman" w:cs="Times New Roman"/>
+          <w:sz w:val="24"/>
+          <w:szCs w:val="24"/>
+          <w:lang w:eastAsia="zh-CN"/>
+        </w:rPr>
+        <w:t>questions, answers,</w:t>
+      </w:r>
+      <w:r>
+        <w:rPr>
+          <w:rFonts w:ascii="Times New Roman" w:eastAsiaTheme="minorEastAsia" w:hAnsi="Times New Roman" w:cs="Times New Roman"/>
+          <w:sz w:val="24"/>
+          <w:szCs w:val="24"/>
+          <w:lang w:eastAsia="zh-CN"/>
+        </w:rPr>
+        <w:t xml:space="preserve"> and process</w:t>
+      </w:r>
+      <w:r>
+        <w:rPr>
+          <w:rFonts w:ascii="Times New Roman" w:eastAsiaTheme="minorEastAsia" w:hAnsi="Times New Roman" w:cs="Times New Roman"/>
+          <w:sz w:val="24"/>
+          <w:szCs w:val="24"/>
+          <w:lang w:eastAsia="zh-CN"/>
+        </w:rPr>
+        <w:t xml:space="preserve"> (command line)</w:t>
       </w:r>
     </w:p>
     <w:p>
@@ -3451,7 +3674,70 @@
           <w:szCs w:val="24"/>
           <w:lang w:eastAsia="zh-CN"/>
         </w:rPr>
-        <w:t>Opponents chooses the category</w:t>
+        <w:t>Player</w:t>
+      </w:r>
+      <w:r>
+        <w:rPr>
+          <w:rFonts w:ascii="Times New Roman" w:eastAsiaTheme="minorEastAsia" w:hAnsi="Times New Roman" w:cs="Times New Roman"/>
+          <w:sz w:val="24"/>
+          <w:szCs w:val="24"/>
+          <w:lang w:eastAsia="zh-CN"/>
+        </w:rPr>
+        <w:t xml:space="preserve"> </w:t>
+      </w:r>
+      <w:r>
+        <w:rPr>
+          <w:rFonts w:ascii="Times New Roman" w:eastAsiaTheme="minorEastAsia" w:hAnsi="Times New Roman" w:cs="Times New Roman"/>
+          <w:sz w:val="24"/>
+          <w:szCs w:val="24"/>
+          <w:lang w:eastAsia="zh-CN"/>
+        </w:rPr>
+        <w:t xml:space="preserve">message to </w:t>
+      </w:r>
+      <w:r>
+        <w:rPr>
+          <w:rFonts w:ascii="Times New Roman" w:eastAsiaTheme="minorEastAsia" w:hAnsi="Times New Roman" w:cs="Times New Roman"/>
+          <w:sz w:val="24"/>
+          <w:szCs w:val="24"/>
+          <w:lang w:eastAsia="zh-CN"/>
+        </w:rPr>
+        <w:t>server</w:t>
+      </w:r>
+      <w:r>
+        <w:rPr>
+          <w:rFonts w:ascii="Times New Roman" w:eastAsiaTheme="minorEastAsia" w:hAnsi="Times New Roman" w:cs="Times New Roman"/>
+          <w:sz w:val="24"/>
+          <w:szCs w:val="24"/>
+          <w:lang w:eastAsia="zh-CN"/>
+        </w:rPr>
+        <w:t xml:space="preserve"> (</w:t>
+      </w:r>
+      <w:r>
+        <w:rPr>
+          <w:rFonts w:ascii="Times New Roman" w:eastAsiaTheme="minorEastAsia" w:hAnsi="Times New Roman" w:cs="Times New Roman"/>
+          <w:sz w:val="24"/>
+          <w:szCs w:val="24"/>
+          <w:lang w:eastAsia="zh-CN"/>
+        </w:rPr>
+        <w:t>request</w:t>
+      </w:r>
+      <w:r>
+        <w:rPr>
+          <w:rFonts w:ascii="Times New Roman" w:eastAsiaTheme="minorEastAsia" w:hAnsi="Times New Roman" w:cs="Times New Roman"/>
+          <w:sz w:val="24"/>
+          <w:szCs w:val="24"/>
+          <w:lang w:eastAsia="zh-CN"/>
+        </w:rPr>
+        <w:t xml:space="preserve"> a </w:t>
+      </w:r>
+      <w:r>
+        <w:rPr>
+          <w:rFonts w:ascii="Times New Roman" w:eastAsiaTheme="minorEastAsia" w:hAnsi="Times New Roman" w:cs="Times New Roman"/>
+          <w:sz w:val="24"/>
+          <w:szCs w:val="24"/>
+          <w:lang w:eastAsia="zh-CN"/>
+        </w:rPr>
+        <w:t>question)</w:t>
       </w:r>
     </w:p>
     <w:p>
@@ -3477,7 +3763,33 @@
           <w:szCs w:val="24"/>
           <w:lang w:eastAsia="zh-CN"/>
         </w:rPr>
-        <w:t>Counter to track remaining spins in the round</w:t>
+        <w:t>Display server response to GUI</w:t>
+      </w:r>
+    </w:p>
+    <w:p>
+      <w:pPr>
+        <w:numPr>
+          <w:ilvl w:val="2"/>
+          <w:numId w:val="27"/>
+        </w:numPr>
+        <w:spacing w:after="0"/>
+        <w:ind w:left="2610"/>
+        <w:contextualSpacing/>
+        <w:rPr>
+          <w:rFonts w:ascii="Times New Roman" w:eastAsiaTheme="minorEastAsia" w:hAnsi="Times New Roman" w:cs="Times New Roman"/>
+          <w:sz w:val="24"/>
+          <w:szCs w:val="24"/>
+          <w:lang w:eastAsia="zh-CN"/>
+        </w:rPr>
+      </w:pPr>
+      <w:r>
+        <w:rPr>
+          <w:rFonts w:ascii="Times New Roman" w:eastAsiaTheme="minorEastAsia" w:hAnsi="Times New Roman" w:cs="Times New Roman"/>
+          <w:sz w:val="24"/>
+          <w:szCs w:val="24"/>
+          <w:lang w:eastAsia="zh-CN"/>
+        </w:rPr>
+        <w:t>End game</w:t>
       </w:r>
     </w:p>
     <w:p>
@@ -3611,7 +3923,109 @@
           <w:szCs w:val="24"/>
           <w:lang w:eastAsia="zh-CN"/>
         </w:rPr>
+        <w:t>Minimal Application (Game) Logic</w:t>
+      </w:r>
+    </w:p>
+    <w:p>
+      <w:pPr>
+        <w:numPr>
+          <w:ilvl w:val="1"/>
+          <w:numId w:val="20"/>
+        </w:numPr>
+        <w:spacing w:after="0" w:line="256" w:lineRule="auto"/>
+        <w:ind w:left="2520"/>
+        <w:contextualSpacing/>
+        <w:rPr>
+          <w:rFonts w:ascii="Times New Roman" w:eastAsiaTheme="minorEastAsia" w:hAnsi="Times New Roman" w:cs="Times New Roman"/>
+          <w:sz w:val="24"/>
+          <w:szCs w:val="24"/>
+          <w:lang w:eastAsia="zh-CN"/>
+        </w:rPr>
+      </w:pPr>
+      <w:r>
+        <w:rPr>
+          <w:rFonts w:ascii="Times New Roman" w:eastAsiaTheme="minorEastAsia" w:hAnsi="Times New Roman" w:cs="Times New Roman"/>
+          <w:sz w:val="24"/>
+          <w:szCs w:val="24"/>
+          <w:lang w:eastAsia="zh-CN"/>
+        </w:rPr>
+        <w:t>Players</w:t>
+      </w:r>
+    </w:p>
+    <w:p>
+      <w:pPr>
+        <w:numPr>
+          <w:ilvl w:val="1"/>
+          <w:numId w:val="20"/>
+        </w:numPr>
+        <w:spacing w:after="0" w:line="256" w:lineRule="auto"/>
+        <w:ind w:left="2520"/>
+        <w:contextualSpacing/>
+        <w:rPr>
+          <w:rFonts w:ascii="Times New Roman" w:eastAsiaTheme="minorEastAsia" w:hAnsi="Times New Roman" w:cs="Times New Roman"/>
+          <w:sz w:val="24"/>
+          <w:szCs w:val="24"/>
+          <w:lang w:eastAsia="zh-CN"/>
+        </w:rPr>
+      </w:pPr>
+      <w:r>
+        <w:rPr>
+          <w:rFonts w:ascii="Times New Roman" w:eastAsiaTheme="minorEastAsia" w:hAnsi="Times New Roman" w:cs="Times New Roman"/>
+          <w:sz w:val="24"/>
+          <w:szCs w:val="24"/>
+          <w:lang w:eastAsia="zh-CN"/>
+        </w:rPr>
         <w:t>GUI</w:t>
+      </w:r>
+    </w:p>
+    <w:p>
+      <w:pPr>
+        <w:numPr>
+          <w:ilvl w:val="3"/>
+          <w:numId w:val="20"/>
+        </w:numPr>
+        <w:spacing w:after="0"/>
+        <w:contextualSpacing/>
+        <w:rPr>
+          <w:rFonts w:ascii="Times New Roman" w:eastAsiaTheme="minorEastAsia" w:hAnsi="Times New Roman" w:cs="Times New Roman"/>
+          <w:sz w:val="24"/>
+          <w:szCs w:val="24"/>
+          <w:lang w:eastAsia="zh-CN"/>
+        </w:rPr>
+      </w:pPr>
+      <w:r>
+        <w:rPr>
+          <w:rFonts w:ascii="Times New Roman" w:eastAsiaTheme="minorEastAsia" w:hAnsi="Times New Roman" w:cs="Times New Roman"/>
+          <w:sz w:val="24"/>
+          <w:szCs w:val="24"/>
+          <w:lang w:eastAsia="zh-CN"/>
+        </w:rPr>
+        <w:t>Wheel</w:t>
+      </w:r>
+    </w:p>
+    <w:p>
+      <w:pPr>
+        <w:numPr>
+          <w:ilvl w:val="3"/>
+          <w:numId w:val="20"/>
+        </w:numPr>
+        <w:spacing w:after="0"/>
+        <w:contextualSpacing/>
+        <w:rPr>
+          <w:rFonts w:ascii="Times New Roman" w:eastAsiaTheme="minorEastAsia" w:hAnsi="Times New Roman" w:cs="Times New Roman"/>
+          <w:sz w:val="24"/>
+          <w:szCs w:val="24"/>
+          <w:lang w:eastAsia="zh-CN"/>
+        </w:rPr>
+      </w:pPr>
+      <w:r>
+        <w:rPr>
+          <w:rFonts w:ascii="Times New Roman" w:eastAsiaTheme="minorEastAsia" w:hAnsi="Times New Roman" w:cs="Times New Roman"/>
+          <w:sz w:val="24"/>
+          <w:szCs w:val="24"/>
+          <w:lang w:eastAsia="zh-CN"/>
+        </w:rPr>
+        <w:t>Game Board</w:t>
       </w:r>
     </w:p>
     <w:p>
@@ -3655,9 +4069,9 @@
       <w:pPr>
         <w:numPr>
           <w:ilvl w:val="1"/>
-          <w:numId w:val="20"/>
+          <w:numId w:val="21"/>
         </w:numPr>
-        <w:spacing w:after="0" w:line="256" w:lineRule="auto"/>
+        <w:spacing w:after="0"/>
         <w:ind w:left="2520"/>
         <w:contextualSpacing/>
         <w:rPr>
@@ -3674,7 +4088,181 @@
           <w:szCs w:val="24"/>
           <w:lang w:eastAsia="zh-CN"/>
         </w:rPr>
-        <w:t>Functional database tables for questions, answers, and player data.</w:t>
+        <w:t>Client connection to server</w:t>
+      </w:r>
+    </w:p>
+    <w:p>
+      <w:pPr>
+        <w:numPr>
+          <w:ilvl w:val="1"/>
+          <w:numId w:val="21"/>
+        </w:numPr>
+        <w:spacing w:after="0"/>
+        <w:ind w:left="2520"/>
+        <w:contextualSpacing/>
+        <w:rPr>
+          <w:rFonts w:ascii="Times New Roman" w:eastAsiaTheme="minorEastAsia" w:hAnsi="Times New Roman" w:cs="Times New Roman"/>
+          <w:sz w:val="24"/>
+          <w:szCs w:val="24"/>
+          <w:lang w:eastAsia="zh-CN"/>
+        </w:rPr>
+      </w:pPr>
+      <w:r>
+        <w:rPr>
+          <w:rFonts w:ascii="Times New Roman" w:eastAsiaTheme="minorEastAsia" w:hAnsi="Times New Roman" w:cs="Times New Roman"/>
+          <w:sz w:val="24"/>
+          <w:szCs w:val="24"/>
+          <w:lang w:eastAsia="zh-CN"/>
+        </w:rPr>
+        <w:t>Take player input for questions, answers, and process</w:t>
+      </w:r>
+      <w:r>
+        <w:rPr>
+          <w:rFonts w:ascii="Times New Roman" w:eastAsiaTheme="minorEastAsia" w:hAnsi="Times New Roman" w:cs="Times New Roman"/>
+          <w:sz w:val="24"/>
+          <w:szCs w:val="24"/>
+          <w:lang w:eastAsia="zh-CN"/>
+        </w:rPr>
+        <w:t xml:space="preserve"> (GUI)</w:t>
+      </w:r>
+    </w:p>
+    <w:p>
+      <w:pPr>
+        <w:numPr>
+          <w:ilvl w:val="1"/>
+          <w:numId w:val="21"/>
+        </w:numPr>
+        <w:spacing w:after="0"/>
+        <w:ind w:left="2520"/>
+        <w:contextualSpacing/>
+        <w:rPr>
+          <w:rFonts w:ascii="Times New Roman" w:eastAsiaTheme="minorEastAsia" w:hAnsi="Times New Roman" w:cs="Times New Roman"/>
+          <w:sz w:val="24"/>
+          <w:szCs w:val="24"/>
+          <w:lang w:eastAsia="zh-CN"/>
+        </w:rPr>
+      </w:pPr>
+      <w:r>
+        <w:rPr>
+          <w:rFonts w:ascii="Times New Roman" w:eastAsiaTheme="minorEastAsia" w:hAnsi="Times New Roman" w:cs="Times New Roman"/>
+          <w:sz w:val="24"/>
+          <w:szCs w:val="24"/>
+          <w:lang w:eastAsia="zh-CN"/>
+        </w:rPr>
+        <w:t>Read local files to retrieve questions</w:t>
+      </w:r>
+    </w:p>
+    <w:p>
+      <w:pPr>
+        <w:numPr>
+          <w:ilvl w:val="1"/>
+          <w:numId w:val="21"/>
+        </w:numPr>
+        <w:spacing w:after="0"/>
+        <w:ind w:left="2520"/>
+        <w:contextualSpacing/>
+        <w:rPr>
+          <w:rFonts w:ascii="Times New Roman" w:eastAsiaTheme="minorEastAsia" w:hAnsi="Times New Roman" w:cs="Times New Roman"/>
+          <w:sz w:val="24"/>
+          <w:szCs w:val="24"/>
+          <w:lang w:eastAsia="zh-CN"/>
+        </w:rPr>
+      </w:pPr>
+      <w:r>
+        <w:rPr>
+          <w:rFonts w:ascii="Times New Roman" w:eastAsiaTheme="minorEastAsia" w:hAnsi="Times New Roman" w:cs="Times New Roman"/>
+          <w:sz w:val="24"/>
+          <w:szCs w:val="24"/>
+          <w:lang w:eastAsia="zh-CN"/>
+        </w:rPr>
+        <w:t>Display questions with given category in order</w:t>
+      </w:r>
+      <w:r>
+        <w:rPr>
+          <w:rFonts w:ascii="Times New Roman" w:eastAsiaTheme="minorEastAsia" w:hAnsi="Times New Roman" w:cs="Times New Roman"/>
+          <w:sz w:val="24"/>
+          <w:szCs w:val="24"/>
+          <w:lang w:eastAsia="zh-CN"/>
+        </w:rPr>
+        <w:t xml:space="preserve"> (database)</w:t>
+      </w:r>
+    </w:p>
+    <w:p>
+      <w:pPr>
+        <w:numPr>
+          <w:ilvl w:val="1"/>
+          <w:numId w:val="21"/>
+        </w:numPr>
+        <w:spacing w:after="0"/>
+        <w:ind w:left="2520"/>
+        <w:contextualSpacing/>
+        <w:rPr>
+          <w:rFonts w:ascii="Times New Roman" w:eastAsiaTheme="minorEastAsia" w:hAnsi="Times New Roman" w:cs="Times New Roman"/>
+          <w:sz w:val="24"/>
+          <w:szCs w:val="24"/>
+          <w:lang w:eastAsia="zh-CN"/>
+        </w:rPr>
+      </w:pPr>
+      <w:r>
+        <w:rPr>
+          <w:rFonts w:ascii="Times New Roman" w:eastAsiaTheme="minorEastAsia" w:hAnsi="Times New Roman" w:cs="Times New Roman"/>
+          <w:sz w:val="24"/>
+          <w:szCs w:val="24"/>
+          <w:lang w:eastAsia="zh-CN"/>
+        </w:rPr>
+        <w:t>Update (answer correct/incorrect) and track scores</w:t>
+      </w:r>
+    </w:p>
+    <w:p>
+      <w:pPr>
+        <w:numPr>
+          <w:ilvl w:val="1"/>
+          <w:numId w:val="21"/>
+        </w:numPr>
+        <w:spacing w:after="0"/>
+        <w:ind w:left="2520"/>
+        <w:contextualSpacing/>
+        <w:rPr>
+          <w:rFonts w:ascii="Times New Roman" w:eastAsiaTheme="minorEastAsia" w:hAnsi="Times New Roman" w:cs="Times New Roman"/>
+          <w:sz w:val="24"/>
+          <w:szCs w:val="24"/>
+          <w:lang w:eastAsia="zh-CN"/>
+        </w:rPr>
+      </w:pPr>
+      <w:r>
+        <w:rPr>
+          <w:rFonts w:ascii="Times New Roman" w:eastAsiaTheme="minorEastAsia" w:hAnsi="Times New Roman" w:cs="Times New Roman"/>
+          <w:sz w:val="24"/>
+          <w:szCs w:val="24"/>
+          <w:lang w:eastAsia="zh-CN"/>
+        </w:rPr>
+        <w:t>Opponents chooses the category</w:t>
+      </w:r>
+    </w:p>
+    <w:p>
+      <w:pPr>
+        <w:numPr>
+          <w:ilvl w:val="1"/>
+          <w:numId w:val="21"/>
+        </w:numPr>
+        <w:spacing w:after="0"/>
+        <w:ind w:left="2520"/>
+        <w:contextualSpacing/>
+        <w:rPr>
+          <w:rFonts w:ascii="Times New Roman" w:eastAsiaTheme="minorEastAsia" w:hAnsi="Times New Roman" w:cs="Times New Roman"/>
+          <w:sz w:val="24"/>
+          <w:szCs w:val="24"/>
+          <w:lang w:eastAsia="zh-CN"/>
+        </w:rPr>
+      </w:pPr>
+      <w:r>
+        <w:rPr>
+          <w:rFonts w:ascii="Times New Roman" w:eastAsiaTheme="minorEastAsia" w:hAnsi="Times New Roman" w:cs="Times New Roman"/>
+          <w:sz w:val="24"/>
+          <w:szCs w:val="24"/>
+          <w:lang w:eastAsia="zh-CN"/>
+        </w:rPr>
+        <w:t>Counter to track remaining spins in the round</w:t>
       </w:r>
     </w:p>
     <w:p>
@@ -3700,7 +4288,7 @@
           <w:szCs w:val="24"/>
           <w:lang w:eastAsia="zh-CN"/>
         </w:rPr>
-        <w:t>Functional server with API endpoints with which GUI interacts and accesses database.</w:t>
+        <w:t>Functional database tables for questions, answers, and player data.</w:t>
       </w:r>
     </w:p>
     <w:p>
@@ -3726,7 +4314,7 @@
           <w:szCs w:val="24"/>
           <w:lang w:eastAsia="zh-CN"/>
         </w:rPr>
-        <w:t>Connection between server, GUI, and database.</w:t>
+        <w:t>Functional server with API endpoints with which GUI interacts and accesses database.</w:t>
       </w:r>
     </w:p>
     <w:p>
@@ -3752,170 +4340,7 @@
           <w:szCs w:val="24"/>
           <w:lang w:eastAsia="zh-CN"/>
         </w:rPr>
-        <w:t xml:space="preserve">GUI with </w:t>
-      </w:r>
-      <w:r>
-        <w:rPr>
-          <w:rFonts w:ascii="Times New Roman" w:eastAsiaTheme="minorEastAsia" w:hAnsi="Times New Roman" w:cs="Times New Roman"/>
-          <w:sz w:val="24"/>
-          <w:szCs w:val="24"/>
-          <w:lang w:eastAsia="zh-CN"/>
-        </w:rPr>
-        <w:t>text-based</w:t>
-      </w:r>
-      <w:r>
-        <w:rPr>
-          <w:rFonts w:ascii="Times New Roman" w:eastAsiaTheme="minorEastAsia" w:hAnsi="Times New Roman" w:cs="Times New Roman"/>
-          <w:sz w:val="24"/>
-          <w:szCs w:val="24"/>
-          <w:lang w:eastAsia="zh-CN"/>
-        </w:rPr>
-        <w:t xml:space="preserve"> interaction</w:t>
-      </w:r>
-    </w:p>
-    <w:p>
-      <w:pPr>
-        <w:numPr>
-          <w:ilvl w:val="3"/>
-          <w:numId w:val="20"/>
-        </w:numPr>
-        <w:spacing w:after="0" w:line="256" w:lineRule="auto"/>
-        <w:contextualSpacing/>
-        <w:rPr>
-          <w:rFonts w:ascii="Times New Roman" w:eastAsiaTheme="minorEastAsia" w:hAnsi="Times New Roman" w:cs="Times New Roman"/>
-          <w:sz w:val="24"/>
-          <w:szCs w:val="24"/>
-          <w:lang w:eastAsia="zh-CN"/>
-        </w:rPr>
-      </w:pPr>
-      <w:r>
-        <w:rPr>
-          <w:rFonts w:ascii="Times New Roman" w:eastAsiaTheme="minorEastAsia" w:hAnsi="Times New Roman" w:cs="Times New Roman"/>
-          <w:sz w:val="24"/>
-          <w:szCs w:val="24"/>
-          <w:lang w:eastAsia="zh-CN"/>
-        </w:rPr>
-        <w:t>A Wheel interaction.</w:t>
-      </w:r>
-    </w:p>
-    <w:p>
-      <w:pPr>
-        <w:numPr>
-          <w:ilvl w:val="3"/>
-          <w:numId w:val="20"/>
-        </w:numPr>
-        <w:spacing w:after="0" w:line="256" w:lineRule="auto"/>
-        <w:contextualSpacing/>
-        <w:rPr>
-          <w:rFonts w:ascii="Times New Roman" w:eastAsiaTheme="minorEastAsia" w:hAnsi="Times New Roman" w:cs="Times New Roman"/>
-          <w:sz w:val="24"/>
-          <w:szCs w:val="24"/>
-          <w:lang w:eastAsia="zh-CN"/>
-        </w:rPr>
-      </w:pPr>
-      <w:r>
-        <w:rPr>
-          <w:rFonts w:ascii="Times New Roman" w:eastAsiaTheme="minorEastAsia" w:hAnsi="Times New Roman" w:cs="Times New Roman"/>
-          <w:sz w:val="24"/>
-          <w:szCs w:val="24"/>
-          <w:lang w:eastAsia="zh-CN"/>
-        </w:rPr>
-        <w:t>A Question board with Topics and Question values.</w:t>
-      </w:r>
-    </w:p>
-    <w:p>
-      <w:pPr>
-        <w:numPr>
-          <w:ilvl w:val="3"/>
-          <w:numId w:val="20"/>
-        </w:numPr>
-        <w:spacing w:after="0" w:line="256" w:lineRule="auto"/>
-        <w:contextualSpacing/>
-        <w:rPr>
-          <w:rFonts w:ascii="Times New Roman" w:eastAsiaTheme="minorEastAsia" w:hAnsi="Times New Roman" w:cs="Times New Roman"/>
-          <w:sz w:val="24"/>
-          <w:szCs w:val="24"/>
-          <w:lang w:eastAsia="zh-CN"/>
-        </w:rPr>
-      </w:pPr>
-      <w:r>
-        <w:rPr>
-          <w:rFonts w:ascii="Times New Roman" w:eastAsiaTheme="minorEastAsia" w:hAnsi="Times New Roman" w:cs="Times New Roman"/>
-          <w:sz w:val="24"/>
-          <w:szCs w:val="24"/>
-          <w:lang w:eastAsia="zh-CN"/>
-        </w:rPr>
-        <w:t>Buttons to interact with the Wheel (</w:t>
-      </w:r>
-      <w:r>
-        <w:rPr>
-          <w:rFonts w:ascii="Times New Roman" w:eastAsiaTheme="minorEastAsia" w:hAnsi="Times New Roman" w:cs="Times New Roman"/>
-          <w:sz w:val="24"/>
-          <w:szCs w:val="24"/>
-          <w:lang w:eastAsia="zh-CN"/>
-        </w:rPr>
-        <w:t>i.e.,</w:t>
-      </w:r>
-      <w:r>
-        <w:rPr>
-          <w:rFonts w:ascii="Times New Roman" w:eastAsiaTheme="minorEastAsia" w:hAnsi="Times New Roman" w:cs="Times New Roman"/>
-          <w:sz w:val="24"/>
-          <w:szCs w:val="24"/>
-          <w:lang w:eastAsia="zh-CN"/>
-        </w:rPr>
-        <w:t xml:space="preserve"> Spin</w:t>
-      </w:r>
-      <w:r>
-        <w:rPr>
-          <w:rFonts w:ascii="Times New Roman" w:eastAsiaTheme="minorEastAsia" w:hAnsi="Times New Roman" w:cs="Times New Roman"/>
-          <w:sz w:val="24"/>
-          <w:szCs w:val="24"/>
-          <w:lang w:eastAsia="zh-CN"/>
-        </w:rPr>
-        <w:t>, Submit</w:t>
-      </w:r>
-      <w:r>
-        <w:rPr>
-          <w:rFonts w:ascii="Times New Roman" w:eastAsiaTheme="minorEastAsia" w:hAnsi="Times New Roman" w:cs="Times New Roman"/>
-          <w:sz w:val="24"/>
-          <w:szCs w:val="24"/>
-          <w:lang w:eastAsia="zh-CN"/>
-        </w:rPr>
-        <w:t>)</w:t>
-      </w:r>
-    </w:p>
-    <w:p>
-      <w:pPr>
-        <w:numPr>
-          <w:ilvl w:val="3"/>
-          <w:numId w:val="20"/>
-        </w:numPr>
-        <w:spacing w:after="0" w:line="256" w:lineRule="auto"/>
-        <w:contextualSpacing/>
-        <w:rPr>
-          <w:rFonts w:ascii="Times New Roman" w:eastAsiaTheme="minorEastAsia" w:hAnsi="Times New Roman" w:cs="Times New Roman"/>
-          <w:sz w:val="24"/>
-          <w:szCs w:val="24"/>
-          <w:lang w:eastAsia="zh-CN"/>
-        </w:rPr>
-      </w:pPr>
-      <w:r>
-        <w:rPr>
-          <w:rFonts w:ascii="Times New Roman" w:eastAsiaTheme="minorEastAsia" w:hAnsi="Times New Roman" w:cs="Times New Roman"/>
-          <w:sz w:val="24"/>
-          <w:szCs w:val="24"/>
-          <w:lang w:eastAsia="zh-CN"/>
-        </w:rPr>
-        <w:t xml:space="preserve">Text box / Boxes to </w:t>
-      </w:r>
-      <w:r>
-        <w:rPr>
-          <w:rFonts w:ascii="Times New Roman" w:eastAsiaTheme="minorEastAsia" w:hAnsi="Times New Roman" w:cs="Times New Roman"/>
-          <w:sz w:val="24"/>
-          <w:szCs w:val="24"/>
-          <w:lang w:eastAsia="zh-CN"/>
-        </w:rPr>
-        <w:t>enter / select answer.</w:t>
+        <w:t>Connection between server, GUI, and database.</w:t>
       </w:r>
     </w:p>
     <w:p>
@@ -3941,7 +4366,170 @@
           <w:szCs w:val="24"/>
           <w:lang w:eastAsia="zh-CN"/>
         </w:rPr>
-        <w:t>Player sends request to server</w:t>
+        <w:t xml:space="preserve">GUI with </w:t>
+      </w:r>
+      <w:r>
+        <w:rPr>
+          <w:rFonts w:ascii="Times New Roman" w:eastAsiaTheme="minorEastAsia" w:hAnsi="Times New Roman" w:cs="Times New Roman"/>
+          <w:sz w:val="24"/>
+          <w:szCs w:val="24"/>
+          <w:lang w:eastAsia="zh-CN"/>
+        </w:rPr>
+        <w:t>text-based</w:t>
+      </w:r>
+      <w:r>
+        <w:rPr>
+          <w:rFonts w:ascii="Times New Roman" w:eastAsiaTheme="minorEastAsia" w:hAnsi="Times New Roman" w:cs="Times New Roman"/>
+          <w:sz w:val="24"/>
+          <w:szCs w:val="24"/>
+          <w:lang w:eastAsia="zh-CN"/>
+        </w:rPr>
+        <w:t xml:space="preserve"> interaction</w:t>
+      </w:r>
+    </w:p>
+    <w:p>
+      <w:pPr>
+        <w:numPr>
+          <w:ilvl w:val="3"/>
+          <w:numId w:val="20"/>
+        </w:numPr>
+        <w:spacing w:after="0" w:line="256" w:lineRule="auto"/>
+        <w:contextualSpacing/>
+        <w:rPr>
+          <w:rFonts w:ascii="Times New Roman" w:eastAsiaTheme="minorEastAsia" w:hAnsi="Times New Roman" w:cs="Times New Roman"/>
+          <w:sz w:val="24"/>
+          <w:szCs w:val="24"/>
+          <w:lang w:eastAsia="zh-CN"/>
+        </w:rPr>
+      </w:pPr>
+      <w:r>
+        <w:rPr>
+          <w:rFonts w:ascii="Times New Roman" w:eastAsiaTheme="minorEastAsia" w:hAnsi="Times New Roman" w:cs="Times New Roman"/>
+          <w:sz w:val="24"/>
+          <w:szCs w:val="24"/>
+          <w:lang w:eastAsia="zh-CN"/>
+        </w:rPr>
+        <w:t>A Wheel interaction.</w:t>
+      </w:r>
+    </w:p>
+    <w:p>
+      <w:pPr>
+        <w:numPr>
+          <w:ilvl w:val="3"/>
+          <w:numId w:val="20"/>
+        </w:numPr>
+        <w:spacing w:after="0" w:line="256" w:lineRule="auto"/>
+        <w:contextualSpacing/>
+        <w:rPr>
+          <w:rFonts w:ascii="Times New Roman" w:eastAsiaTheme="minorEastAsia" w:hAnsi="Times New Roman" w:cs="Times New Roman"/>
+          <w:sz w:val="24"/>
+          <w:szCs w:val="24"/>
+          <w:lang w:eastAsia="zh-CN"/>
+        </w:rPr>
+      </w:pPr>
+      <w:r>
+        <w:rPr>
+          <w:rFonts w:ascii="Times New Roman" w:eastAsiaTheme="minorEastAsia" w:hAnsi="Times New Roman" w:cs="Times New Roman"/>
+          <w:sz w:val="24"/>
+          <w:szCs w:val="24"/>
+          <w:lang w:eastAsia="zh-CN"/>
+        </w:rPr>
+        <w:t>A Question board with Topics and Question values.</w:t>
+      </w:r>
+    </w:p>
+    <w:p>
+      <w:pPr>
+        <w:numPr>
+          <w:ilvl w:val="3"/>
+          <w:numId w:val="20"/>
+        </w:numPr>
+        <w:spacing w:after="0" w:line="256" w:lineRule="auto"/>
+        <w:contextualSpacing/>
+        <w:rPr>
+          <w:rFonts w:ascii="Times New Roman" w:eastAsiaTheme="minorEastAsia" w:hAnsi="Times New Roman" w:cs="Times New Roman"/>
+          <w:sz w:val="24"/>
+          <w:szCs w:val="24"/>
+          <w:lang w:eastAsia="zh-CN"/>
+        </w:rPr>
+      </w:pPr>
+      <w:r>
+        <w:rPr>
+          <w:rFonts w:ascii="Times New Roman" w:eastAsiaTheme="minorEastAsia" w:hAnsi="Times New Roman" w:cs="Times New Roman"/>
+          <w:sz w:val="24"/>
+          <w:szCs w:val="24"/>
+          <w:lang w:eastAsia="zh-CN"/>
+        </w:rPr>
+        <w:t>Buttons to interact with the Wheel (</w:t>
+      </w:r>
+      <w:r>
+        <w:rPr>
+          <w:rFonts w:ascii="Times New Roman" w:eastAsiaTheme="minorEastAsia" w:hAnsi="Times New Roman" w:cs="Times New Roman"/>
+          <w:sz w:val="24"/>
+          <w:szCs w:val="24"/>
+          <w:lang w:eastAsia="zh-CN"/>
+        </w:rPr>
+        <w:t>i.e.,</w:t>
+      </w:r>
+      <w:r>
+        <w:rPr>
+          <w:rFonts w:ascii="Times New Roman" w:eastAsiaTheme="minorEastAsia" w:hAnsi="Times New Roman" w:cs="Times New Roman"/>
+          <w:sz w:val="24"/>
+          <w:szCs w:val="24"/>
+          <w:lang w:eastAsia="zh-CN"/>
+        </w:rPr>
+        <w:t xml:space="preserve"> Spin</w:t>
+      </w:r>
+      <w:r>
+        <w:rPr>
+          <w:rFonts w:ascii="Times New Roman" w:eastAsiaTheme="minorEastAsia" w:hAnsi="Times New Roman" w:cs="Times New Roman"/>
+          <w:sz w:val="24"/>
+          <w:szCs w:val="24"/>
+          <w:lang w:eastAsia="zh-CN"/>
+        </w:rPr>
+        <w:t>, Submit</w:t>
+      </w:r>
+      <w:r>
+        <w:rPr>
+          <w:rFonts w:ascii="Times New Roman" w:eastAsiaTheme="minorEastAsia" w:hAnsi="Times New Roman" w:cs="Times New Roman"/>
+          <w:sz w:val="24"/>
+          <w:szCs w:val="24"/>
+          <w:lang w:eastAsia="zh-CN"/>
+        </w:rPr>
+        <w:t>)</w:t>
+      </w:r>
+    </w:p>
+    <w:p>
+      <w:pPr>
+        <w:numPr>
+          <w:ilvl w:val="3"/>
+          <w:numId w:val="20"/>
+        </w:numPr>
+        <w:spacing w:after="0" w:line="256" w:lineRule="auto"/>
+        <w:contextualSpacing/>
+        <w:rPr>
+          <w:rFonts w:ascii="Times New Roman" w:eastAsiaTheme="minorEastAsia" w:hAnsi="Times New Roman" w:cs="Times New Roman"/>
+          <w:sz w:val="24"/>
+          <w:szCs w:val="24"/>
+          <w:lang w:eastAsia="zh-CN"/>
+        </w:rPr>
+      </w:pPr>
+      <w:r>
+        <w:rPr>
+          <w:rFonts w:ascii="Times New Roman" w:eastAsiaTheme="minorEastAsia" w:hAnsi="Times New Roman" w:cs="Times New Roman"/>
+          <w:sz w:val="24"/>
+          <w:szCs w:val="24"/>
+          <w:lang w:eastAsia="zh-CN"/>
+        </w:rPr>
+        <w:t xml:space="preserve">Text box / Boxes to </w:t>
+      </w:r>
+      <w:r>
+        <w:rPr>
+          <w:rFonts w:ascii="Times New Roman" w:eastAsiaTheme="minorEastAsia" w:hAnsi="Times New Roman" w:cs="Times New Roman"/>
+          <w:sz w:val="24"/>
+          <w:szCs w:val="24"/>
+          <w:lang w:eastAsia="zh-CN"/>
+        </w:rPr>
+        <w:t>enter / select answer.</w:t>
       </w:r>
     </w:p>
     <w:p>
@@ -3967,7 +4555,7 @@
           <w:szCs w:val="24"/>
           <w:lang w:eastAsia="zh-CN"/>
         </w:rPr>
-        <w:t>Retrieve information from database</w:t>
+        <w:t>Player sends request to server</w:t>
       </w:r>
     </w:p>
     <w:p>
@@ -3993,6 +4581,33 @@
           <w:szCs w:val="24"/>
           <w:lang w:eastAsia="zh-CN"/>
         </w:rPr>
+        <w:lastRenderedPageBreak/>
+        <w:t>Retrieve information from database</w:t>
+      </w:r>
+    </w:p>
+    <w:p>
+      <w:pPr>
+        <w:numPr>
+          <w:ilvl w:val="1"/>
+          <w:numId w:val="20"/>
+        </w:numPr>
+        <w:spacing w:after="0" w:line="256" w:lineRule="auto"/>
+        <w:ind w:left="2520"/>
+        <w:contextualSpacing/>
+        <w:rPr>
+          <w:rFonts w:ascii="Times New Roman" w:eastAsiaTheme="minorEastAsia" w:hAnsi="Times New Roman" w:cs="Times New Roman"/>
+          <w:sz w:val="24"/>
+          <w:szCs w:val="24"/>
+          <w:lang w:eastAsia="zh-CN"/>
+        </w:rPr>
+      </w:pPr>
+      <w:r>
+        <w:rPr>
+          <w:rFonts w:ascii="Times New Roman" w:eastAsiaTheme="minorEastAsia" w:hAnsi="Times New Roman" w:cs="Times New Roman"/>
+          <w:sz w:val="24"/>
+          <w:szCs w:val="24"/>
+          <w:lang w:eastAsia="zh-CN"/>
+        </w:rPr>
         <w:t>Spin Counter</w:t>
       </w:r>
     </w:p>
@@ -4205,7 +4820,27 @@
           <w:szCs w:val="24"/>
           <w:lang w:eastAsia="zh-CN"/>
         </w:rPr>
-        <w:t>Fully functional server with API endpoints that query database tables and accepts/defines queries that are sent from the GUI/Player.</w:t>
+        <w:t xml:space="preserve">Fully functional server with API endpoints that query database tables and accepts/defines queries that </w:t>
+      </w:r>
+      <w:proofErr w:type="gramStart"/>
+      <w:r>
+        <w:rPr>
+          <w:rFonts w:ascii="Times New Roman" w:eastAsiaTheme="minorEastAsia" w:hAnsi="Times New Roman" w:cs="Times New Roman"/>
+          <w:sz w:val="24"/>
+          <w:szCs w:val="24"/>
+          <w:lang w:eastAsia="zh-CN"/>
+        </w:rPr>
+        <w:t>are sent</w:t>
+      </w:r>
+      <w:proofErr w:type="gramEnd"/>
+      <w:r>
+        <w:rPr>
+          <w:rFonts w:ascii="Times New Roman" w:eastAsiaTheme="minorEastAsia" w:hAnsi="Times New Roman" w:cs="Times New Roman"/>
+          <w:sz w:val="24"/>
+          <w:szCs w:val="24"/>
+          <w:lang w:eastAsia="zh-CN"/>
+        </w:rPr>
+        <w:t xml:space="preserve"> from the GUI/Player.</w:t>
       </w:r>
     </w:p>
     <w:p>
@@ -4282,7 +4917,6 @@
           <w:szCs w:val="24"/>
           <w:lang w:eastAsia="zh-CN"/>
         </w:rPr>
-        <w:lastRenderedPageBreak/>
         <w:t>A Wheel with randomized complexity</w:t>
       </w:r>
     </w:p>
@@ -4849,7 +5483,7 @@
         <w:spacing w:before="0" w:after="240"/>
         <w:ind w:left="720"/>
       </w:pPr>
-      <w:bookmarkStart w:id="12" w:name="_Toc107049353"/>
+      <w:bookmarkStart w:id="12" w:name="_Toc107244274"/>
       <w:r>
         <w:t>Work Products</w:t>
       </w:r>
@@ -4873,8 +5507,18 @@
           <w:sz w:val="24"/>
           <w:szCs w:val="24"/>
         </w:rPr>
-        <w:t>The following deliverables will be produced</w:t>
-      </w:r>
+        <w:t xml:space="preserve">The following deliverables will </w:t>
+      </w:r>
+      <w:proofErr w:type="gramStart"/>
+      <w:r>
+        <w:rPr>
+          <w:rFonts w:ascii="Times New Roman" w:hAnsi="Times New Roman" w:cs="Times New Roman"/>
+          <w:sz w:val="24"/>
+          <w:szCs w:val="24"/>
+        </w:rPr>
+        <w:t>be produced</w:t>
+      </w:r>
+      <w:proofErr w:type="gramEnd"/>
       <w:r>
         <w:rPr>
           <w:rFonts w:ascii="Times New Roman" w:hAnsi="Times New Roman" w:cs="Times New Roman"/>
@@ -5019,6 +5663,7 @@
           <w:sz w:val="24"/>
           <w:szCs w:val="24"/>
         </w:rPr>
+        <w:lastRenderedPageBreak/>
         <w:t>Target System Demo</w:t>
       </w:r>
     </w:p>
@@ -5070,7 +5715,16 @@
           <w:sz w:val="24"/>
           <w:szCs w:val="24"/>
         </w:rPr>
-        <w:t xml:space="preserve">The following milestones are </w:t>
+        <w:t xml:space="preserve">The following milestones </w:t>
+      </w:r>
+      <w:proofErr w:type="gramStart"/>
+      <w:r>
+        <w:rPr>
+          <w:rFonts w:ascii="Times New Roman" w:hAnsi="Times New Roman" w:cs="Times New Roman"/>
+          <w:sz w:val="24"/>
+          <w:szCs w:val="24"/>
+        </w:rPr>
+        <w:t xml:space="preserve">are </w:t>
       </w:r>
       <w:r>
         <w:rPr>
@@ -5080,6 +5734,7 @@
         </w:rPr>
         <w:t>planned</w:t>
       </w:r>
+      <w:proofErr w:type="gramEnd"/>
       <w:r>
         <w:rPr>
           <w:rFonts w:ascii="Times New Roman" w:hAnsi="Times New Roman" w:cs="Times New Roman"/>
@@ -5490,7 +6145,6 @@
                 <w:b/>
                 <w:bCs/>
               </w:rPr>
-              <w:lastRenderedPageBreak/>
               <w:t xml:space="preserve">Minimum </w:t>
             </w:r>
             <w:r>
@@ -5641,7 +6295,7 @@
         </w:numPr>
         <w:spacing w:before="0" w:after="240"/>
       </w:pPr>
-      <w:bookmarkStart w:id="13" w:name="_Toc107049354"/>
+      <w:bookmarkStart w:id="13" w:name="_Toc107244275"/>
       <w:r>
         <w:t>Organizational Structure</w:t>
       </w:r>
@@ -5657,7 +6311,7 @@
         <w:spacing w:before="0" w:after="120" w:line="240" w:lineRule="auto"/>
         <w:ind w:left="720"/>
       </w:pPr>
-      <w:bookmarkStart w:id="14" w:name="_Toc107049355"/>
+      <w:bookmarkStart w:id="14" w:name="_Toc107244276"/>
       <w:r>
         <w:t>Team Structure</w:t>
       </w:r>
@@ -5895,8 +6549,9 @@
         <w:pStyle w:val="Heading2"/>
         <w:spacing w:before="0" w:after="240" w:line="240" w:lineRule="auto"/>
       </w:pPr>
-      <w:bookmarkStart w:id="15" w:name="_Toc107049356"/>
-      <w:r>
+      <w:bookmarkStart w:id="15" w:name="_Toc107244277"/>
+      <w:r>
+        <w:lastRenderedPageBreak/>
         <w:t xml:space="preserve">2.2 </w:t>
       </w:r>
       <w:r>
@@ -5988,9 +6643,8 @@
         <w:pStyle w:val="Heading2"/>
         <w:spacing w:before="0" w:after="240"/>
       </w:pPr>
-      <w:bookmarkStart w:id="16" w:name="_Toc107049357"/>
-      <w:r>
-        <w:lastRenderedPageBreak/>
+      <w:bookmarkStart w:id="16" w:name="_Toc107244278"/>
+      <w:r>
         <w:t xml:space="preserve">2.3 </w:t>
       </w:r>
       <w:r>
@@ -6059,6 +6713,7 @@
           <w:rFonts w:ascii="Times New Roman" w:hAnsi="Times New Roman" w:cs="Times New Roman"/>
           <w:noProof/>
         </w:rPr>
+        <w:lastRenderedPageBreak/>
         <w:drawing>
           <wp:inline distT="0" distB="0" distL="0" distR="0" wp14:anchorId="5E70AF43" wp14:editId="4190FEB5">
             <wp:extent cx="5943600" cy="3244850"/>
@@ -6108,7 +6763,6 @@
           <w:rFonts w:ascii="Times New Roman" w:hAnsi="Times New Roman" w:cs="Times New Roman"/>
           <w:noProof/>
         </w:rPr>
-        <w:lastRenderedPageBreak/>
         <w:drawing>
           <wp:inline distT="0" distB="0" distL="0" distR="0" wp14:anchorId="22BF67BE" wp14:editId="2C586C41">
             <wp:extent cx="5943600" cy="2179955"/>
@@ -6206,7 +6860,7 @@
         <w:spacing w:before="0" w:after="240"/>
         <w:ind w:left="360"/>
       </w:pPr>
-      <w:bookmarkStart w:id="17" w:name="_Toc107049358"/>
+      <w:bookmarkStart w:id="17" w:name="_Toc107244279"/>
       <w:r>
         <w:t>Risk Assessment Plan</w:t>
       </w:r>
@@ -6281,7 +6935,25 @@
           <w:sz w:val="24"/>
           <w:szCs w:val="24"/>
         </w:rPr>
-        <w:t xml:space="preserve">. Schedule risk is caused by inadequate estimates, inaccurate assumptions, delay in activities caused either by a team member assigned to other projects, personal emergencies or by a delay in a predecessor activity. </w:t>
+        <w:t xml:space="preserve">. Schedule risk </w:t>
+      </w:r>
+      <w:proofErr w:type="gramStart"/>
+      <w:r>
+        <w:rPr>
+          <w:rFonts w:ascii="Times New Roman" w:hAnsi="Times New Roman" w:cs="Times New Roman"/>
+          <w:sz w:val="24"/>
+          <w:szCs w:val="24"/>
+        </w:rPr>
+        <w:t>is caused</w:t>
+      </w:r>
+      <w:proofErr w:type="gramEnd"/>
+      <w:r>
+        <w:rPr>
+          <w:rFonts w:ascii="Times New Roman" w:hAnsi="Times New Roman" w:cs="Times New Roman"/>
+          <w:sz w:val="24"/>
+          <w:szCs w:val="24"/>
+        </w:rPr>
+        <w:t xml:space="preserve"> by inadequate estimates, inaccurate assumptions, delay in activities caused either by a team member assigned to other projects, personal emergencies or by a delay in a predecessor activity. </w:t>
       </w:r>
     </w:p>
     <w:p>
@@ -6311,6 +6983,7 @@
           <w:sz w:val="24"/>
           <w:szCs w:val="24"/>
         </w:rPr>
+        <w:lastRenderedPageBreak/>
         <w:t xml:space="preserve">Risk </w:t>
       </w:r>
       <w:r>
@@ -6362,7 +7035,25 @@
           <w:sz w:val="24"/>
           <w:szCs w:val="24"/>
         </w:rPr>
-        <w:t xml:space="preserve">, requirements will be traced to design and tests to </w:t>
+        <w:t xml:space="preserve">, requirements will </w:t>
+      </w:r>
+      <w:proofErr w:type="gramStart"/>
+      <w:r>
+        <w:rPr>
+          <w:rFonts w:ascii="Times New Roman" w:hAnsi="Times New Roman" w:cs="Times New Roman"/>
+          <w:sz w:val="24"/>
+          <w:szCs w:val="24"/>
+        </w:rPr>
+        <w:t>be traced</w:t>
+      </w:r>
+      <w:proofErr w:type="gramEnd"/>
+      <w:r>
+        <w:rPr>
+          <w:rFonts w:ascii="Times New Roman" w:hAnsi="Times New Roman" w:cs="Times New Roman"/>
+          <w:sz w:val="24"/>
+          <w:szCs w:val="24"/>
+        </w:rPr>
+        <w:t xml:space="preserve"> to design and tests to </w:t>
       </w:r>
       <w:r>
         <w:rPr>
@@ -6459,7 +7150,25 @@
           <w:sz w:val="24"/>
           <w:szCs w:val="24"/>
         </w:rPr>
-        <w:t>To ensure this expectation holds, risks will be tracked to verify</w:t>
+        <w:t xml:space="preserve">To ensure this expectation holds, risks will </w:t>
+      </w:r>
+      <w:proofErr w:type="gramStart"/>
+      <w:r>
+        <w:rPr>
+          <w:rFonts w:ascii="Times New Roman" w:hAnsi="Times New Roman" w:cs="Times New Roman"/>
+          <w:sz w:val="24"/>
+          <w:szCs w:val="24"/>
+        </w:rPr>
+        <w:t>be tracked</w:t>
+      </w:r>
+      <w:proofErr w:type="gramEnd"/>
+      <w:r>
+        <w:rPr>
+          <w:rFonts w:ascii="Times New Roman" w:hAnsi="Times New Roman" w:cs="Times New Roman"/>
+          <w:sz w:val="24"/>
+          <w:szCs w:val="24"/>
+        </w:rPr>
+        <w:t xml:space="preserve"> to verify</w:t>
       </w:r>
       <w:r>
         <w:rPr>
@@ -6515,7 +7224,25 @@
           <w:sz w:val="24"/>
           <w:szCs w:val="24"/>
         </w:rPr>
-        <w:t>Risks must be addressed via avoidance and reduction, which means no risk consequences are acceptable</w:t>
+        <w:t xml:space="preserve">Risks must </w:t>
+      </w:r>
+      <w:proofErr w:type="gramStart"/>
+      <w:r>
+        <w:rPr>
+          <w:rFonts w:ascii="Times New Roman" w:hAnsi="Times New Roman" w:cs="Times New Roman"/>
+          <w:sz w:val="24"/>
+          <w:szCs w:val="24"/>
+        </w:rPr>
+        <w:t>be addressed</w:t>
+      </w:r>
+      <w:proofErr w:type="gramEnd"/>
+      <w:r>
+        <w:rPr>
+          <w:rFonts w:ascii="Times New Roman" w:hAnsi="Times New Roman" w:cs="Times New Roman"/>
+          <w:sz w:val="24"/>
+          <w:szCs w:val="24"/>
+        </w:rPr>
+        <w:t xml:space="preserve"> via avoidance and reduction, which means no risk consequences are acceptable</w:t>
       </w:r>
       <w:r>
         <w:rPr>
@@ -6552,9 +7279,8 @@
         </w:numPr>
         <w:spacing w:before="0" w:after="240"/>
       </w:pPr>
-      <w:bookmarkStart w:id="18" w:name="_Toc107049359"/>
-      <w:r>
-        <w:lastRenderedPageBreak/>
+      <w:bookmarkStart w:id="18" w:name="_Toc107244280"/>
+      <w:r>
         <w:t>Quality Plan</w:t>
       </w:r>
       <w:bookmarkEnd w:id="18"/>
@@ -6564,7 +7290,7 @@
         <w:pStyle w:val="Heading2"/>
         <w:spacing w:before="0" w:after="120" w:line="240" w:lineRule="auto"/>
       </w:pPr>
-      <w:bookmarkStart w:id="19" w:name="_Toc107049360"/>
+      <w:bookmarkStart w:id="19" w:name="_Toc107244281"/>
       <w:r>
         <w:t xml:space="preserve">4.1 </w:t>
       </w:r>
@@ -6638,7 +7364,25 @@
           <w:sz w:val="24"/>
           <w:szCs w:val="24"/>
         </w:rPr>
-        <w:t>Software Requirements shall be reviewed according to the following criteria:</w:t>
+        <w:t xml:space="preserve">Software Requirements shall </w:t>
+      </w:r>
+      <w:proofErr w:type="gramStart"/>
+      <w:r>
+        <w:rPr>
+          <w:rFonts w:ascii="Times New Roman" w:hAnsi="Times New Roman" w:cs="Times New Roman"/>
+          <w:sz w:val="24"/>
+          <w:szCs w:val="24"/>
+        </w:rPr>
+        <w:t>be reviewed</w:t>
+      </w:r>
+      <w:proofErr w:type="gramEnd"/>
+      <w:r>
+        <w:rPr>
+          <w:rFonts w:ascii="Times New Roman" w:hAnsi="Times New Roman" w:cs="Times New Roman"/>
+          <w:sz w:val="24"/>
+          <w:szCs w:val="24"/>
+        </w:rPr>
+        <w:t xml:space="preserve"> according to the following criteria:</w:t>
       </w:r>
     </w:p>
     <w:p>
@@ -6780,7 +7524,25 @@
           <w:sz w:val="24"/>
           <w:szCs w:val="24"/>
         </w:rPr>
-        <w:t>Software Design Document shall be reviewed according to the following criteria:</w:t>
+        <w:t xml:space="preserve">Software Design Document shall </w:t>
+      </w:r>
+      <w:proofErr w:type="gramStart"/>
+      <w:r>
+        <w:rPr>
+          <w:rFonts w:ascii="Times New Roman" w:hAnsi="Times New Roman" w:cs="Times New Roman"/>
+          <w:sz w:val="24"/>
+          <w:szCs w:val="24"/>
+        </w:rPr>
+        <w:t>be reviewed</w:t>
+      </w:r>
+      <w:proofErr w:type="gramEnd"/>
+      <w:r>
+        <w:rPr>
+          <w:rFonts w:ascii="Times New Roman" w:hAnsi="Times New Roman" w:cs="Times New Roman"/>
+          <w:sz w:val="24"/>
+          <w:szCs w:val="24"/>
+        </w:rPr>
+        <w:t xml:space="preserve"> according to the following criteria:</w:t>
       </w:r>
     </w:p>
     <w:p>
@@ -6984,7 +7746,26 @@
           <w:sz w:val="24"/>
           <w:szCs w:val="24"/>
         </w:rPr>
-        <w:t>Software code will be tested dynamically, per below test plan</w:t>
+        <w:lastRenderedPageBreak/>
+        <w:t xml:space="preserve">Software code will be </w:t>
+      </w:r>
+      <w:proofErr w:type="gramStart"/>
+      <w:r>
+        <w:rPr>
+          <w:rFonts w:ascii="Times New Roman" w:hAnsi="Times New Roman" w:cs="Times New Roman"/>
+          <w:sz w:val="24"/>
+          <w:szCs w:val="24"/>
+        </w:rPr>
+        <w:t>tested</w:t>
+      </w:r>
+      <w:proofErr w:type="gramEnd"/>
+      <w:r>
+        <w:rPr>
+          <w:rFonts w:ascii="Times New Roman" w:hAnsi="Times New Roman" w:cs="Times New Roman"/>
+          <w:sz w:val="24"/>
+          <w:szCs w:val="24"/>
+        </w:rPr>
+        <w:t xml:space="preserve"> dynamically, per below test plan</w:t>
       </w:r>
       <w:r>
         <w:rPr>
@@ -7000,7 +7781,25 @@
           <w:sz w:val="24"/>
           <w:szCs w:val="24"/>
         </w:rPr>
-        <w:t>Integrity of builds and baselines will be maintained per below configuration management plan.</w:t>
+        <w:t xml:space="preserve">Integrity of builds and baselines will </w:t>
+      </w:r>
+      <w:proofErr w:type="gramStart"/>
+      <w:r>
+        <w:rPr>
+          <w:rFonts w:ascii="Times New Roman" w:hAnsi="Times New Roman" w:cs="Times New Roman"/>
+          <w:sz w:val="24"/>
+          <w:szCs w:val="24"/>
+        </w:rPr>
+        <w:t>be maintained</w:t>
+      </w:r>
+      <w:proofErr w:type="gramEnd"/>
+      <w:r>
+        <w:rPr>
+          <w:rFonts w:ascii="Times New Roman" w:hAnsi="Times New Roman" w:cs="Times New Roman"/>
+          <w:sz w:val="24"/>
+          <w:szCs w:val="24"/>
+        </w:rPr>
+        <w:t xml:space="preserve"> per below configuration management plan.</w:t>
       </w:r>
     </w:p>
     <w:p>
@@ -7017,7 +7816,7 @@
       </w:pPr>
       <w:bookmarkStart w:id="22" w:name="_Toc106479404"/>
       <w:bookmarkStart w:id="23" w:name="_Hlk106553248"/>
-      <w:bookmarkStart w:id="24" w:name="_Toc107049361"/>
+      <w:bookmarkStart w:id="24" w:name="_Toc107244282"/>
       <w:r>
         <w:t>4.</w:t>
       </w:r>
@@ -7080,7 +7879,7 @@
       <w:bookmarkStart w:id="30" w:name="_Toc185241524"/>
       <w:bookmarkStart w:id="31" w:name="_Toc106477032"/>
       <w:bookmarkStart w:id="32" w:name="_Toc106479405"/>
-      <w:bookmarkStart w:id="33" w:name="_Toc107049362"/>
+      <w:bookmarkStart w:id="33" w:name="_Toc107244283"/>
       <w:r>
         <w:rPr>
           <w:rFonts w:ascii="Times New Roman" w:hAnsi="Times New Roman" w:cs="Times New Roman"/>
@@ -7167,7 +7966,7 @@
       </w:pPr>
       <w:bookmarkStart w:id="36" w:name="_Toc106477033"/>
       <w:bookmarkStart w:id="37" w:name="_Toc106479406"/>
-      <w:bookmarkStart w:id="38" w:name="_Toc107049363"/>
+      <w:bookmarkStart w:id="38" w:name="_Toc107244284"/>
       <w:r>
         <w:rPr>
           <w:rFonts w:ascii="Times New Roman" w:hAnsi="Times New Roman" w:cs="Times New Roman"/>
@@ -7242,7 +8041,7 @@
       </w:pPr>
       <w:bookmarkStart w:id="39" w:name="_Toc106477034"/>
       <w:bookmarkStart w:id="40" w:name="_Toc106479407"/>
-      <w:bookmarkStart w:id="41" w:name="_Toc107049364"/>
+      <w:bookmarkStart w:id="41" w:name="_Toc107244285"/>
       <w:r>
         <w:rPr>
           <w:rFonts w:ascii="Times New Roman" w:hAnsi="Times New Roman" w:cs="Times New Roman"/>
@@ -7293,23 +8092,43 @@
         <w:t xml:space="preserve">. </w:t>
       </w:r>
       <w:r>
-        <w:t xml:space="preserve">A finite number of test cases will be </w:t>
-      </w:r>
-      <w:r>
-        <w:lastRenderedPageBreak/>
-        <w:t>selected to verify software behavior</w:t>
+        <w:t xml:space="preserve">A finite number of test cases will </w:t>
+      </w:r>
+      <w:proofErr w:type="gramStart"/>
+      <w:r>
+        <w:t>be selected</w:t>
+      </w:r>
+      <w:proofErr w:type="gramEnd"/>
+      <w:r>
+        <w:t xml:space="preserve"> to verify software behavior</w:t>
       </w:r>
       <w:r>
         <w:t xml:space="preserve">. </w:t>
       </w:r>
       <w:r>
-        <w:t>Software testing will occur throughout the SDLC and will be refined throughout as well</w:t>
+        <w:t xml:space="preserve">Software testing will occur throughout the SDLC and will </w:t>
+      </w:r>
+      <w:proofErr w:type="gramStart"/>
+      <w:r>
+        <w:t>be refined</w:t>
+      </w:r>
+      <w:proofErr w:type="gramEnd"/>
+      <w:r>
+        <w:t xml:space="preserve"> throughout as well</w:t>
       </w:r>
       <w:r>
         <w:t xml:space="preserve">. </w:t>
       </w:r>
       <w:r>
-        <w:t>Periodic reports will be provided to programmers to aid in identifying and preventing problems and faults.</w:t>
+        <w:t xml:space="preserve">Periodic reports will </w:t>
+      </w:r>
+      <w:proofErr w:type="gramStart"/>
+      <w:r>
+        <w:t>be provided</w:t>
+      </w:r>
+      <w:proofErr w:type="gramEnd"/>
+      <w:r>
+        <w:t xml:space="preserve"> to programmers to aid in identifying and preventing problems and faults.</w:t>
       </w:r>
     </w:p>
     <w:p>
@@ -7319,13 +8138,29 @@
         <w:ind w:left="720"/>
       </w:pPr>
       <w:r>
-        <w:t>For the categories listed below, no items will be excluded from testing</w:t>
+        <w:t xml:space="preserve">For the categories listed below, no items will </w:t>
+      </w:r>
+      <w:proofErr w:type="gramStart"/>
+      <w:r>
+        <w:t>be excluded</w:t>
+      </w:r>
+      <w:proofErr w:type="gramEnd"/>
+      <w:r>
+        <w:t xml:space="preserve"> from testing</w:t>
       </w:r>
       <w:r>
         <w:t xml:space="preserve">. </w:t>
       </w:r>
       <w:r>
-        <w:t>The Retro Robots team will be responsible for testing the Wheel of Jeopardy software prior to delivery, and the effort will be led by Nick Champagne, Lead Tester</w:t>
+        <w:t xml:space="preserve">The Retro Robots team will be responsible for </w:t>
+      </w:r>
+      <w:proofErr w:type="gramStart"/>
+      <w:r>
+        <w:t>testing</w:t>
+      </w:r>
+      <w:proofErr w:type="gramEnd"/>
+      <w:r>
+        <w:t xml:space="preserve"> the Wheel of Jeopardy software prior to delivery, and the effort will be led by Nick Champagne, Lead Tester</w:t>
       </w:r>
       <w:r>
         <w:t xml:space="preserve">. </w:t>
@@ -7355,7 +8190,7 @@
       </w:pPr>
       <w:bookmarkStart w:id="42" w:name="_Toc106477035"/>
       <w:bookmarkStart w:id="43" w:name="_Toc106479408"/>
-      <w:bookmarkStart w:id="44" w:name="_Toc107049365"/>
+      <w:bookmarkStart w:id="44" w:name="_Toc107244286"/>
       <w:r>
         <w:rPr>
           <w:rFonts w:ascii="Times New Roman" w:hAnsi="Times New Roman" w:cs="Times New Roman"/>
@@ -7406,8 +8241,9 @@
           <w:color w:val="auto"/>
           <w:szCs w:val="24"/>
         </w:rPr>
-        <w:t>Given the test plan will be revised throughout the SDLC, additional test deliverables may be added</w:t>
-      </w:r>
+        <w:t xml:space="preserve">Given the test plan will </w:t>
+      </w:r>
+      <w:proofErr w:type="gramStart"/>
       <w:r>
         <w:rPr>
           <w:i w:val="0"/>
@@ -7415,8 +8251,9 @@
           <w:color w:val="auto"/>
           <w:szCs w:val="24"/>
         </w:rPr>
-        <w:t xml:space="preserve">. </w:t>
-      </w:r>
+        <w:t>be revised</w:t>
+      </w:r>
+      <w:proofErr w:type="gramEnd"/>
       <w:r>
         <w:rPr>
           <w:i w:val="0"/>
@@ -7424,7 +8261,45 @@
           <w:color w:val="auto"/>
           <w:szCs w:val="24"/>
         </w:rPr>
-        <w:t>Test plan deliverables include but are not limited to:</w:t>
+        <w:t xml:space="preserve"> throughout the SDLC, additional test deliverables may be added</w:t>
+      </w:r>
+      <w:r>
+        <w:rPr>
+          <w:i w:val="0"/>
+          <w:iCs/>
+          <w:color w:val="auto"/>
+          <w:szCs w:val="24"/>
+        </w:rPr>
+        <w:t xml:space="preserve">. </w:t>
+      </w:r>
+      <w:r>
+        <w:rPr>
+          <w:i w:val="0"/>
+          <w:iCs/>
+          <w:color w:val="auto"/>
+          <w:szCs w:val="24"/>
+        </w:rPr>
+        <w:t xml:space="preserve">Test plan deliverables include but </w:t>
+      </w:r>
+      <w:proofErr w:type="gramStart"/>
+      <w:r>
+        <w:rPr>
+          <w:i w:val="0"/>
+          <w:iCs/>
+          <w:color w:val="auto"/>
+          <w:szCs w:val="24"/>
+        </w:rPr>
+        <w:t>are not limited</w:t>
+      </w:r>
+      <w:proofErr w:type="gramEnd"/>
+      <w:r>
+        <w:rPr>
+          <w:i w:val="0"/>
+          <w:iCs/>
+          <w:color w:val="auto"/>
+          <w:szCs w:val="24"/>
+        </w:rPr>
+        <w:t xml:space="preserve"> to:</w:t>
       </w:r>
     </w:p>
     <w:p>
@@ -7527,7 +8402,7 @@
       <w:bookmarkStart w:id="45" w:name="_Toc185241534"/>
       <w:bookmarkStart w:id="46" w:name="_Toc106477036"/>
       <w:bookmarkStart w:id="47" w:name="_Toc106479409"/>
-      <w:bookmarkStart w:id="48" w:name="_Toc107049366"/>
+      <w:bookmarkStart w:id="48" w:name="_Toc107244287"/>
       <w:r>
         <w:rPr>
           <w:rFonts w:ascii="Times New Roman" w:hAnsi="Times New Roman" w:cs="Times New Roman"/>
@@ -7623,7 +8498,7 @@
       <w:bookmarkStart w:id="50" w:name="_Toc185241535"/>
       <w:bookmarkStart w:id="51" w:name="_Toc106477042"/>
       <w:bookmarkStart w:id="52" w:name="_Toc106479412"/>
-      <w:bookmarkStart w:id="53" w:name="_Toc107049367"/>
+      <w:bookmarkStart w:id="53" w:name="_Toc107244288"/>
       <w:r>
         <w:rPr>
           <w:rFonts w:ascii="Times New Roman" w:hAnsi="Times New Roman" w:cs="Times New Roman"/>
@@ -7727,7 +8602,15 @@
       </w:pPr>
       <w:bookmarkStart w:id="56" w:name="_Toc185241538"/>
       <w:r>
-        <w:t>Items that will be tested include:</w:t>
+        <w:t xml:space="preserve">Items that will be </w:t>
+      </w:r>
+      <w:proofErr w:type="gramStart"/>
+      <w:r>
+        <w:t>tested</w:t>
+      </w:r>
+      <w:proofErr w:type="gramEnd"/>
+      <w:r>
+        <w:t xml:space="preserve"> include:</w:t>
       </w:r>
     </w:p>
     <w:p>
@@ -7923,7 +8806,6 @@
         <w:ind w:left="2880"/>
       </w:pPr>
       <w:r>
-        <w:lastRenderedPageBreak/>
         <w:t>“Opponent’s choice” (category) sector</w:t>
       </w:r>
     </w:p>
@@ -8204,7 +9086,15 @@
         <w:ind w:left="2880"/>
       </w:pPr>
       <w:r>
-        <w:t>Maximum 50 spins per round</w:t>
+        <w:t xml:space="preserve">Maximum </w:t>
+      </w:r>
+      <w:proofErr w:type="gramStart"/>
+      <w:r>
+        <w:t>50</w:t>
+      </w:r>
+      <w:proofErr w:type="gramEnd"/>
+      <w:r>
+        <w:t xml:space="preserve"> spins per round</w:t>
       </w:r>
     </w:p>
     <w:p>
@@ -8218,6 +9108,7 @@
         <w:ind w:left="2160"/>
       </w:pPr>
       <w:r>
+        <w:lastRenderedPageBreak/>
         <w:t xml:space="preserve"> Game Board</w:t>
       </w:r>
     </w:p>
@@ -8438,7 +9329,7 @@
       <w:bookmarkStart w:id="62" w:name="_Toc185241575"/>
       <w:bookmarkStart w:id="63" w:name="_Toc106477054"/>
       <w:bookmarkStart w:id="64" w:name="_Toc106479415"/>
-      <w:bookmarkStart w:id="65" w:name="_Toc107049368"/>
+      <w:bookmarkStart w:id="65" w:name="_Toc107244289"/>
       <w:r>
         <w:rPr>
           <w:rFonts w:ascii="Times New Roman" w:hAnsi="Times New Roman" w:cs="Times New Roman"/>
@@ -8523,7 +9414,15 @@
         <w:ind w:left="720"/>
       </w:pPr>
       <w:r>
-        <w:t>Items that will be tested include:</w:t>
+        <w:t xml:space="preserve">Items that will be </w:t>
+      </w:r>
+      <w:proofErr w:type="gramStart"/>
+      <w:r>
+        <w:t>tested</w:t>
+      </w:r>
+      <w:proofErr w:type="gramEnd"/>
+      <w:r>
+        <w:t xml:space="preserve"> include:</w:t>
       </w:r>
     </w:p>
     <w:p>
@@ -8537,7 +9436,6 @@
         <w:ind w:left="1440"/>
       </w:pPr>
       <w:r>
-        <w:lastRenderedPageBreak/>
         <w:t xml:space="preserve">All test cases that passed for all previous </w:t>
       </w:r>
       <w:r>
@@ -8769,8 +9667,9 @@
           <w:color w:val="auto"/>
           <w:szCs w:val="24"/>
         </w:rPr>
-        <w:t xml:space="preserve"> of delivery is started</w:t>
-      </w:r>
+        <w:t xml:space="preserve"> of delivery </w:t>
+      </w:r>
+      <w:proofErr w:type="gramStart"/>
       <w:r>
         <w:rPr>
           <w:i w:val="0"/>
@@ -8778,8 +9677,9 @@
           <w:color w:val="auto"/>
           <w:szCs w:val="24"/>
         </w:rPr>
-        <w:t xml:space="preserve">. </w:t>
-      </w:r>
+        <w:t>is started</w:t>
+      </w:r>
+      <w:proofErr w:type="gramEnd"/>
       <w:r>
         <w:rPr>
           <w:i w:val="0"/>
@@ -8787,7 +9687,7 @@
           <w:color w:val="auto"/>
           <w:szCs w:val="24"/>
         </w:rPr>
-        <w:t xml:space="preserve">The first round of regression testing will end upon successful testing of all skeletal </w:t>
+        <w:t xml:space="preserve">. </w:t>
       </w:r>
       <w:r>
         <w:rPr>
@@ -8796,7 +9696,7 @@
           <w:color w:val="auto"/>
           <w:szCs w:val="24"/>
         </w:rPr>
-        <w:t>increment</w:t>
+        <w:t xml:space="preserve">The first round of regression testing will end upon successful testing of all skeletal </w:t>
       </w:r>
       <w:r>
         <w:rPr>
@@ -8805,7 +9705,7 @@
           <w:color w:val="auto"/>
           <w:szCs w:val="24"/>
         </w:rPr>
-        <w:t xml:space="preserve"> test cases at delivery of the minimal </w:t>
+        <w:t>increment</w:t>
       </w:r>
       <w:r>
         <w:rPr>
@@ -8814,7 +9714,7 @@
           <w:color w:val="auto"/>
           <w:szCs w:val="24"/>
         </w:rPr>
-        <w:t>increment</w:t>
+        <w:t xml:space="preserve"> test cases at delivery of the minimal </w:t>
       </w:r>
       <w:r>
         <w:rPr>
@@ -8823,7 +9723,7 @@
           <w:color w:val="auto"/>
           <w:szCs w:val="24"/>
         </w:rPr>
-        <w:t xml:space="preserve"> in the </w:t>
+        <w:t>increment</w:t>
       </w:r>
       <w:r>
         <w:rPr>
@@ -8832,7 +9732,7 @@
           <w:color w:val="auto"/>
           <w:szCs w:val="24"/>
         </w:rPr>
-        <w:t xml:space="preserve">incremental </w:t>
+        <w:t xml:space="preserve"> in the </w:t>
       </w:r>
       <w:r>
         <w:rPr>
@@ -8841,7 +9741,7 @@
           <w:color w:val="auto"/>
           <w:szCs w:val="24"/>
         </w:rPr>
-        <w:t>SDLC</w:t>
+        <w:t xml:space="preserve">incremental </w:t>
       </w:r>
       <w:r>
         <w:rPr>
@@ -8850,7 +9750,7 @@
           <w:color w:val="auto"/>
           <w:szCs w:val="24"/>
         </w:rPr>
-        <w:t xml:space="preserve">. </w:t>
+        <w:t>SDLC</w:t>
       </w:r>
       <w:r>
         <w:rPr>
@@ -8859,7 +9759,7 @@
           <w:color w:val="auto"/>
           <w:szCs w:val="24"/>
         </w:rPr>
-        <w:t xml:space="preserve">Similarly, the second round of regression testing will begin at the start of the target </w:t>
+        <w:t xml:space="preserve">. </w:t>
       </w:r>
       <w:r>
         <w:rPr>
@@ -8868,7 +9768,7 @@
           <w:color w:val="auto"/>
           <w:szCs w:val="24"/>
         </w:rPr>
-        <w:t>increment</w:t>
+        <w:t xml:space="preserve">Similarly, the second round of regression testing will begin at the start of the target </w:t>
       </w:r>
       <w:r>
         <w:rPr>
@@ -8877,7 +9777,7 @@
           <w:color w:val="auto"/>
           <w:szCs w:val="24"/>
         </w:rPr>
-        <w:t xml:space="preserve"> of delivery and will end prior to target </w:t>
+        <w:t>increment</w:t>
       </w:r>
       <w:r>
         <w:rPr>
@@ -8886,7 +9786,7 @@
           <w:color w:val="auto"/>
           <w:szCs w:val="24"/>
         </w:rPr>
-        <w:t>increment</w:t>
+        <w:t xml:space="preserve"> of delivery and will end prior to target </w:t>
       </w:r>
       <w:r>
         <w:rPr>
@@ -8895,7 +9795,7 @@
           <w:color w:val="auto"/>
           <w:szCs w:val="24"/>
         </w:rPr>
-        <w:t xml:space="preserve"> delivery</w:t>
+        <w:t>increment</w:t>
       </w:r>
       <w:r>
         <w:rPr>
@@ -8904,7 +9804,7 @@
           <w:color w:val="auto"/>
           <w:szCs w:val="24"/>
         </w:rPr>
-        <w:t xml:space="preserve">. </w:t>
+        <w:t xml:space="preserve"> delivery</w:t>
       </w:r>
       <w:r>
         <w:rPr>
@@ -8913,6 +9813,15 @@
           <w:color w:val="auto"/>
           <w:szCs w:val="24"/>
         </w:rPr>
+        <w:t xml:space="preserve">. </w:t>
+      </w:r>
+      <w:r>
+        <w:rPr>
+          <w:i w:val="0"/>
+          <w:iCs/>
+          <w:color w:val="auto"/>
+          <w:szCs w:val="24"/>
+        </w:rPr>
         <w:t>All regression testing ends prior to final unit, functionality, and conformance testing.</w:t>
       </w:r>
       <w:bookmarkEnd w:id="72"/>
@@ -8934,7 +9843,7 @@
       </w:pPr>
       <w:bookmarkStart w:id="73" w:name="_Toc185241595"/>
       <w:bookmarkStart w:id="74" w:name="_Toc106477058"/>
-      <w:bookmarkStart w:id="75" w:name="_Toc107049369"/>
+      <w:bookmarkStart w:id="75" w:name="_Toc107244290"/>
       <w:r>
         <w:rPr>
           <w:rFonts w:ascii="Times New Roman" w:hAnsi="Times New Roman" w:cs="Times New Roman"/>
@@ -9057,7 +9966,15 @@
         <w:ind w:left="720"/>
       </w:pPr>
       <w:r>
-        <w:t>Items that will be tested include:</w:t>
+        <w:t xml:space="preserve">Items that will be </w:t>
+      </w:r>
+      <w:proofErr w:type="gramStart"/>
+      <w:r>
+        <w:t>tested</w:t>
+      </w:r>
+      <w:proofErr w:type="gramEnd"/>
+      <w:r>
+        <w:t xml:space="preserve"> include:</w:t>
       </w:r>
     </w:p>
     <w:p>
@@ -9071,6 +9988,7 @@
         <w:ind w:left="1440"/>
       </w:pPr>
       <w:r>
+        <w:lastRenderedPageBreak/>
         <w:t>Wheel of Jeopardy (whole software)</w:t>
       </w:r>
     </w:p>
@@ -9285,7 +10203,7 @@
       <w:bookmarkStart w:id="86" w:name="_Toc185241605"/>
       <w:bookmarkStart w:id="87" w:name="_Toc106477062"/>
       <w:bookmarkStart w:id="88" w:name="_Toc106479417"/>
-      <w:bookmarkStart w:id="89" w:name="_Toc107049370"/>
+      <w:bookmarkStart w:id="89" w:name="_Toc107244291"/>
       <w:r>
         <w:rPr>
           <w:rFonts w:ascii="Times New Roman" w:hAnsi="Times New Roman" w:cs="Times New Roman"/>
@@ -9403,7 +10321,15 @@
         <w:ind w:left="720"/>
       </w:pPr>
       <w:r>
-        <w:t>Items that will be tested include:</w:t>
+        <w:t xml:space="preserve">Items that will be </w:t>
+      </w:r>
+      <w:proofErr w:type="gramStart"/>
+      <w:r>
+        <w:t>tested</w:t>
+      </w:r>
+      <w:proofErr w:type="gramEnd"/>
+      <w:r>
+        <w:t xml:space="preserve"> include:</w:t>
       </w:r>
     </w:p>
     <w:p>
@@ -9473,7 +10399,7 @@
           <w:color w:val="auto"/>
           <w:szCs w:val="24"/>
         </w:rPr>
-        <w:t xml:space="preserve">Unit testing will pass provided individual unit tests produce the desired software behavior </w:t>
+        <w:t>Unit testing will pass provided individual unit tests produce the desired software behavior and conform to project requirements (i.e., conformance testing also passes)</w:t>
       </w:r>
       <w:r>
         <w:rPr>
@@ -9482,8 +10408,7 @@
           <w:color w:val="auto"/>
           <w:szCs w:val="24"/>
         </w:rPr>
-        <w:lastRenderedPageBreak/>
-        <w:t>and conform to project requirements (i.e., conformance testing also passes)</w:t>
+        <w:t xml:space="preserve">. </w:t>
       </w:r>
       <w:r>
         <w:rPr>
@@ -9492,15 +10417,6 @@
           <w:color w:val="auto"/>
           <w:szCs w:val="24"/>
         </w:rPr>
-        <w:t xml:space="preserve">. </w:t>
-      </w:r>
-      <w:r>
-        <w:rPr>
-          <w:i w:val="0"/>
-          <w:iCs/>
-          <w:color w:val="auto"/>
-          <w:szCs w:val="24"/>
-        </w:rPr>
         <w:t>Tests will fail if either the individual unit does not produce the desired software behavior or does not pass conformance testing.</w:t>
       </w:r>
     </w:p>
@@ -9621,7 +10537,7 @@
         <w:pStyle w:val="Heading2"/>
         <w:spacing w:before="0" w:after="240"/>
       </w:pPr>
-      <w:bookmarkStart w:id="99" w:name="_Toc107049371"/>
+      <w:bookmarkStart w:id="99" w:name="_Toc107244292"/>
       <w:r>
         <w:t>4</w:t>
       </w:r>
@@ -9680,7 +10596,7 @@
           <w:color w:val="auto"/>
         </w:rPr>
       </w:pPr>
-      <w:bookmarkStart w:id="102" w:name="_Toc107049372"/>
+      <w:bookmarkStart w:id="102" w:name="_Toc107244293"/>
       <w:r>
         <w:rPr>
           <w:rFonts w:ascii="Times New Roman" w:hAnsi="Times New Roman" w:cs="Times New Roman"/>
@@ -9725,7 +10641,25 @@
           <w:sz w:val="24"/>
           <w:szCs w:val="24"/>
         </w:rPr>
-        <w:t>While the project is in development, we will be making changes to our code base. This SCMP is developed so that we can better identify changes, control the changes, and make sure the plan is implemented correctly while making sure we report the changes to others. As a team, we have agreed to utilize GitHub as our main repository store.</w:t>
+        <w:t xml:space="preserve">While the project is in development, we will be making changes to our code base. This SCMP </w:t>
+      </w:r>
+      <w:proofErr w:type="gramStart"/>
+      <w:r>
+        <w:rPr>
+          <w:rFonts w:ascii="Times New Roman" w:hAnsi="Times New Roman" w:cs="Times New Roman"/>
+          <w:sz w:val="24"/>
+          <w:szCs w:val="24"/>
+        </w:rPr>
+        <w:t>is developed</w:t>
+      </w:r>
+      <w:proofErr w:type="gramEnd"/>
+      <w:r>
+        <w:rPr>
+          <w:rFonts w:ascii="Times New Roman" w:hAnsi="Times New Roman" w:cs="Times New Roman"/>
+          <w:sz w:val="24"/>
+          <w:szCs w:val="24"/>
+        </w:rPr>
+        <w:t xml:space="preserve"> so that we can better identify changes, control the changes, and make sure the plan is implemented correctly while making sure we report the changes to others. As a team, we have agreed to utilize GitHub as our main repository store.</w:t>
       </w:r>
     </w:p>
     <w:p>
@@ -9752,7 +10686,7 @@
           <w:color w:val="auto"/>
         </w:rPr>
       </w:pPr>
-      <w:bookmarkStart w:id="103" w:name="_Toc107049373"/>
+      <w:bookmarkStart w:id="103" w:name="_Toc107244294"/>
       <w:r>
         <w:rPr>
           <w:rFonts w:ascii="Times New Roman" w:hAnsi="Times New Roman" w:cs="Times New Roman"/>
@@ -9760,6 +10694,7 @@
           <w:bCs/>
           <w:color w:val="auto"/>
         </w:rPr>
+        <w:lastRenderedPageBreak/>
         <w:t>4.</w:t>
       </w:r>
       <w:r>
@@ -9797,7 +10732,25 @@
           <w:sz w:val="24"/>
           <w:szCs w:val="24"/>
         </w:rPr>
-        <w:t>The SCMP is made to assist with making, reporting, and tracking any changes made to the original codebase. Throughout the software development process, it will help us keep track of all changes and assist in going through and making the changes.</w:t>
+        <w:t xml:space="preserve">The SCMP </w:t>
+      </w:r>
+      <w:proofErr w:type="gramStart"/>
+      <w:r>
+        <w:rPr>
+          <w:rFonts w:ascii="Times New Roman" w:hAnsi="Times New Roman" w:cs="Times New Roman"/>
+          <w:sz w:val="24"/>
+          <w:szCs w:val="24"/>
+        </w:rPr>
+        <w:t>is made</w:t>
+      </w:r>
+      <w:proofErr w:type="gramEnd"/>
+      <w:r>
+        <w:rPr>
+          <w:rFonts w:ascii="Times New Roman" w:hAnsi="Times New Roman" w:cs="Times New Roman"/>
+          <w:sz w:val="24"/>
+          <w:szCs w:val="24"/>
+        </w:rPr>
+        <w:t xml:space="preserve"> to assist with making, reporting, and tracking any changes made to the original codebase. Throughout the software development process, it will help us keep track of all changes and assist in going through and making the changes.</w:t>
       </w:r>
     </w:p>
     <w:p>
@@ -9815,7 +10768,25 @@
           <w:sz w:val="24"/>
           <w:szCs w:val="24"/>
         </w:rPr>
-        <w:t>SCMP activities are defined as</w:t>
+        <w:t xml:space="preserve">SCMP activities </w:t>
+      </w:r>
+      <w:proofErr w:type="gramStart"/>
+      <w:r>
+        <w:rPr>
+          <w:rFonts w:ascii="Times New Roman" w:hAnsi="Times New Roman" w:cs="Times New Roman"/>
+          <w:sz w:val="24"/>
+          <w:szCs w:val="24"/>
+        </w:rPr>
+        <w:t>are defined</w:t>
+      </w:r>
+      <w:proofErr w:type="gramEnd"/>
+      <w:r>
+        <w:rPr>
+          <w:rFonts w:ascii="Times New Roman" w:hAnsi="Times New Roman" w:cs="Times New Roman"/>
+          <w:sz w:val="24"/>
+          <w:szCs w:val="24"/>
+        </w:rPr>
+        <w:t xml:space="preserve"> as</w:t>
       </w:r>
     </w:p>
     <w:p>
@@ -9884,8 +10855,18 @@
           <w:sz w:val="24"/>
           <w:szCs w:val="24"/>
         </w:rPr>
-        <w:t>Ensure the change is being properly implemented</w:t>
-      </w:r>
+        <w:t xml:space="preserve">Ensure the change is </w:t>
+      </w:r>
+      <w:proofErr w:type="gramStart"/>
+      <w:r>
+        <w:rPr>
+          <w:rFonts w:ascii="Times New Roman" w:hAnsi="Times New Roman" w:cs="Times New Roman"/>
+          <w:sz w:val="24"/>
+          <w:szCs w:val="24"/>
+        </w:rPr>
+        <w:t>being properly implemented</w:t>
+      </w:r>
+      <w:proofErr w:type="gramEnd"/>
     </w:p>
     <w:p>
       <w:pPr>
@@ -10001,7 +10982,7 @@
           <w:color w:val="auto"/>
         </w:rPr>
       </w:pPr>
-      <w:bookmarkStart w:id="104" w:name="_Toc107049374"/>
+      <w:bookmarkStart w:id="104" w:name="_Toc107244295"/>
       <w:r>
         <w:rPr>
           <w:rFonts w:ascii="Times New Roman" w:hAnsi="Times New Roman" w:cs="Times New Roman"/>
@@ -10068,16 +11049,25 @@
           <w:sz w:val="24"/>
           <w:szCs w:val="24"/>
         </w:rPr>
-        <w:t xml:space="preserve">Defining of baselines is crucial to the development lifecycle. Various versions of the development will include updated and/or removed codebase. These changes and edits </w:t>
-      </w:r>
-      <w:r>
-        <w:rPr>
-          <w:rFonts w:ascii="Times New Roman" w:hAnsi="Times New Roman" w:cs="Times New Roman"/>
-          <w:sz w:val="24"/>
-          <w:szCs w:val="24"/>
-        </w:rPr>
-        <w:lastRenderedPageBreak/>
-        <w:t xml:space="preserve">will be contained to a specific versioning system and will be the baselines of our software. </w:t>
+        <w:t xml:space="preserve">Defining of baselines is crucial to the development lifecycle. Various versions of the development will include updated and/or removed codebase. These changes and edits will </w:t>
+      </w:r>
+      <w:proofErr w:type="gramStart"/>
+      <w:r>
+        <w:rPr>
+          <w:rFonts w:ascii="Times New Roman" w:hAnsi="Times New Roman" w:cs="Times New Roman"/>
+          <w:sz w:val="24"/>
+          <w:szCs w:val="24"/>
+        </w:rPr>
+        <w:t>be contained</w:t>
+      </w:r>
+      <w:proofErr w:type="gramEnd"/>
+      <w:r>
+        <w:rPr>
+          <w:rFonts w:ascii="Times New Roman" w:hAnsi="Times New Roman" w:cs="Times New Roman"/>
+          <w:sz w:val="24"/>
+          <w:szCs w:val="24"/>
+        </w:rPr>
+        <w:t xml:space="preserve"> to a specific versioning system and will be the baselines of our software. </w:t>
       </w:r>
     </w:p>
     <w:p>
@@ -10102,7 +11092,7 @@
           <w:color w:val="auto"/>
         </w:rPr>
       </w:pPr>
-      <w:bookmarkStart w:id="105" w:name="_Toc107049375"/>
+      <w:bookmarkStart w:id="105" w:name="_Toc107244296"/>
       <w:r>
         <w:rPr>
           <w:rFonts w:ascii="Times New Roman" w:hAnsi="Times New Roman" w:cs="Times New Roman"/>
@@ -10169,7 +11159,97 @@
           <w:sz w:val="24"/>
           <w:szCs w:val="24"/>
         </w:rPr>
-        <w:t xml:space="preserve">Using GitHub, we will utilize the branching ability to checkout and check-in code updates. Primary development for the various parts of the project will be completed in their own branches. Once development for functionality is finished, a merge request will be pushed, and reviewers not associated with the development will review the developer’s code. Our builds will be mainly focused on the deliverables for the project: Skeletal, Minimal, and Target. Each will be given their own branch and stored in the repository for version control purposes. Depending on specification, documentation may be needed to state why the change is required. </w:t>
+        <w:t xml:space="preserve">Using GitHub, we will utilize the branching ability to checkout and check-in code updates. Primary development for the various parts of the project will </w:t>
+      </w:r>
+      <w:proofErr w:type="gramStart"/>
+      <w:r>
+        <w:rPr>
+          <w:rFonts w:ascii="Times New Roman" w:hAnsi="Times New Roman" w:cs="Times New Roman"/>
+          <w:sz w:val="24"/>
+          <w:szCs w:val="24"/>
+        </w:rPr>
+        <w:t>be completed</w:t>
+      </w:r>
+      <w:proofErr w:type="gramEnd"/>
+      <w:r>
+        <w:rPr>
+          <w:rFonts w:ascii="Times New Roman" w:hAnsi="Times New Roman" w:cs="Times New Roman"/>
+          <w:sz w:val="24"/>
+          <w:szCs w:val="24"/>
+        </w:rPr>
+        <w:t xml:space="preserve"> in their own branches. Once development for functionality </w:t>
+      </w:r>
+      <w:proofErr w:type="gramStart"/>
+      <w:r>
+        <w:rPr>
+          <w:rFonts w:ascii="Times New Roman" w:hAnsi="Times New Roman" w:cs="Times New Roman"/>
+          <w:sz w:val="24"/>
+          <w:szCs w:val="24"/>
+        </w:rPr>
+        <w:t>is finished</w:t>
+      </w:r>
+      <w:proofErr w:type="gramEnd"/>
+      <w:r>
+        <w:rPr>
+          <w:rFonts w:ascii="Times New Roman" w:hAnsi="Times New Roman" w:cs="Times New Roman"/>
+          <w:sz w:val="24"/>
+          <w:szCs w:val="24"/>
+        </w:rPr>
+        <w:t xml:space="preserve">, a merge request will be pushed, and reviewers not associated with the development will review the developer’s code. Our builds will be </w:t>
+      </w:r>
+      <w:proofErr w:type="gramStart"/>
+      <w:r>
+        <w:rPr>
+          <w:rFonts w:ascii="Times New Roman" w:hAnsi="Times New Roman" w:cs="Times New Roman"/>
+          <w:sz w:val="24"/>
+          <w:szCs w:val="24"/>
+        </w:rPr>
+        <w:t>mainly focused</w:t>
+      </w:r>
+      <w:proofErr w:type="gramEnd"/>
+      <w:r>
+        <w:rPr>
+          <w:rFonts w:ascii="Times New Roman" w:hAnsi="Times New Roman" w:cs="Times New Roman"/>
+          <w:sz w:val="24"/>
+          <w:szCs w:val="24"/>
+        </w:rPr>
+        <w:t xml:space="preserve"> on the deliverables for the project: Skeletal, Minimal, and Target. Each will </w:t>
+      </w:r>
+      <w:proofErr w:type="gramStart"/>
+      <w:r>
+        <w:rPr>
+          <w:rFonts w:ascii="Times New Roman" w:hAnsi="Times New Roman" w:cs="Times New Roman"/>
+          <w:sz w:val="24"/>
+          <w:szCs w:val="24"/>
+        </w:rPr>
+        <w:t>be given</w:t>
+      </w:r>
+      <w:proofErr w:type="gramEnd"/>
+      <w:r>
+        <w:rPr>
+          <w:rFonts w:ascii="Times New Roman" w:hAnsi="Times New Roman" w:cs="Times New Roman"/>
+          <w:sz w:val="24"/>
+          <w:szCs w:val="24"/>
+        </w:rPr>
+        <w:t xml:space="preserve"> their own branch and stored in the repository for version control purposes. Depending on specification, documentation may </w:t>
+      </w:r>
+      <w:proofErr w:type="gramStart"/>
+      <w:r>
+        <w:rPr>
+          <w:rFonts w:ascii="Times New Roman" w:hAnsi="Times New Roman" w:cs="Times New Roman"/>
+          <w:sz w:val="24"/>
+          <w:szCs w:val="24"/>
+        </w:rPr>
+        <w:t>be needed</w:t>
+      </w:r>
+      <w:proofErr w:type="gramEnd"/>
+      <w:r>
+        <w:rPr>
+          <w:rFonts w:ascii="Times New Roman" w:hAnsi="Times New Roman" w:cs="Times New Roman"/>
+          <w:sz w:val="24"/>
+          <w:szCs w:val="24"/>
+        </w:rPr>
+        <w:t xml:space="preserve"> to state why the change is required. </w:t>
       </w:r>
     </w:p>
     <w:p>
@@ -10194,7 +11274,7 @@
           <w:color w:val="auto"/>
         </w:rPr>
       </w:pPr>
-      <w:bookmarkStart w:id="106" w:name="_Toc107049376"/>
+      <w:bookmarkStart w:id="106" w:name="_Toc107244297"/>
       <w:r>
         <w:rPr>
           <w:rFonts w:ascii="Times New Roman" w:hAnsi="Times New Roman" w:cs="Times New Roman"/>
@@ -10202,6 +11282,7 @@
           <w:bCs/>
           <w:color w:val="auto"/>
         </w:rPr>
+        <w:lastRenderedPageBreak/>
         <w:t>4.</w:t>
       </w:r>
       <w:r>
@@ -10280,7 +11361,7 @@
           <w:color w:val="auto"/>
         </w:rPr>
       </w:pPr>
-      <w:bookmarkStart w:id="107" w:name="_Toc107049377"/>
+      <w:bookmarkStart w:id="107" w:name="_Toc107244298"/>
       <w:r>
         <w:rPr>
           <w:rFonts w:ascii="Times New Roman" w:hAnsi="Times New Roman" w:cs="Times New Roman"/>
@@ -10350,7 +11431,7 @@
           <w:color w:val="auto"/>
         </w:rPr>
       </w:pPr>
-      <w:bookmarkStart w:id="108" w:name="_Toc107049378"/>
+      <w:bookmarkStart w:id="108" w:name="_Toc107244299"/>
       <w:r>
         <w:rPr>
           <w:rFonts w:ascii="Times New Roman" w:hAnsi="Times New Roman" w:cs="Times New Roman"/>
@@ -10395,16 +11476,43 @@
           <w:sz w:val="24"/>
           <w:szCs w:val="24"/>
         </w:rPr>
-        <w:t xml:space="preserve">Our releases will be structured around the deliverables. Our first release will be the Skeletal version on 07/19, the proceeding release will be the Minimal version on 08/09, and the final release will be the Target release on 08/23. Throughout the development </w:t>
-      </w:r>
-      <w:r>
-        <w:rPr>
-          <w:rFonts w:ascii="Times New Roman" w:hAnsi="Times New Roman" w:cs="Times New Roman"/>
-          <w:sz w:val="24"/>
-          <w:szCs w:val="24"/>
-        </w:rPr>
-        <w:lastRenderedPageBreak/>
-        <w:t xml:space="preserve">lifecycle of this project, we will unlikely have any other major releases but may have a few simple minor releases that will be stated as such “Skeletal v2” meaning this version is based </w:t>
+        <w:t xml:space="preserve">Our releases will </w:t>
+      </w:r>
+      <w:proofErr w:type="gramStart"/>
+      <w:r>
+        <w:rPr>
+          <w:rFonts w:ascii="Times New Roman" w:hAnsi="Times New Roman" w:cs="Times New Roman"/>
+          <w:sz w:val="24"/>
+          <w:szCs w:val="24"/>
+        </w:rPr>
+        <w:t>be structured</w:t>
+      </w:r>
+      <w:proofErr w:type="gramEnd"/>
+      <w:r>
+        <w:rPr>
+          <w:rFonts w:ascii="Times New Roman" w:hAnsi="Times New Roman" w:cs="Times New Roman"/>
+          <w:sz w:val="24"/>
+          <w:szCs w:val="24"/>
+        </w:rPr>
+        <w:t xml:space="preserve"> around the deliverables. Our first release will be the Skeletal version on 07/19, the proceeding release will be the Minimal version on 08/09, and the final release will be the Target release on 08/23. Throughout the development lifecycle of this project, we will unlikely have any other major releases but may have </w:t>
+      </w:r>
+      <w:proofErr w:type="gramStart"/>
+      <w:r>
+        <w:rPr>
+          <w:rFonts w:ascii="Times New Roman" w:hAnsi="Times New Roman" w:cs="Times New Roman"/>
+          <w:sz w:val="24"/>
+          <w:szCs w:val="24"/>
+        </w:rPr>
+        <w:t>a few</w:t>
+      </w:r>
+      <w:proofErr w:type="gramEnd"/>
+      <w:r>
+        <w:rPr>
+          <w:rFonts w:ascii="Times New Roman" w:hAnsi="Times New Roman" w:cs="Times New Roman"/>
+          <w:sz w:val="24"/>
+          <w:szCs w:val="24"/>
+        </w:rPr>
+        <w:t xml:space="preserve"> simple minor releases that will be stated as such “Skeletal v2” meaning this version is based </w:t>
       </w:r>
       <w:r>
         <w:rPr>
@@ -14374,6 +15482,7 @@
   <w:style w:type="paragraph" w:default="1" w:styleId="Normal">
     <w:name w:val="Normal"/>
     <w:qFormat/>
+    <w:rsid w:val="00C950FC"/>
   </w:style>
   <w:style w:type="paragraph" w:styleId="Heading1">
     <w:name w:val="heading 1"/>
@@ -15076,15 +16185,6 @@
 </file>
 
 <file path=customXml/item1.xml><?xml version="1.0" encoding="utf-8"?>
-<?mso-contentType ?>
-<FormTemplates xmlns="http://schemas.microsoft.com/sharepoint/v3/contenttype/forms">
-  <Display>DocumentLibraryForm</Display>
-  <Edit>DocumentLibraryForm</Edit>
-  <New>DocumentLibraryForm</New>
-</FormTemplates>
-</file>
-
-<file path=customXml/item2.xml><?xml version="1.0" encoding="utf-8"?>
 <ct:contentTypeSchema xmlns:ct="http://schemas.microsoft.com/office/2006/metadata/contentType" xmlns:ma="http://schemas.microsoft.com/office/2006/metadata/properties/metaAttributes" ct:_="" ma:_="" ma:contentTypeName="Document" ma:contentTypeID="0x010100EECA624CC21A194287DE3FEB3AF4BD5B" ma:contentTypeVersion="9" ma:contentTypeDescription="Create a new document." ma:contentTypeScope="" ma:versionID="a89fcaf427655a07272e7fc31ab581be">
   <xsd:schema xmlns:xsd="http://www.w3.org/2001/XMLSchema" xmlns:xs="http://www.w3.org/2001/XMLSchema" xmlns:p="http://schemas.microsoft.com/office/2006/metadata/properties" xmlns:ns2="866fc3b6-56c9-4c17-bca9-c783ef10a307" xmlns:ns3="2ce934d2-c60b-49e8-bf32-a45541dde7b9" targetNamespace="http://schemas.microsoft.com/office/2006/metadata/properties" ma:root="true" ma:fieldsID="0b9012a7ad792f0555f7ce8c515f2c19" ns2:_="" ns3:_="">
     <xsd:import namespace="866fc3b6-56c9-4c17-bca9-c783ef10a307"/>
@@ -15267,7 +16367,20 @@
 </ct:contentTypeSchema>
 </file>
 
+<file path=customXml/item2.xml><?xml version="1.0" encoding="utf-8"?>
+<?mso-contentType ?>
+<FormTemplates xmlns="http://schemas.microsoft.com/sharepoint/v3/contenttype/forms">
+  <Display>DocumentLibraryForm</Display>
+  <Edit>DocumentLibraryForm</Edit>
+  <New>DocumentLibraryForm</New>
+</FormTemplates>
+</file>
+
 <file path=customXml/item3.xml><?xml version="1.0" encoding="utf-8"?>
+<b:Sources xmlns:b="http://schemas.openxmlformats.org/officeDocument/2006/bibliography" xmlns="http://schemas.openxmlformats.org/officeDocument/2006/bibliography" SelectedStyle="\CHICAGO.XSL" StyleName="Chicago" Version="16"/>
+</file>
+
+<file path=customXml/item4.xml><?xml version="1.0" encoding="utf-8"?>
 <p:properties xmlns:p="http://schemas.microsoft.com/office/2006/metadata/properties" xmlns:xsi="http://www.w3.org/2001/XMLSchema-instance" xmlns:pc="http://schemas.microsoft.com/office/infopath/2007/PartnerControls">
   <documentManagement>
     <lcf76f155ced4ddcb4097134ff3c332f xmlns="866fc3b6-56c9-4c17-bca9-c783ef10a307">
@@ -15278,19 +16391,7 @@
 </p:properties>
 </file>
 
-<file path=customXml/item4.xml><?xml version="1.0" encoding="utf-8"?>
-<b:Sources xmlns:b="http://schemas.openxmlformats.org/officeDocument/2006/bibliography" xmlns="http://schemas.openxmlformats.org/officeDocument/2006/bibliography" SelectedStyle="\CHICAGO.XSL" StyleName="Chicago" Version="16"/>
-</file>
-
 <file path=customXml/itemProps1.xml><?xml version="1.0" encoding="utf-8"?>
-<ds:datastoreItem xmlns:ds="http://schemas.openxmlformats.org/officeDocument/2006/customXml" ds:itemID="{A8B9D43F-4E3D-47E9-A817-64CF82F2EF61}">
-  <ds:schemaRefs>
-    <ds:schemaRef ds:uri="http://schemas.microsoft.com/sharepoint/v3/contenttype/forms"/>
-  </ds:schemaRefs>
-</ds:datastoreItem>
-</file>
-
-<file path=customXml/itemProps2.xml><?xml version="1.0" encoding="utf-8"?>
 <ds:datastoreItem xmlns:ds="http://schemas.openxmlformats.org/officeDocument/2006/customXml" ds:itemID="{2E4DCE46-6E9A-4FE6-8AB7-40C7817FD418}">
   <ds:schemaRefs>
     <ds:schemaRef ds:uri="http://schemas.microsoft.com/office/2006/metadata/contentType"/>
@@ -15309,7 +16410,23 @@
 </ds:datastoreItem>
 </file>
 
+<file path=customXml/itemProps2.xml><?xml version="1.0" encoding="utf-8"?>
+<ds:datastoreItem xmlns:ds="http://schemas.openxmlformats.org/officeDocument/2006/customXml" ds:itemID="{A8B9D43F-4E3D-47E9-A817-64CF82F2EF61}">
+  <ds:schemaRefs>
+    <ds:schemaRef ds:uri="http://schemas.microsoft.com/sharepoint/v3/contenttype/forms"/>
+  </ds:schemaRefs>
+</ds:datastoreItem>
+</file>
+
 <file path=customXml/itemProps3.xml><?xml version="1.0" encoding="utf-8"?>
+<ds:datastoreItem xmlns:ds="http://schemas.openxmlformats.org/officeDocument/2006/customXml" ds:itemID="{353E6074-A18A-4796-95AB-C488F57046E7}">
+  <ds:schemaRefs>
+    <ds:schemaRef ds:uri="http://schemas.openxmlformats.org/officeDocument/2006/bibliography"/>
+  </ds:schemaRefs>
+</ds:datastoreItem>
+</file>
+
+<file path=customXml/itemProps4.xml><?xml version="1.0" encoding="utf-8"?>
 <ds:datastoreItem xmlns:ds="http://schemas.openxmlformats.org/officeDocument/2006/customXml" ds:itemID="{4C735ABE-E133-4026-9507-ED954EB91047}">
   <ds:schemaRefs>
     <ds:schemaRef ds:uri="http://schemas.microsoft.com/office/2006/metadata/properties"/>
@@ -15318,12 +16435,4 @@
     <ds:schemaRef ds:uri="2ce934d2-c60b-49e8-bf32-a45541dde7b9"/>
   </ds:schemaRefs>
 </ds:datastoreItem>
-</file>
-
-<file path=customXml/itemProps4.xml><?xml version="1.0" encoding="utf-8"?>
-<ds:datastoreItem xmlns:ds="http://schemas.openxmlformats.org/officeDocument/2006/customXml" ds:itemID="{353E6074-A18A-4796-95AB-C488F57046E7}">
-  <ds:schemaRefs>
-    <ds:schemaRef ds:uri="http://schemas.openxmlformats.org/officeDocument/2006/bibliography"/>
-  </ds:schemaRefs>
-</ds:datastoreItem>
 </file>
</xml_diff>